<commit_message>
state diagram, BOM, Imagine WIP
I'm still uncertain of how exactly the Imagine section should be presented in a report
</commit_message>
<xml_diff>
--- a/Project 3/CSE321_project3_mnelyubo_report.docx
+++ b/Project 3/CSE321_project3_mnelyubo_report.docx
@@ -47,57 +47,1490 @@
       <w:r>
         <w:t>Inventory Notifier</w:t>
       </w:r>
-      <w:bookmarkStart w:id="0" w:name="_GoBack"/>
+    </w:p>
+    <w:p>
+      <w:pPr>
+        <w:pStyle w:val="Subtitle"/>
+      </w:pPr>
+      <w:r>
+        <w:t xml:space="preserve">CSE321 Fall 2021: Project </w:t>
+      </w:r>
+      <w:r>
+        <w:t>3</w:t>
+      </w:r>
+    </w:p>
+    <w:p>
+      <w:pPr>
+        <w:jc w:val="center"/>
+      </w:pPr>
+      <w:r>
+        <w:t xml:space="preserve">Misha </w:t>
+      </w:r>
+      <w:proofErr w:type="spellStart"/>
+      <w:r>
+        <w:t>Nelyubov</w:t>
+      </w:r>
+      <w:proofErr w:type="spellEnd"/>
+    </w:p>
+    <w:p>
+      <w:pPr>
+        <w:jc w:val="center"/>
+      </w:pPr>
+      <w:r>
+        <w:t>December 3</w:t>
+      </w:r>
+      <w:r>
+        <w:t>, 2021</w:t>
+      </w:r>
+    </w:p>
+    <w:p>
+      <w:r>
+        <w:br w:type="page"/>
+      </w:r>
+    </w:p>
+    <w:sdt>
+      <w:sdtPr>
+        <w:id w:val="1234815026"/>
+        <w:docPartObj>
+          <w:docPartGallery w:val="Table of Contents"/>
+          <w:docPartUnique/>
+        </w:docPartObj>
+      </w:sdtPr>
+      <w:sdtEndPr>
+        <w:rPr>
+          <w:rFonts w:ascii="Times New Roman" w:eastAsiaTheme="minorHAnsi" w:hAnsi="Times New Roman" w:cstheme="minorBidi"/>
+          <w:b/>
+          <w:bCs/>
+          <w:noProof/>
+          <w:color w:val="auto"/>
+          <w:sz w:val="22"/>
+          <w:szCs w:val="22"/>
+        </w:rPr>
+      </w:sdtEndPr>
+      <w:sdtContent>
+        <w:p>
+          <w:pPr>
+            <w:pStyle w:val="TOCHeading"/>
+            <w:jc w:val="center"/>
+          </w:pPr>
+          <w:r>
+            <w:t>Table of Contents</w:t>
+          </w:r>
+        </w:p>
+        <w:p>
+          <w:pPr>
+            <w:pStyle w:val="TOC1"/>
+            <w:tabs>
+              <w:tab w:val="right" w:leader="dot" w:pos="9350"/>
+            </w:tabs>
+            <w:rPr>
+              <w:rFonts w:asciiTheme="minorHAnsi" w:eastAsiaTheme="minorEastAsia" w:hAnsiTheme="minorHAnsi"/>
+              <w:noProof/>
+            </w:rPr>
+          </w:pPr>
+          <w:r>
+            <w:fldChar w:fldCharType="begin"/>
+          </w:r>
+          <w:r>
+            <w:instrText xml:space="preserve"> TOC \o "1-3" \h \z \u </w:instrText>
+          </w:r>
+          <w:r>
+            <w:fldChar w:fldCharType="separate"/>
+          </w:r>
+          <w:hyperlink w:anchor="_Toc89464879" w:history="1">
+            <w:r>
+              <w:rPr>
+                <w:rStyle w:val="Hyperlink"/>
+                <w:noProof/>
+              </w:rPr>
+              <w:t>01. Introduction</w:t>
+            </w:r>
+            <w:r>
+              <w:rPr>
+                <w:noProof/>
+                <w:webHidden/>
+              </w:rPr>
+              <w:tab/>
+            </w:r>
+            <w:r>
+              <w:rPr>
+                <w:noProof/>
+                <w:webHidden/>
+              </w:rPr>
+              <w:fldChar w:fldCharType="begin"/>
+            </w:r>
+            <w:r>
+              <w:rPr>
+                <w:noProof/>
+                <w:webHidden/>
+              </w:rPr>
+              <w:instrText xml:space="preserve"> PAGEREF _Toc89464879 \h </w:instrText>
+            </w:r>
+            <w:r>
+              <w:rPr>
+                <w:noProof/>
+                <w:webHidden/>
+              </w:rPr>
+            </w:r>
+            <w:r>
+              <w:rPr>
+                <w:noProof/>
+                <w:webHidden/>
+              </w:rPr>
+              <w:fldChar w:fldCharType="separate"/>
+            </w:r>
+            <w:r>
+              <w:rPr>
+                <w:noProof/>
+                <w:webHidden/>
+              </w:rPr>
+              <w:t>2</w:t>
+            </w:r>
+            <w:r>
+              <w:rPr>
+                <w:noProof/>
+                <w:webHidden/>
+              </w:rPr>
+              <w:fldChar w:fldCharType="end"/>
+            </w:r>
+          </w:hyperlink>
+        </w:p>
+        <w:p>
+          <w:pPr>
+            <w:pStyle w:val="TOC1"/>
+            <w:tabs>
+              <w:tab w:val="right" w:leader="dot" w:pos="9350"/>
+            </w:tabs>
+            <w:rPr>
+              <w:rFonts w:asciiTheme="minorHAnsi" w:eastAsiaTheme="minorEastAsia" w:hAnsiTheme="minorHAnsi"/>
+              <w:noProof/>
+            </w:rPr>
+          </w:pPr>
+          <w:hyperlink w:anchor="_Toc89464880" w:history="1">
+            <w:r>
+              <w:rPr>
+                <w:rStyle w:val="Hyperlink"/>
+                <w:noProof/>
+              </w:rPr>
+              <w:t>02. Specifications and Features</w:t>
+            </w:r>
+            <w:r>
+              <w:rPr>
+                <w:noProof/>
+                <w:webHidden/>
+              </w:rPr>
+              <w:tab/>
+            </w:r>
+            <w:r>
+              <w:rPr>
+                <w:noProof/>
+                <w:webHidden/>
+              </w:rPr>
+              <w:fldChar w:fldCharType="begin"/>
+            </w:r>
+            <w:r>
+              <w:rPr>
+                <w:noProof/>
+                <w:webHidden/>
+              </w:rPr>
+              <w:instrText xml:space="preserve"> PAGEREF _Toc89464880 \h </w:instrText>
+            </w:r>
+            <w:r>
+              <w:rPr>
+                <w:noProof/>
+                <w:webHidden/>
+              </w:rPr>
+            </w:r>
+            <w:r>
+              <w:rPr>
+                <w:noProof/>
+                <w:webHidden/>
+              </w:rPr>
+              <w:fldChar w:fldCharType="separate"/>
+            </w:r>
+            <w:r>
+              <w:rPr>
+                <w:noProof/>
+                <w:webHidden/>
+              </w:rPr>
+              <w:t>2</w:t>
+            </w:r>
+            <w:r>
+              <w:rPr>
+                <w:noProof/>
+                <w:webHidden/>
+              </w:rPr>
+              <w:fldChar w:fldCharType="end"/>
+            </w:r>
+          </w:hyperlink>
+        </w:p>
+        <w:p>
+          <w:pPr>
+            <w:pStyle w:val="TOC1"/>
+            <w:tabs>
+              <w:tab w:val="right" w:leader="dot" w:pos="9350"/>
+            </w:tabs>
+            <w:rPr>
+              <w:rFonts w:asciiTheme="minorHAnsi" w:eastAsiaTheme="minorEastAsia" w:hAnsiTheme="minorHAnsi"/>
+              <w:noProof/>
+            </w:rPr>
+          </w:pPr>
+          <w:hyperlink w:anchor="_Toc89464881" w:history="1">
+            <w:r>
+              <w:rPr>
+                <w:rStyle w:val="Hyperlink"/>
+                <w:noProof/>
+              </w:rPr>
+              <w:t>03. Integration of Required Features</w:t>
+            </w:r>
+            <w:r>
+              <w:rPr>
+                <w:noProof/>
+                <w:webHidden/>
+              </w:rPr>
+              <w:tab/>
+            </w:r>
+            <w:r>
+              <w:rPr>
+                <w:noProof/>
+                <w:webHidden/>
+              </w:rPr>
+              <w:fldChar w:fldCharType="begin"/>
+            </w:r>
+            <w:r>
+              <w:rPr>
+                <w:noProof/>
+                <w:webHidden/>
+              </w:rPr>
+              <w:instrText xml:space="preserve"> PAGEREF _Toc89464881 \h </w:instrText>
+            </w:r>
+            <w:r>
+              <w:rPr>
+                <w:noProof/>
+                <w:webHidden/>
+              </w:rPr>
+            </w:r>
+            <w:r>
+              <w:rPr>
+                <w:noProof/>
+                <w:webHidden/>
+              </w:rPr>
+              <w:fldChar w:fldCharType="separate"/>
+            </w:r>
+            <w:r>
+              <w:rPr>
+                <w:noProof/>
+                <w:webHidden/>
+              </w:rPr>
+              <w:t>2</w:t>
+            </w:r>
+            <w:r>
+              <w:rPr>
+                <w:noProof/>
+                <w:webHidden/>
+              </w:rPr>
+              <w:fldChar w:fldCharType="end"/>
+            </w:r>
+          </w:hyperlink>
+        </w:p>
+        <w:p>
+          <w:pPr>
+            <w:pStyle w:val="TOC2"/>
+            <w:tabs>
+              <w:tab w:val="right" w:leader="dot" w:pos="9350"/>
+            </w:tabs>
+            <w:rPr>
+              <w:rFonts w:asciiTheme="minorHAnsi" w:eastAsiaTheme="minorEastAsia" w:hAnsiTheme="minorHAnsi"/>
+              <w:noProof/>
+            </w:rPr>
+          </w:pPr>
+          <w:hyperlink w:anchor="_Toc89464882" w:history="1">
+            <w:r>
+              <w:rPr>
+                <w:rStyle w:val="Hyperlink"/>
+                <w:noProof/>
+              </w:rPr>
+              <w:t>a) Watchdog Integration</w:t>
+            </w:r>
+            <w:r>
+              <w:rPr>
+                <w:noProof/>
+                <w:webHidden/>
+              </w:rPr>
+              <w:tab/>
+            </w:r>
+            <w:r>
+              <w:rPr>
+                <w:noProof/>
+                <w:webHidden/>
+              </w:rPr>
+              <w:fldChar w:fldCharType="begin"/>
+            </w:r>
+            <w:r>
+              <w:rPr>
+                <w:noProof/>
+                <w:webHidden/>
+              </w:rPr>
+              <w:instrText xml:space="preserve"> PAGEREF _Toc89464882 \h </w:instrText>
+            </w:r>
+            <w:r>
+              <w:rPr>
+                <w:noProof/>
+                <w:webHidden/>
+              </w:rPr>
+            </w:r>
+            <w:r>
+              <w:rPr>
+                <w:noProof/>
+                <w:webHidden/>
+              </w:rPr>
+              <w:fldChar w:fldCharType="separate"/>
+            </w:r>
+            <w:r>
+              <w:rPr>
+                <w:noProof/>
+                <w:webHidden/>
+              </w:rPr>
+              <w:t>3</w:t>
+            </w:r>
+            <w:r>
+              <w:rPr>
+                <w:noProof/>
+                <w:webHidden/>
+              </w:rPr>
+              <w:fldChar w:fldCharType="end"/>
+            </w:r>
+          </w:hyperlink>
+        </w:p>
+        <w:p>
+          <w:pPr>
+            <w:pStyle w:val="TOC2"/>
+            <w:tabs>
+              <w:tab w:val="right" w:leader="dot" w:pos="9350"/>
+            </w:tabs>
+            <w:rPr>
+              <w:rFonts w:asciiTheme="minorHAnsi" w:eastAsiaTheme="minorEastAsia" w:hAnsiTheme="minorHAnsi"/>
+              <w:noProof/>
+            </w:rPr>
+          </w:pPr>
+          <w:hyperlink w:anchor="_Toc89464883" w:history="1">
+            <w:r>
+              <w:rPr>
+                <w:rStyle w:val="Hyperlink"/>
+                <w:noProof/>
+              </w:rPr>
+              <w:t>b) Synchronization Integration</w:t>
+            </w:r>
+            <w:r>
+              <w:rPr>
+                <w:noProof/>
+                <w:webHidden/>
+              </w:rPr>
+              <w:tab/>
+            </w:r>
+            <w:r>
+              <w:rPr>
+                <w:noProof/>
+                <w:webHidden/>
+              </w:rPr>
+              <w:fldChar w:fldCharType="begin"/>
+            </w:r>
+            <w:r>
+              <w:rPr>
+                <w:noProof/>
+                <w:webHidden/>
+              </w:rPr>
+              <w:instrText xml:space="preserve"> PAGEREF _Toc89464883 \h </w:instrText>
+            </w:r>
+            <w:r>
+              <w:rPr>
+                <w:noProof/>
+                <w:webHidden/>
+              </w:rPr>
+            </w:r>
+            <w:r>
+              <w:rPr>
+                <w:noProof/>
+                <w:webHidden/>
+              </w:rPr>
+              <w:fldChar w:fldCharType="separate"/>
+            </w:r>
+            <w:r>
+              <w:rPr>
+                <w:noProof/>
+                <w:webHidden/>
+              </w:rPr>
+              <w:t>3</w:t>
+            </w:r>
+            <w:r>
+              <w:rPr>
+                <w:noProof/>
+                <w:webHidden/>
+              </w:rPr>
+              <w:fldChar w:fldCharType="end"/>
+            </w:r>
+          </w:hyperlink>
+        </w:p>
+        <w:p>
+          <w:pPr>
+            <w:pStyle w:val="TOC2"/>
+            <w:tabs>
+              <w:tab w:val="right" w:leader="dot" w:pos="9350"/>
+            </w:tabs>
+            <w:rPr>
+              <w:rFonts w:asciiTheme="minorHAnsi" w:eastAsiaTheme="minorEastAsia" w:hAnsiTheme="minorHAnsi"/>
+              <w:noProof/>
+            </w:rPr>
+          </w:pPr>
+          <w:hyperlink w:anchor="_Toc89464884" w:history="1">
+            <w:r>
+              <w:rPr>
+                <w:rStyle w:val="Hyperlink"/>
+                <w:noProof/>
+              </w:rPr>
+              <w:t>c) Bitwise Driver Control Integration</w:t>
+            </w:r>
+            <w:r>
+              <w:rPr>
+                <w:noProof/>
+                <w:webHidden/>
+              </w:rPr>
+              <w:tab/>
+            </w:r>
+            <w:r>
+              <w:rPr>
+                <w:noProof/>
+                <w:webHidden/>
+              </w:rPr>
+              <w:fldChar w:fldCharType="begin"/>
+            </w:r>
+            <w:r>
+              <w:rPr>
+                <w:noProof/>
+                <w:webHidden/>
+              </w:rPr>
+              <w:instrText xml:space="preserve"> PAGEREF _Toc89464884 \h </w:instrText>
+            </w:r>
+            <w:r>
+              <w:rPr>
+                <w:noProof/>
+                <w:webHidden/>
+              </w:rPr>
+            </w:r>
+            <w:r>
+              <w:rPr>
+                <w:noProof/>
+                <w:webHidden/>
+              </w:rPr>
+              <w:fldChar w:fldCharType="separate"/>
+            </w:r>
+            <w:r>
+              <w:rPr>
+                <w:noProof/>
+                <w:webHidden/>
+              </w:rPr>
+              <w:t>3</w:t>
+            </w:r>
+            <w:r>
+              <w:rPr>
+                <w:noProof/>
+                <w:webHidden/>
+              </w:rPr>
+              <w:fldChar w:fldCharType="end"/>
+            </w:r>
+          </w:hyperlink>
+        </w:p>
+        <w:p>
+          <w:pPr>
+            <w:pStyle w:val="TOC2"/>
+            <w:tabs>
+              <w:tab w:val="right" w:leader="dot" w:pos="9350"/>
+            </w:tabs>
+            <w:rPr>
+              <w:rFonts w:asciiTheme="minorHAnsi" w:eastAsiaTheme="minorEastAsia" w:hAnsiTheme="minorHAnsi"/>
+              <w:noProof/>
+            </w:rPr>
+          </w:pPr>
+          <w:hyperlink w:anchor="_Toc89464885" w:history="1">
+            <w:r>
+              <w:rPr>
+                <w:rStyle w:val="Hyperlink"/>
+                <w:noProof/>
+              </w:rPr>
+              <w:t>d) Critical Section Protection</w:t>
+            </w:r>
+            <w:r>
+              <w:rPr>
+                <w:noProof/>
+                <w:webHidden/>
+              </w:rPr>
+              <w:tab/>
+            </w:r>
+            <w:r>
+              <w:rPr>
+                <w:noProof/>
+                <w:webHidden/>
+              </w:rPr>
+              <w:fldChar w:fldCharType="begin"/>
+            </w:r>
+            <w:r>
+              <w:rPr>
+                <w:noProof/>
+                <w:webHidden/>
+              </w:rPr>
+              <w:instrText xml:space="preserve"> PAGEREF _Toc89464885 \h </w:instrText>
+            </w:r>
+            <w:r>
+              <w:rPr>
+                <w:noProof/>
+                <w:webHidden/>
+              </w:rPr>
+            </w:r>
+            <w:r>
+              <w:rPr>
+                <w:noProof/>
+                <w:webHidden/>
+              </w:rPr>
+              <w:fldChar w:fldCharType="separate"/>
+            </w:r>
+            <w:r>
+              <w:rPr>
+                <w:noProof/>
+                <w:webHidden/>
+              </w:rPr>
+              <w:t>3</w:t>
+            </w:r>
+            <w:r>
+              <w:rPr>
+                <w:noProof/>
+                <w:webHidden/>
+              </w:rPr>
+              <w:fldChar w:fldCharType="end"/>
+            </w:r>
+          </w:hyperlink>
+        </w:p>
+        <w:p>
+          <w:pPr>
+            <w:pStyle w:val="TOC2"/>
+            <w:tabs>
+              <w:tab w:val="right" w:leader="dot" w:pos="9350"/>
+            </w:tabs>
+            <w:rPr>
+              <w:rFonts w:asciiTheme="minorHAnsi" w:eastAsiaTheme="minorEastAsia" w:hAnsiTheme="minorHAnsi"/>
+              <w:noProof/>
+            </w:rPr>
+          </w:pPr>
+          <w:hyperlink w:anchor="_Toc89464886" w:history="1">
+            <w:r>
+              <w:rPr>
+                <w:rStyle w:val="Hyperlink"/>
+                <w:noProof/>
+              </w:rPr>
+              <w:t>e) Multithread Implementation</w:t>
+            </w:r>
+            <w:r>
+              <w:rPr>
+                <w:noProof/>
+                <w:webHidden/>
+              </w:rPr>
+              <w:tab/>
+            </w:r>
+            <w:r>
+              <w:rPr>
+                <w:noProof/>
+                <w:webHidden/>
+              </w:rPr>
+              <w:fldChar w:fldCharType="begin"/>
+            </w:r>
+            <w:r>
+              <w:rPr>
+                <w:noProof/>
+                <w:webHidden/>
+              </w:rPr>
+              <w:instrText xml:space="preserve"> PAGEREF _Toc89464886 \h </w:instrText>
+            </w:r>
+            <w:r>
+              <w:rPr>
+                <w:noProof/>
+                <w:webHidden/>
+              </w:rPr>
+            </w:r>
+            <w:r>
+              <w:rPr>
+                <w:noProof/>
+                <w:webHidden/>
+              </w:rPr>
+              <w:fldChar w:fldCharType="separate"/>
+            </w:r>
+            <w:r>
+              <w:rPr>
+                <w:noProof/>
+                <w:webHidden/>
+              </w:rPr>
+              <w:t>3</w:t>
+            </w:r>
+            <w:r>
+              <w:rPr>
+                <w:noProof/>
+                <w:webHidden/>
+              </w:rPr>
+              <w:fldChar w:fldCharType="end"/>
+            </w:r>
+          </w:hyperlink>
+        </w:p>
+        <w:p>
+          <w:pPr>
+            <w:pStyle w:val="TOC2"/>
+            <w:tabs>
+              <w:tab w:val="right" w:leader="dot" w:pos="9350"/>
+            </w:tabs>
+            <w:rPr>
+              <w:rFonts w:asciiTheme="minorHAnsi" w:eastAsiaTheme="minorEastAsia" w:hAnsiTheme="minorHAnsi"/>
+              <w:noProof/>
+            </w:rPr>
+          </w:pPr>
+          <w:hyperlink w:anchor="_Toc89464887" w:history="1">
+            <w:r>
+              <w:rPr>
+                <w:rStyle w:val="Hyperlink"/>
+                <w:noProof/>
+              </w:rPr>
+              <w:t>f) Interrupt Implementation</w:t>
+            </w:r>
+            <w:r>
+              <w:rPr>
+                <w:noProof/>
+                <w:webHidden/>
+              </w:rPr>
+              <w:tab/>
+            </w:r>
+            <w:r>
+              <w:rPr>
+                <w:noProof/>
+                <w:webHidden/>
+              </w:rPr>
+              <w:fldChar w:fldCharType="begin"/>
+            </w:r>
+            <w:r>
+              <w:rPr>
+                <w:noProof/>
+                <w:webHidden/>
+              </w:rPr>
+              <w:instrText xml:space="preserve"> PAGEREF _Toc89464887 \h </w:instrText>
+            </w:r>
+            <w:r>
+              <w:rPr>
+                <w:noProof/>
+                <w:webHidden/>
+              </w:rPr>
+            </w:r>
+            <w:r>
+              <w:rPr>
+                <w:noProof/>
+                <w:webHidden/>
+              </w:rPr>
+              <w:fldChar w:fldCharType="separate"/>
+            </w:r>
+            <w:r>
+              <w:rPr>
+                <w:noProof/>
+                <w:webHidden/>
+              </w:rPr>
+              <w:t>3</w:t>
+            </w:r>
+            <w:r>
+              <w:rPr>
+                <w:noProof/>
+                <w:webHidden/>
+              </w:rPr>
+              <w:fldChar w:fldCharType="end"/>
+            </w:r>
+          </w:hyperlink>
+        </w:p>
+        <w:p>
+          <w:pPr>
+            <w:pStyle w:val="TOC1"/>
+            <w:tabs>
+              <w:tab w:val="right" w:leader="dot" w:pos="9350"/>
+            </w:tabs>
+            <w:rPr>
+              <w:rFonts w:asciiTheme="minorHAnsi" w:eastAsiaTheme="minorEastAsia" w:hAnsiTheme="minorHAnsi"/>
+              <w:noProof/>
+            </w:rPr>
+          </w:pPr>
+          <w:hyperlink w:anchor="_Toc89464888" w:history="1">
+            <w:r>
+              <w:rPr>
+                <w:rStyle w:val="Hyperlink"/>
+                <w:noProof/>
+              </w:rPr>
+              <w:t>04. Design Process</w:t>
+            </w:r>
+            <w:r>
+              <w:rPr>
+                <w:noProof/>
+                <w:webHidden/>
+              </w:rPr>
+              <w:tab/>
+            </w:r>
+            <w:r>
+              <w:rPr>
+                <w:noProof/>
+                <w:webHidden/>
+              </w:rPr>
+              <w:fldChar w:fldCharType="begin"/>
+            </w:r>
+            <w:r>
+              <w:rPr>
+                <w:noProof/>
+                <w:webHidden/>
+              </w:rPr>
+              <w:instrText xml:space="preserve"> PAGEREF _Toc89464888 \h </w:instrText>
+            </w:r>
+            <w:r>
+              <w:rPr>
+                <w:noProof/>
+                <w:webHidden/>
+              </w:rPr>
+            </w:r>
+            <w:r>
+              <w:rPr>
+                <w:noProof/>
+                <w:webHidden/>
+              </w:rPr>
+              <w:fldChar w:fldCharType="separate"/>
+            </w:r>
+            <w:r>
+              <w:rPr>
+                <w:noProof/>
+                <w:webHidden/>
+              </w:rPr>
+              <w:t>3</w:t>
+            </w:r>
+            <w:r>
+              <w:rPr>
+                <w:noProof/>
+                <w:webHidden/>
+              </w:rPr>
+              <w:fldChar w:fldCharType="end"/>
+            </w:r>
+          </w:hyperlink>
+        </w:p>
+        <w:p>
+          <w:pPr>
+            <w:pStyle w:val="TOC1"/>
+            <w:tabs>
+              <w:tab w:val="right" w:leader="dot" w:pos="9350"/>
+            </w:tabs>
+            <w:rPr>
+              <w:rFonts w:asciiTheme="minorHAnsi" w:eastAsiaTheme="minorEastAsia" w:hAnsiTheme="minorHAnsi"/>
+              <w:noProof/>
+            </w:rPr>
+          </w:pPr>
+          <w:hyperlink w:anchor="_Toc89464889" w:history="1">
+            <w:r>
+              <w:rPr>
+                <w:rStyle w:val="Hyperlink"/>
+                <w:noProof/>
+              </w:rPr>
+              <w:t>05. Block Diagram</w:t>
+            </w:r>
+            <w:r>
+              <w:rPr>
+                <w:noProof/>
+                <w:webHidden/>
+              </w:rPr>
+              <w:tab/>
+            </w:r>
+            <w:r>
+              <w:rPr>
+                <w:noProof/>
+                <w:webHidden/>
+              </w:rPr>
+              <w:fldChar w:fldCharType="begin"/>
+            </w:r>
+            <w:r>
+              <w:rPr>
+                <w:noProof/>
+                <w:webHidden/>
+              </w:rPr>
+              <w:instrText xml:space="preserve"> PAGEREF _Toc89464889 \h </w:instrText>
+            </w:r>
+            <w:r>
+              <w:rPr>
+                <w:noProof/>
+                <w:webHidden/>
+              </w:rPr>
+            </w:r>
+            <w:r>
+              <w:rPr>
+                <w:noProof/>
+                <w:webHidden/>
+              </w:rPr>
+              <w:fldChar w:fldCharType="separate"/>
+            </w:r>
+            <w:r>
+              <w:rPr>
+                <w:noProof/>
+                <w:webHidden/>
+              </w:rPr>
+              <w:t>3</w:t>
+            </w:r>
+            <w:r>
+              <w:rPr>
+                <w:noProof/>
+                <w:webHidden/>
+              </w:rPr>
+              <w:fldChar w:fldCharType="end"/>
+            </w:r>
+          </w:hyperlink>
+        </w:p>
+        <w:p>
+          <w:pPr>
+            <w:pStyle w:val="TOC1"/>
+            <w:tabs>
+              <w:tab w:val="right" w:leader="dot" w:pos="9350"/>
+            </w:tabs>
+            <w:rPr>
+              <w:rFonts w:asciiTheme="minorHAnsi" w:eastAsiaTheme="minorEastAsia" w:hAnsiTheme="minorHAnsi"/>
+              <w:noProof/>
+            </w:rPr>
+          </w:pPr>
+          <w:hyperlink w:anchor="_Toc89464890" w:history="1">
+            <w:r>
+              <w:rPr>
+                <w:rStyle w:val="Hyperlink"/>
+                <w:noProof/>
+              </w:rPr>
+              <w:t>06. State Diagram</w:t>
+            </w:r>
+            <w:r>
+              <w:rPr>
+                <w:noProof/>
+                <w:webHidden/>
+              </w:rPr>
+              <w:tab/>
+            </w:r>
+            <w:r>
+              <w:rPr>
+                <w:noProof/>
+                <w:webHidden/>
+              </w:rPr>
+              <w:fldChar w:fldCharType="begin"/>
+            </w:r>
+            <w:r>
+              <w:rPr>
+                <w:noProof/>
+                <w:webHidden/>
+              </w:rPr>
+              <w:instrText xml:space="preserve"> PAGEREF _Toc89464890 \h </w:instrText>
+            </w:r>
+            <w:r>
+              <w:rPr>
+                <w:noProof/>
+                <w:webHidden/>
+              </w:rPr>
+            </w:r>
+            <w:r>
+              <w:rPr>
+                <w:noProof/>
+                <w:webHidden/>
+              </w:rPr>
+              <w:fldChar w:fldCharType="separate"/>
+            </w:r>
+            <w:r>
+              <w:rPr>
+                <w:noProof/>
+                <w:webHidden/>
+              </w:rPr>
+              <w:t>3</w:t>
+            </w:r>
+            <w:r>
+              <w:rPr>
+                <w:noProof/>
+                <w:webHidden/>
+              </w:rPr>
+              <w:fldChar w:fldCharType="end"/>
+            </w:r>
+          </w:hyperlink>
+        </w:p>
+        <w:p>
+          <w:pPr>
+            <w:pStyle w:val="TOC1"/>
+            <w:tabs>
+              <w:tab w:val="right" w:leader="dot" w:pos="9350"/>
+            </w:tabs>
+            <w:rPr>
+              <w:rFonts w:asciiTheme="minorHAnsi" w:eastAsiaTheme="minorEastAsia" w:hAnsiTheme="minorHAnsi"/>
+              <w:noProof/>
+            </w:rPr>
+          </w:pPr>
+          <w:hyperlink w:anchor="_Toc89464891" w:history="1">
+            <w:r>
+              <w:rPr>
+                <w:rStyle w:val="Hyperlink"/>
+                <w:noProof/>
+              </w:rPr>
+              <w:t>07. Bill of Materials</w:t>
+            </w:r>
+            <w:r>
+              <w:rPr>
+                <w:noProof/>
+                <w:webHidden/>
+              </w:rPr>
+              <w:tab/>
+            </w:r>
+            <w:r>
+              <w:rPr>
+                <w:noProof/>
+                <w:webHidden/>
+              </w:rPr>
+              <w:fldChar w:fldCharType="begin"/>
+            </w:r>
+            <w:r>
+              <w:rPr>
+                <w:noProof/>
+                <w:webHidden/>
+              </w:rPr>
+              <w:instrText xml:space="preserve"> PAGEREF _Toc89464891 \h </w:instrText>
+            </w:r>
+            <w:r>
+              <w:rPr>
+                <w:noProof/>
+                <w:webHidden/>
+              </w:rPr>
+            </w:r>
+            <w:r>
+              <w:rPr>
+                <w:noProof/>
+                <w:webHidden/>
+              </w:rPr>
+              <w:fldChar w:fldCharType="separate"/>
+            </w:r>
+            <w:r>
+              <w:rPr>
+                <w:noProof/>
+                <w:webHidden/>
+              </w:rPr>
+              <w:t>3</w:t>
+            </w:r>
+            <w:r>
+              <w:rPr>
+                <w:noProof/>
+                <w:webHidden/>
+              </w:rPr>
+              <w:fldChar w:fldCharType="end"/>
+            </w:r>
+          </w:hyperlink>
+        </w:p>
+        <w:p>
+          <w:pPr>
+            <w:pStyle w:val="TOC1"/>
+            <w:tabs>
+              <w:tab w:val="right" w:leader="dot" w:pos="9350"/>
+            </w:tabs>
+            <w:rPr>
+              <w:rFonts w:asciiTheme="minorHAnsi" w:eastAsiaTheme="minorEastAsia" w:hAnsiTheme="minorHAnsi"/>
+              <w:noProof/>
+            </w:rPr>
+          </w:pPr>
+          <w:hyperlink w:anchor="_Toc89464892" w:history="1">
+            <w:r>
+              <w:rPr>
+                <w:rStyle w:val="Hyperlink"/>
+                <w:noProof/>
+              </w:rPr>
+              <w:t>08. Instructions</w:t>
+            </w:r>
+            <w:r>
+              <w:rPr>
+                <w:noProof/>
+                <w:webHidden/>
+              </w:rPr>
+              <w:tab/>
+            </w:r>
+            <w:r>
+              <w:rPr>
+                <w:noProof/>
+                <w:webHidden/>
+              </w:rPr>
+              <w:fldChar w:fldCharType="begin"/>
+            </w:r>
+            <w:r>
+              <w:rPr>
+                <w:noProof/>
+                <w:webHidden/>
+              </w:rPr>
+              <w:instrText xml:space="preserve"> PAGEREF _Toc89464892 \h </w:instrText>
+            </w:r>
+            <w:r>
+              <w:rPr>
+                <w:noProof/>
+                <w:webHidden/>
+              </w:rPr>
+            </w:r>
+            <w:r>
+              <w:rPr>
+                <w:noProof/>
+                <w:webHidden/>
+              </w:rPr>
+              <w:fldChar w:fldCharType="separate"/>
+            </w:r>
+            <w:r>
+              <w:rPr>
+                <w:noProof/>
+                <w:webHidden/>
+              </w:rPr>
+              <w:t>4</w:t>
+            </w:r>
+            <w:r>
+              <w:rPr>
+                <w:noProof/>
+                <w:webHidden/>
+              </w:rPr>
+              <w:fldChar w:fldCharType="end"/>
+            </w:r>
+          </w:hyperlink>
+        </w:p>
+        <w:p>
+          <w:pPr>
+            <w:pStyle w:val="TOC2"/>
+            <w:tabs>
+              <w:tab w:val="right" w:leader="dot" w:pos="9350"/>
+            </w:tabs>
+            <w:rPr>
+              <w:rFonts w:asciiTheme="minorHAnsi" w:eastAsiaTheme="minorEastAsia" w:hAnsiTheme="minorHAnsi"/>
+              <w:noProof/>
+            </w:rPr>
+          </w:pPr>
+          <w:hyperlink w:anchor="_Toc89464893" w:history="1">
+            <w:r>
+              <w:rPr>
+                <w:rStyle w:val="Hyperlink"/>
+                <w:noProof/>
+              </w:rPr>
+              <w:t>a) Schematic</w:t>
+            </w:r>
+            <w:r>
+              <w:rPr>
+                <w:noProof/>
+                <w:webHidden/>
+              </w:rPr>
+              <w:tab/>
+            </w:r>
+            <w:r>
+              <w:rPr>
+                <w:noProof/>
+                <w:webHidden/>
+              </w:rPr>
+              <w:fldChar w:fldCharType="begin"/>
+            </w:r>
+            <w:r>
+              <w:rPr>
+                <w:noProof/>
+                <w:webHidden/>
+              </w:rPr>
+              <w:instrText xml:space="preserve"> PAGEREF _Toc89464893 \h </w:instrText>
+            </w:r>
+            <w:r>
+              <w:rPr>
+                <w:noProof/>
+                <w:webHidden/>
+              </w:rPr>
+            </w:r>
+            <w:r>
+              <w:rPr>
+                <w:noProof/>
+                <w:webHidden/>
+              </w:rPr>
+              <w:fldChar w:fldCharType="separate"/>
+            </w:r>
+            <w:r>
+              <w:rPr>
+                <w:noProof/>
+                <w:webHidden/>
+              </w:rPr>
+              <w:t>4</w:t>
+            </w:r>
+            <w:r>
+              <w:rPr>
+                <w:noProof/>
+                <w:webHidden/>
+              </w:rPr>
+              <w:fldChar w:fldCharType="end"/>
+            </w:r>
+          </w:hyperlink>
+        </w:p>
+        <w:p>
+          <w:pPr>
+            <w:pStyle w:val="TOC2"/>
+            <w:tabs>
+              <w:tab w:val="right" w:leader="dot" w:pos="9350"/>
+            </w:tabs>
+            <w:rPr>
+              <w:rFonts w:asciiTheme="minorHAnsi" w:eastAsiaTheme="minorEastAsia" w:hAnsiTheme="minorHAnsi"/>
+              <w:noProof/>
+            </w:rPr>
+          </w:pPr>
+          <w:hyperlink w:anchor="_Toc89464894" w:history="1">
+            <w:r>
+              <w:rPr>
+                <w:rStyle w:val="Hyperlink"/>
+                <w:noProof/>
+              </w:rPr>
+              <w:t>b) Construction Instructions</w:t>
+            </w:r>
+            <w:r>
+              <w:rPr>
+                <w:noProof/>
+                <w:webHidden/>
+              </w:rPr>
+              <w:tab/>
+            </w:r>
+            <w:r>
+              <w:rPr>
+                <w:noProof/>
+                <w:webHidden/>
+              </w:rPr>
+              <w:fldChar w:fldCharType="begin"/>
+            </w:r>
+            <w:r>
+              <w:rPr>
+                <w:noProof/>
+                <w:webHidden/>
+              </w:rPr>
+              <w:instrText xml:space="preserve"> PAGEREF _Toc89464894 \h </w:instrText>
+            </w:r>
+            <w:r>
+              <w:rPr>
+                <w:noProof/>
+                <w:webHidden/>
+              </w:rPr>
+            </w:r>
+            <w:r>
+              <w:rPr>
+                <w:noProof/>
+                <w:webHidden/>
+              </w:rPr>
+              <w:fldChar w:fldCharType="separate"/>
+            </w:r>
+            <w:r>
+              <w:rPr>
+                <w:noProof/>
+                <w:webHidden/>
+              </w:rPr>
+              <w:t>4</w:t>
+            </w:r>
+            <w:r>
+              <w:rPr>
+                <w:noProof/>
+                <w:webHidden/>
+              </w:rPr>
+              <w:fldChar w:fldCharType="end"/>
+            </w:r>
+          </w:hyperlink>
+        </w:p>
+        <w:p>
+          <w:pPr>
+            <w:pStyle w:val="TOC2"/>
+            <w:tabs>
+              <w:tab w:val="right" w:leader="dot" w:pos="9350"/>
+            </w:tabs>
+            <w:rPr>
+              <w:rFonts w:asciiTheme="minorHAnsi" w:eastAsiaTheme="minorEastAsia" w:hAnsiTheme="minorHAnsi"/>
+              <w:noProof/>
+            </w:rPr>
+          </w:pPr>
+          <w:hyperlink w:anchor="_Toc89464895" w:history="1">
+            <w:r>
+              <w:rPr>
+                <w:rStyle w:val="Hyperlink"/>
+                <w:noProof/>
+              </w:rPr>
+              <w:t>c) Usage Instructions</w:t>
+            </w:r>
+            <w:r>
+              <w:rPr>
+                <w:noProof/>
+                <w:webHidden/>
+              </w:rPr>
+              <w:tab/>
+            </w:r>
+            <w:r>
+              <w:rPr>
+                <w:noProof/>
+                <w:webHidden/>
+              </w:rPr>
+              <w:fldChar w:fldCharType="begin"/>
+            </w:r>
+            <w:r>
+              <w:rPr>
+                <w:noProof/>
+                <w:webHidden/>
+              </w:rPr>
+              <w:instrText xml:space="preserve"> PAGEREF _Toc89464895 \h </w:instrText>
+            </w:r>
+            <w:r>
+              <w:rPr>
+                <w:noProof/>
+                <w:webHidden/>
+              </w:rPr>
+            </w:r>
+            <w:r>
+              <w:rPr>
+                <w:noProof/>
+                <w:webHidden/>
+              </w:rPr>
+              <w:fldChar w:fldCharType="separate"/>
+            </w:r>
+            <w:r>
+              <w:rPr>
+                <w:noProof/>
+                <w:webHidden/>
+              </w:rPr>
+              <w:t>4</w:t>
+            </w:r>
+            <w:r>
+              <w:rPr>
+                <w:noProof/>
+                <w:webHidden/>
+              </w:rPr>
+              <w:fldChar w:fldCharType="end"/>
+            </w:r>
+          </w:hyperlink>
+        </w:p>
+        <w:p>
+          <w:pPr>
+            <w:pStyle w:val="TOC1"/>
+            <w:tabs>
+              <w:tab w:val="right" w:leader="dot" w:pos="9350"/>
+            </w:tabs>
+            <w:rPr>
+              <w:rFonts w:asciiTheme="minorHAnsi" w:eastAsiaTheme="minorEastAsia" w:hAnsiTheme="minorHAnsi"/>
+              <w:noProof/>
+            </w:rPr>
+          </w:pPr>
+          <w:hyperlink w:anchor="_Toc89464896" w:history="1">
+            <w:r>
+              <w:rPr>
+                <w:rStyle w:val="Hyperlink"/>
+                <w:noProof/>
+              </w:rPr>
+              <w:t>09. Test Plan Instructions</w:t>
+            </w:r>
+            <w:r>
+              <w:rPr>
+                <w:noProof/>
+                <w:webHidden/>
+              </w:rPr>
+              <w:tab/>
+            </w:r>
+            <w:r>
+              <w:rPr>
+                <w:noProof/>
+                <w:webHidden/>
+              </w:rPr>
+              <w:fldChar w:fldCharType="begin"/>
+            </w:r>
+            <w:r>
+              <w:rPr>
+                <w:noProof/>
+                <w:webHidden/>
+              </w:rPr>
+              <w:instrText xml:space="preserve"> PAGEREF _Toc89464896 \h </w:instrText>
+            </w:r>
+            <w:r>
+              <w:rPr>
+                <w:noProof/>
+                <w:webHidden/>
+              </w:rPr>
+            </w:r>
+            <w:r>
+              <w:rPr>
+                <w:noProof/>
+                <w:webHidden/>
+              </w:rPr>
+              <w:fldChar w:fldCharType="separate"/>
+            </w:r>
+            <w:r>
+              <w:rPr>
+                <w:noProof/>
+                <w:webHidden/>
+              </w:rPr>
+              <w:t>4</w:t>
+            </w:r>
+            <w:r>
+              <w:rPr>
+                <w:noProof/>
+                <w:webHidden/>
+              </w:rPr>
+              <w:fldChar w:fldCharType="end"/>
+            </w:r>
+          </w:hyperlink>
+        </w:p>
+        <w:p>
+          <w:pPr>
+            <w:pStyle w:val="TOC1"/>
+            <w:tabs>
+              <w:tab w:val="right" w:leader="dot" w:pos="9350"/>
+            </w:tabs>
+            <w:rPr>
+              <w:rFonts w:asciiTheme="minorHAnsi" w:eastAsiaTheme="minorEastAsia" w:hAnsiTheme="minorHAnsi"/>
+              <w:noProof/>
+            </w:rPr>
+          </w:pPr>
+          <w:hyperlink w:anchor="_Toc89464897" w:history="1">
+            <w:r>
+              <w:rPr>
+                <w:rStyle w:val="Hyperlink"/>
+                <w:noProof/>
+              </w:rPr>
+              <w:t>10. Revision History Timeline</w:t>
+            </w:r>
+            <w:r>
+              <w:rPr>
+                <w:noProof/>
+                <w:webHidden/>
+              </w:rPr>
+              <w:tab/>
+            </w:r>
+            <w:r>
+              <w:rPr>
+                <w:noProof/>
+                <w:webHidden/>
+              </w:rPr>
+              <w:fldChar w:fldCharType="begin"/>
+            </w:r>
+            <w:r>
+              <w:rPr>
+                <w:noProof/>
+                <w:webHidden/>
+              </w:rPr>
+              <w:instrText xml:space="preserve"> PAGEREF _Toc89464897 \h </w:instrText>
+            </w:r>
+            <w:r>
+              <w:rPr>
+                <w:noProof/>
+                <w:webHidden/>
+              </w:rPr>
+            </w:r>
+            <w:r>
+              <w:rPr>
+                <w:noProof/>
+                <w:webHidden/>
+              </w:rPr>
+              <w:fldChar w:fldCharType="separate"/>
+            </w:r>
+            <w:r>
+              <w:rPr>
+                <w:noProof/>
+                <w:webHidden/>
+              </w:rPr>
+              <w:t>4</w:t>
+            </w:r>
+            <w:r>
+              <w:rPr>
+                <w:noProof/>
+                <w:webHidden/>
+              </w:rPr>
+              <w:fldChar w:fldCharType="end"/>
+            </w:r>
+          </w:hyperlink>
+        </w:p>
+        <w:p>
+          <w:pPr>
+            <w:pStyle w:val="TOC1"/>
+            <w:tabs>
+              <w:tab w:val="right" w:leader="dot" w:pos="9350"/>
+            </w:tabs>
+            <w:rPr>
+              <w:rFonts w:asciiTheme="minorHAnsi" w:eastAsiaTheme="minorEastAsia" w:hAnsiTheme="minorHAnsi"/>
+              <w:noProof/>
+            </w:rPr>
+          </w:pPr>
+          <w:hyperlink w:anchor="_Toc89464898" w:history="1">
+            <w:r>
+              <w:rPr>
+                <w:rStyle w:val="Hyperlink"/>
+                <w:noProof/>
+              </w:rPr>
+              <w:t>Appendix A: References</w:t>
+            </w:r>
+            <w:r>
+              <w:rPr>
+                <w:noProof/>
+                <w:webHidden/>
+              </w:rPr>
+              <w:tab/>
+            </w:r>
+            <w:r>
+              <w:rPr>
+                <w:noProof/>
+                <w:webHidden/>
+              </w:rPr>
+              <w:fldChar w:fldCharType="begin"/>
+            </w:r>
+            <w:r>
+              <w:rPr>
+                <w:noProof/>
+                <w:webHidden/>
+              </w:rPr>
+              <w:instrText xml:space="preserve"> PAGEREF _Toc89464898 \h </w:instrText>
+            </w:r>
+            <w:r>
+              <w:rPr>
+                <w:noProof/>
+                <w:webHidden/>
+              </w:rPr>
+            </w:r>
+            <w:r>
+              <w:rPr>
+                <w:noProof/>
+                <w:webHidden/>
+              </w:rPr>
+              <w:fldChar w:fldCharType="separate"/>
+            </w:r>
+            <w:r>
+              <w:rPr>
+                <w:noProof/>
+                <w:webHidden/>
+              </w:rPr>
+              <w:t>5</w:t>
+            </w:r>
+            <w:r>
+              <w:rPr>
+                <w:noProof/>
+                <w:webHidden/>
+              </w:rPr>
+              <w:fldChar w:fldCharType="end"/>
+            </w:r>
+          </w:hyperlink>
+        </w:p>
+        <w:p>
+          <w:r>
+            <w:rPr>
+              <w:b/>
+              <w:bCs/>
+              <w:noProof/>
+            </w:rPr>
+            <w:fldChar w:fldCharType="end"/>
+          </w:r>
+        </w:p>
+      </w:sdtContent>
+    </w:sdt>
+    <w:p/>
+    <w:p>
+      <w:pPr>
+        <w:pStyle w:val="Heading1"/>
+      </w:pPr>
+      <w:bookmarkStart w:id="0" w:name="_Toc89464879"/>
+      <w:r>
+        <w:t xml:space="preserve">01. </w:t>
+      </w:r>
+      <w:r>
+        <w:t>Introduction</w:t>
+      </w:r>
       <w:bookmarkEnd w:id="0"/>
-    </w:p>
-    <w:p>
-      <w:pPr>
-        <w:pStyle w:val="Subtitle"/>
-      </w:pPr>
-      <w:r>
-        <w:t xml:space="preserve">CSE321 Fall 2021: Project </w:t>
-      </w:r>
-      <w:r>
-        <w:t>3</w:t>
-      </w:r>
-    </w:p>
-    <w:p>
-      <w:pPr>
-        <w:jc w:val="center"/>
-      </w:pPr>
-      <w:r>
-        <w:t xml:space="preserve">Misha </w:t>
-      </w:r>
-      <w:proofErr w:type="spellStart"/>
-      <w:r>
-        <w:t>Nelyubov</w:t>
-      </w:r>
-      <w:proofErr w:type="spellEnd"/>
-    </w:p>
-    <w:p>
-      <w:pPr>
-        <w:jc w:val="center"/>
-      </w:pPr>
-      <w:r>
-        <w:t>December 3</w:t>
-      </w:r>
-      <w:r>
-        <w:t>, 2021</w:t>
-      </w:r>
-    </w:p>
-    <w:p>
-      <w:r>
-        <w:br w:type="page"/>
-      </w:r>
-    </w:p>
-    <w:p>
-      <w:pPr>
-        <w:pStyle w:val="Heading1"/>
-      </w:pPr>
-      <w:r>
-        <w:lastRenderedPageBreak/>
-        <w:t>Introduction</w:t>
-      </w:r>
     </w:p>
     <w:p>
       <w:pPr>
@@ -117,6 +1550,10 @@
       <w:pPr>
         <w:pStyle w:val="Heading1"/>
       </w:pPr>
+      <w:bookmarkStart w:id="1" w:name="_Toc89464880"/>
+      <w:r>
+        <w:t xml:space="preserve">02. </w:t>
+      </w:r>
       <w:r>
         <w:t>Specifications</w:t>
       </w:r>
@@ -126,6 +1563,7 @@
       <w:r>
         <w:t>Features</w:t>
       </w:r>
+      <w:bookmarkEnd w:id="1"/>
     </w:p>
     <w:p>
       <w:r>
@@ -140,9 +1578,14 @@
       <w:pPr>
         <w:pStyle w:val="Heading1"/>
       </w:pPr>
+      <w:bookmarkStart w:id="2" w:name="_Toc89464881"/>
+      <w:r>
+        <w:t xml:space="preserve">03. </w:t>
+      </w:r>
       <w:r>
         <w:t>Integration of Required Features</w:t>
       </w:r>
+      <w:bookmarkEnd w:id="2"/>
     </w:p>
     <w:p>
       <w:r>
@@ -156,9 +1599,15 @@
       <w:pPr>
         <w:pStyle w:val="Heading2"/>
       </w:pPr>
+      <w:bookmarkStart w:id="3" w:name="_Toc89464882"/>
+      <w:r>
+        <w:lastRenderedPageBreak/>
+        <w:t xml:space="preserve">a) </w:t>
+      </w:r>
       <w:r>
         <w:t>Watchdog Integration</w:t>
       </w:r>
+      <w:bookmarkEnd w:id="3"/>
     </w:p>
     <w:p>
       <w:r>
@@ -173,9 +1622,14 @@
       <w:pPr>
         <w:pStyle w:val="Heading2"/>
       </w:pPr>
+      <w:bookmarkStart w:id="4" w:name="_Toc89464883"/>
+      <w:r>
+        <w:t xml:space="preserve">b) </w:t>
+      </w:r>
       <w:r>
         <w:t>Synchronization Integration</w:t>
       </w:r>
+      <w:bookmarkEnd w:id="4"/>
     </w:p>
     <w:p>
       <w:r>
@@ -190,9 +1644,14 @@
       <w:pPr>
         <w:pStyle w:val="Heading2"/>
       </w:pPr>
+      <w:bookmarkStart w:id="5" w:name="_Toc89464884"/>
+      <w:r>
+        <w:t xml:space="preserve">c) </w:t>
+      </w:r>
       <w:r>
         <w:t>Bitwise Driver Control Integration</w:t>
       </w:r>
+      <w:bookmarkEnd w:id="5"/>
     </w:p>
     <w:p>
       <w:r>
@@ -207,9 +1666,14 @@
       <w:pPr>
         <w:pStyle w:val="Heading2"/>
       </w:pPr>
+      <w:bookmarkStart w:id="6" w:name="_Toc89464885"/>
+      <w:r>
+        <w:t xml:space="preserve">d) </w:t>
+      </w:r>
       <w:r>
         <w:t>Critical Section Protection</w:t>
       </w:r>
+      <w:bookmarkEnd w:id="6"/>
     </w:p>
     <w:p>
       <w:r>
@@ -224,9 +1688,14 @@
       <w:pPr>
         <w:pStyle w:val="Heading2"/>
       </w:pPr>
+      <w:bookmarkStart w:id="7" w:name="_Toc89464886"/>
+      <w:r>
+        <w:t xml:space="preserve">e) </w:t>
+      </w:r>
       <w:r>
         <w:t>Multithread Implementation</w:t>
       </w:r>
+      <w:bookmarkEnd w:id="7"/>
     </w:p>
     <w:p>
       <w:r>
@@ -241,9 +1710,14 @@
       <w:pPr>
         <w:pStyle w:val="Heading2"/>
       </w:pPr>
+      <w:bookmarkStart w:id="8" w:name="_Toc89464887"/>
+      <w:r>
+        <w:t xml:space="preserve">f) </w:t>
+      </w:r>
       <w:r>
         <w:t>Interrupt Implementation</w:t>
       </w:r>
+      <w:bookmarkEnd w:id="8"/>
     </w:p>
     <w:p>
       <w:r>
@@ -259,8 +1733,45 @@
       <w:pPr>
         <w:pStyle w:val="Heading1"/>
       </w:pPr>
+      <w:bookmarkStart w:id="9" w:name="_Toc89464888"/>
+      <w:r>
+        <w:t xml:space="preserve">04. </w:t>
+      </w:r>
       <w:r>
         <w:t>Design Process</w:t>
+      </w:r>
+      <w:bookmarkEnd w:id="9"/>
+    </w:p>
+    <w:p>
+      <w:pPr>
+        <w:pStyle w:val="Heading2"/>
+      </w:pPr>
+      <w:r>
+        <w:t>a) Ask</w:t>
+      </w:r>
+    </w:p>
+    <w:p>
+      <w:pPr>
+        <w:pStyle w:val="Heading3"/>
+      </w:pPr>
+      <w:r>
+        <w:t>Purpose</w:t>
+      </w:r>
+    </w:p>
+    <w:p>
+      <w:r>
+        <w:t xml:space="preserve">In an effort to minimize food waste, foods that aren’t sold at the end of a work day can be taken home </w:t>
+      </w:r>
+      <w:r>
+        <w:t>by the workers and consumed while the food is still in good condition.  Design a system that will alert staff members at the end of a work day if there is still food in a container that can be taken home for consumption.</w:t>
+      </w:r>
+    </w:p>
+    <w:p>
+      <w:pPr>
+        <w:pStyle w:val="Heading3"/>
+      </w:pPr>
+      <w:r>
+        <w:t>Inputs</w:t>
       </w:r>
     </w:p>
     <w:p>
@@ -274,11 +1785,10 @@
     <w:p/>
     <w:p>
       <w:pPr>
-        <w:pStyle w:val="Heading1"/>
-      </w:pPr>
-      <w:r>
-        <w:lastRenderedPageBreak/>
-        <w:t>Block Diagram</w:t>
+        <w:pStyle w:val="Heading3"/>
+      </w:pPr>
+      <w:r>
+        <w:t>Outputs</w:t>
       </w:r>
     </w:p>
     <w:p>
@@ -292,10 +1802,11 @@
     <w:p/>
     <w:p>
       <w:pPr>
-        <w:pStyle w:val="Heading1"/>
-      </w:pPr>
-      <w:r>
-        <w:t>State Diagram</w:t>
+        <w:pStyle w:val="Heading3"/>
+      </w:pPr>
+      <w:r>
+        <w:lastRenderedPageBreak/>
+        <w:t>Constraints</w:t>
       </w:r>
     </w:p>
     <w:p>
@@ -309,15 +1820,217 @@
     <w:p/>
     <w:p>
       <w:pPr>
+        <w:pStyle w:val="Heading2"/>
+      </w:pPr>
+      <w:r>
+        <w:t>b) Research/Imagine</w:t>
+      </w:r>
+    </w:p>
+    <w:p>
+      <w:r>
+        <w:rPr>
+          <w:highlight w:val="yellow"/>
+        </w:rPr>
+        <w:t>TODO</w:t>
+      </w:r>
+    </w:p>
+    <w:p>
+      <w:r>
+        <w:t xml:space="preserve">In order to recognize if there is food remaining that can be taken home, a distance sensor can be used to approximate how much food is currently in a container.  For this approximation to be accurate, the distance sensor’s data will also need reference distances for the maximum length away from the sensor when the container is empty and the minimum length away from the sensor as a reference for when the container is full.  One button will be needed to allow a user </w:t>
+      </w:r>
+      <w:r>
+        <w:t>to confirm these distances.</w:t>
+      </w:r>
+    </w:p>
+    <w:p>
+      <w:r>
+        <w:t xml:space="preserve">In order to recognize when workers should be alerted that there is remaining food, the system will need to be aware of the current time and the time after which it should notify workers of any remaining contents.  </w:t>
+      </w:r>
+      <w:r>
+        <w:t>Ten</w:t>
+      </w:r>
+      <w:r>
+        <w:t xml:space="preserve"> </w:t>
+      </w:r>
+      <w:r>
+        <w:t xml:space="preserve">additional </w:t>
+      </w:r>
+      <w:r>
+        <w:t>buttons will be needed to allow an easily accessible range of input numbers</w:t>
+      </w:r>
+      <w:r>
+        <w:t>.</w:t>
+      </w:r>
+    </w:p>
+    <w:p>
+      <w:r>
+        <w:t>For both of these user inputs, an output indicator of what the system’s user has configured and is about to confirm would improve the ease of use of the system.  An LCD can be used to display the current time, closing time, and distance between the sensor and the nearest object to it in the container.</w:t>
+      </w:r>
+    </w:p>
+    <w:p>
+      <w:r>
+        <w:t xml:space="preserve">The system should notify workers in such a way that they do not need to be actively monitoring the system in order to be alerted if it is past closing time and the container is not empty.  A buzzer module would be able to accomplish this by creating a sound that will alert everyone in the immediate area.  This </w:t>
+      </w:r>
+      <w:r>
+        <w:t xml:space="preserve">produced </w:t>
+      </w:r>
+      <w:r>
+        <w:t xml:space="preserve">sound should </w:t>
+      </w:r>
+      <w:r>
+        <w:t>be carefully designed to not cause any hearing problems in the time frame that it would take for a worker to walk over and silence the buzzer before proceeding to collect any items left within the container.</w:t>
+      </w:r>
+    </w:p>
+    <w:p>
+      <w:pPr>
         <w:pStyle w:val="Heading1"/>
       </w:pPr>
+      <w:bookmarkStart w:id="10" w:name="_Toc89464889"/>
+      <w:r>
+        <w:t xml:space="preserve">05. </w:t>
+      </w:r>
+      <w:r>
+        <w:t>Block Diagram</w:t>
+      </w:r>
+      <w:bookmarkEnd w:id="10"/>
+    </w:p>
+    <w:p>
+      <w:r>
+        <w:rPr>
+          <w:highlight w:val="yellow"/>
+        </w:rPr>
+        <w:t>TODO</w:t>
+      </w:r>
+    </w:p>
+    <w:p/>
+    <w:p>
+      <w:pPr>
+        <w:pStyle w:val="Heading1"/>
+      </w:pPr>
+      <w:bookmarkStart w:id="11" w:name="_Toc89464890"/>
+      <w:r>
+        <w:t xml:space="preserve">06. </w:t>
+      </w:r>
+      <w:r>
+        <w:t>State Diagram</w:t>
+      </w:r>
+      <w:bookmarkEnd w:id="11"/>
+    </w:p>
+    <w:p>
+      <w:r>
+        <w:t>The following diagram covers the conditions necessary for the transitions between states.</w:t>
+      </w:r>
+    </w:p>
+    <w:p>
+      <w:r>
+        <w:t>The matrix key “A” is used as an option during all configuration stages to proceed to the next state.</w:t>
+      </w:r>
+    </w:p>
+    <w:p>
+      <w:r>
+        <w:t>The matrix key “C” is used in the time input stages to reset the input time to “</w:t>
+      </w:r>
+      <w:proofErr w:type="spellStart"/>
+      <w:r>
+        <w:t>hh:</w:t>
+      </w:r>
+      <w:proofErr w:type="gramStart"/>
+      <w:r>
+        <w:t>mm:ss</w:t>
+      </w:r>
+      <w:proofErr w:type="spellEnd"/>
+      <w:proofErr w:type="gramEnd"/>
+      <w:r>
+        <w:t>” and reset the user data input cursor to the tens of hours position.</w:t>
+      </w:r>
+    </w:p>
+    <w:p>
+      <w:r>
+        <w:t>The matrix key “D” is used as a universal reset to the “Set Current Time” state in order to modify the system configuration.</w:t>
+      </w:r>
+    </w:p>
+    <w:p/>
+    <w:p/>
+    <w:p/>
+    <w:p>
+      <w:r>
+        <w:rPr>
+          <w:noProof/>
+        </w:rPr>
+        <w:lastRenderedPageBreak/>
+        <w:drawing>
+          <wp:inline distT="0" distB="0" distL="0" distR="0">
+            <wp:extent cx="3619500" cy="5979442"/>
+            <wp:effectExtent l="0" t="0" r="0" b="0"/>
+            <wp:docPr id="2" name="Picture 2" descr="C:\Users\maste\Downloads\CSE321 Project 3 - State Diagram (1).png"/>
+            <wp:cNvGraphicFramePr>
+              <a:graphicFrameLocks xmlns:a="http://schemas.openxmlformats.org/drawingml/2006/main" noChangeAspect="1"/>
+            </wp:cNvGraphicFramePr>
+            <a:graphic xmlns:a="http://schemas.openxmlformats.org/drawingml/2006/main">
+              <a:graphicData uri="http://schemas.openxmlformats.org/drawingml/2006/picture">
+                <pic:pic xmlns:pic="http://schemas.openxmlformats.org/drawingml/2006/picture">
+                  <pic:nvPicPr>
+                    <pic:cNvPr id="0" name="Picture 2" descr="C:\Users\maste\Downloads\CSE321 Project 3 - State Diagram (1).png"/>
+                    <pic:cNvPicPr>
+                      <a:picLocks noChangeAspect="1" noChangeArrowheads="1"/>
+                    </pic:cNvPicPr>
+                  </pic:nvPicPr>
+                  <pic:blipFill>
+                    <a:blip r:embed="rId8" cstate="print">
+                      <a:extLst>
+                        <a:ext uri="{28A0092B-C50C-407E-A947-70E740481C1C}">
+                          <a14:useLocalDpi xmlns:a14="http://schemas.microsoft.com/office/drawing/2010/main" val="0"/>
+                        </a:ext>
+                      </a:extLst>
+                    </a:blip>
+                    <a:srcRect/>
+                    <a:stretch>
+                      <a:fillRect/>
+                    </a:stretch>
+                  </pic:blipFill>
+                  <pic:spPr bwMode="auto">
+                    <a:xfrm>
+                      <a:off x="0" y="0"/>
+                      <a:ext cx="3620313" cy="5980785"/>
+                    </a:xfrm>
+                    <a:prstGeom prst="rect">
+                      <a:avLst/>
+                    </a:prstGeom>
+                    <a:noFill/>
+                    <a:ln>
+                      <a:noFill/>
+                    </a:ln>
+                  </pic:spPr>
+                </pic:pic>
+              </a:graphicData>
+            </a:graphic>
+          </wp:inline>
+        </w:drawing>
+      </w:r>
+    </w:p>
+    <w:p/>
+    <w:p>
+      <w:pPr>
+        <w:pStyle w:val="Heading1"/>
+      </w:pPr>
+      <w:bookmarkStart w:id="12" w:name="_Toc89464891"/>
+      <w:r>
+        <w:t xml:space="preserve">07. </w:t>
+      </w:r>
       <w:r>
         <w:t>Bill of Materials</w:t>
       </w:r>
-    </w:p>
-    <w:p>
-      <w:r>
-        <w:t>The following hardware will be required to create the timer:</w:t>
+      <w:bookmarkEnd w:id="12"/>
+    </w:p>
+    <w:p>
+      <w:r>
+        <w:t xml:space="preserve">The following hardware will be required to create the </w:t>
+      </w:r>
+      <w:r>
+        <w:t>system</w:t>
+      </w:r>
+      <w:r>
+        <w:t>:</w:t>
       </w:r>
     </w:p>
     <w:p>
@@ -404,6 +2117,7 @@
         </w:numPr>
       </w:pPr>
       <w:r>
+        <w:lastRenderedPageBreak/>
         <w:t>Solderless breadboard</w:t>
       </w:r>
     </w:p>
@@ -431,22 +2145,31 @@
         <w:t>Jumper wires (no less than 21)</w:t>
       </w:r>
     </w:p>
-    <w:p/>
     <w:p>
       <w:pPr>
         <w:pStyle w:val="Heading1"/>
       </w:pPr>
+      <w:bookmarkStart w:id="13" w:name="_Toc89464892"/>
+      <w:r>
+        <w:t xml:space="preserve">08. </w:t>
+      </w:r>
       <w:r>
         <w:t>Instructions</w:t>
       </w:r>
+      <w:bookmarkEnd w:id="13"/>
     </w:p>
     <w:p>
       <w:pPr>
         <w:pStyle w:val="Heading2"/>
       </w:pPr>
+      <w:bookmarkStart w:id="14" w:name="_Toc89464893"/>
+      <w:r>
+        <w:t xml:space="preserve">a) </w:t>
+      </w:r>
       <w:r>
         <w:t>Schematic</w:t>
       </w:r>
+      <w:bookmarkEnd w:id="14"/>
     </w:p>
     <w:p>
       <w:r>
@@ -461,9 +2184,14 @@
       <w:pPr>
         <w:pStyle w:val="Heading2"/>
       </w:pPr>
+      <w:bookmarkStart w:id="15" w:name="_Toc89464894"/>
+      <w:r>
+        <w:t xml:space="preserve">b) </w:t>
+      </w:r>
       <w:r>
         <w:t>Construction Instructions</w:t>
       </w:r>
+      <w:bookmarkEnd w:id="15"/>
     </w:p>
     <w:p>
       <w:r>
@@ -478,9 +2206,14 @@
       <w:pPr>
         <w:pStyle w:val="Heading2"/>
       </w:pPr>
+      <w:bookmarkStart w:id="16" w:name="_Toc89464895"/>
+      <w:r>
+        <w:t xml:space="preserve">c) </w:t>
+      </w:r>
       <w:r>
         <w:t>Usage Instructions</w:t>
       </w:r>
+      <w:bookmarkEnd w:id="16"/>
     </w:p>
     <w:p>
       <w:r>
@@ -495,9 +2228,14 @@
       <w:pPr>
         <w:pStyle w:val="Heading1"/>
       </w:pPr>
+      <w:bookmarkStart w:id="17" w:name="_Toc89464896"/>
+      <w:r>
+        <w:t xml:space="preserve">09. </w:t>
+      </w:r>
       <w:r>
         <w:t>Test Plan Instructions</w:t>
       </w:r>
+      <w:bookmarkEnd w:id="17"/>
     </w:p>
     <w:p>
       <w:r>
@@ -512,10 +2250,14 @@
       <w:pPr>
         <w:pStyle w:val="Heading1"/>
       </w:pPr>
-      <w:r>
-        <w:lastRenderedPageBreak/>
+      <w:bookmarkStart w:id="18" w:name="_Toc89464897"/>
+      <w:r>
+        <w:t xml:space="preserve">10. </w:t>
+      </w:r>
+      <w:r>
         <w:t>Revision History Timeline</w:t>
       </w:r>
+      <w:bookmarkEnd w:id="18"/>
     </w:p>
     <w:p>
       <w:r>
@@ -525,15 +2267,36 @@
         <w:t>TODO</w:t>
       </w:r>
     </w:p>
-    <w:p/>
-    <w:p/>
+    <w:p>
+      <w:r>
+        <w:br w:type="page"/>
+      </w:r>
+    </w:p>
     <w:p>
       <w:pPr>
         <w:pStyle w:val="Heading1"/>
       </w:pPr>
+      <w:bookmarkStart w:id="19" w:name="_Toc89464898"/>
+      <w:r>
+        <w:lastRenderedPageBreak/>
+        <w:t xml:space="preserve">Appendix A: </w:t>
+      </w:r>
       <w:r>
         <w:t>References</w:t>
       </w:r>
+      <w:bookmarkEnd w:id="19"/>
+    </w:p>
+    <w:p>
+      <w:bookmarkStart w:id="20" w:name="_GoBack"/>
+      <w:bookmarkEnd w:id="20"/>
+    </w:p>
+    <w:p>
+      <w:r>
+        <w:rPr>
+          <w:highlight w:val="yellow"/>
+        </w:rPr>
+        <w:t>TODO</w:t>
+      </w:r>
     </w:p>
     <w:p>
       <w:r>
@@ -561,7 +2324,7 @@
       </w:r>
     </w:p>
     <w:sectPr>
-      <w:headerReference w:type="default" r:id="rId7"/>
+      <w:headerReference w:type="default" r:id="rId9"/>
       <w:pgSz w:w="12240" w:h="15840"/>
       <w:pgMar w:top="1440" w:right="1440" w:bottom="1440" w:left="1440" w:header="720" w:footer="720" w:gutter="0"/>
       <w:cols w:space="720"/>
@@ -1304,7 +3067,7 @@
   <w:style w:type="paragraph" w:default="1" w:styleId="Normal">
     <w:name w:val="Normal"/>
     <w:qFormat/>
-    <w:rsid w:val="009F18DC"/>
+    <w:rsid w:val="00C93CEC"/>
     <w:rPr>
       <w:rFonts w:ascii="Times New Roman" w:hAnsi="Times New Roman"/>
     </w:rPr>
@@ -1350,6 +3113,28 @@
       <w:color w:val="2F5496" w:themeColor="accent1" w:themeShade="BF"/>
       <w:sz w:val="26"/>
       <w:szCs w:val="26"/>
+    </w:rPr>
+  </w:style>
+  <w:style w:type="paragraph" w:styleId="Heading3">
+    <w:name w:val="heading 3"/>
+    <w:basedOn w:val="Normal"/>
+    <w:next w:val="Normal"/>
+    <w:link w:val="Heading3Char"/>
+    <w:uiPriority w:val="9"/>
+    <w:unhideWhenUsed/>
+    <w:qFormat/>
+    <w:rsid w:val="001C24EC"/>
+    <w:pPr>
+      <w:keepNext/>
+      <w:keepLines/>
+      <w:spacing w:before="40" w:after="0"/>
+      <w:outlineLvl w:val="2"/>
+    </w:pPr>
+    <w:rPr>
+      <w:rFonts w:asciiTheme="majorHAnsi" w:eastAsiaTheme="majorEastAsia" w:hAnsiTheme="majorHAnsi" w:cstheme="majorBidi"/>
+      <w:color w:val="1F3763" w:themeColor="accent1" w:themeShade="7F"/>
+      <w:sz w:val="24"/>
+      <w:szCs w:val="24"/>
     </w:rPr>
   </w:style>
   <w:style w:type="character" w:default="1" w:styleId="DefaultParagraphFont">
@@ -1529,6 +3314,67 @@
       <w:color w:val="2F5496" w:themeColor="accent1" w:themeShade="BF"/>
       <w:sz w:val="26"/>
       <w:szCs w:val="26"/>
+    </w:rPr>
+  </w:style>
+  <w:style w:type="paragraph" w:styleId="TOCHeading">
+    <w:name w:val="TOC Heading"/>
+    <w:basedOn w:val="Heading1"/>
+    <w:next w:val="Normal"/>
+    <w:uiPriority w:val="39"/>
+    <w:unhideWhenUsed/>
+    <w:qFormat/>
+    <w:rsid w:val="004C23E7"/>
+    <w:pPr>
+      <w:outlineLvl w:val="9"/>
+    </w:pPr>
+  </w:style>
+  <w:style w:type="paragraph" w:styleId="TOC1">
+    <w:name w:val="toc 1"/>
+    <w:basedOn w:val="Normal"/>
+    <w:next w:val="Normal"/>
+    <w:autoRedefine/>
+    <w:uiPriority w:val="39"/>
+    <w:unhideWhenUsed/>
+    <w:rsid w:val="004C23E7"/>
+    <w:pPr>
+      <w:spacing w:after="100"/>
+    </w:pPr>
+  </w:style>
+  <w:style w:type="paragraph" w:styleId="TOC2">
+    <w:name w:val="toc 2"/>
+    <w:basedOn w:val="Normal"/>
+    <w:next w:val="Normal"/>
+    <w:autoRedefine/>
+    <w:uiPriority w:val="39"/>
+    <w:unhideWhenUsed/>
+    <w:rsid w:val="004C23E7"/>
+    <w:pPr>
+      <w:spacing w:after="100"/>
+      <w:ind w:left="220"/>
+    </w:pPr>
+  </w:style>
+  <w:style w:type="character" w:styleId="Hyperlink">
+    <w:name w:val="Hyperlink"/>
+    <w:basedOn w:val="DefaultParagraphFont"/>
+    <w:uiPriority w:val="99"/>
+    <w:unhideWhenUsed/>
+    <w:rsid w:val="004C23E7"/>
+    <w:rPr>
+      <w:color w:val="0563C1" w:themeColor="hyperlink"/>
+      <w:u w:val="single"/>
+    </w:rPr>
+  </w:style>
+  <w:style w:type="character" w:customStyle="1" w:styleId="Heading3Char">
+    <w:name w:val="Heading 3 Char"/>
+    <w:basedOn w:val="DefaultParagraphFont"/>
+    <w:link w:val="Heading3"/>
+    <w:uiPriority w:val="9"/>
+    <w:rsid w:val="001C24EC"/>
+    <w:rPr>
+      <w:rFonts w:asciiTheme="majorHAnsi" w:eastAsiaTheme="majorEastAsia" w:hAnsiTheme="majorHAnsi" w:cstheme="majorBidi"/>
+      <w:color w:val="1F3763" w:themeColor="accent1" w:themeShade="7F"/>
+      <w:sz w:val="24"/>
+      <w:szCs w:val="24"/>
     </w:rPr>
   </w:style>
 </w:styles>
@@ -1827,4 +3673,16 @@
     </a:ext>
   </a:extLst>
 </a:theme>
+</file>
+
+<file path=customXml/item1.xml><?xml version="1.0" encoding="utf-8"?>
+<b:Sources xmlns:b="http://schemas.openxmlformats.org/officeDocument/2006/bibliography" xmlns="http://schemas.openxmlformats.org/officeDocument/2006/bibliography" SelectedStyle="\APASixthEditionOfficeOnline.xsl" StyleName="APA" Version="6"/>
+</file>
+
+<file path=customXml/itemProps1.xml><?xml version="1.0" encoding="utf-8"?>
+<ds:datastoreItem xmlns:ds="http://schemas.openxmlformats.org/officeDocument/2006/customXml" ds:itemID="{885380F5-6F32-4105-985B-E1D8F057A5AD}">
+  <ds:schemaRefs>
+    <ds:schemaRef ds:uri="http://schemas.openxmlformats.org/officeDocument/2006/bibliography"/>
+  </ds:schemaRefs>
+</ds:datastoreItem>
 </file>
</xml_diff>

<commit_message>
implemented schematic, WIP Revision history & build instructions
I just noticed that I didn't switch names in the GitHub Desktop "Name" field which is apparently independent of account name as far as commit messages go.  In any case, that is now fixed.
</commit_message>
<xml_diff>
--- a/Project 3/CSE321_project3_mnelyubo_report.docx
+++ b/Project 3/CSE321_project3_mnelyubo_report.docx
@@ -77,10 +77,7 @@
         <w:jc w:val="center"/>
       </w:pPr>
       <w:r>
-        <w:t>December 3</w:t>
-      </w:r>
-      <w:r>
-        <w:t>, 2021</w:t>
+        <w:t>December 3, 2021</w:t>
       </w:r>
     </w:p>
     <w:p>
@@ -1558,10 +1555,7 @@
         <w:t>Specifications</w:t>
       </w:r>
       <w:r>
-        <w:t xml:space="preserve"> and </w:t>
-      </w:r>
-      <w:r>
-        <w:t>Features</w:t>
+        <w:t xml:space="preserve"> and Features</w:t>
       </w:r>
       <w:bookmarkEnd w:id="1"/>
     </w:p>
@@ -2173,6 +2167,732 @@
     </w:p>
     <w:p>
       <w:r>
+        <w:t xml:space="preserve">The following set of connections between the </w:t>
+      </w:r>
+      <w:r>
+        <w:t>NUCLEO</w:t>
+      </w:r>
+      <w:r>
+        <w:t xml:space="preserve"> and peripherals need to be established (USB connection to a computer not pictured):</w:t>
+      </w:r>
+    </w:p>
+    <w:p>
+      <w:r>
+        <w:rPr>
+          <w:noProof/>
+        </w:rPr>
+        <w:drawing>
+          <wp:inline distT="0" distB="0" distL="0" distR="0" wp14:anchorId="40CEFC2C" wp14:editId="68FC9FC4">
+            <wp:extent cx="5943600" cy="4257040"/>
+            <wp:effectExtent l="0" t="0" r="0" b="0"/>
+            <wp:docPr id="1" name="Picture 1"/>
+            <wp:cNvGraphicFramePr>
+              <a:graphicFrameLocks xmlns:a="http://schemas.openxmlformats.org/drawingml/2006/main" noChangeAspect="1"/>
+            </wp:cNvGraphicFramePr>
+            <a:graphic xmlns:a="http://schemas.openxmlformats.org/drawingml/2006/main">
+              <a:graphicData uri="http://schemas.openxmlformats.org/drawingml/2006/picture">
+                <pic:pic xmlns:pic="http://schemas.openxmlformats.org/drawingml/2006/picture">
+                  <pic:nvPicPr>
+                    <pic:cNvPr id="1" name=""/>
+                    <pic:cNvPicPr/>
+                  </pic:nvPicPr>
+                  <pic:blipFill>
+                    <a:blip r:embed="rId9"/>
+                    <a:stretch>
+                      <a:fillRect/>
+                    </a:stretch>
+                  </pic:blipFill>
+                  <pic:spPr>
+                    <a:xfrm>
+                      <a:off x="0" y="0"/>
+                      <a:ext cx="5943600" cy="4257040"/>
+                    </a:xfrm>
+                    <a:prstGeom prst="rect">
+                      <a:avLst/>
+                    </a:prstGeom>
+                  </pic:spPr>
+                </pic:pic>
+              </a:graphicData>
+            </a:graphic>
+          </wp:inline>
+        </w:drawing>
+      </w:r>
+    </w:p>
+    <w:p/>
+    <w:p>
+      <w:pPr>
+        <w:pStyle w:val="Heading2"/>
+      </w:pPr>
+      <w:bookmarkStart w:id="15" w:name="_Toc89464894"/>
+      <w:r>
+        <w:t xml:space="preserve">b) </w:t>
+      </w:r>
+      <w:r>
+        <w:t>Construction Instructions</w:t>
+      </w:r>
+      <w:bookmarkEnd w:id="15"/>
+    </w:p>
+    <w:p>
+      <w:r>
+        <w:t xml:space="preserve">In order to build the system, the following connections need to be established between the </w:t>
+      </w:r>
+      <w:r>
+        <w:t>NUCLEO</w:t>
+      </w:r>
+      <w:r>
+        <w:t xml:space="preserve"> and peripherals</w:t>
+      </w:r>
+      <w:r>
+        <w:t xml:space="preserve"> using jumper wires.  Use of a solderless breadboard and side rails for 5V (VCC) and GND is recommended.</w:t>
+      </w:r>
+    </w:p>
+    <w:p>
+      <w:r>
+        <w:t>Matrix Keypad:</w:t>
+      </w:r>
+    </w:p>
+    <w:p>
+      <w:pPr>
+        <w:pStyle w:val="ListParagraph"/>
+        <w:numPr>
+          <w:ilvl w:val="0"/>
+          <w:numId w:val="2"/>
+        </w:numPr>
+      </w:pPr>
+      <w:r>
+        <w:t>Matrix pin 1 must be connected to</w:t>
+      </w:r>
+      <w:r>
+        <w:t xml:space="preserve"> the</w:t>
+      </w:r>
+      <w:r>
+        <w:t xml:space="preserve"> </w:t>
+      </w:r>
+      <w:r>
+        <w:t>NUCLEO</w:t>
+      </w:r>
+      <w:r>
+        <w:t xml:space="preserve"> Pin A1 (PC_0)</w:t>
+      </w:r>
+    </w:p>
+    <w:p>
+      <w:pPr>
+        <w:pStyle w:val="ListParagraph"/>
+        <w:numPr>
+          <w:ilvl w:val="0"/>
+          <w:numId w:val="2"/>
+        </w:numPr>
+      </w:pPr>
+      <w:r>
+        <w:t xml:space="preserve">Matrix pin 2 must be connected to </w:t>
+      </w:r>
+      <w:r>
+        <w:t xml:space="preserve">the </w:t>
+      </w:r>
+      <w:r>
+        <w:t>NUCLEO</w:t>
+      </w:r>
+      <w:r>
+        <w:t xml:space="preserve"> Pin A2 (PC_3)</w:t>
+      </w:r>
+    </w:p>
+    <w:p>
+      <w:pPr>
+        <w:pStyle w:val="ListParagraph"/>
+        <w:numPr>
+          <w:ilvl w:val="0"/>
+          <w:numId w:val="2"/>
+        </w:numPr>
+      </w:pPr>
+      <w:r>
+        <w:t xml:space="preserve">Matrix pin 3 must be connected to </w:t>
+      </w:r>
+      <w:r>
+        <w:t xml:space="preserve">the </w:t>
+      </w:r>
+      <w:r>
+        <w:t>NUCLEO</w:t>
+      </w:r>
+      <w:r>
+        <w:t xml:space="preserve"> Pin A3 (PC_1)</w:t>
+      </w:r>
+    </w:p>
+    <w:p>
+      <w:pPr>
+        <w:pStyle w:val="ListParagraph"/>
+        <w:numPr>
+          <w:ilvl w:val="0"/>
+          <w:numId w:val="2"/>
+        </w:numPr>
+      </w:pPr>
+      <w:r>
+        <w:t xml:space="preserve">Matrix pin 4 must be connected to </w:t>
+      </w:r>
+      <w:r>
+        <w:t xml:space="preserve">the </w:t>
+      </w:r>
+      <w:r>
+        <w:t>NUCLEO</w:t>
+      </w:r>
+      <w:r>
+        <w:t xml:space="preserve"> Pin A4 (PC_4)</w:t>
+      </w:r>
+    </w:p>
+    <w:p>
+      <w:pPr>
+        <w:pStyle w:val="ListParagraph"/>
+        <w:numPr>
+          <w:ilvl w:val="0"/>
+          <w:numId w:val="2"/>
+        </w:numPr>
+      </w:pPr>
+      <w:r>
+        <w:lastRenderedPageBreak/>
+        <w:t xml:space="preserve">Matrix pin </w:t>
+      </w:r>
+      <w:r>
+        <w:t>5</w:t>
+      </w:r>
+      <w:r>
+        <w:t xml:space="preserve"> must be connected to </w:t>
+      </w:r>
+      <w:r>
+        <w:t xml:space="preserve">the </w:t>
+      </w:r>
+      <w:r>
+        <w:t>NUCLEO</w:t>
+      </w:r>
+      <w:r>
+        <w:t xml:space="preserve"> Pin </w:t>
+      </w:r>
+      <w:r>
+        <w:t>PE_2</w:t>
+      </w:r>
+    </w:p>
+    <w:p>
+      <w:pPr>
+        <w:pStyle w:val="ListParagraph"/>
+        <w:numPr>
+          <w:ilvl w:val="0"/>
+          <w:numId w:val="2"/>
+        </w:numPr>
+      </w:pPr>
+      <w:r>
+        <w:t xml:space="preserve">Matrix pin </w:t>
+      </w:r>
+      <w:r>
+        <w:t>6</w:t>
+      </w:r>
+      <w:r>
+        <w:t xml:space="preserve"> must be connected to </w:t>
+      </w:r>
+      <w:r>
+        <w:t xml:space="preserve">the </w:t>
+      </w:r>
+      <w:r>
+        <w:t>NUCLEO</w:t>
+      </w:r>
+      <w:r>
+        <w:t xml:space="preserve"> Pin </w:t>
+      </w:r>
+      <w:r>
+        <w:t>PE_4</w:t>
+      </w:r>
+    </w:p>
+    <w:p>
+      <w:pPr>
+        <w:pStyle w:val="ListParagraph"/>
+        <w:numPr>
+          <w:ilvl w:val="0"/>
+          <w:numId w:val="2"/>
+        </w:numPr>
+      </w:pPr>
+      <w:r>
+        <w:t xml:space="preserve">Matrix pin </w:t>
+      </w:r>
+      <w:r>
+        <w:t>7</w:t>
+      </w:r>
+      <w:r>
+        <w:t xml:space="preserve"> must be connected to </w:t>
+      </w:r>
+      <w:r>
+        <w:t xml:space="preserve">the </w:t>
+      </w:r>
+      <w:r>
+        <w:t>NUCLEO</w:t>
+      </w:r>
+      <w:r>
+        <w:t xml:space="preserve"> Pin </w:t>
+      </w:r>
+      <w:r>
+        <w:t>PE_5</w:t>
+      </w:r>
+    </w:p>
+    <w:p>
+      <w:pPr>
+        <w:pStyle w:val="ListParagraph"/>
+        <w:numPr>
+          <w:ilvl w:val="0"/>
+          <w:numId w:val="2"/>
+        </w:numPr>
+      </w:pPr>
+      <w:r>
+        <w:t xml:space="preserve">Matrix pin 8 must be connected to the </w:t>
+      </w:r>
+      <w:r>
+        <w:t>NUCLEO</w:t>
+      </w:r>
+      <w:r>
+        <w:t xml:space="preserve"> Pin PE_6</w:t>
+      </w:r>
+    </w:p>
+    <w:p>
+      <w:r>
+        <w:t>LCD:</w:t>
+      </w:r>
+    </w:p>
+    <w:p>
+      <w:pPr>
+        <w:pStyle w:val="ListParagraph"/>
+        <w:numPr>
+          <w:ilvl w:val="0"/>
+          <w:numId w:val="3"/>
+        </w:numPr>
+      </w:pPr>
+      <w:r>
+        <w:t xml:space="preserve">The LCD pin labeled GND must be connected to the </w:t>
+      </w:r>
+      <w:r>
+        <w:t>NUCLEO</w:t>
+      </w:r>
+      <w:r>
+        <w:t xml:space="preserve"> pin GND</w:t>
+      </w:r>
+    </w:p>
+    <w:p>
+      <w:pPr>
+        <w:pStyle w:val="ListParagraph"/>
+        <w:numPr>
+          <w:ilvl w:val="0"/>
+          <w:numId w:val="3"/>
+        </w:numPr>
+      </w:pPr>
+      <w:r>
+        <w:t xml:space="preserve">The LCD pin labeled VCC must be connected to the </w:t>
+      </w:r>
+      <w:r>
+        <w:t>NUCLEO</w:t>
+      </w:r>
+      <w:r>
+        <w:t xml:space="preserve"> pin 5V</w:t>
+      </w:r>
+    </w:p>
+    <w:p>
+      <w:pPr>
+        <w:pStyle w:val="ListParagraph"/>
+        <w:numPr>
+          <w:ilvl w:val="0"/>
+          <w:numId w:val="3"/>
+        </w:numPr>
+      </w:pPr>
+      <w:r>
+        <w:t xml:space="preserve">The LCD pin labeled SDA must be connected to the </w:t>
+      </w:r>
+      <w:r>
+        <w:t>NUCLEO</w:t>
+      </w:r>
+      <w:r>
+        <w:t xml:space="preserve"> pin PB_9</w:t>
+      </w:r>
+    </w:p>
+    <w:p>
+      <w:pPr>
+        <w:pStyle w:val="ListParagraph"/>
+        <w:numPr>
+          <w:ilvl w:val="0"/>
+          <w:numId w:val="3"/>
+        </w:numPr>
+      </w:pPr>
+      <w:r>
+        <w:t xml:space="preserve">The LCD pin labeled SCL must be connected to the </w:t>
+      </w:r>
+      <w:r>
+        <w:t>NUCLEO</w:t>
+      </w:r>
+      <w:r>
+        <w:t xml:space="preserve"> pin PB_8</w:t>
+      </w:r>
+    </w:p>
+    <w:p>
+      <w:r>
+        <w:t>Distance Sensor</w:t>
+      </w:r>
+    </w:p>
+    <w:p>
+      <w:pPr>
+        <w:pStyle w:val="ListParagraph"/>
+        <w:numPr>
+          <w:ilvl w:val="0"/>
+          <w:numId w:val="3"/>
+        </w:numPr>
+      </w:pPr>
+      <w:r>
+        <w:t xml:space="preserve">The Distance Sensor pin labeled </w:t>
+      </w:r>
+      <w:proofErr w:type="spellStart"/>
+      <w:r>
+        <w:t>Gnd</w:t>
+      </w:r>
+      <w:proofErr w:type="spellEnd"/>
+      <w:r>
+        <w:t xml:space="preserve"> must be connected to the </w:t>
+      </w:r>
+      <w:r>
+        <w:t>NUCLEO</w:t>
+      </w:r>
+      <w:r>
+        <w:t xml:space="preserve"> pin GND</w:t>
+      </w:r>
+    </w:p>
+    <w:p>
+      <w:pPr>
+        <w:pStyle w:val="ListParagraph"/>
+        <w:numPr>
+          <w:ilvl w:val="0"/>
+          <w:numId w:val="3"/>
+        </w:numPr>
+      </w:pPr>
+      <w:r>
+        <w:t xml:space="preserve">The Distance Sensor pin labeled Echo must be connected to the </w:t>
+      </w:r>
+      <w:r>
+        <w:t>NUCLEO</w:t>
+      </w:r>
+      <w:r>
+        <w:t xml:space="preserve"> pin PC_8</w:t>
+      </w:r>
+    </w:p>
+    <w:p>
+      <w:pPr>
+        <w:pStyle w:val="ListParagraph"/>
+        <w:numPr>
+          <w:ilvl w:val="0"/>
+          <w:numId w:val="3"/>
+        </w:numPr>
+      </w:pPr>
+      <w:r>
+        <w:t xml:space="preserve">The Distance Sensor pin labeled Trig must be connected to the </w:t>
+      </w:r>
+      <w:r>
+        <w:t>NUCLEO</w:t>
+      </w:r>
+      <w:r>
+        <w:t xml:space="preserve"> pin PC_9</w:t>
+      </w:r>
+    </w:p>
+    <w:p>
+      <w:pPr>
+        <w:pStyle w:val="ListParagraph"/>
+        <w:numPr>
+          <w:ilvl w:val="0"/>
+          <w:numId w:val="3"/>
+        </w:numPr>
+      </w:pPr>
+      <w:r>
+        <w:t xml:space="preserve">The Distance Sensor pin labeled </w:t>
+      </w:r>
+      <w:proofErr w:type="spellStart"/>
+      <w:r>
+        <w:t>Vcc</w:t>
+      </w:r>
+      <w:proofErr w:type="spellEnd"/>
+      <w:r>
+        <w:t xml:space="preserve"> must be connected to the </w:t>
+      </w:r>
+      <w:r>
+        <w:t>NUCLEO</w:t>
+      </w:r>
+      <w:r>
+        <w:t xml:space="preserve"> pin 5V</w:t>
+      </w:r>
+    </w:p>
+    <w:p>
+      <w:r>
+        <w:t>Buzzer</w:t>
+      </w:r>
+    </w:p>
+    <w:p>
+      <w:pPr>
+        <w:pStyle w:val="ListParagraph"/>
+        <w:numPr>
+          <w:ilvl w:val="0"/>
+          <w:numId w:val="3"/>
+        </w:numPr>
+      </w:pPr>
+      <w:r>
+        <w:t xml:space="preserve">The Buzzer pin labeled VCC must be connected to the </w:t>
+      </w:r>
+      <w:r>
+        <w:t>NUCLEO</w:t>
+      </w:r>
+      <w:r>
+        <w:t xml:space="preserve"> pin PB_10</w:t>
+      </w:r>
+    </w:p>
+    <w:p>
+      <w:pPr>
+        <w:pStyle w:val="ListParagraph"/>
+        <w:numPr>
+          <w:ilvl w:val="0"/>
+          <w:numId w:val="3"/>
+        </w:numPr>
+      </w:pPr>
+      <w:r>
+        <w:t xml:space="preserve">The Buzzer pin labeled I/O must be connected to the </w:t>
+      </w:r>
+      <w:r>
+        <w:t>NUCLEO</w:t>
+      </w:r>
+      <w:r>
+        <w:t xml:space="preserve"> pin PB_11</w:t>
+      </w:r>
+    </w:p>
+    <w:p>
+      <w:pPr>
+        <w:pStyle w:val="ListParagraph"/>
+        <w:numPr>
+          <w:ilvl w:val="0"/>
+          <w:numId w:val="3"/>
+        </w:numPr>
+      </w:pPr>
+      <w:r>
+        <w:t xml:space="preserve">The </w:t>
+      </w:r>
+      <w:r>
+        <w:t>B</w:t>
+      </w:r>
+      <w:r>
+        <w:t xml:space="preserve">uzzer pin labeled GND must be connected to the </w:t>
+      </w:r>
+      <w:r>
+        <w:t>NUCLEO</w:t>
+      </w:r>
+      <w:r>
+        <w:t xml:space="preserve"> pin GND</w:t>
+      </w:r>
+    </w:p>
+    <w:p>
+      <w:r>
+        <w:t xml:space="preserve">Once all connections between the </w:t>
+      </w:r>
+      <w:r>
+        <w:t>NUCLEO</w:t>
+      </w:r>
+      <w:r>
+        <w:t xml:space="preserve"> and peripherals have been established, connect the </w:t>
+      </w:r>
+      <w:r>
+        <w:t>NUCLEO</w:t>
+      </w:r>
+      <w:r>
+        <w:t xml:space="preserve"> USB-B port labeled “USB PWR” to the computer that will load the program onto the </w:t>
+      </w:r>
+      <w:r>
+        <w:t>NUCLEO</w:t>
+      </w:r>
+      <w:r>
+        <w:t xml:space="preserve">.  This computer will need to have MBED Studio installed to compile the code and load it onto the </w:t>
+      </w:r>
+      <w:r>
+        <w:t>NUCLEO</w:t>
+      </w:r>
+      <w:r>
+        <w:t>.</w:t>
+      </w:r>
+    </w:p>
+    <w:p>
+      <w:r>
+        <w:t>After</w:t>
+      </w:r>
+      <w:r>
+        <w:t xml:space="preserve"> MBED Studi</w:t>
+      </w:r>
+      <w:r>
+        <w:t>o is installed</w:t>
+      </w:r>
+      <w:r>
+        <w:t>,</w:t>
+      </w:r>
+      <w:r>
+        <w:t xml:space="preserve"> perform the following steps</w:t>
+      </w:r>
+      <w:r>
+        <w:t xml:space="preserve"> to load the necessary program onto the NUCLEO.</w:t>
+      </w:r>
+    </w:p>
+    <w:p>
+      <w:pPr>
+        <w:pStyle w:val="ListParagraph"/>
+        <w:numPr>
+          <w:ilvl w:val="0"/>
+          <w:numId w:val="4"/>
+        </w:numPr>
+      </w:pPr>
+      <w:r>
+        <w:t>Download the GitHub repository containing the necessary program.  If Git is installed on the system, this can be done with the following command:</w:t>
+      </w:r>
+    </w:p>
+    <w:p>
+      <w:pPr>
+        <w:pStyle w:val="ListParagraph"/>
+        <w:numPr>
+          <w:ilvl w:val="1"/>
+          <w:numId w:val="4"/>
+        </w:numPr>
+      </w:pPr>
+      <w:r>
+        <w:t xml:space="preserve">git </w:t>
+      </w:r>
+      <w:r>
+        <w:t>clone https://github.com/CSE321-Fall2021/cse321-portfolio-MSNelyubov.git</w:t>
+      </w:r>
+    </w:p>
+    <w:p>
+      <w:pPr>
+        <w:pStyle w:val="ListParagraph"/>
+        <w:numPr>
+          <w:ilvl w:val="0"/>
+          <w:numId w:val="4"/>
+        </w:numPr>
+      </w:pPr>
+      <w:r>
+        <w:t>In MBED Studio, click on File &gt; Open Workspace.</w:t>
+      </w:r>
+    </w:p>
+    <w:p>
+      <w:pPr>
+        <w:pStyle w:val="ListParagraph"/>
+        <w:numPr>
+          <w:ilvl w:val="0"/>
+          <w:numId w:val="4"/>
+        </w:numPr>
+      </w:pPr>
+      <w:r>
+        <w:t>Navigate to the path where the repository was downloaded.</w:t>
+      </w:r>
+    </w:p>
+    <w:p>
+      <w:pPr>
+        <w:pStyle w:val="ListParagraph"/>
+        <w:numPr>
+          <w:ilvl w:val="0"/>
+          <w:numId w:val="4"/>
+        </w:numPr>
+      </w:pPr>
+      <w:r>
+        <w:t xml:space="preserve">Click on Project 3 and then click </w:t>
+      </w:r>
+      <w:r>
+        <w:rPr>
+          <w:i/>
+        </w:rPr>
+        <w:t>Select Folder</w:t>
+      </w:r>
+      <w:r>
+        <w:t>.</w:t>
+      </w:r>
+    </w:p>
+    <w:p>
+      <w:pPr>
+        <w:pStyle w:val="ListParagraph"/>
+        <w:numPr>
+          <w:ilvl w:val="0"/>
+          <w:numId w:val="4"/>
+        </w:numPr>
+      </w:pPr>
+      <w:r>
+        <w:t xml:space="preserve">Set the </w:t>
+      </w:r>
+      <w:r>
+        <w:rPr>
+          <w:i/>
+        </w:rPr>
+        <w:t>A</w:t>
+      </w:r>
+      <w:r>
+        <w:rPr>
+          <w:i/>
+        </w:rPr>
+        <w:t>ctive program</w:t>
+      </w:r>
+      <w:r>
+        <w:t xml:space="preserve"> to </w:t>
+      </w:r>
+      <w:r>
+        <w:t>“</w:t>
+      </w:r>
+      <w:r>
+        <w:t>Project 3</w:t>
+      </w:r>
+      <w:r>
+        <w:t>”</w:t>
+      </w:r>
+      <w:r>
+        <w:t>.</w:t>
+      </w:r>
+    </w:p>
+    <w:p>
+      <w:pPr>
+        <w:pStyle w:val="ListParagraph"/>
+        <w:numPr>
+          <w:ilvl w:val="0"/>
+          <w:numId w:val="4"/>
+        </w:numPr>
+      </w:pPr>
+      <w:r>
+        <w:t xml:space="preserve">Set the </w:t>
+      </w:r>
+      <w:r>
+        <w:rPr>
+          <w:i/>
+        </w:rPr>
+        <w:t>Target</w:t>
+      </w:r>
+      <w:r>
+        <w:t xml:space="preserve"> to </w:t>
+      </w:r>
+      <w:r>
+        <w:t>“NUCLEO-L4R5ZI …”.</w:t>
+      </w:r>
+    </w:p>
+    <w:p>
+      <w:pPr>
+        <w:pStyle w:val="ListParagraph"/>
+        <w:numPr>
+          <w:ilvl w:val="0"/>
+          <w:numId w:val="4"/>
+        </w:numPr>
+      </w:pPr>
+      <w:r>
+        <w:t>Click on the play button to run the program.</w:t>
+      </w:r>
+    </w:p>
+    <w:p>
+      <w:pPr>
+        <w:pStyle w:val="Heading2"/>
+      </w:pPr>
+      <w:bookmarkStart w:id="16" w:name="_Toc89464895"/>
+      <w:r>
+        <w:t xml:space="preserve">c) </w:t>
+      </w:r>
+      <w:r>
+        <w:t>Usage Instructions</w:t>
+      </w:r>
+      <w:bookmarkEnd w:id="16"/>
+    </w:p>
+    <w:p>
+      <w:r>
         <w:rPr>
           <w:highlight w:val="yellow"/>
         </w:rPr>
@@ -2182,16 +2902,16 @@
     <w:p/>
     <w:p>
       <w:pPr>
-        <w:pStyle w:val="Heading2"/>
-      </w:pPr>
-      <w:bookmarkStart w:id="15" w:name="_Toc89464894"/>
-      <w:r>
-        <w:t xml:space="preserve">b) </w:t>
-      </w:r>
-      <w:r>
-        <w:t>Construction Instructions</w:t>
-      </w:r>
-      <w:bookmarkEnd w:id="15"/>
+        <w:pStyle w:val="Heading1"/>
+      </w:pPr>
+      <w:bookmarkStart w:id="17" w:name="_Toc89464896"/>
+      <w:r>
+        <w:t xml:space="preserve">09. </w:t>
+      </w:r>
+      <w:r>
+        <w:t>Test Plan Instructions</w:t>
+      </w:r>
+      <w:bookmarkEnd w:id="17"/>
     </w:p>
     <w:p>
       <w:r>
@@ -2204,16 +2924,53 @@
     <w:p/>
     <w:p>
       <w:pPr>
-        <w:pStyle w:val="Heading2"/>
-      </w:pPr>
-      <w:bookmarkStart w:id="16" w:name="_Toc89464895"/>
-      <w:r>
-        <w:t xml:space="preserve">c) </w:t>
-      </w:r>
-      <w:r>
-        <w:t>Usage Instructions</w:t>
-      </w:r>
-      <w:bookmarkEnd w:id="16"/>
+        <w:pStyle w:val="Heading1"/>
+      </w:pPr>
+      <w:bookmarkStart w:id="18" w:name="_Toc89464897"/>
+      <w:r>
+        <w:t xml:space="preserve">10. </w:t>
+      </w:r>
+      <w:r>
+        <w:t>Revision History Timeline</w:t>
+      </w:r>
+      <w:bookmarkEnd w:id="18"/>
+    </w:p>
+    <w:p>
+      <w:r>
+        <w:t>2021 November 19: Project Statement and preliminary Bill of Materials generated.</w:t>
+      </w:r>
+    </w:p>
+    <w:p>
+      <w:r>
+        <w:t>2021 November 20: Implemented the range testing program to control the new distance sensor peripheral in an isolated environment.</w:t>
+      </w:r>
+    </w:p>
+    <w:p>
+      <w:r>
+        <w:t>2021 November 22: Implemented a multithreaded testing program to verify the effective utilization of Mutexes to control access to shared resources by multiple threads.</w:t>
+      </w:r>
+    </w:p>
+    <w:p>
+      <w:r>
+        <w:t xml:space="preserve">2021 November 24: </w:t>
+      </w:r>
+      <w:r>
+        <w:t>The distance sensor and LCD were implemented as two independent threads of the main program with Mutex-protected access to shared resources.</w:t>
+      </w:r>
+    </w:p>
+    <w:p>
+      <w:r>
+        <w:t>2021 November 25: The Matrix keypad code from Project 2 was merged into the main program of Project 3 as a third thread to allow for User Input to control the state machine elements of the system.</w:t>
+      </w:r>
+    </w:p>
+    <w:p>
+      <w:r>
+        <w:t>2021 November 26: The state pattern and signal to the buzzer output were implemented into the main program.</w:t>
+      </w:r>
+    </w:p>
+    <w:p>
+      <w:bookmarkStart w:id="19" w:name="_GoBack"/>
+      <w:bookmarkEnd w:id="19"/>
     </w:p>
     <w:p>
       <w:r>
@@ -2223,20 +2980,26 @@
         <w:t>TODO</w:t>
       </w:r>
     </w:p>
+    <w:p>
+      <w:r>
+        <w:br w:type="page"/>
+      </w:r>
+    </w:p>
+    <w:p>
+      <w:pPr>
+        <w:pStyle w:val="Heading1"/>
+      </w:pPr>
+      <w:bookmarkStart w:id="20" w:name="_Toc89464898"/>
+      <w:r>
+        <w:lastRenderedPageBreak/>
+        <w:t xml:space="preserve">Appendix A: </w:t>
+      </w:r>
+      <w:r>
+        <w:t>References</w:t>
+      </w:r>
+      <w:bookmarkEnd w:id="20"/>
+    </w:p>
     <w:p/>
-    <w:p>
-      <w:pPr>
-        <w:pStyle w:val="Heading1"/>
-      </w:pPr>
-      <w:bookmarkStart w:id="17" w:name="_Toc89464896"/>
-      <w:r>
-        <w:t xml:space="preserve">09. </w:t>
-      </w:r>
-      <w:r>
-        <w:t>Test Plan Instructions</w:t>
-      </w:r>
-      <w:bookmarkEnd w:id="17"/>
-    </w:p>
     <w:p>
       <w:r>
         <w:rPr>
@@ -2245,59 +3008,6 @@
         <w:t>TODO</w:t>
       </w:r>
     </w:p>
-    <w:p/>
-    <w:p>
-      <w:pPr>
-        <w:pStyle w:val="Heading1"/>
-      </w:pPr>
-      <w:bookmarkStart w:id="18" w:name="_Toc89464897"/>
-      <w:r>
-        <w:t xml:space="preserve">10. </w:t>
-      </w:r>
-      <w:r>
-        <w:t>Revision History Timeline</w:t>
-      </w:r>
-      <w:bookmarkEnd w:id="18"/>
-    </w:p>
-    <w:p>
-      <w:r>
-        <w:rPr>
-          <w:highlight w:val="yellow"/>
-        </w:rPr>
-        <w:t>TODO</w:t>
-      </w:r>
-    </w:p>
-    <w:p>
-      <w:r>
-        <w:br w:type="page"/>
-      </w:r>
-    </w:p>
-    <w:p>
-      <w:pPr>
-        <w:pStyle w:val="Heading1"/>
-      </w:pPr>
-      <w:bookmarkStart w:id="19" w:name="_Toc89464898"/>
-      <w:r>
-        <w:lastRenderedPageBreak/>
-        <w:t xml:space="preserve">Appendix A: </w:t>
-      </w:r>
-      <w:r>
-        <w:t>References</w:t>
-      </w:r>
-      <w:bookmarkEnd w:id="19"/>
-    </w:p>
-    <w:p>
-      <w:bookmarkStart w:id="20" w:name="_GoBack"/>
-      <w:bookmarkEnd w:id="20"/>
-    </w:p>
-    <w:p>
-      <w:r>
-        <w:rPr>
-          <w:highlight w:val="yellow"/>
-        </w:rPr>
-        <w:t>TODO</w:t>
-      </w:r>
-    </w:p>
     <w:p>
       <w:r>
         <w:t>*       NUCLEO datasheet:                     https://www.st.com/resource/en/reference_manual/dm00310109-stm32l4-series-advanced-armbased-32bit-mcus-stmicroelectronics.pdf</w:t>
@@ -2324,7 +3034,7 @@
       </w:r>
     </w:p>
     <w:sectPr>
-      <w:headerReference w:type="default" r:id="rId9"/>
+      <w:headerReference w:type="default" r:id="rId10"/>
       <w:pgSz w:w="12240" w:h="15840"/>
       <w:pgMar w:top="1440" w:right="1440" w:bottom="1440" w:left="1440" w:header="720" w:footer="720" w:gutter="0"/>
       <w:cols w:space="720"/>
@@ -2413,10 +3123,7 @@
     </w:r>
     <w:r>
       <w:tab/>
-      <w:t xml:space="preserve">CSE 321 Project </w:t>
-    </w:r>
-    <w:r>
-      <w:t>3</w:t>
+      <w:t>CSE 321 Project 3</w:t>
     </w:r>
   </w:p>
   <w:p>
@@ -2437,9 +3144,9 @@
 <file path=word/numbering.xml><?xml version="1.0" encoding="utf-8"?>
 <w:numbering xmlns:wpc="http://schemas.microsoft.com/office/word/2010/wordprocessingCanvas" xmlns:cx="http://schemas.microsoft.com/office/drawing/2014/chartex" xmlns:cx1="http://schemas.microsoft.com/office/drawing/2015/9/8/chartex" xmlns:cx2="http://schemas.microsoft.com/office/drawing/2015/10/21/chartex" xmlns:cx3="http://schemas.microsoft.com/office/drawing/2016/5/9/chartex" xmlns:cx4="http://schemas.microsoft.com/office/drawing/2016/5/10/chartex" xmlns:cx5="http://schemas.microsoft.com/office/drawing/2016/5/11/chartex" xmlns:cx6="http://schemas.microsoft.com/office/drawing/2016/5/12/chartex" xmlns:cx7="http://schemas.microsoft.com/office/drawing/2016/5/13/chartex" xmlns:cx8="http://schemas.microsoft.com/office/drawing/2016/5/14/chartex" xmlns:mc="http://schemas.openxmlformats.org/markup-compatibility/2006" xmlns:aink="http://schemas.microsoft.com/office/drawing/2016/ink" xmlns:am3d="http://schemas.microsoft.com/office/drawing/2017/model3d" xmlns:o="urn:schemas-microsoft-com:office:office" xmlns:r="http://schemas.openxmlformats.org/officeDocument/2006/relationships" xmlns:m="http://schemas.openxmlformats.org/officeDocument/2006/math" xmlns:v="urn:schemas-microsoft-com:vml" xmlns:wp14="http://schemas.microsoft.com/office/word/2010/wordprocessingDrawing" xmlns:wp="http://schemas.openxmlformats.org/drawingml/2006/wordprocessingDrawing" xmlns:w10="urn:schemas-microsoft-com:office:word" xmlns:w="http://schemas.openxmlformats.org/wordprocessingml/2006/main" xmlns:w14="http://schemas.microsoft.com/office/word/2010/wordml" xmlns:w15="http://schemas.microsoft.com/office/word/2012/wordml" xmlns:w16cid="http://schemas.microsoft.com/office/word/2016/wordml/cid" xmlns:w16se="http://schemas.microsoft.com/office/word/2015/wordml/symex" xmlns:wpg="http://schemas.microsoft.com/office/word/2010/wordprocessingGroup" xmlns:wpi="http://schemas.microsoft.com/office/word/2010/wordprocessingInk" xmlns:wne="http://schemas.microsoft.com/office/word/2006/wordml" xmlns:wps="http://schemas.microsoft.com/office/word/2010/wordprocessingShape" mc:Ignorable="w14 w15 w16se w16cid wp14">
   <w:abstractNum w:abstractNumId="0" w15:restartNumberingAfterBreak="0">
-    <w:nsid w:val="5441119B"/>
+    <w:nsid w:val="31C05D5E"/>
     <w:multiLevelType w:val="hybridMultilevel"/>
-    <w:tmpl w:val="F4700956"/>
+    <w:tmpl w:val="57C4949C"/>
     <w:lvl w:ilvl="0" w:tplc="14FED83C">
       <w:start w:val="1"/>
       <w:numFmt w:val="bullet"/>
@@ -2550,10 +3257,11 @@
     </w:lvl>
   </w:abstractNum>
   <w:abstractNum w:abstractNumId="1" w15:restartNumberingAfterBreak="0">
-    <w:nsid w:val="755B7A4E"/>
+    <w:nsid w:val="5441119B"/>
     <w:multiLevelType w:val="hybridMultilevel"/>
-    <w:tmpl w:val="E4924BB0"/>
-    <w:lvl w:ilvl="0" w:tplc="C958D250">
+    <w:tmpl w:val="F4700956"/>
+    <w:lvl w:ilvl="0" w:tplc="14FED83C">
+      <w:start w:val="1"/>
       <w:numFmt w:val="bullet"/>
       <w:lvlText w:val=""/>
       <w:lvlJc w:val="left"/>
@@ -2661,11 +3369,218 @@
       </w:rPr>
     </w:lvl>
   </w:abstractNum>
+  <w:abstractNum w:abstractNumId="2" w15:restartNumberingAfterBreak="0">
+    <w:nsid w:val="5CBD760C"/>
+    <w:multiLevelType w:val="hybridMultilevel"/>
+    <w:tmpl w:val="9E9431AC"/>
+    <w:lvl w:ilvl="0" w:tplc="0409000F">
+      <w:start w:val="1"/>
+      <w:numFmt w:val="decimal"/>
+      <w:lvlText w:val="%1."/>
+      <w:lvlJc w:val="left"/>
+      <w:pPr>
+        <w:ind w:left="720" w:hanging="360"/>
+      </w:pPr>
+      <w:rPr>
+        <w:rFonts w:hint="default"/>
+      </w:rPr>
+    </w:lvl>
+    <w:lvl w:ilvl="1" w:tplc="04090019">
+      <w:start w:val="1"/>
+      <w:numFmt w:val="lowerLetter"/>
+      <w:lvlText w:val="%2."/>
+      <w:lvlJc w:val="left"/>
+      <w:pPr>
+        <w:ind w:left="1440" w:hanging="360"/>
+      </w:pPr>
+    </w:lvl>
+    <w:lvl w:ilvl="2" w:tplc="0409001B" w:tentative="1">
+      <w:start w:val="1"/>
+      <w:numFmt w:val="lowerRoman"/>
+      <w:lvlText w:val="%3."/>
+      <w:lvlJc w:val="right"/>
+      <w:pPr>
+        <w:ind w:left="2160" w:hanging="180"/>
+      </w:pPr>
+    </w:lvl>
+    <w:lvl w:ilvl="3" w:tplc="0409000F" w:tentative="1">
+      <w:start w:val="1"/>
+      <w:numFmt w:val="decimal"/>
+      <w:lvlText w:val="%4."/>
+      <w:lvlJc w:val="left"/>
+      <w:pPr>
+        <w:ind w:left="2880" w:hanging="360"/>
+      </w:pPr>
+    </w:lvl>
+    <w:lvl w:ilvl="4" w:tplc="04090019" w:tentative="1">
+      <w:start w:val="1"/>
+      <w:numFmt w:val="lowerLetter"/>
+      <w:lvlText w:val="%5."/>
+      <w:lvlJc w:val="left"/>
+      <w:pPr>
+        <w:ind w:left="3600" w:hanging="360"/>
+      </w:pPr>
+    </w:lvl>
+    <w:lvl w:ilvl="5" w:tplc="0409001B" w:tentative="1">
+      <w:start w:val="1"/>
+      <w:numFmt w:val="lowerRoman"/>
+      <w:lvlText w:val="%6."/>
+      <w:lvlJc w:val="right"/>
+      <w:pPr>
+        <w:ind w:left="4320" w:hanging="180"/>
+      </w:pPr>
+    </w:lvl>
+    <w:lvl w:ilvl="6" w:tplc="0409000F" w:tentative="1">
+      <w:start w:val="1"/>
+      <w:numFmt w:val="decimal"/>
+      <w:lvlText w:val="%7."/>
+      <w:lvlJc w:val="left"/>
+      <w:pPr>
+        <w:ind w:left="5040" w:hanging="360"/>
+      </w:pPr>
+    </w:lvl>
+    <w:lvl w:ilvl="7" w:tplc="04090019" w:tentative="1">
+      <w:start w:val="1"/>
+      <w:numFmt w:val="lowerLetter"/>
+      <w:lvlText w:val="%8."/>
+      <w:lvlJc w:val="left"/>
+      <w:pPr>
+        <w:ind w:left="5760" w:hanging="360"/>
+      </w:pPr>
+    </w:lvl>
+    <w:lvl w:ilvl="8" w:tplc="0409001B" w:tentative="1">
+      <w:start w:val="1"/>
+      <w:numFmt w:val="lowerRoman"/>
+      <w:lvlText w:val="%9."/>
+      <w:lvlJc w:val="right"/>
+      <w:pPr>
+        <w:ind w:left="6480" w:hanging="180"/>
+      </w:pPr>
+    </w:lvl>
+  </w:abstractNum>
+  <w:abstractNum w:abstractNumId="3" w15:restartNumberingAfterBreak="0">
+    <w:nsid w:val="755B7A4E"/>
+    <w:multiLevelType w:val="hybridMultilevel"/>
+    <w:tmpl w:val="E4924BB0"/>
+    <w:lvl w:ilvl="0" w:tplc="C958D250">
+      <w:numFmt w:val="bullet"/>
+      <w:lvlText w:val=""/>
+      <w:lvlJc w:val="left"/>
+      <w:pPr>
+        <w:ind w:left="720" w:hanging="360"/>
+      </w:pPr>
+      <w:rPr>
+        <w:rFonts w:ascii="Symbol" w:eastAsiaTheme="minorHAnsi" w:hAnsi="Symbol" w:cstheme="minorBidi" w:hint="default"/>
+      </w:rPr>
+    </w:lvl>
+    <w:lvl w:ilvl="1" w:tplc="04090003" w:tentative="1">
+      <w:start w:val="1"/>
+      <w:numFmt w:val="bullet"/>
+      <w:lvlText w:val="o"/>
+      <w:lvlJc w:val="left"/>
+      <w:pPr>
+        <w:ind w:left="1440" w:hanging="360"/>
+      </w:pPr>
+      <w:rPr>
+        <w:rFonts w:ascii="Courier New" w:hAnsi="Courier New" w:cs="Courier New" w:hint="default"/>
+      </w:rPr>
+    </w:lvl>
+    <w:lvl w:ilvl="2" w:tplc="04090005" w:tentative="1">
+      <w:start w:val="1"/>
+      <w:numFmt w:val="bullet"/>
+      <w:lvlText w:val=""/>
+      <w:lvlJc w:val="left"/>
+      <w:pPr>
+        <w:ind w:left="2160" w:hanging="360"/>
+      </w:pPr>
+      <w:rPr>
+        <w:rFonts w:ascii="Wingdings" w:hAnsi="Wingdings" w:hint="default"/>
+      </w:rPr>
+    </w:lvl>
+    <w:lvl w:ilvl="3" w:tplc="04090001" w:tentative="1">
+      <w:start w:val="1"/>
+      <w:numFmt w:val="bullet"/>
+      <w:lvlText w:val=""/>
+      <w:lvlJc w:val="left"/>
+      <w:pPr>
+        <w:ind w:left="2880" w:hanging="360"/>
+      </w:pPr>
+      <w:rPr>
+        <w:rFonts w:ascii="Symbol" w:hAnsi="Symbol" w:hint="default"/>
+      </w:rPr>
+    </w:lvl>
+    <w:lvl w:ilvl="4" w:tplc="04090003" w:tentative="1">
+      <w:start w:val="1"/>
+      <w:numFmt w:val="bullet"/>
+      <w:lvlText w:val="o"/>
+      <w:lvlJc w:val="left"/>
+      <w:pPr>
+        <w:ind w:left="3600" w:hanging="360"/>
+      </w:pPr>
+      <w:rPr>
+        <w:rFonts w:ascii="Courier New" w:hAnsi="Courier New" w:cs="Courier New" w:hint="default"/>
+      </w:rPr>
+    </w:lvl>
+    <w:lvl w:ilvl="5" w:tplc="04090005" w:tentative="1">
+      <w:start w:val="1"/>
+      <w:numFmt w:val="bullet"/>
+      <w:lvlText w:val=""/>
+      <w:lvlJc w:val="left"/>
+      <w:pPr>
+        <w:ind w:left="4320" w:hanging="360"/>
+      </w:pPr>
+      <w:rPr>
+        <w:rFonts w:ascii="Wingdings" w:hAnsi="Wingdings" w:hint="default"/>
+      </w:rPr>
+    </w:lvl>
+    <w:lvl w:ilvl="6" w:tplc="04090001" w:tentative="1">
+      <w:start w:val="1"/>
+      <w:numFmt w:val="bullet"/>
+      <w:lvlText w:val=""/>
+      <w:lvlJc w:val="left"/>
+      <w:pPr>
+        <w:ind w:left="5040" w:hanging="360"/>
+      </w:pPr>
+      <w:rPr>
+        <w:rFonts w:ascii="Symbol" w:hAnsi="Symbol" w:hint="default"/>
+      </w:rPr>
+    </w:lvl>
+    <w:lvl w:ilvl="7" w:tplc="04090003" w:tentative="1">
+      <w:start w:val="1"/>
+      <w:numFmt w:val="bullet"/>
+      <w:lvlText w:val="o"/>
+      <w:lvlJc w:val="left"/>
+      <w:pPr>
+        <w:ind w:left="5760" w:hanging="360"/>
+      </w:pPr>
+      <w:rPr>
+        <w:rFonts w:ascii="Courier New" w:hAnsi="Courier New" w:cs="Courier New" w:hint="default"/>
+      </w:rPr>
+    </w:lvl>
+    <w:lvl w:ilvl="8" w:tplc="04090005" w:tentative="1">
+      <w:start w:val="1"/>
+      <w:numFmt w:val="bullet"/>
+      <w:lvlText w:val=""/>
+      <w:lvlJc w:val="left"/>
+      <w:pPr>
+        <w:ind w:left="6480" w:hanging="360"/>
+      </w:pPr>
+      <w:rPr>
+        <w:rFonts w:ascii="Wingdings" w:hAnsi="Wingdings" w:hint="default"/>
+      </w:rPr>
+    </w:lvl>
+  </w:abstractNum>
   <w:num w:numId="1">
+    <w:abstractNumId w:val="3"/>
+  </w:num>
+  <w:num w:numId="2">
     <w:abstractNumId w:val="1"/>
   </w:num>
-  <w:num w:numId="2">
+  <w:num w:numId="3">
     <w:abstractNumId w:val="0"/>
+  </w:num>
+  <w:num w:numId="4">
+    <w:abstractNumId w:val="2"/>
   </w:num>
 </w:numbering>
 </file>
@@ -3067,7 +3982,7 @@
   <w:style w:type="paragraph" w:default="1" w:styleId="Normal">
     <w:name w:val="Normal"/>
     <w:qFormat/>
-    <w:rsid w:val="00C93CEC"/>
+    <w:rsid w:val="00F9376B"/>
     <w:rPr>
       <w:rFonts w:ascii="Times New Roman" w:hAnsi="Times New Roman"/>
     </w:rPr>
@@ -3377,6 +4292,18 @@
       <w:szCs w:val="24"/>
     </w:rPr>
   </w:style>
+  <w:style w:type="character" w:styleId="UnresolvedMention">
+    <w:name w:val="Unresolved Mention"/>
+    <w:basedOn w:val="DefaultParagraphFont"/>
+    <w:uiPriority w:val="99"/>
+    <w:semiHidden/>
+    <w:unhideWhenUsed/>
+    <w:rsid w:val="008835B4"/>
+    <w:rPr>
+      <w:color w:val="605E5C"/>
+      <w:shd w:val="clear" w:color="auto" w:fill="E1DFDD"/>
+    </w:rPr>
+  </w:style>
 </w:styles>
 </file>
 
@@ -3680,7 +4607,7 @@
 </file>
 
 <file path=customXml/itemProps1.xml><?xml version="1.0" encoding="utf-8"?>
-<ds:datastoreItem xmlns:ds="http://schemas.openxmlformats.org/officeDocument/2006/customXml" ds:itemID="{885380F5-6F32-4105-985B-E1D8F057A5AD}">
+<ds:datastoreItem xmlns:ds="http://schemas.openxmlformats.org/officeDocument/2006/customXml" ds:itemID="{EBCE2754-C1B0-4975-835C-49DB7F09FEA5}">
   <ds:schemaRefs>
     <ds:schemaRef ds:uri="http://schemas.openxmlformats.org/officeDocument/2006/bibliography"/>
   </ds:schemaRefs>

</xml_diff>

<commit_message>
populated intro and features
</commit_message>
<xml_diff>
--- a/Project 3/CSE321_project3_mnelyubo_report.docx
+++ b/Project 3/CSE321_project3_mnelyubo_report.docx
@@ -134,7 +134,7 @@
           <w:r>
             <w:fldChar w:fldCharType="separate"/>
           </w:r>
-          <w:hyperlink w:anchor="_Toc89464879" w:history="1">
+          <w:hyperlink w:anchor="_Toc89595454" w:history="1">
             <w:r>
               <w:rPr>
                 <w:rStyle w:val="Hyperlink"/>
@@ -161,7 +161,7 @@
                 <w:noProof/>
                 <w:webHidden/>
               </w:rPr>
-              <w:instrText xml:space="preserve"> PAGEREF _Toc89464879 \h </w:instrText>
+              <w:instrText xml:space="preserve"> PAGEREF _Toc89595454 \h </w:instrText>
             </w:r>
             <w:r>
               <w:rPr>
@@ -203,7 +203,7 @@
               <w:noProof/>
             </w:rPr>
           </w:pPr>
-          <w:hyperlink w:anchor="_Toc89464880" w:history="1">
+          <w:hyperlink w:anchor="_Toc89595455" w:history="1">
             <w:r>
               <w:rPr>
                 <w:rStyle w:val="Hyperlink"/>
@@ -230,7 +230,7 @@
                 <w:noProof/>
                 <w:webHidden/>
               </w:rPr>
-              <w:instrText xml:space="preserve"> PAGEREF _Toc89464880 \h </w:instrText>
+              <w:instrText xml:space="preserve"> PAGEREF _Toc89595455 \h </w:instrText>
             </w:r>
             <w:r>
               <w:rPr>
@@ -250,7 +250,7 @@
                 <w:noProof/>
                 <w:webHidden/>
               </w:rPr>
-              <w:t>2</w:t>
+              <w:t>3</w:t>
             </w:r>
             <w:r>
               <w:rPr>
@@ -272,7 +272,7 @@
               <w:noProof/>
             </w:rPr>
           </w:pPr>
-          <w:hyperlink w:anchor="_Toc89464881" w:history="1">
+          <w:hyperlink w:anchor="_Toc89595456" w:history="1">
             <w:r>
               <w:rPr>
                 <w:rStyle w:val="Hyperlink"/>
@@ -299,7 +299,7 @@
                 <w:noProof/>
                 <w:webHidden/>
               </w:rPr>
-              <w:instrText xml:space="preserve"> PAGEREF _Toc89464881 \h </w:instrText>
+              <w:instrText xml:space="preserve"> PAGEREF _Toc89595456 \h </w:instrText>
             </w:r>
             <w:r>
               <w:rPr>
@@ -319,7 +319,7 @@
                 <w:noProof/>
                 <w:webHidden/>
               </w:rPr>
-              <w:t>2</w:t>
+              <w:t>3</w:t>
             </w:r>
             <w:r>
               <w:rPr>
@@ -341,7 +341,7 @@
               <w:noProof/>
             </w:rPr>
           </w:pPr>
-          <w:hyperlink w:anchor="_Toc89464882" w:history="1">
+          <w:hyperlink w:anchor="_Toc89595457" w:history="1">
             <w:r>
               <w:rPr>
                 <w:rStyle w:val="Hyperlink"/>
@@ -368,7 +368,7 @@
                 <w:noProof/>
                 <w:webHidden/>
               </w:rPr>
-              <w:instrText xml:space="preserve"> PAGEREF _Toc89464882 \h </w:instrText>
+              <w:instrText xml:space="preserve"> PAGEREF _Toc89595457 \h </w:instrText>
             </w:r>
             <w:r>
               <w:rPr>
@@ -410,7 +410,7 @@
               <w:noProof/>
             </w:rPr>
           </w:pPr>
-          <w:hyperlink w:anchor="_Toc89464883" w:history="1">
+          <w:hyperlink w:anchor="_Toc89595458" w:history="1">
             <w:r>
               <w:rPr>
                 <w:rStyle w:val="Hyperlink"/>
@@ -437,7 +437,7 @@
                 <w:noProof/>
                 <w:webHidden/>
               </w:rPr>
-              <w:instrText xml:space="preserve"> PAGEREF _Toc89464883 \h </w:instrText>
+              <w:instrText xml:space="preserve"> PAGEREF _Toc89595458 \h </w:instrText>
             </w:r>
             <w:r>
               <w:rPr>
@@ -479,7 +479,7 @@
               <w:noProof/>
             </w:rPr>
           </w:pPr>
-          <w:hyperlink w:anchor="_Toc89464884" w:history="1">
+          <w:hyperlink w:anchor="_Toc89595459" w:history="1">
             <w:r>
               <w:rPr>
                 <w:rStyle w:val="Hyperlink"/>
@@ -506,7 +506,7 @@
                 <w:noProof/>
                 <w:webHidden/>
               </w:rPr>
-              <w:instrText xml:space="preserve"> PAGEREF _Toc89464884 \h </w:instrText>
+              <w:instrText xml:space="preserve"> PAGEREF _Toc89595459 \h </w:instrText>
             </w:r>
             <w:r>
               <w:rPr>
@@ -548,7 +548,7 @@
               <w:noProof/>
             </w:rPr>
           </w:pPr>
-          <w:hyperlink w:anchor="_Toc89464885" w:history="1">
+          <w:hyperlink w:anchor="_Toc89595460" w:history="1">
             <w:r>
               <w:rPr>
                 <w:rStyle w:val="Hyperlink"/>
@@ -575,7 +575,7 @@
                 <w:noProof/>
                 <w:webHidden/>
               </w:rPr>
-              <w:instrText xml:space="preserve"> PAGEREF _Toc89464885 \h </w:instrText>
+              <w:instrText xml:space="preserve"> PAGEREF _Toc89595460 \h </w:instrText>
             </w:r>
             <w:r>
               <w:rPr>
@@ -617,7 +617,7 @@
               <w:noProof/>
             </w:rPr>
           </w:pPr>
-          <w:hyperlink w:anchor="_Toc89464886" w:history="1">
+          <w:hyperlink w:anchor="_Toc89595461" w:history="1">
             <w:r>
               <w:rPr>
                 <w:rStyle w:val="Hyperlink"/>
@@ -644,7 +644,7 @@
                 <w:noProof/>
                 <w:webHidden/>
               </w:rPr>
-              <w:instrText xml:space="preserve"> PAGEREF _Toc89464886 \h </w:instrText>
+              <w:instrText xml:space="preserve"> PAGEREF _Toc89595461 \h </w:instrText>
             </w:r>
             <w:r>
               <w:rPr>
@@ -686,7 +686,7 @@
               <w:noProof/>
             </w:rPr>
           </w:pPr>
-          <w:hyperlink w:anchor="_Toc89464887" w:history="1">
+          <w:hyperlink w:anchor="_Toc89595462" w:history="1">
             <w:r>
               <w:rPr>
                 <w:rStyle w:val="Hyperlink"/>
@@ -713,7 +713,7 @@
                 <w:noProof/>
                 <w:webHidden/>
               </w:rPr>
-              <w:instrText xml:space="preserve"> PAGEREF _Toc89464887 \h </w:instrText>
+              <w:instrText xml:space="preserve"> PAGEREF _Toc89595462 \h </w:instrText>
             </w:r>
             <w:r>
               <w:rPr>
@@ -755,7 +755,7 @@
               <w:noProof/>
             </w:rPr>
           </w:pPr>
-          <w:hyperlink w:anchor="_Toc89464888" w:history="1">
+          <w:hyperlink w:anchor="_Toc89595463" w:history="1">
             <w:r>
               <w:rPr>
                 <w:rStyle w:val="Hyperlink"/>
@@ -782,7 +782,7 @@
                 <w:noProof/>
                 <w:webHidden/>
               </w:rPr>
-              <w:instrText xml:space="preserve"> PAGEREF _Toc89464888 \h </w:instrText>
+              <w:instrText xml:space="preserve"> PAGEREF _Toc89595463 \h </w:instrText>
             </w:r>
             <w:r>
               <w:rPr>
@@ -803,6 +803,416 @@
                 <w:webHidden/>
               </w:rPr>
               <w:t>3</w:t>
+            </w:r>
+            <w:r>
+              <w:rPr>
+                <w:noProof/>
+                <w:webHidden/>
+              </w:rPr>
+              <w:fldChar w:fldCharType="end"/>
+            </w:r>
+          </w:hyperlink>
+        </w:p>
+        <w:p>
+          <w:pPr>
+            <w:pStyle w:val="TOC2"/>
+            <w:tabs>
+              <w:tab w:val="right" w:leader="dot" w:pos="9350"/>
+            </w:tabs>
+            <w:rPr>
+              <w:rFonts w:asciiTheme="minorHAnsi" w:eastAsiaTheme="minorEastAsia" w:hAnsiTheme="minorHAnsi"/>
+              <w:noProof/>
+            </w:rPr>
+          </w:pPr>
+          <w:hyperlink w:anchor="_Toc89595464" w:history="1">
+            <w:r>
+              <w:rPr>
+                <w:rStyle w:val="Hyperlink"/>
+                <w:noProof/>
+              </w:rPr>
+              <w:t>a) Ask</w:t>
+            </w:r>
+            <w:r>
+              <w:rPr>
+                <w:noProof/>
+                <w:webHidden/>
+              </w:rPr>
+              <w:tab/>
+            </w:r>
+            <w:r>
+              <w:rPr>
+                <w:noProof/>
+                <w:webHidden/>
+              </w:rPr>
+              <w:fldChar w:fldCharType="begin"/>
+            </w:r>
+            <w:r>
+              <w:rPr>
+                <w:noProof/>
+                <w:webHidden/>
+              </w:rPr>
+              <w:instrText xml:space="preserve"> PAGEREF _Toc89595464 \h </w:instrText>
+            </w:r>
+            <w:r>
+              <w:rPr>
+                <w:noProof/>
+                <w:webHidden/>
+              </w:rPr>
+            </w:r>
+            <w:r>
+              <w:rPr>
+                <w:noProof/>
+                <w:webHidden/>
+              </w:rPr>
+              <w:fldChar w:fldCharType="separate"/>
+            </w:r>
+            <w:r>
+              <w:rPr>
+                <w:noProof/>
+                <w:webHidden/>
+              </w:rPr>
+              <w:t>3</w:t>
+            </w:r>
+            <w:r>
+              <w:rPr>
+                <w:noProof/>
+                <w:webHidden/>
+              </w:rPr>
+              <w:fldChar w:fldCharType="end"/>
+            </w:r>
+          </w:hyperlink>
+        </w:p>
+        <w:p>
+          <w:pPr>
+            <w:pStyle w:val="TOC3"/>
+            <w:tabs>
+              <w:tab w:val="right" w:leader="dot" w:pos="9350"/>
+            </w:tabs>
+            <w:rPr>
+              <w:noProof/>
+            </w:rPr>
+          </w:pPr>
+          <w:hyperlink w:anchor="_Toc89595465" w:history="1">
+            <w:r>
+              <w:rPr>
+                <w:rStyle w:val="Hyperlink"/>
+                <w:noProof/>
+              </w:rPr>
+              <w:t>Purpose</w:t>
+            </w:r>
+            <w:r>
+              <w:rPr>
+                <w:noProof/>
+                <w:webHidden/>
+              </w:rPr>
+              <w:tab/>
+            </w:r>
+            <w:r>
+              <w:rPr>
+                <w:noProof/>
+                <w:webHidden/>
+              </w:rPr>
+              <w:fldChar w:fldCharType="begin"/>
+            </w:r>
+            <w:r>
+              <w:rPr>
+                <w:noProof/>
+                <w:webHidden/>
+              </w:rPr>
+              <w:instrText xml:space="preserve"> PAGEREF _Toc89595465 \h </w:instrText>
+            </w:r>
+            <w:r>
+              <w:rPr>
+                <w:noProof/>
+                <w:webHidden/>
+              </w:rPr>
+            </w:r>
+            <w:r>
+              <w:rPr>
+                <w:noProof/>
+                <w:webHidden/>
+              </w:rPr>
+              <w:fldChar w:fldCharType="separate"/>
+            </w:r>
+            <w:r>
+              <w:rPr>
+                <w:noProof/>
+                <w:webHidden/>
+              </w:rPr>
+              <w:t>3</w:t>
+            </w:r>
+            <w:r>
+              <w:rPr>
+                <w:noProof/>
+                <w:webHidden/>
+              </w:rPr>
+              <w:fldChar w:fldCharType="end"/>
+            </w:r>
+          </w:hyperlink>
+        </w:p>
+        <w:p>
+          <w:pPr>
+            <w:pStyle w:val="TOC3"/>
+            <w:tabs>
+              <w:tab w:val="right" w:leader="dot" w:pos="9350"/>
+            </w:tabs>
+            <w:rPr>
+              <w:noProof/>
+            </w:rPr>
+          </w:pPr>
+          <w:hyperlink w:anchor="_Toc89595466" w:history="1">
+            <w:r>
+              <w:rPr>
+                <w:rStyle w:val="Hyperlink"/>
+                <w:noProof/>
+              </w:rPr>
+              <w:t>Inputs</w:t>
+            </w:r>
+            <w:r>
+              <w:rPr>
+                <w:noProof/>
+                <w:webHidden/>
+              </w:rPr>
+              <w:tab/>
+            </w:r>
+            <w:r>
+              <w:rPr>
+                <w:noProof/>
+                <w:webHidden/>
+              </w:rPr>
+              <w:fldChar w:fldCharType="begin"/>
+            </w:r>
+            <w:r>
+              <w:rPr>
+                <w:noProof/>
+                <w:webHidden/>
+              </w:rPr>
+              <w:instrText xml:space="preserve"> PAGEREF _Toc89595466 \h </w:instrText>
+            </w:r>
+            <w:r>
+              <w:rPr>
+                <w:noProof/>
+                <w:webHidden/>
+              </w:rPr>
+            </w:r>
+            <w:r>
+              <w:rPr>
+                <w:noProof/>
+                <w:webHidden/>
+              </w:rPr>
+              <w:fldChar w:fldCharType="separate"/>
+            </w:r>
+            <w:r>
+              <w:rPr>
+                <w:noProof/>
+                <w:webHidden/>
+              </w:rPr>
+              <w:t>4</w:t>
+            </w:r>
+            <w:r>
+              <w:rPr>
+                <w:noProof/>
+                <w:webHidden/>
+              </w:rPr>
+              <w:fldChar w:fldCharType="end"/>
+            </w:r>
+          </w:hyperlink>
+        </w:p>
+        <w:p>
+          <w:pPr>
+            <w:pStyle w:val="TOC3"/>
+            <w:tabs>
+              <w:tab w:val="right" w:leader="dot" w:pos="9350"/>
+            </w:tabs>
+            <w:rPr>
+              <w:noProof/>
+            </w:rPr>
+          </w:pPr>
+          <w:hyperlink w:anchor="_Toc89595467" w:history="1">
+            <w:r>
+              <w:rPr>
+                <w:rStyle w:val="Hyperlink"/>
+                <w:noProof/>
+              </w:rPr>
+              <w:t>Outputs</w:t>
+            </w:r>
+            <w:r>
+              <w:rPr>
+                <w:noProof/>
+                <w:webHidden/>
+              </w:rPr>
+              <w:tab/>
+            </w:r>
+            <w:r>
+              <w:rPr>
+                <w:noProof/>
+                <w:webHidden/>
+              </w:rPr>
+              <w:fldChar w:fldCharType="begin"/>
+            </w:r>
+            <w:r>
+              <w:rPr>
+                <w:noProof/>
+                <w:webHidden/>
+              </w:rPr>
+              <w:instrText xml:space="preserve"> PAGEREF _Toc89595467 \h </w:instrText>
+            </w:r>
+            <w:r>
+              <w:rPr>
+                <w:noProof/>
+                <w:webHidden/>
+              </w:rPr>
+            </w:r>
+            <w:r>
+              <w:rPr>
+                <w:noProof/>
+                <w:webHidden/>
+              </w:rPr>
+              <w:fldChar w:fldCharType="separate"/>
+            </w:r>
+            <w:r>
+              <w:rPr>
+                <w:noProof/>
+                <w:webHidden/>
+              </w:rPr>
+              <w:t>4</w:t>
+            </w:r>
+            <w:r>
+              <w:rPr>
+                <w:noProof/>
+                <w:webHidden/>
+              </w:rPr>
+              <w:fldChar w:fldCharType="end"/>
+            </w:r>
+          </w:hyperlink>
+        </w:p>
+        <w:p>
+          <w:pPr>
+            <w:pStyle w:val="TOC3"/>
+            <w:tabs>
+              <w:tab w:val="right" w:leader="dot" w:pos="9350"/>
+            </w:tabs>
+            <w:rPr>
+              <w:noProof/>
+            </w:rPr>
+          </w:pPr>
+          <w:hyperlink w:anchor="_Toc89595468" w:history="1">
+            <w:r>
+              <w:rPr>
+                <w:rStyle w:val="Hyperlink"/>
+                <w:noProof/>
+              </w:rPr>
+              <w:t>Constraints</w:t>
+            </w:r>
+            <w:r>
+              <w:rPr>
+                <w:noProof/>
+                <w:webHidden/>
+              </w:rPr>
+              <w:tab/>
+            </w:r>
+            <w:r>
+              <w:rPr>
+                <w:noProof/>
+                <w:webHidden/>
+              </w:rPr>
+              <w:fldChar w:fldCharType="begin"/>
+            </w:r>
+            <w:r>
+              <w:rPr>
+                <w:noProof/>
+                <w:webHidden/>
+              </w:rPr>
+              <w:instrText xml:space="preserve"> PAGEREF _Toc89595468 \h </w:instrText>
+            </w:r>
+            <w:r>
+              <w:rPr>
+                <w:noProof/>
+                <w:webHidden/>
+              </w:rPr>
+            </w:r>
+            <w:r>
+              <w:rPr>
+                <w:noProof/>
+                <w:webHidden/>
+              </w:rPr>
+              <w:fldChar w:fldCharType="separate"/>
+            </w:r>
+            <w:r>
+              <w:rPr>
+                <w:noProof/>
+                <w:webHidden/>
+              </w:rPr>
+              <w:t>4</w:t>
+            </w:r>
+            <w:r>
+              <w:rPr>
+                <w:noProof/>
+                <w:webHidden/>
+              </w:rPr>
+              <w:fldChar w:fldCharType="end"/>
+            </w:r>
+          </w:hyperlink>
+        </w:p>
+        <w:p>
+          <w:pPr>
+            <w:pStyle w:val="TOC2"/>
+            <w:tabs>
+              <w:tab w:val="right" w:leader="dot" w:pos="9350"/>
+            </w:tabs>
+            <w:rPr>
+              <w:rFonts w:asciiTheme="minorHAnsi" w:eastAsiaTheme="minorEastAsia" w:hAnsiTheme="minorHAnsi"/>
+              <w:noProof/>
+            </w:rPr>
+          </w:pPr>
+          <w:hyperlink w:anchor="_Toc89595469" w:history="1">
+            <w:r>
+              <w:rPr>
+                <w:rStyle w:val="Hyperlink"/>
+                <w:noProof/>
+              </w:rPr>
+              <w:t>b) Research/Imagine</w:t>
+            </w:r>
+            <w:r>
+              <w:rPr>
+                <w:noProof/>
+                <w:webHidden/>
+              </w:rPr>
+              <w:tab/>
+            </w:r>
+            <w:r>
+              <w:rPr>
+                <w:noProof/>
+                <w:webHidden/>
+              </w:rPr>
+              <w:fldChar w:fldCharType="begin"/>
+            </w:r>
+            <w:r>
+              <w:rPr>
+                <w:noProof/>
+                <w:webHidden/>
+              </w:rPr>
+              <w:instrText xml:space="preserve"> PAGEREF _Toc89595469 \h </w:instrText>
+            </w:r>
+            <w:r>
+              <w:rPr>
+                <w:noProof/>
+                <w:webHidden/>
+              </w:rPr>
+            </w:r>
+            <w:r>
+              <w:rPr>
+                <w:noProof/>
+                <w:webHidden/>
+              </w:rPr>
+              <w:fldChar w:fldCharType="separate"/>
+            </w:r>
+            <w:r>
+              <w:rPr>
+                <w:noProof/>
+                <w:webHidden/>
+              </w:rPr>
+              <w:t>4</w:t>
             </w:r>
             <w:r>
               <w:rPr>
@@ -824,7 +1234,7 @@
               <w:noProof/>
             </w:rPr>
           </w:pPr>
-          <w:hyperlink w:anchor="_Toc89464889" w:history="1">
+          <w:hyperlink w:anchor="_Toc89595470" w:history="1">
             <w:r>
               <w:rPr>
                 <w:rStyle w:val="Hyperlink"/>
@@ -851,7 +1261,7 @@
                 <w:noProof/>
                 <w:webHidden/>
               </w:rPr>
-              <w:instrText xml:space="preserve"> PAGEREF _Toc89464889 \h </w:instrText>
+              <w:instrText xml:space="preserve"> PAGEREF _Toc89595470 \h </w:instrText>
             </w:r>
             <w:r>
               <w:rPr>
@@ -871,7 +1281,7 @@
                 <w:noProof/>
                 <w:webHidden/>
               </w:rPr>
-              <w:t>3</w:t>
+              <w:t>4</w:t>
             </w:r>
             <w:r>
               <w:rPr>
@@ -893,7 +1303,7 @@
               <w:noProof/>
             </w:rPr>
           </w:pPr>
-          <w:hyperlink w:anchor="_Toc89464890" w:history="1">
+          <w:hyperlink w:anchor="_Toc89595471" w:history="1">
             <w:r>
               <w:rPr>
                 <w:rStyle w:val="Hyperlink"/>
@@ -920,7 +1330,7 @@
                 <w:noProof/>
                 <w:webHidden/>
               </w:rPr>
-              <w:instrText xml:space="preserve"> PAGEREF _Toc89464890 \h </w:instrText>
+              <w:instrText xml:space="preserve"> PAGEREF _Toc89595471 \h </w:instrText>
             </w:r>
             <w:r>
               <w:rPr>
@@ -940,7 +1350,7 @@
                 <w:noProof/>
                 <w:webHidden/>
               </w:rPr>
-              <w:t>3</w:t>
+              <w:t>4</w:t>
             </w:r>
             <w:r>
               <w:rPr>
@@ -962,7 +1372,7 @@
               <w:noProof/>
             </w:rPr>
           </w:pPr>
-          <w:hyperlink w:anchor="_Toc89464891" w:history="1">
+          <w:hyperlink w:anchor="_Toc89595472" w:history="1">
             <w:r>
               <w:rPr>
                 <w:rStyle w:val="Hyperlink"/>
@@ -989,7 +1399,7 @@
                 <w:noProof/>
                 <w:webHidden/>
               </w:rPr>
-              <w:instrText xml:space="preserve"> PAGEREF _Toc89464891 \h </w:instrText>
+              <w:instrText xml:space="preserve"> PAGEREF _Toc89595472 \h </w:instrText>
             </w:r>
             <w:r>
               <w:rPr>
@@ -1009,7 +1419,7 @@
                 <w:noProof/>
                 <w:webHidden/>
               </w:rPr>
-              <w:t>3</w:t>
+              <w:t>5</w:t>
             </w:r>
             <w:r>
               <w:rPr>
@@ -1031,7 +1441,7 @@
               <w:noProof/>
             </w:rPr>
           </w:pPr>
-          <w:hyperlink w:anchor="_Toc89464892" w:history="1">
+          <w:hyperlink w:anchor="_Toc89595473" w:history="1">
             <w:r>
               <w:rPr>
                 <w:rStyle w:val="Hyperlink"/>
@@ -1058,7 +1468,7 @@
                 <w:noProof/>
                 <w:webHidden/>
               </w:rPr>
-              <w:instrText xml:space="preserve"> PAGEREF _Toc89464892 \h </w:instrText>
+              <w:instrText xml:space="preserve"> PAGEREF _Toc89595473 \h </w:instrText>
             </w:r>
             <w:r>
               <w:rPr>
@@ -1078,7 +1488,7 @@
                 <w:noProof/>
                 <w:webHidden/>
               </w:rPr>
-              <w:t>4</w:t>
+              <w:t>6</w:t>
             </w:r>
             <w:r>
               <w:rPr>
@@ -1100,7 +1510,7 @@
               <w:noProof/>
             </w:rPr>
           </w:pPr>
-          <w:hyperlink w:anchor="_Toc89464893" w:history="1">
+          <w:hyperlink w:anchor="_Toc89595474" w:history="1">
             <w:r>
               <w:rPr>
                 <w:rStyle w:val="Hyperlink"/>
@@ -1127,7 +1537,7 @@
                 <w:noProof/>
                 <w:webHidden/>
               </w:rPr>
-              <w:instrText xml:space="preserve"> PAGEREF _Toc89464893 \h </w:instrText>
+              <w:instrText xml:space="preserve"> PAGEREF _Toc89595474 \h </w:instrText>
             </w:r>
             <w:r>
               <w:rPr>
@@ -1147,7 +1557,7 @@
                 <w:noProof/>
                 <w:webHidden/>
               </w:rPr>
-              <w:t>4</w:t>
+              <w:t>6</w:t>
             </w:r>
             <w:r>
               <w:rPr>
@@ -1169,7 +1579,7 @@
               <w:noProof/>
             </w:rPr>
           </w:pPr>
-          <w:hyperlink w:anchor="_Toc89464894" w:history="1">
+          <w:hyperlink w:anchor="_Toc89595475" w:history="1">
             <w:r>
               <w:rPr>
                 <w:rStyle w:val="Hyperlink"/>
@@ -1196,7 +1606,7 @@
                 <w:noProof/>
                 <w:webHidden/>
               </w:rPr>
-              <w:instrText xml:space="preserve"> PAGEREF _Toc89464894 \h </w:instrText>
+              <w:instrText xml:space="preserve"> PAGEREF _Toc89595475 \h </w:instrText>
             </w:r>
             <w:r>
               <w:rPr>
@@ -1216,7 +1626,7 @@
                 <w:noProof/>
                 <w:webHidden/>
               </w:rPr>
-              <w:t>4</w:t>
+              <w:t>6</w:t>
             </w:r>
             <w:r>
               <w:rPr>
@@ -1238,7 +1648,7 @@
               <w:noProof/>
             </w:rPr>
           </w:pPr>
-          <w:hyperlink w:anchor="_Toc89464895" w:history="1">
+          <w:hyperlink w:anchor="_Toc89595476" w:history="1">
             <w:r>
               <w:rPr>
                 <w:rStyle w:val="Hyperlink"/>
@@ -1265,7 +1675,7 @@
                 <w:noProof/>
                 <w:webHidden/>
               </w:rPr>
-              <w:instrText xml:space="preserve"> PAGEREF _Toc89464895 \h </w:instrText>
+              <w:instrText xml:space="preserve"> PAGEREF _Toc89595476 \h </w:instrText>
             </w:r>
             <w:r>
               <w:rPr>
@@ -1285,7 +1695,7 @@
                 <w:noProof/>
                 <w:webHidden/>
               </w:rPr>
-              <w:t>4</w:t>
+              <w:t>7</w:t>
             </w:r>
             <w:r>
               <w:rPr>
@@ -1307,7 +1717,7 @@
               <w:noProof/>
             </w:rPr>
           </w:pPr>
-          <w:hyperlink w:anchor="_Toc89464896" w:history="1">
+          <w:hyperlink w:anchor="_Toc89595477" w:history="1">
             <w:r>
               <w:rPr>
                 <w:rStyle w:val="Hyperlink"/>
@@ -1334,7 +1744,7 @@
                 <w:noProof/>
                 <w:webHidden/>
               </w:rPr>
-              <w:instrText xml:space="preserve"> PAGEREF _Toc89464896 \h </w:instrText>
+              <w:instrText xml:space="preserve"> PAGEREF _Toc89595477 \h </w:instrText>
             </w:r>
             <w:r>
               <w:rPr>
@@ -1354,7 +1764,7 @@
                 <w:noProof/>
                 <w:webHidden/>
               </w:rPr>
-              <w:t>4</w:t>
+              <w:t>8</w:t>
             </w:r>
             <w:r>
               <w:rPr>
@@ -1376,7 +1786,7 @@
               <w:noProof/>
             </w:rPr>
           </w:pPr>
-          <w:hyperlink w:anchor="_Toc89464897" w:history="1">
+          <w:hyperlink w:anchor="_Toc89595478" w:history="1">
             <w:r>
               <w:rPr>
                 <w:rStyle w:val="Hyperlink"/>
@@ -1403,7 +1813,7 @@
                 <w:noProof/>
                 <w:webHidden/>
               </w:rPr>
-              <w:instrText xml:space="preserve"> PAGEREF _Toc89464897 \h </w:instrText>
+              <w:instrText xml:space="preserve"> PAGEREF _Toc89595478 \h </w:instrText>
             </w:r>
             <w:r>
               <w:rPr>
@@ -1423,7 +1833,7 @@
                 <w:noProof/>
                 <w:webHidden/>
               </w:rPr>
-              <w:t>4</w:t>
+              <w:t>8</w:t>
             </w:r>
             <w:r>
               <w:rPr>
@@ -1445,7 +1855,7 @@
               <w:noProof/>
             </w:rPr>
           </w:pPr>
-          <w:hyperlink w:anchor="_Toc89464898" w:history="1">
+          <w:hyperlink w:anchor="_Toc89595479" w:history="1">
             <w:r>
               <w:rPr>
                 <w:rStyle w:val="Hyperlink"/>
@@ -1472,7 +1882,7 @@
                 <w:noProof/>
                 <w:webHidden/>
               </w:rPr>
-              <w:instrText xml:space="preserve"> PAGEREF _Toc89464898 \h </w:instrText>
+              <w:instrText xml:space="preserve"> PAGEREF _Toc89595479 \h </w:instrText>
             </w:r>
             <w:r>
               <w:rPr>
@@ -1492,7 +1902,7 @@
                 <w:noProof/>
                 <w:webHidden/>
               </w:rPr>
-              <w:t>5</w:t>
+              <w:t>9</w:t>
             </w:r>
             <w:r>
               <w:rPr>
@@ -1515,12 +1925,11 @@
         </w:p>
       </w:sdtContent>
     </w:sdt>
-    <w:p/>
     <w:p>
       <w:pPr>
         <w:pStyle w:val="Heading1"/>
       </w:pPr>
-      <w:bookmarkStart w:id="0" w:name="_Toc89464879"/>
+      <w:bookmarkStart w:id="0" w:name="_Toc89595454"/>
       <w:r>
         <w:t xml:space="preserve">01. </w:t>
       </w:r>
@@ -1530,34 +1939,188 @@
       <w:bookmarkEnd w:id="0"/>
     </w:p>
     <w:p>
-      <w:pPr>
-        <w:rPr>
-          <w:highlight w:val="yellow"/>
-        </w:rPr>
-      </w:pPr>
+      <w:r>
+        <w:t>Th</w:t>
+      </w:r>
+      <w:r>
+        <w:t xml:space="preserve">is </w:t>
+      </w:r>
+      <w:r>
+        <w:t>system</w:t>
+      </w:r>
+      <w:r>
+        <w:t xml:space="preserve"> aims to assist in reducing waste </w:t>
+      </w:r>
+      <w:r>
+        <w:t xml:space="preserve">of short lifespan store foods </w:t>
+      </w:r>
+      <w:r>
+        <w:t xml:space="preserve">by </w:t>
+      </w:r>
+      <w:r>
+        <w:t>tracking how much of a container’s inventory is occupied over the course of a work day.  If there is food remaining in the container a</w:t>
+      </w:r>
+      <w:r>
+        <w:t>t the end of the work day</w:t>
+      </w:r>
+      <w:r>
+        <w:t xml:space="preserve">, the system will generate a sound to </w:t>
+      </w:r>
+      <w:r>
+        <w:t>alert</w:t>
+      </w:r>
+      <w:r>
+        <w:t xml:space="preserve"> workers at the end of a business day that the remaining food in the container </w:t>
+      </w:r>
+      <w:r>
+        <w:t xml:space="preserve">can </w:t>
+      </w:r>
+      <w:r>
+        <w:t>be taken home and consumed before it goes bad.</w:t>
+      </w:r>
+    </w:p>
+    <w:p>
+      <w:pPr>
+        <w:pStyle w:val="Heading1"/>
+      </w:pPr>
+      <w:bookmarkStart w:id="1" w:name="_Toc89595455"/>
+      <w:r>
+        <w:lastRenderedPageBreak/>
+        <w:t xml:space="preserve">02. </w:t>
+      </w:r>
+      <w:r>
+        <w:t>Specifications</w:t>
+      </w:r>
+      <w:r>
+        <w:t xml:space="preserve"> and Features</w:t>
+      </w:r>
+      <w:bookmarkEnd w:id="1"/>
+    </w:p>
+    <w:p>
+      <w:pPr>
+        <w:pStyle w:val="Heading2"/>
+      </w:pPr>
+      <w:r>
+        <w:t>a) Features</w:t>
+      </w:r>
+    </w:p>
+    <w:p>
+      <w:pPr>
+        <w:pStyle w:val="ListParagraph"/>
+        <w:numPr>
+          <w:ilvl w:val="0"/>
+          <w:numId w:val="5"/>
+        </w:numPr>
+      </w:pPr>
+      <w:r>
+        <w:t>Once powered on and configured, the system will remember the current real-world time for the duration of the power cycle, or until modified.</w:t>
+      </w:r>
+    </w:p>
+    <w:p>
+      <w:pPr>
+        <w:pStyle w:val="ListParagraph"/>
+        <w:numPr>
+          <w:ilvl w:val="0"/>
+          <w:numId w:val="5"/>
+        </w:numPr>
+      </w:pPr>
+      <w:r>
+        <w:t xml:space="preserve">A custom 24-hour </w:t>
+      </w:r>
+      <w:r>
+        <w:t>“</w:t>
+      </w:r>
+      <w:r>
+        <w:t>closing time</w:t>
+      </w:r>
+      <w:r>
+        <w:t>”</w:t>
+      </w:r>
+      <w:r>
+        <w:t xml:space="preserve"> can be configured down to the second to meet the exact needs of its specific implementation.</w:t>
+      </w:r>
+    </w:p>
+    <w:p>
+      <w:pPr>
+        <w:pStyle w:val="ListParagraph"/>
+        <w:numPr>
+          <w:ilvl w:val="0"/>
+          <w:numId w:val="5"/>
+        </w:numPr>
+      </w:pPr>
+      <w:r>
+        <w:t>Any values not input during time configuration will default to 0 to save input time.</w:t>
+      </w:r>
+    </w:p>
+    <w:p>
+      <w:pPr>
+        <w:pStyle w:val="ListParagraph"/>
+        <w:numPr>
+          <w:ilvl w:val="0"/>
+          <w:numId w:val="5"/>
+        </w:numPr>
+      </w:pPr>
+      <w:r>
+        <w:t>The points at which the container is considered empty and full can be calibrated to support a wide range of containers.</w:t>
+      </w:r>
+    </w:p>
+    <w:p>
+      <w:pPr>
+        <w:pStyle w:val="ListParagraph"/>
+        <w:numPr>
+          <w:ilvl w:val="0"/>
+          <w:numId w:val="5"/>
+        </w:numPr>
+      </w:pPr>
+      <w:r>
+        <w:t>Once configured, the system alarm can be toggled on and off by pressing the “#” key on the matrix keypad.</w:t>
+      </w:r>
+    </w:p>
+    <w:p>
+      <w:pPr>
+        <w:pStyle w:val="ListParagraph"/>
+        <w:numPr>
+          <w:ilvl w:val="0"/>
+          <w:numId w:val="5"/>
+        </w:numPr>
+      </w:pPr>
+      <w:r>
+        <w:t>The buzzer will play a series of tones to alert surrounding workers</w:t>
+      </w:r>
+      <w:r>
+        <w:t xml:space="preserve"> when the container is NOT empty after “closing time” has been passed.</w:t>
+      </w:r>
+    </w:p>
+    <w:p>
+      <w:pPr>
+        <w:pStyle w:val="Heading2"/>
+      </w:pPr>
+      <w:r>
+        <w:t>b) Specifications</w:t>
+      </w:r>
+    </w:p>
+    <w:p>
       <w:r>
         <w:rPr>
           <w:highlight w:val="yellow"/>
         </w:rPr>
         <w:t>TODO</w:t>
       </w:r>
-    </w:p>
-    <w:p/>
+      <w:bookmarkStart w:id="2" w:name="_GoBack"/>
+      <w:bookmarkEnd w:id="2"/>
+    </w:p>
     <w:p>
       <w:pPr>
         <w:pStyle w:val="Heading1"/>
       </w:pPr>
-      <w:bookmarkStart w:id="1" w:name="_Toc89464880"/>
-      <w:r>
-        <w:t xml:space="preserve">02. </w:t>
-      </w:r>
-      <w:r>
-        <w:t>Specifications</w:t>
-      </w:r>
-      <w:r>
-        <w:t xml:space="preserve"> and Features</w:t>
-      </w:r>
-      <w:bookmarkEnd w:id="1"/>
+      <w:bookmarkStart w:id="3" w:name="_Toc89595456"/>
+      <w:r>
+        <w:t xml:space="preserve">03. </w:t>
+      </w:r>
+      <w:r>
+        <w:t>Integration of Required Features</w:t>
+      </w:r>
+      <w:bookmarkEnd w:id="3"/>
     </w:p>
     <w:p>
       <w:r>
@@ -1567,19 +2130,18 @@
         <w:t>TODO</w:t>
       </w:r>
     </w:p>
-    <w:p/>
-    <w:p>
-      <w:pPr>
-        <w:pStyle w:val="Heading1"/>
-      </w:pPr>
-      <w:bookmarkStart w:id="2" w:name="_Toc89464881"/>
-      <w:r>
-        <w:t xml:space="preserve">03. </w:t>
-      </w:r>
-      <w:r>
-        <w:t>Integration of Required Features</w:t>
-      </w:r>
-      <w:bookmarkEnd w:id="2"/>
+    <w:p>
+      <w:pPr>
+        <w:pStyle w:val="Heading2"/>
+      </w:pPr>
+      <w:bookmarkStart w:id="4" w:name="_Toc89595457"/>
+      <w:r>
+        <w:t xml:space="preserve">a) </w:t>
+      </w:r>
+      <w:r>
+        <w:t>Watchdog Integration</w:t>
+      </w:r>
+      <w:bookmarkEnd w:id="4"/>
     </w:p>
     <w:p>
       <w:r>
@@ -1589,19 +2151,19 @@
         <w:t>TODO</w:t>
       </w:r>
     </w:p>
+    <w:p/>
     <w:p>
       <w:pPr>
         <w:pStyle w:val="Heading2"/>
       </w:pPr>
-      <w:bookmarkStart w:id="3" w:name="_Toc89464882"/>
-      <w:r>
-        <w:lastRenderedPageBreak/>
-        <w:t xml:space="preserve">a) </w:t>
-      </w:r>
-      <w:r>
-        <w:t>Watchdog Integration</w:t>
-      </w:r>
-      <w:bookmarkEnd w:id="3"/>
+      <w:bookmarkStart w:id="5" w:name="_Toc89595458"/>
+      <w:r>
+        <w:t xml:space="preserve">b) </w:t>
+      </w:r>
+      <w:r>
+        <w:t>Synchronization Integration</w:t>
+      </w:r>
+      <w:bookmarkEnd w:id="5"/>
     </w:p>
     <w:p>
       <w:r>
@@ -1616,14 +2178,14 @@
       <w:pPr>
         <w:pStyle w:val="Heading2"/>
       </w:pPr>
-      <w:bookmarkStart w:id="4" w:name="_Toc89464883"/>
-      <w:r>
-        <w:t xml:space="preserve">b) </w:t>
-      </w:r>
-      <w:r>
-        <w:t>Synchronization Integration</w:t>
-      </w:r>
-      <w:bookmarkEnd w:id="4"/>
+      <w:bookmarkStart w:id="6" w:name="_Toc89595459"/>
+      <w:r>
+        <w:t xml:space="preserve">c) </w:t>
+      </w:r>
+      <w:r>
+        <w:t>Bitwise Driver Control Integration</w:t>
+      </w:r>
+      <w:bookmarkEnd w:id="6"/>
     </w:p>
     <w:p>
       <w:r>
@@ -1638,14 +2200,14 @@
       <w:pPr>
         <w:pStyle w:val="Heading2"/>
       </w:pPr>
-      <w:bookmarkStart w:id="5" w:name="_Toc89464884"/>
-      <w:r>
-        <w:t xml:space="preserve">c) </w:t>
-      </w:r>
-      <w:r>
-        <w:t>Bitwise Driver Control Integration</w:t>
-      </w:r>
-      <w:bookmarkEnd w:id="5"/>
+      <w:bookmarkStart w:id="7" w:name="_Toc89595460"/>
+      <w:r>
+        <w:t xml:space="preserve">d) </w:t>
+      </w:r>
+      <w:r>
+        <w:t>Critical Section Protection</w:t>
+      </w:r>
+      <w:bookmarkEnd w:id="7"/>
     </w:p>
     <w:p>
       <w:r>
@@ -1660,14 +2222,14 @@
       <w:pPr>
         <w:pStyle w:val="Heading2"/>
       </w:pPr>
-      <w:bookmarkStart w:id="6" w:name="_Toc89464885"/>
-      <w:r>
-        <w:t xml:space="preserve">d) </w:t>
-      </w:r>
-      <w:r>
-        <w:t>Critical Section Protection</w:t>
-      </w:r>
-      <w:bookmarkEnd w:id="6"/>
+      <w:bookmarkStart w:id="8" w:name="_Toc89595461"/>
+      <w:r>
+        <w:t xml:space="preserve">e) </w:t>
+      </w:r>
+      <w:r>
+        <w:t>Multithread Implementation</w:t>
+      </w:r>
+      <w:bookmarkEnd w:id="8"/>
     </w:p>
     <w:p>
       <w:r>
@@ -1682,14 +2244,14 @@
       <w:pPr>
         <w:pStyle w:val="Heading2"/>
       </w:pPr>
-      <w:bookmarkStart w:id="7" w:name="_Toc89464886"/>
-      <w:r>
-        <w:t xml:space="preserve">e) </w:t>
-      </w:r>
-      <w:r>
-        <w:t>Multithread Implementation</w:t>
-      </w:r>
-      <w:bookmarkEnd w:id="7"/>
+      <w:bookmarkStart w:id="9" w:name="_Toc89595462"/>
+      <w:r>
+        <w:t xml:space="preserve">f) </w:t>
+      </w:r>
+      <w:r>
+        <w:t>Interrupt Implementation</w:t>
+      </w:r>
+      <w:bookmarkEnd w:id="9"/>
     </w:p>
     <w:p>
       <w:r>
@@ -1700,18 +2262,57 @@
       </w:r>
     </w:p>
     <w:p/>
+    <w:p/>
+    <w:p>
+      <w:pPr>
+        <w:pStyle w:val="Heading1"/>
+      </w:pPr>
+      <w:bookmarkStart w:id="10" w:name="_Toc89595463"/>
+      <w:r>
+        <w:t xml:space="preserve">04. </w:t>
+      </w:r>
+      <w:r>
+        <w:t>Design Process</w:t>
+      </w:r>
+      <w:bookmarkEnd w:id="10"/>
+    </w:p>
     <w:p>
       <w:pPr>
         <w:pStyle w:val="Heading2"/>
       </w:pPr>
-      <w:bookmarkStart w:id="8" w:name="_Toc89464887"/>
-      <w:r>
-        <w:t xml:space="preserve">f) </w:t>
-      </w:r>
-      <w:r>
-        <w:t>Interrupt Implementation</w:t>
-      </w:r>
-      <w:bookmarkEnd w:id="8"/>
+      <w:bookmarkStart w:id="11" w:name="_Toc89595464"/>
+      <w:r>
+        <w:t>a) Ask</w:t>
+      </w:r>
+      <w:bookmarkEnd w:id="11"/>
+    </w:p>
+    <w:p>
+      <w:pPr>
+        <w:pStyle w:val="Heading3"/>
+      </w:pPr>
+      <w:bookmarkStart w:id="12" w:name="_Toc89595465"/>
+      <w:r>
+        <w:t>Purpose</w:t>
+      </w:r>
+      <w:bookmarkEnd w:id="12"/>
+    </w:p>
+    <w:p>
+      <w:r>
+        <w:t xml:space="preserve">In an effort to minimize food waste, foods that aren’t sold at the end of a work day can be taken home </w:t>
+      </w:r>
+      <w:r>
+        <w:t>by the workers and consumed while the food is still in good condition.  Design a system that will alert staff members at the end of a work day if there is still food in a container that can be taken home for consumption.</w:t>
+      </w:r>
+    </w:p>
+    <w:p>
+      <w:pPr>
+        <w:pStyle w:val="Heading3"/>
+      </w:pPr>
+      <w:bookmarkStart w:id="13" w:name="_Toc89595466"/>
+      <w:r>
+        <w:t>Inputs</w:t>
+      </w:r>
+      <w:bookmarkEnd w:id="13"/>
     </w:p>
     <w:p>
       <w:r>
@@ -1722,51 +2323,15 @@
       </w:r>
     </w:p>
     <w:p/>
-    <w:p/>
-    <w:p>
-      <w:pPr>
-        <w:pStyle w:val="Heading1"/>
-      </w:pPr>
-      <w:bookmarkStart w:id="9" w:name="_Toc89464888"/>
-      <w:r>
-        <w:t xml:space="preserve">04. </w:t>
-      </w:r>
-      <w:r>
-        <w:t>Design Process</w:t>
-      </w:r>
-      <w:bookmarkEnd w:id="9"/>
-    </w:p>
-    <w:p>
-      <w:pPr>
-        <w:pStyle w:val="Heading2"/>
-      </w:pPr>
-      <w:r>
-        <w:t>a) Ask</w:t>
-      </w:r>
-    </w:p>
     <w:p>
       <w:pPr>
         <w:pStyle w:val="Heading3"/>
       </w:pPr>
-      <w:r>
-        <w:t>Purpose</w:t>
-      </w:r>
-    </w:p>
-    <w:p>
-      <w:r>
-        <w:t xml:space="preserve">In an effort to minimize food waste, foods that aren’t sold at the end of a work day can be taken home </w:t>
-      </w:r>
-      <w:r>
-        <w:t>by the workers and consumed while the food is still in good condition.  Design a system that will alert staff members at the end of a work day if there is still food in a container that can be taken home for consumption.</w:t>
-      </w:r>
-    </w:p>
-    <w:p>
-      <w:pPr>
-        <w:pStyle w:val="Heading3"/>
-      </w:pPr>
-      <w:r>
-        <w:t>Inputs</w:t>
-      </w:r>
+      <w:bookmarkStart w:id="14" w:name="_Toc89595467"/>
+      <w:r>
+        <w:t>Outputs</w:t>
+      </w:r>
+      <w:bookmarkEnd w:id="14"/>
     </w:p>
     <w:p>
       <w:r>
@@ -1781,9 +2346,11 @@
       <w:pPr>
         <w:pStyle w:val="Heading3"/>
       </w:pPr>
-      <w:r>
-        <w:t>Outputs</w:t>
-      </w:r>
+      <w:bookmarkStart w:id="15" w:name="_Toc89595468"/>
+      <w:r>
+        <w:t>Constraints</w:t>
+      </w:r>
+      <w:bookmarkEnd w:id="15"/>
     </w:p>
     <w:p>
       <w:r>
@@ -1796,12 +2363,13 @@
     <w:p/>
     <w:p>
       <w:pPr>
-        <w:pStyle w:val="Heading3"/>
-      </w:pPr>
-      <w:r>
-        <w:lastRenderedPageBreak/>
-        <w:t>Constraints</w:t>
-      </w:r>
+        <w:pStyle w:val="Heading2"/>
+      </w:pPr>
+      <w:bookmarkStart w:id="16" w:name="_Toc89595469"/>
+      <w:r>
+        <w:t>b) Research/Imagine</w:t>
+      </w:r>
+      <w:bookmarkEnd w:id="16"/>
     </w:p>
     <w:p>
       <w:r>
@@ -1811,14 +2379,66 @@
         <w:t>TODO</w:t>
       </w:r>
     </w:p>
-    <w:p/>
-    <w:p>
-      <w:pPr>
-        <w:pStyle w:val="Heading2"/>
-      </w:pPr>
-      <w:r>
-        <w:t>b) Research/Imagine</w:t>
-      </w:r>
+    <w:p>
+      <w:r>
+        <w:t xml:space="preserve">In order to recognize if there is food remaining that can be taken home, a distance sensor can be used to approximate how much food is currently in a container.  For this approximation to be accurate, the distance sensor’s data will also need reference distances for the maximum length away from the sensor when the container is empty and the minimum length away from the sensor as a reference for when the container is full.  One button will be needed to allow a user </w:t>
+      </w:r>
+      <w:r>
+        <w:t>to confirm these distances.</w:t>
+      </w:r>
+    </w:p>
+    <w:p>
+      <w:r>
+        <w:t xml:space="preserve">In order to recognize when workers should be alerted that there is remaining food, the system will need to be aware of the current time and the time after which it should notify workers of any remaining contents.  </w:t>
+      </w:r>
+      <w:r>
+        <w:t>Ten</w:t>
+      </w:r>
+      <w:r>
+        <w:t xml:space="preserve"> </w:t>
+      </w:r>
+      <w:r>
+        <w:t xml:space="preserve">additional </w:t>
+      </w:r>
+      <w:r>
+        <w:t>buttons will be needed to allow an easily accessible range of input numbers</w:t>
+      </w:r>
+      <w:r>
+        <w:t>.</w:t>
+      </w:r>
+    </w:p>
+    <w:p>
+      <w:r>
+        <w:t>For both of these user inputs, an output indicator of what the system’s user has configured and is about to confirm would improve the ease of use of the system.  An LCD can be used to display the current time, closing time, and distance between the sensor and the nearest object to it in the container.</w:t>
+      </w:r>
+    </w:p>
+    <w:p>
+      <w:r>
+        <w:t xml:space="preserve">The system should notify workers in such a way that they do not need to be actively monitoring the system in order to be alerted if it is past closing time and the container is not empty.  A buzzer module would be able to accomplish this by creating a sound that will alert everyone in the immediate area.  This </w:t>
+      </w:r>
+      <w:r>
+        <w:t xml:space="preserve">produced </w:t>
+      </w:r>
+      <w:r>
+        <w:t xml:space="preserve">sound should </w:t>
+      </w:r>
+      <w:r>
+        <w:t>be carefully designed to not cause any hearing problems in the time frame that it would take for a worker to walk over and silence the buzzer before proceeding to collect any items left within the container.</w:t>
+      </w:r>
+    </w:p>
+    <w:p>
+      <w:pPr>
+        <w:pStyle w:val="Heading1"/>
+      </w:pPr>
+      <w:bookmarkStart w:id="17" w:name="_Toc89595470"/>
+      <w:r>
+        <w:lastRenderedPageBreak/>
+        <w:t xml:space="preserve">05. </w:t>
+      </w:r>
+      <w:r>
+        <w:t>Block Diagram</w:t>
+      </w:r>
+      <w:bookmarkEnd w:id="17"/>
     </w:p>
     <w:p>
       <w:r>
@@ -1828,87 +2448,19 @@
         <w:t>TODO</w:t>
       </w:r>
     </w:p>
-    <w:p>
-      <w:r>
-        <w:t xml:space="preserve">In order to recognize if there is food remaining that can be taken home, a distance sensor can be used to approximate how much food is currently in a container.  For this approximation to be accurate, the distance sensor’s data will also need reference distances for the maximum length away from the sensor when the container is empty and the minimum length away from the sensor as a reference for when the container is full.  One button will be needed to allow a user </w:t>
-      </w:r>
-      <w:r>
-        <w:t>to confirm these distances.</w:t>
-      </w:r>
-    </w:p>
-    <w:p>
-      <w:r>
-        <w:t xml:space="preserve">In order to recognize when workers should be alerted that there is remaining food, the system will need to be aware of the current time and the time after which it should notify workers of any remaining contents.  </w:t>
-      </w:r>
-      <w:r>
-        <w:t>Ten</w:t>
-      </w:r>
-      <w:r>
-        <w:t xml:space="preserve"> </w:t>
-      </w:r>
-      <w:r>
-        <w:t xml:space="preserve">additional </w:t>
-      </w:r>
-      <w:r>
-        <w:t>buttons will be needed to allow an easily accessible range of input numbers</w:t>
-      </w:r>
-      <w:r>
-        <w:t>.</w:t>
-      </w:r>
-    </w:p>
-    <w:p>
-      <w:r>
-        <w:t>For both of these user inputs, an output indicator of what the system’s user has configured and is about to confirm would improve the ease of use of the system.  An LCD can be used to display the current time, closing time, and distance between the sensor and the nearest object to it in the container.</w:t>
-      </w:r>
-    </w:p>
-    <w:p>
-      <w:r>
-        <w:t xml:space="preserve">The system should notify workers in such a way that they do not need to be actively monitoring the system in order to be alerted if it is past closing time and the container is not empty.  A buzzer module would be able to accomplish this by creating a sound that will alert everyone in the immediate area.  This </w:t>
-      </w:r>
-      <w:r>
-        <w:t xml:space="preserve">produced </w:t>
-      </w:r>
-      <w:r>
-        <w:t xml:space="preserve">sound should </w:t>
-      </w:r>
-      <w:r>
-        <w:t>be carefully designed to not cause any hearing problems in the time frame that it would take for a worker to walk over and silence the buzzer before proceeding to collect any items left within the container.</w:t>
-      </w:r>
-    </w:p>
+    <w:p/>
     <w:p>
       <w:pPr>
         <w:pStyle w:val="Heading1"/>
       </w:pPr>
-      <w:bookmarkStart w:id="10" w:name="_Toc89464889"/>
-      <w:r>
-        <w:t xml:space="preserve">05. </w:t>
-      </w:r>
-      <w:r>
-        <w:t>Block Diagram</w:t>
-      </w:r>
-      <w:bookmarkEnd w:id="10"/>
-    </w:p>
-    <w:p>
-      <w:r>
-        <w:rPr>
-          <w:highlight w:val="yellow"/>
-        </w:rPr>
-        <w:t>TODO</w:t>
-      </w:r>
-    </w:p>
-    <w:p/>
-    <w:p>
-      <w:pPr>
-        <w:pStyle w:val="Heading1"/>
-      </w:pPr>
-      <w:bookmarkStart w:id="11" w:name="_Toc89464890"/>
+      <w:bookmarkStart w:id="18" w:name="_Toc89595471"/>
       <w:r>
         <w:t xml:space="preserve">06. </w:t>
       </w:r>
       <w:r>
         <w:t>State Diagram</w:t>
       </w:r>
-      <w:bookmarkEnd w:id="11"/>
+      <w:bookmarkEnd w:id="18"/>
     </w:p>
     <w:p>
       <w:r>
@@ -2007,14 +2559,14 @@
       <w:pPr>
         <w:pStyle w:val="Heading1"/>
       </w:pPr>
-      <w:bookmarkStart w:id="12" w:name="_Toc89464891"/>
+      <w:bookmarkStart w:id="19" w:name="_Toc89595472"/>
       <w:r>
         <w:t xml:space="preserve">07. </w:t>
       </w:r>
       <w:r>
         <w:t>Bill of Materials</w:t>
       </w:r>
-      <w:bookmarkEnd w:id="12"/>
+      <w:bookmarkEnd w:id="19"/>
     </w:p>
     <w:p>
       <w:r>
@@ -2143,27 +2695,27 @@
       <w:pPr>
         <w:pStyle w:val="Heading1"/>
       </w:pPr>
-      <w:bookmarkStart w:id="13" w:name="_Toc89464892"/>
+      <w:bookmarkStart w:id="20" w:name="_Toc89595473"/>
       <w:r>
         <w:t xml:space="preserve">08. </w:t>
       </w:r>
       <w:r>
         <w:t>Instructions</w:t>
       </w:r>
-      <w:bookmarkEnd w:id="13"/>
+      <w:bookmarkEnd w:id="20"/>
     </w:p>
     <w:p>
       <w:pPr>
         <w:pStyle w:val="Heading2"/>
       </w:pPr>
-      <w:bookmarkStart w:id="14" w:name="_Toc89464893"/>
+      <w:bookmarkStart w:id="21" w:name="_Toc89595474"/>
       <w:r>
         <w:t xml:space="preserve">a) </w:t>
       </w:r>
       <w:r>
         <w:t>Schematic</w:t>
       </w:r>
-      <w:bookmarkEnd w:id="14"/>
+      <w:bookmarkEnd w:id="21"/>
     </w:p>
     <w:p>
       <w:r>
@@ -2223,14 +2775,14 @@
       <w:pPr>
         <w:pStyle w:val="Heading2"/>
       </w:pPr>
-      <w:bookmarkStart w:id="15" w:name="_Toc89464894"/>
+      <w:bookmarkStart w:id="22" w:name="_Toc89595475"/>
       <w:r>
         <w:t xml:space="preserve">b) </w:t>
       </w:r>
       <w:r>
         <w:t>Construction Instructions</w:t>
       </w:r>
-      <w:bookmarkEnd w:id="15"/>
+      <w:bookmarkEnd w:id="22"/>
     </w:p>
     <w:p>
       <w:r>
@@ -2882,14 +3434,14 @@
       <w:pPr>
         <w:pStyle w:val="Heading2"/>
       </w:pPr>
-      <w:bookmarkStart w:id="16" w:name="_Toc89464895"/>
+      <w:bookmarkStart w:id="23" w:name="_Toc89595476"/>
       <w:r>
         <w:t xml:space="preserve">c) </w:t>
       </w:r>
       <w:r>
         <w:t>Usage Instructions</w:t>
       </w:r>
-      <w:bookmarkEnd w:id="16"/>
+      <w:bookmarkEnd w:id="23"/>
     </w:p>
     <w:p>
       <w:r>
@@ -2904,14 +3456,14 @@
       <w:pPr>
         <w:pStyle w:val="Heading1"/>
       </w:pPr>
-      <w:bookmarkStart w:id="17" w:name="_Toc89464896"/>
+      <w:bookmarkStart w:id="24" w:name="_Toc89595477"/>
       <w:r>
         <w:t xml:space="preserve">09. </w:t>
       </w:r>
       <w:r>
         <w:t>Test Plan Instructions</w:t>
       </w:r>
-      <w:bookmarkEnd w:id="17"/>
+      <w:bookmarkEnd w:id="24"/>
     </w:p>
     <w:p>
       <w:r>
@@ -2926,14 +3478,14 @@
       <w:pPr>
         <w:pStyle w:val="Heading1"/>
       </w:pPr>
-      <w:bookmarkStart w:id="18" w:name="_Toc89464897"/>
+      <w:bookmarkStart w:id="25" w:name="_Toc89595478"/>
       <w:r>
         <w:t xml:space="preserve">10. </w:t>
       </w:r>
       <w:r>
         <w:t>Revision History Timeline</w:t>
       </w:r>
-      <w:bookmarkEnd w:id="18"/>
+      <w:bookmarkEnd w:id="25"/>
     </w:p>
     <w:p>
       <w:r>
@@ -2969,9 +3521,143 @@
       </w:r>
     </w:p>
     <w:p>
-      <w:bookmarkStart w:id="19" w:name="_GoBack"/>
-      <w:bookmarkEnd w:id="19"/>
-    </w:p>
+      <w:r>
+        <w:t xml:space="preserve">2021 November 29 – December 01: </w:t>
+      </w:r>
+      <w:r>
+        <w:t>Comments were added to previously developed code.</w:t>
+      </w:r>
+    </w:p>
+    <w:p>
+      <w:r>
+        <w:t>2021 November 30: The first implementation of the watchdog timer was integrated into the main program.</w:t>
+      </w:r>
+    </w:p>
+    <w:p>
+      <w:r>
+        <w:t>2021 December 01: The watchdog timer was moved to the main method and modified to use the kick method due to the stop method not operating as intended.</w:t>
+      </w:r>
+    </w:p>
+    <w:p>
+      <w:r>
+        <w:t xml:space="preserve">2021 December 01: </w:t>
+      </w:r>
+      <w:r>
+        <w:t>A test program to send a square wave signal to the Buzzer I/O pin was created.</w:t>
+      </w:r>
+    </w:p>
+    <w:p>
+      <w:r>
+        <w:t>2021 December 02: A duty cycle parameter was added to the buzzer test program and a sound effect was developed to play on the buzzer instead of a single constant note.</w:t>
+      </w:r>
+    </w:p>
+    <w:p>
+      <w:r>
+        <w:t>2021 December 02: The sound effect buzzer developed in the buzzer test program was merged into the main program utilizing two additional threads.</w:t>
+      </w:r>
+    </w:p>
+    <w:p>
+      <w:r>
+        <w:t>2021 December 03: Comments were added to the newly developed buzzer code.</w:t>
+      </w:r>
+      <w:r>
+        <w:br w:type="page"/>
+      </w:r>
+    </w:p>
+    <w:p>
+      <w:pPr>
+        <w:pStyle w:val="Heading1"/>
+      </w:pPr>
+      <w:bookmarkStart w:id="26" w:name="_Toc89595479"/>
+      <w:r>
+        <w:lastRenderedPageBreak/>
+        <w:t xml:space="preserve">Appendix A: </w:t>
+      </w:r>
+      <w:r>
+        <w:t>References</w:t>
+      </w:r>
+      <w:bookmarkEnd w:id="26"/>
+    </w:p>
+    <w:p>
+      <w:r>
+        <w:t>(</w:t>
+      </w:r>
+      <w:proofErr w:type="spellStart"/>
+      <w:r>
+        <w:t>SparkFun</w:t>
+      </w:r>
+      <w:proofErr w:type="spellEnd"/>
+      <w:r>
+        <w:t xml:space="preserve"> Electronics)</w:t>
+      </w:r>
+    </w:p>
+    <w:p>
+      <w:pPr>
+        <w:pStyle w:val="NormalWeb"/>
+        <w:ind w:left="567" w:hanging="567"/>
+      </w:pPr>
+      <w:proofErr w:type="spellStart"/>
+      <w:r>
+        <w:t>SparkFun</w:t>
+      </w:r>
+      <w:proofErr w:type="spellEnd"/>
+      <w:r>
+        <w:t xml:space="preserve"> Electronics, “Ultrasonic Ranging Module HC - SR04,” </w:t>
+      </w:r>
+      <w:r>
+        <w:rPr>
+          <w:i/>
+          <w:iCs/>
+        </w:rPr>
+        <w:t xml:space="preserve">HC-SR04 Datasheet by </w:t>
+      </w:r>
+      <w:proofErr w:type="spellStart"/>
+      <w:r>
+        <w:rPr>
+          <w:i/>
+          <w:iCs/>
+        </w:rPr>
+        <w:t>SparkFun</w:t>
+      </w:r>
+      <w:proofErr w:type="spellEnd"/>
+      <w:r>
+        <w:rPr>
+          <w:i/>
+          <w:iCs/>
+        </w:rPr>
+        <w:t xml:space="preserve"> Electronics</w:t>
+      </w:r>
+      <w:r>
+        <w:t xml:space="preserve">. [Online]. Available: https://www.digikey.com/htmldatasheets/production/1979760/0/0/1/hc-sr04.html. [Accessed: 05-Dec-2021]. </w:t>
+      </w:r>
+    </w:p>
+    <w:p/>
+    <w:p/>
+    <w:p>
+      <w:r>
+        <w:t>(STMicroelectronics NV, 2021)</w:t>
+      </w:r>
+    </w:p>
+    <w:p>
+      <w:pPr>
+        <w:pStyle w:val="NormalWeb"/>
+        <w:ind w:left="567" w:hanging="567"/>
+      </w:pPr>
+      <w:r>
+        <w:t xml:space="preserve">STMicroelectronics NV, “RM0432 Reference manual Revision 9,” </w:t>
+      </w:r>
+      <w:r>
+        <w:rPr>
+          <w:i/>
+          <w:iCs/>
+        </w:rPr>
+        <w:t>STM32L4+ Series advanced Arm®-based 32-bit MCUs - Reference manual</w:t>
+      </w:r>
+      <w:r>
+        <w:t xml:space="preserve">, 22-Jun-2021. [Online]. Available: https://www.st.com/resource/en/reference_manual/dm00310109-stm32l4-series-advanced-armbased-32bit-mcus-stmicroelectronics.pdf. [Accessed: 05-Dec-2021]. </w:t>
+      </w:r>
+    </w:p>
+    <w:p/>
     <w:p>
       <w:r>
         <w:rPr>
@@ -2982,45 +3668,7 @@
     </w:p>
     <w:p>
       <w:r>
-        <w:br w:type="page"/>
-      </w:r>
-    </w:p>
-    <w:p>
-      <w:pPr>
-        <w:pStyle w:val="Heading1"/>
-      </w:pPr>
-      <w:bookmarkStart w:id="20" w:name="_Toc89464898"/>
-      <w:r>
-        <w:lastRenderedPageBreak/>
-        <w:t xml:space="preserve">Appendix A: </w:t>
-      </w:r>
-      <w:r>
-        <w:t>References</w:t>
-      </w:r>
-      <w:bookmarkEnd w:id="20"/>
-    </w:p>
-    <w:p/>
-    <w:p>
-      <w:r>
-        <w:rPr>
-          <w:highlight w:val="yellow"/>
-        </w:rPr>
-        <w:t>TODO</w:t>
-      </w:r>
-    </w:p>
-    <w:p>
-      <w:r>
-        <w:t>*       NUCLEO datasheet:                     https://www.st.com/resource/en/reference_manual/dm00310109-stm32l4-series-advanced-armbased-32bit-mcus-stmicroelectronics.pdf</w:t>
-      </w:r>
-    </w:p>
-    <w:p>
-      <w:r>
-        <w:t xml:space="preserve"> *       HC-SR04 distance sensor datasheet:    https://www.digikey.com/htmldatasheets/production/1979760/0/0/1/hc-sr04.html</w:t>
-      </w:r>
-    </w:p>
-    <w:p>
-      <w:r>
-        <w:t xml:space="preserve"> *       Buzzer datasheet:                     https://www.mouser.com/datasheet/2/400/ef532_ps-13444.pdf</w:t>
+        <w:t>*       Buzzer datasheet:                     https://www.mouser.com/datasheet/2/400/ef532_ps-13444.pdf</w:t>
       </w:r>
     </w:p>
     <w:p>
@@ -3257,9 +3905,9 @@
     </w:lvl>
   </w:abstractNum>
   <w:abstractNum w:abstractNumId="1" w15:restartNumberingAfterBreak="0">
-    <w:nsid w:val="5441119B"/>
+    <w:nsid w:val="3A6E585E"/>
     <w:multiLevelType w:val="hybridMultilevel"/>
-    <w:tmpl w:val="F4700956"/>
+    <w:tmpl w:val="CA303700"/>
     <w:lvl w:ilvl="0" w:tplc="14FED83C">
       <w:start w:val="1"/>
       <w:numFmt w:val="bullet"/>
@@ -3370,6 +4018,119 @@
     </w:lvl>
   </w:abstractNum>
   <w:abstractNum w:abstractNumId="2" w15:restartNumberingAfterBreak="0">
+    <w:nsid w:val="5441119B"/>
+    <w:multiLevelType w:val="hybridMultilevel"/>
+    <w:tmpl w:val="F4700956"/>
+    <w:lvl w:ilvl="0" w:tplc="14FED83C">
+      <w:start w:val="1"/>
+      <w:numFmt w:val="bullet"/>
+      <w:lvlText w:val=""/>
+      <w:lvlJc w:val="left"/>
+      <w:pPr>
+        <w:ind w:left="720" w:hanging="360"/>
+      </w:pPr>
+      <w:rPr>
+        <w:rFonts w:ascii="Symbol" w:eastAsiaTheme="minorHAnsi" w:hAnsi="Symbol" w:cstheme="minorBidi" w:hint="default"/>
+      </w:rPr>
+    </w:lvl>
+    <w:lvl w:ilvl="1" w:tplc="04090003" w:tentative="1">
+      <w:start w:val="1"/>
+      <w:numFmt w:val="bullet"/>
+      <w:lvlText w:val="o"/>
+      <w:lvlJc w:val="left"/>
+      <w:pPr>
+        <w:ind w:left="1440" w:hanging="360"/>
+      </w:pPr>
+      <w:rPr>
+        <w:rFonts w:ascii="Courier New" w:hAnsi="Courier New" w:cs="Courier New" w:hint="default"/>
+      </w:rPr>
+    </w:lvl>
+    <w:lvl w:ilvl="2" w:tplc="04090005" w:tentative="1">
+      <w:start w:val="1"/>
+      <w:numFmt w:val="bullet"/>
+      <w:lvlText w:val=""/>
+      <w:lvlJc w:val="left"/>
+      <w:pPr>
+        <w:ind w:left="2160" w:hanging="360"/>
+      </w:pPr>
+      <w:rPr>
+        <w:rFonts w:ascii="Wingdings" w:hAnsi="Wingdings" w:hint="default"/>
+      </w:rPr>
+    </w:lvl>
+    <w:lvl w:ilvl="3" w:tplc="04090001" w:tentative="1">
+      <w:start w:val="1"/>
+      <w:numFmt w:val="bullet"/>
+      <w:lvlText w:val=""/>
+      <w:lvlJc w:val="left"/>
+      <w:pPr>
+        <w:ind w:left="2880" w:hanging="360"/>
+      </w:pPr>
+      <w:rPr>
+        <w:rFonts w:ascii="Symbol" w:hAnsi="Symbol" w:hint="default"/>
+      </w:rPr>
+    </w:lvl>
+    <w:lvl w:ilvl="4" w:tplc="04090003" w:tentative="1">
+      <w:start w:val="1"/>
+      <w:numFmt w:val="bullet"/>
+      <w:lvlText w:val="o"/>
+      <w:lvlJc w:val="left"/>
+      <w:pPr>
+        <w:ind w:left="3600" w:hanging="360"/>
+      </w:pPr>
+      <w:rPr>
+        <w:rFonts w:ascii="Courier New" w:hAnsi="Courier New" w:cs="Courier New" w:hint="default"/>
+      </w:rPr>
+    </w:lvl>
+    <w:lvl w:ilvl="5" w:tplc="04090005" w:tentative="1">
+      <w:start w:val="1"/>
+      <w:numFmt w:val="bullet"/>
+      <w:lvlText w:val=""/>
+      <w:lvlJc w:val="left"/>
+      <w:pPr>
+        <w:ind w:left="4320" w:hanging="360"/>
+      </w:pPr>
+      <w:rPr>
+        <w:rFonts w:ascii="Wingdings" w:hAnsi="Wingdings" w:hint="default"/>
+      </w:rPr>
+    </w:lvl>
+    <w:lvl w:ilvl="6" w:tplc="04090001" w:tentative="1">
+      <w:start w:val="1"/>
+      <w:numFmt w:val="bullet"/>
+      <w:lvlText w:val=""/>
+      <w:lvlJc w:val="left"/>
+      <w:pPr>
+        <w:ind w:left="5040" w:hanging="360"/>
+      </w:pPr>
+      <w:rPr>
+        <w:rFonts w:ascii="Symbol" w:hAnsi="Symbol" w:hint="default"/>
+      </w:rPr>
+    </w:lvl>
+    <w:lvl w:ilvl="7" w:tplc="04090003" w:tentative="1">
+      <w:start w:val="1"/>
+      <w:numFmt w:val="bullet"/>
+      <w:lvlText w:val="o"/>
+      <w:lvlJc w:val="left"/>
+      <w:pPr>
+        <w:ind w:left="5760" w:hanging="360"/>
+      </w:pPr>
+      <w:rPr>
+        <w:rFonts w:ascii="Courier New" w:hAnsi="Courier New" w:cs="Courier New" w:hint="default"/>
+      </w:rPr>
+    </w:lvl>
+    <w:lvl w:ilvl="8" w:tplc="04090005" w:tentative="1">
+      <w:start w:val="1"/>
+      <w:numFmt w:val="bullet"/>
+      <w:lvlText w:val=""/>
+      <w:lvlJc w:val="left"/>
+      <w:pPr>
+        <w:ind w:left="6480" w:hanging="360"/>
+      </w:pPr>
+      <w:rPr>
+        <w:rFonts w:ascii="Wingdings" w:hAnsi="Wingdings" w:hint="default"/>
+      </w:rPr>
+    </w:lvl>
+  </w:abstractNum>
+  <w:abstractNum w:abstractNumId="3" w15:restartNumberingAfterBreak="0">
     <w:nsid w:val="5CBD760C"/>
     <w:multiLevelType w:val="hybridMultilevel"/>
     <w:tmpl w:val="9E9431AC"/>
@@ -3458,11 +4219,12 @@
       </w:pPr>
     </w:lvl>
   </w:abstractNum>
-  <w:abstractNum w:abstractNumId="3" w15:restartNumberingAfterBreak="0">
-    <w:nsid w:val="755B7A4E"/>
+  <w:abstractNum w:abstractNumId="4" w15:restartNumberingAfterBreak="0">
+    <w:nsid w:val="5E047FBE"/>
     <w:multiLevelType w:val="hybridMultilevel"/>
-    <w:tmpl w:val="E4924BB0"/>
-    <w:lvl w:ilvl="0" w:tplc="C958D250">
+    <w:tmpl w:val="BD2E0A84"/>
+    <w:lvl w:ilvl="0" w:tplc="14FED83C">
+      <w:start w:val="1"/>
       <w:numFmt w:val="bullet"/>
       <w:lvlText w:val=""/>
       <w:lvlJc w:val="left"/>
@@ -3570,17 +4332,135 @@
       </w:rPr>
     </w:lvl>
   </w:abstractNum>
+  <w:abstractNum w:abstractNumId="5" w15:restartNumberingAfterBreak="0">
+    <w:nsid w:val="755B7A4E"/>
+    <w:multiLevelType w:val="hybridMultilevel"/>
+    <w:tmpl w:val="E4924BB0"/>
+    <w:lvl w:ilvl="0" w:tplc="C958D250">
+      <w:numFmt w:val="bullet"/>
+      <w:lvlText w:val=""/>
+      <w:lvlJc w:val="left"/>
+      <w:pPr>
+        <w:ind w:left="720" w:hanging="360"/>
+      </w:pPr>
+      <w:rPr>
+        <w:rFonts w:ascii="Symbol" w:eastAsiaTheme="minorHAnsi" w:hAnsi="Symbol" w:cstheme="minorBidi" w:hint="default"/>
+      </w:rPr>
+    </w:lvl>
+    <w:lvl w:ilvl="1" w:tplc="04090003" w:tentative="1">
+      <w:start w:val="1"/>
+      <w:numFmt w:val="bullet"/>
+      <w:lvlText w:val="o"/>
+      <w:lvlJc w:val="left"/>
+      <w:pPr>
+        <w:ind w:left="1440" w:hanging="360"/>
+      </w:pPr>
+      <w:rPr>
+        <w:rFonts w:ascii="Courier New" w:hAnsi="Courier New" w:cs="Courier New" w:hint="default"/>
+      </w:rPr>
+    </w:lvl>
+    <w:lvl w:ilvl="2" w:tplc="04090005" w:tentative="1">
+      <w:start w:val="1"/>
+      <w:numFmt w:val="bullet"/>
+      <w:lvlText w:val=""/>
+      <w:lvlJc w:val="left"/>
+      <w:pPr>
+        <w:ind w:left="2160" w:hanging="360"/>
+      </w:pPr>
+      <w:rPr>
+        <w:rFonts w:ascii="Wingdings" w:hAnsi="Wingdings" w:hint="default"/>
+      </w:rPr>
+    </w:lvl>
+    <w:lvl w:ilvl="3" w:tplc="04090001" w:tentative="1">
+      <w:start w:val="1"/>
+      <w:numFmt w:val="bullet"/>
+      <w:lvlText w:val=""/>
+      <w:lvlJc w:val="left"/>
+      <w:pPr>
+        <w:ind w:left="2880" w:hanging="360"/>
+      </w:pPr>
+      <w:rPr>
+        <w:rFonts w:ascii="Symbol" w:hAnsi="Symbol" w:hint="default"/>
+      </w:rPr>
+    </w:lvl>
+    <w:lvl w:ilvl="4" w:tplc="04090003" w:tentative="1">
+      <w:start w:val="1"/>
+      <w:numFmt w:val="bullet"/>
+      <w:lvlText w:val="o"/>
+      <w:lvlJc w:val="left"/>
+      <w:pPr>
+        <w:ind w:left="3600" w:hanging="360"/>
+      </w:pPr>
+      <w:rPr>
+        <w:rFonts w:ascii="Courier New" w:hAnsi="Courier New" w:cs="Courier New" w:hint="default"/>
+      </w:rPr>
+    </w:lvl>
+    <w:lvl w:ilvl="5" w:tplc="04090005" w:tentative="1">
+      <w:start w:val="1"/>
+      <w:numFmt w:val="bullet"/>
+      <w:lvlText w:val=""/>
+      <w:lvlJc w:val="left"/>
+      <w:pPr>
+        <w:ind w:left="4320" w:hanging="360"/>
+      </w:pPr>
+      <w:rPr>
+        <w:rFonts w:ascii="Wingdings" w:hAnsi="Wingdings" w:hint="default"/>
+      </w:rPr>
+    </w:lvl>
+    <w:lvl w:ilvl="6" w:tplc="04090001" w:tentative="1">
+      <w:start w:val="1"/>
+      <w:numFmt w:val="bullet"/>
+      <w:lvlText w:val=""/>
+      <w:lvlJc w:val="left"/>
+      <w:pPr>
+        <w:ind w:left="5040" w:hanging="360"/>
+      </w:pPr>
+      <w:rPr>
+        <w:rFonts w:ascii="Symbol" w:hAnsi="Symbol" w:hint="default"/>
+      </w:rPr>
+    </w:lvl>
+    <w:lvl w:ilvl="7" w:tplc="04090003" w:tentative="1">
+      <w:start w:val="1"/>
+      <w:numFmt w:val="bullet"/>
+      <w:lvlText w:val="o"/>
+      <w:lvlJc w:val="left"/>
+      <w:pPr>
+        <w:ind w:left="5760" w:hanging="360"/>
+      </w:pPr>
+      <w:rPr>
+        <w:rFonts w:ascii="Courier New" w:hAnsi="Courier New" w:cs="Courier New" w:hint="default"/>
+      </w:rPr>
+    </w:lvl>
+    <w:lvl w:ilvl="8" w:tplc="04090005" w:tentative="1">
+      <w:start w:val="1"/>
+      <w:numFmt w:val="bullet"/>
+      <w:lvlText w:val=""/>
+      <w:lvlJc w:val="left"/>
+      <w:pPr>
+        <w:ind w:left="6480" w:hanging="360"/>
+      </w:pPr>
+      <w:rPr>
+        <w:rFonts w:ascii="Wingdings" w:hAnsi="Wingdings" w:hint="default"/>
+      </w:rPr>
+    </w:lvl>
+  </w:abstractNum>
   <w:num w:numId="1">
-    <w:abstractNumId w:val="3"/>
+    <w:abstractNumId w:val="5"/>
   </w:num>
   <w:num w:numId="2">
-    <w:abstractNumId w:val="1"/>
+    <w:abstractNumId w:val="2"/>
   </w:num>
   <w:num w:numId="3">
     <w:abstractNumId w:val="0"/>
   </w:num>
   <w:num w:numId="4">
-    <w:abstractNumId w:val="2"/>
+    <w:abstractNumId w:val="3"/>
+  </w:num>
+  <w:num w:numId="5">
+    <w:abstractNumId w:val="4"/>
+  </w:num>
+  <w:num w:numId="6">
+    <w:abstractNumId w:val="1"/>
   </w:num>
 </w:numbering>
 </file>
@@ -3982,7 +4862,7 @@
   <w:style w:type="paragraph" w:default="1" w:styleId="Normal">
     <w:name w:val="Normal"/>
     <w:qFormat/>
-    <w:rsid w:val="00F9376B"/>
+    <w:rsid w:val="00602A97"/>
     <w:rPr>
       <w:rFonts w:ascii="Times New Roman" w:hAnsi="Times New Roman"/>
     </w:rPr>
@@ -4304,6 +5184,35 @@
       <w:shd w:val="clear" w:color="auto" w:fill="E1DFDD"/>
     </w:rPr>
   </w:style>
+  <w:style w:type="paragraph" w:styleId="NormalWeb">
+    <w:name w:val="Normal (Web)"/>
+    <w:basedOn w:val="Normal"/>
+    <w:uiPriority w:val="99"/>
+    <w:semiHidden/>
+    <w:unhideWhenUsed/>
+    <w:rsid w:val="00EB02E8"/>
+    <w:pPr>
+      <w:spacing w:before="100" w:beforeAutospacing="1" w:after="100" w:afterAutospacing="1" w:line="240" w:lineRule="auto"/>
+    </w:pPr>
+    <w:rPr>
+      <w:rFonts w:eastAsia="Times New Roman" w:cs="Times New Roman"/>
+      <w:sz w:val="24"/>
+      <w:szCs w:val="24"/>
+    </w:rPr>
+  </w:style>
+  <w:style w:type="paragraph" w:styleId="TOC3">
+    <w:name w:val="toc 3"/>
+    <w:basedOn w:val="Normal"/>
+    <w:next w:val="Normal"/>
+    <w:autoRedefine/>
+    <w:uiPriority w:val="39"/>
+    <w:unhideWhenUsed/>
+    <w:rsid w:val="008F7F34"/>
+    <w:pPr>
+      <w:spacing w:after="100"/>
+      <w:ind w:left="440"/>
+    </w:pPr>
+  </w:style>
 </w:styles>
 </file>
 
@@ -4607,7 +5516,7 @@
 </file>
 
 <file path=customXml/itemProps1.xml><?xml version="1.0" encoding="utf-8"?>
-<ds:datastoreItem xmlns:ds="http://schemas.openxmlformats.org/officeDocument/2006/customXml" ds:itemID="{EBCE2754-C1B0-4975-835C-49DB7F09FEA5}">
+<ds:datastoreItem xmlns:ds="http://schemas.openxmlformats.org/officeDocument/2006/customXml" ds:itemID="{901F2B8C-C187-4530-B53B-783C02697EA9}">
   <ds:schemaRefs>
     <ds:schemaRef ds:uri="http://schemas.openxmlformats.org/officeDocument/2006/bibliography"/>
   </ds:schemaRefs>

</xml_diff>

<commit_message>
WIP integration section information
</commit_message>
<xml_diff>
--- a/Project 3/CSE321_project3_mnelyubo_report.docx
+++ b/Project 3/CSE321_project3_mnelyubo_report.docx
@@ -134,7 +134,7 @@
           <w:r>
             <w:fldChar w:fldCharType="separate"/>
           </w:r>
-          <w:hyperlink w:anchor="_Toc89595454" w:history="1">
+          <w:hyperlink w:anchor="_Toc89604969" w:history="1">
             <w:r>
               <w:rPr>
                 <w:rStyle w:val="Hyperlink"/>
@@ -161,7 +161,7 @@
                 <w:noProof/>
                 <w:webHidden/>
               </w:rPr>
-              <w:instrText xml:space="preserve"> PAGEREF _Toc89595454 \h </w:instrText>
+              <w:instrText xml:space="preserve"> PAGEREF _Toc89604969 \h </w:instrText>
             </w:r>
             <w:r>
               <w:rPr>
@@ -203,7 +203,7 @@
               <w:noProof/>
             </w:rPr>
           </w:pPr>
-          <w:hyperlink w:anchor="_Toc89595455" w:history="1">
+          <w:hyperlink w:anchor="_Toc89604970" w:history="1">
             <w:r>
               <w:rPr>
                 <w:rStyle w:val="Hyperlink"/>
@@ -230,7 +230,145 @@
                 <w:noProof/>
                 <w:webHidden/>
               </w:rPr>
-              <w:instrText xml:space="preserve"> PAGEREF _Toc89595455 \h </w:instrText>
+              <w:instrText xml:space="preserve"> PAGEREF _Toc89604970 \h </w:instrText>
+            </w:r>
+            <w:r>
+              <w:rPr>
+                <w:noProof/>
+                <w:webHidden/>
+              </w:rPr>
+            </w:r>
+            <w:r>
+              <w:rPr>
+                <w:noProof/>
+                <w:webHidden/>
+              </w:rPr>
+              <w:fldChar w:fldCharType="separate"/>
+            </w:r>
+            <w:r>
+              <w:rPr>
+                <w:noProof/>
+                <w:webHidden/>
+              </w:rPr>
+              <w:t>3</w:t>
+            </w:r>
+            <w:r>
+              <w:rPr>
+                <w:noProof/>
+                <w:webHidden/>
+              </w:rPr>
+              <w:fldChar w:fldCharType="end"/>
+            </w:r>
+          </w:hyperlink>
+        </w:p>
+        <w:p>
+          <w:pPr>
+            <w:pStyle w:val="TOC2"/>
+            <w:tabs>
+              <w:tab w:val="right" w:leader="dot" w:pos="9350"/>
+            </w:tabs>
+            <w:rPr>
+              <w:rFonts w:asciiTheme="minorHAnsi" w:eastAsiaTheme="minorEastAsia" w:hAnsiTheme="minorHAnsi"/>
+              <w:noProof/>
+            </w:rPr>
+          </w:pPr>
+          <w:hyperlink w:anchor="_Toc89604971" w:history="1">
+            <w:r>
+              <w:rPr>
+                <w:rStyle w:val="Hyperlink"/>
+                <w:noProof/>
+              </w:rPr>
+              <w:t>a) Features</w:t>
+            </w:r>
+            <w:r>
+              <w:rPr>
+                <w:noProof/>
+                <w:webHidden/>
+              </w:rPr>
+              <w:tab/>
+            </w:r>
+            <w:r>
+              <w:rPr>
+                <w:noProof/>
+                <w:webHidden/>
+              </w:rPr>
+              <w:fldChar w:fldCharType="begin"/>
+            </w:r>
+            <w:r>
+              <w:rPr>
+                <w:noProof/>
+                <w:webHidden/>
+              </w:rPr>
+              <w:instrText xml:space="preserve"> PAGEREF _Toc89604971 \h </w:instrText>
+            </w:r>
+            <w:r>
+              <w:rPr>
+                <w:noProof/>
+                <w:webHidden/>
+              </w:rPr>
+            </w:r>
+            <w:r>
+              <w:rPr>
+                <w:noProof/>
+                <w:webHidden/>
+              </w:rPr>
+              <w:fldChar w:fldCharType="separate"/>
+            </w:r>
+            <w:r>
+              <w:rPr>
+                <w:noProof/>
+                <w:webHidden/>
+              </w:rPr>
+              <w:t>3</w:t>
+            </w:r>
+            <w:r>
+              <w:rPr>
+                <w:noProof/>
+                <w:webHidden/>
+              </w:rPr>
+              <w:fldChar w:fldCharType="end"/>
+            </w:r>
+          </w:hyperlink>
+        </w:p>
+        <w:p>
+          <w:pPr>
+            <w:pStyle w:val="TOC2"/>
+            <w:tabs>
+              <w:tab w:val="right" w:leader="dot" w:pos="9350"/>
+            </w:tabs>
+            <w:rPr>
+              <w:rFonts w:asciiTheme="minorHAnsi" w:eastAsiaTheme="minorEastAsia" w:hAnsiTheme="minorHAnsi"/>
+              <w:noProof/>
+            </w:rPr>
+          </w:pPr>
+          <w:hyperlink w:anchor="_Toc89604972" w:history="1">
+            <w:r>
+              <w:rPr>
+                <w:rStyle w:val="Hyperlink"/>
+                <w:noProof/>
+              </w:rPr>
+              <w:t>b) Specifications</w:t>
+            </w:r>
+            <w:r>
+              <w:rPr>
+                <w:noProof/>
+                <w:webHidden/>
+              </w:rPr>
+              <w:tab/>
+            </w:r>
+            <w:r>
+              <w:rPr>
+                <w:noProof/>
+                <w:webHidden/>
+              </w:rPr>
+              <w:fldChar w:fldCharType="begin"/>
+            </w:r>
+            <w:r>
+              <w:rPr>
+                <w:noProof/>
+                <w:webHidden/>
+              </w:rPr>
+              <w:instrText xml:space="preserve"> PAGEREF _Toc89604972 \h </w:instrText>
             </w:r>
             <w:r>
               <w:rPr>
@@ -272,7 +410,7 @@
               <w:noProof/>
             </w:rPr>
           </w:pPr>
-          <w:hyperlink w:anchor="_Toc89595456" w:history="1">
+          <w:hyperlink w:anchor="_Toc89604973" w:history="1">
             <w:r>
               <w:rPr>
                 <w:rStyle w:val="Hyperlink"/>
@@ -299,7 +437,7 @@
                 <w:noProof/>
                 <w:webHidden/>
               </w:rPr>
-              <w:instrText xml:space="preserve"> PAGEREF _Toc89595456 \h </w:instrText>
+              <w:instrText xml:space="preserve"> PAGEREF _Toc89604973 \h </w:instrText>
             </w:r>
             <w:r>
               <w:rPr>
@@ -341,7 +479,7 @@
               <w:noProof/>
             </w:rPr>
           </w:pPr>
-          <w:hyperlink w:anchor="_Toc89595457" w:history="1">
+          <w:hyperlink w:anchor="_Toc89604974" w:history="1">
             <w:r>
               <w:rPr>
                 <w:rStyle w:val="Hyperlink"/>
@@ -368,7 +506,7 @@
                 <w:noProof/>
                 <w:webHidden/>
               </w:rPr>
-              <w:instrText xml:space="preserve"> PAGEREF _Toc89595457 \h </w:instrText>
+              <w:instrText xml:space="preserve"> PAGEREF _Toc89604974 \h </w:instrText>
             </w:r>
             <w:r>
               <w:rPr>
@@ -410,7 +548,7 @@
               <w:noProof/>
             </w:rPr>
           </w:pPr>
-          <w:hyperlink w:anchor="_Toc89595458" w:history="1">
+          <w:hyperlink w:anchor="_Toc89604975" w:history="1">
             <w:r>
               <w:rPr>
                 <w:rStyle w:val="Hyperlink"/>
@@ -437,7 +575,7 @@
                 <w:noProof/>
                 <w:webHidden/>
               </w:rPr>
-              <w:instrText xml:space="preserve"> PAGEREF _Toc89595458 \h </w:instrText>
+              <w:instrText xml:space="preserve"> PAGEREF _Toc89604975 \h </w:instrText>
             </w:r>
             <w:r>
               <w:rPr>
@@ -457,7 +595,7 @@
                 <w:noProof/>
                 <w:webHidden/>
               </w:rPr>
-              <w:t>3</w:t>
+              <w:t>4</w:t>
             </w:r>
             <w:r>
               <w:rPr>
@@ -479,7 +617,7 @@
               <w:noProof/>
             </w:rPr>
           </w:pPr>
-          <w:hyperlink w:anchor="_Toc89595459" w:history="1">
+          <w:hyperlink w:anchor="_Toc89604976" w:history="1">
             <w:r>
               <w:rPr>
                 <w:rStyle w:val="Hyperlink"/>
@@ -506,7 +644,7 @@
                 <w:noProof/>
                 <w:webHidden/>
               </w:rPr>
-              <w:instrText xml:space="preserve"> PAGEREF _Toc89595459 \h </w:instrText>
+              <w:instrText xml:space="preserve"> PAGEREF _Toc89604976 \h </w:instrText>
             </w:r>
             <w:r>
               <w:rPr>
@@ -526,7 +664,7 @@
                 <w:noProof/>
                 <w:webHidden/>
               </w:rPr>
-              <w:t>3</w:t>
+              <w:t>4</w:t>
             </w:r>
             <w:r>
               <w:rPr>
@@ -548,7 +686,7 @@
               <w:noProof/>
             </w:rPr>
           </w:pPr>
-          <w:hyperlink w:anchor="_Toc89595460" w:history="1">
+          <w:hyperlink w:anchor="_Toc89604977" w:history="1">
             <w:r>
               <w:rPr>
                 <w:rStyle w:val="Hyperlink"/>
@@ -575,7 +713,7 @@
                 <w:noProof/>
                 <w:webHidden/>
               </w:rPr>
-              <w:instrText xml:space="preserve"> PAGEREF _Toc89595460 \h </w:instrText>
+              <w:instrText xml:space="preserve"> PAGEREF _Toc89604977 \h </w:instrText>
             </w:r>
             <w:r>
               <w:rPr>
@@ -595,7 +733,7 @@
                 <w:noProof/>
                 <w:webHidden/>
               </w:rPr>
-              <w:t>3</w:t>
+              <w:t>4</w:t>
             </w:r>
             <w:r>
               <w:rPr>
@@ -617,7 +755,7 @@
               <w:noProof/>
             </w:rPr>
           </w:pPr>
-          <w:hyperlink w:anchor="_Toc89595461" w:history="1">
+          <w:hyperlink w:anchor="_Toc89604978" w:history="1">
             <w:r>
               <w:rPr>
                 <w:rStyle w:val="Hyperlink"/>
@@ -644,7 +782,7 @@
                 <w:noProof/>
                 <w:webHidden/>
               </w:rPr>
-              <w:instrText xml:space="preserve"> PAGEREF _Toc89595461 \h </w:instrText>
+              <w:instrText xml:space="preserve"> PAGEREF _Toc89604978 \h </w:instrText>
             </w:r>
             <w:r>
               <w:rPr>
@@ -664,7 +802,7 @@
                 <w:noProof/>
                 <w:webHidden/>
               </w:rPr>
-              <w:t>3</w:t>
+              <w:t>4</w:t>
             </w:r>
             <w:r>
               <w:rPr>
@@ -686,7 +824,7 @@
               <w:noProof/>
             </w:rPr>
           </w:pPr>
-          <w:hyperlink w:anchor="_Toc89595462" w:history="1">
+          <w:hyperlink w:anchor="_Toc89604979" w:history="1">
             <w:r>
               <w:rPr>
                 <w:rStyle w:val="Hyperlink"/>
@@ -713,7 +851,7 @@
                 <w:noProof/>
                 <w:webHidden/>
               </w:rPr>
-              <w:instrText xml:space="preserve"> PAGEREF _Toc89595462 \h </w:instrText>
+              <w:instrText xml:space="preserve"> PAGEREF _Toc89604979 \h </w:instrText>
             </w:r>
             <w:r>
               <w:rPr>
@@ -733,7 +871,7 @@
                 <w:noProof/>
                 <w:webHidden/>
               </w:rPr>
-              <w:t>3</w:t>
+              <w:t>4</w:t>
             </w:r>
             <w:r>
               <w:rPr>
@@ -755,7 +893,7 @@
               <w:noProof/>
             </w:rPr>
           </w:pPr>
-          <w:hyperlink w:anchor="_Toc89595463" w:history="1">
+          <w:hyperlink w:anchor="_Toc89604980" w:history="1">
             <w:r>
               <w:rPr>
                 <w:rStyle w:val="Hyperlink"/>
@@ -782,7 +920,7 @@
                 <w:noProof/>
                 <w:webHidden/>
               </w:rPr>
-              <w:instrText xml:space="preserve"> PAGEREF _Toc89595463 \h </w:instrText>
+              <w:instrText xml:space="preserve"> PAGEREF _Toc89604980 \h </w:instrText>
             </w:r>
             <w:r>
               <w:rPr>
@@ -802,7 +940,7 @@
                 <w:noProof/>
                 <w:webHidden/>
               </w:rPr>
-              <w:t>3</w:t>
+              <w:t>4</w:t>
             </w:r>
             <w:r>
               <w:rPr>
@@ -824,7 +962,7 @@
               <w:noProof/>
             </w:rPr>
           </w:pPr>
-          <w:hyperlink w:anchor="_Toc89595464" w:history="1">
+          <w:hyperlink w:anchor="_Toc89604981" w:history="1">
             <w:r>
               <w:rPr>
                 <w:rStyle w:val="Hyperlink"/>
@@ -851,7 +989,7 @@
                 <w:noProof/>
                 <w:webHidden/>
               </w:rPr>
-              <w:instrText xml:space="preserve"> PAGEREF _Toc89595464 \h </w:instrText>
+              <w:instrText xml:space="preserve"> PAGEREF _Toc89604981 \h </w:instrText>
             </w:r>
             <w:r>
               <w:rPr>
@@ -871,7 +1009,7 @@
                 <w:noProof/>
                 <w:webHidden/>
               </w:rPr>
-              <w:t>3</w:t>
+              <w:t>4</w:t>
             </w:r>
             <w:r>
               <w:rPr>
@@ -889,10 +1027,11 @@
               <w:tab w:val="right" w:leader="dot" w:pos="9350"/>
             </w:tabs>
             <w:rPr>
+              <w:rFonts w:asciiTheme="minorHAnsi" w:eastAsiaTheme="minorEastAsia" w:hAnsiTheme="minorHAnsi"/>
               <w:noProof/>
             </w:rPr>
           </w:pPr>
-          <w:hyperlink w:anchor="_Toc89595465" w:history="1">
+          <w:hyperlink w:anchor="_Toc89604982" w:history="1">
             <w:r>
               <w:rPr>
                 <w:rStyle w:val="Hyperlink"/>
@@ -919,7 +1058,7 @@
                 <w:noProof/>
                 <w:webHidden/>
               </w:rPr>
-              <w:instrText xml:space="preserve"> PAGEREF _Toc89595465 \h </w:instrText>
+              <w:instrText xml:space="preserve"> PAGEREF _Toc89604982 \h </w:instrText>
             </w:r>
             <w:r>
               <w:rPr>
@@ -939,7 +1078,7 @@
                 <w:noProof/>
                 <w:webHidden/>
               </w:rPr>
-              <w:t>3</w:t>
+              <w:t>4</w:t>
             </w:r>
             <w:r>
               <w:rPr>
@@ -957,10 +1096,11 @@
               <w:tab w:val="right" w:leader="dot" w:pos="9350"/>
             </w:tabs>
             <w:rPr>
+              <w:rFonts w:asciiTheme="minorHAnsi" w:eastAsiaTheme="minorEastAsia" w:hAnsiTheme="minorHAnsi"/>
               <w:noProof/>
             </w:rPr>
           </w:pPr>
-          <w:hyperlink w:anchor="_Toc89595466" w:history="1">
+          <w:hyperlink w:anchor="_Toc89604983" w:history="1">
             <w:r>
               <w:rPr>
                 <w:rStyle w:val="Hyperlink"/>
@@ -987,7 +1127,7 @@
                 <w:noProof/>
                 <w:webHidden/>
               </w:rPr>
-              <w:instrText xml:space="preserve"> PAGEREF _Toc89595466 \h </w:instrText>
+              <w:instrText xml:space="preserve"> PAGEREF _Toc89604983 \h </w:instrText>
             </w:r>
             <w:r>
               <w:rPr>
@@ -1025,10 +1165,11 @@
               <w:tab w:val="right" w:leader="dot" w:pos="9350"/>
             </w:tabs>
             <w:rPr>
+              <w:rFonts w:asciiTheme="minorHAnsi" w:eastAsiaTheme="minorEastAsia" w:hAnsiTheme="minorHAnsi"/>
               <w:noProof/>
             </w:rPr>
           </w:pPr>
-          <w:hyperlink w:anchor="_Toc89595467" w:history="1">
+          <w:hyperlink w:anchor="_Toc89604984" w:history="1">
             <w:r>
               <w:rPr>
                 <w:rStyle w:val="Hyperlink"/>
@@ -1055,7 +1196,7 @@
                 <w:noProof/>
                 <w:webHidden/>
               </w:rPr>
-              <w:instrText xml:space="preserve"> PAGEREF _Toc89595467 \h </w:instrText>
+              <w:instrText xml:space="preserve"> PAGEREF _Toc89604984 \h </w:instrText>
             </w:r>
             <w:r>
               <w:rPr>
@@ -1093,10 +1234,11 @@
               <w:tab w:val="right" w:leader="dot" w:pos="9350"/>
             </w:tabs>
             <w:rPr>
+              <w:rFonts w:asciiTheme="minorHAnsi" w:eastAsiaTheme="minorEastAsia" w:hAnsiTheme="minorHAnsi"/>
               <w:noProof/>
             </w:rPr>
           </w:pPr>
-          <w:hyperlink w:anchor="_Toc89595468" w:history="1">
+          <w:hyperlink w:anchor="_Toc89604985" w:history="1">
             <w:r>
               <w:rPr>
                 <w:rStyle w:val="Hyperlink"/>
@@ -1123,7 +1265,7 @@
                 <w:noProof/>
                 <w:webHidden/>
               </w:rPr>
-              <w:instrText xml:space="preserve"> PAGEREF _Toc89595468 \h </w:instrText>
+              <w:instrText xml:space="preserve"> PAGEREF _Toc89604985 \h </w:instrText>
             </w:r>
             <w:r>
               <w:rPr>
@@ -1143,7 +1285,7 @@
                 <w:noProof/>
                 <w:webHidden/>
               </w:rPr>
-              <w:t>4</w:t>
+              <w:t>5</w:t>
             </w:r>
             <w:r>
               <w:rPr>
@@ -1165,7 +1307,7 @@
               <w:noProof/>
             </w:rPr>
           </w:pPr>
-          <w:hyperlink w:anchor="_Toc89595469" w:history="1">
+          <w:hyperlink w:anchor="_Toc89604986" w:history="1">
             <w:r>
               <w:rPr>
                 <w:rStyle w:val="Hyperlink"/>
@@ -1192,7 +1334,7 @@
                 <w:noProof/>
                 <w:webHidden/>
               </w:rPr>
-              <w:instrText xml:space="preserve"> PAGEREF _Toc89595469 \h </w:instrText>
+              <w:instrText xml:space="preserve"> PAGEREF _Toc89604986 \h </w:instrText>
             </w:r>
             <w:r>
               <w:rPr>
@@ -1212,7 +1354,7 @@
                 <w:noProof/>
                 <w:webHidden/>
               </w:rPr>
-              <w:t>4</w:t>
+              <w:t>5</w:t>
             </w:r>
             <w:r>
               <w:rPr>
@@ -1234,7 +1376,7 @@
               <w:noProof/>
             </w:rPr>
           </w:pPr>
-          <w:hyperlink w:anchor="_Toc89595470" w:history="1">
+          <w:hyperlink w:anchor="_Toc89604987" w:history="1">
             <w:r>
               <w:rPr>
                 <w:rStyle w:val="Hyperlink"/>
@@ -1261,7 +1403,7 @@
                 <w:noProof/>
                 <w:webHidden/>
               </w:rPr>
-              <w:instrText xml:space="preserve"> PAGEREF _Toc89595470 \h </w:instrText>
+              <w:instrText xml:space="preserve"> PAGEREF _Toc89604987 \h </w:instrText>
             </w:r>
             <w:r>
               <w:rPr>
@@ -1281,7 +1423,7 @@
                 <w:noProof/>
                 <w:webHidden/>
               </w:rPr>
-              <w:t>4</w:t>
+              <w:t>5</w:t>
             </w:r>
             <w:r>
               <w:rPr>
@@ -1303,7 +1445,7 @@
               <w:noProof/>
             </w:rPr>
           </w:pPr>
-          <w:hyperlink w:anchor="_Toc89595471" w:history="1">
+          <w:hyperlink w:anchor="_Toc89604988" w:history="1">
             <w:r>
               <w:rPr>
                 <w:rStyle w:val="Hyperlink"/>
@@ -1330,7 +1472,7 @@
                 <w:noProof/>
                 <w:webHidden/>
               </w:rPr>
-              <w:instrText xml:space="preserve"> PAGEREF _Toc89595471 \h </w:instrText>
+              <w:instrText xml:space="preserve"> PAGEREF _Toc89604988 \h </w:instrText>
             </w:r>
             <w:r>
               <w:rPr>
@@ -1350,7 +1492,7 @@
                 <w:noProof/>
                 <w:webHidden/>
               </w:rPr>
-              <w:t>4</w:t>
+              <w:t>5</w:t>
             </w:r>
             <w:r>
               <w:rPr>
@@ -1372,7 +1514,7 @@
               <w:noProof/>
             </w:rPr>
           </w:pPr>
-          <w:hyperlink w:anchor="_Toc89595472" w:history="1">
+          <w:hyperlink w:anchor="_Toc89604989" w:history="1">
             <w:r>
               <w:rPr>
                 <w:rStyle w:val="Hyperlink"/>
@@ -1399,7 +1541,7 @@
                 <w:noProof/>
                 <w:webHidden/>
               </w:rPr>
-              <w:instrText xml:space="preserve"> PAGEREF _Toc89595472 \h </w:instrText>
+              <w:instrText xml:space="preserve"> PAGEREF _Toc89604989 \h </w:instrText>
             </w:r>
             <w:r>
               <w:rPr>
@@ -1419,7 +1561,7 @@
                 <w:noProof/>
                 <w:webHidden/>
               </w:rPr>
-              <w:t>5</w:t>
+              <w:t>6</w:t>
             </w:r>
             <w:r>
               <w:rPr>
@@ -1441,7 +1583,7 @@
               <w:noProof/>
             </w:rPr>
           </w:pPr>
-          <w:hyperlink w:anchor="_Toc89595473" w:history="1">
+          <w:hyperlink w:anchor="_Toc89604990" w:history="1">
             <w:r>
               <w:rPr>
                 <w:rStyle w:val="Hyperlink"/>
@@ -1468,7 +1610,7 @@
                 <w:noProof/>
                 <w:webHidden/>
               </w:rPr>
-              <w:instrText xml:space="preserve"> PAGEREF _Toc89595473 \h </w:instrText>
+              <w:instrText xml:space="preserve"> PAGEREF _Toc89604990 \h </w:instrText>
             </w:r>
             <w:r>
               <w:rPr>
@@ -1488,7 +1630,7 @@
                 <w:noProof/>
                 <w:webHidden/>
               </w:rPr>
-              <w:t>6</w:t>
+              <w:t>7</w:t>
             </w:r>
             <w:r>
               <w:rPr>
@@ -1510,7 +1652,7 @@
               <w:noProof/>
             </w:rPr>
           </w:pPr>
-          <w:hyperlink w:anchor="_Toc89595474" w:history="1">
+          <w:hyperlink w:anchor="_Toc89604991" w:history="1">
             <w:r>
               <w:rPr>
                 <w:rStyle w:val="Hyperlink"/>
@@ -1537,7 +1679,7 @@
                 <w:noProof/>
                 <w:webHidden/>
               </w:rPr>
-              <w:instrText xml:space="preserve"> PAGEREF _Toc89595474 \h </w:instrText>
+              <w:instrText xml:space="preserve"> PAGEREF _Toc89604991 \h </w:instrText>
             </w:r>
             <w:r>
               <w:rPr>
@@ -1557,7 +1699,7 @@
                 <w:noProof/>
                 <w:webHidden/>
               </w:rPr>
-              <w:t>6</w:t>
+              <w:t>7</w:t>
             </w:r>
             <w:r>
               <w:rPr>
@@ -1579,7 +1721,7 @@
               <w:noProof/>
             </w:rPr>
           </w:pPr>
-          <w:hyperlink w:anchor="_Toc89595475" w:history="1">
+          <w:hyperlink w:anchor="_Toc89604992" w:history="1">
             <w:r>
               <w:rPr>
                 <w:rStyle w:val="Hyperlink"/>
@@ -1606,7 +1748,7 @@
                 <w:noProof/>
                 <w:webHidden/>
               </w:rPr>
-              <w:instrText xml:space="preserve"> PAGEREF _Toc89595475 \h </w:instrText>
+              <w:instrText xml:space="preserve"> PAGEREF _Toc89604992 \h </w:instrText>
             </w:r>
             <w:r>
               <w:rPr>
@@ -1626,7 +1768,7 @@
                 <w:noProof/>
                 <w:webHidden/>
               </w:rPr>
-              <w:t>6</w:t>
+              <w:t>7</w:t>
             </w:r>
             <w:r>
               <w:rPr>
@@ -1648,7 +1790,7 @@
               <w:noProof/>
             </w:rPr>
           </w:pPr>
-          <w:hyperlink w:anchor="_Toc89595476" w:history="1">
+          <w:hyperlink w:anchor="_Toc89604993" w:history="1">
             <w:r>
               <w:rPr>
                 <w:rStyle w:val="Hyperlink"/>
@@ -1675,7 +1817,7 @@
                 <w:noProof/>
                 <w:webHidden/>
               </w:rPr>
-              <w:instrText xml:space="preserve"> PAGEREF _Toc89595476 \h </w:instrText>
+              <w:instrText xml:space="preserve"> PAGEREF _Toc89604993 \h </w:instrText>
             </w:r>
             <w:r>
               <w:rPr>
@@ -1695,7 +1837,7 @@
                 <w:noProof/>
                 <w:webHidden/>
               </w:rPr>
-              <w:t>7</w:t>
+              <w:t>8</w:t>
             </w:r>
             <w:r>
               <w:rPr>
@@ -1717,7 +1859,7 @@
               <w:noProof/>
             </w:rPr>
           </w:pPr>
-          <w:hyperlink w:anchor="_Toc89595477" w:history="1">
+          <w:hyperlink w:anchor="_Toc89604994" w:history="1">
             <w:r>
               <w:rPr>
                 <w:rStyle w:val="Hyperlink"/>
@@ -1744,7 +1886,7 @@
                 <w:noProof/>
                 <w:webHidden/>
               </w:rPr>
-              <w:instrText xml:space="preserve"> PAGEREF _Toc89595477 \h </w:instrText>
+              <w:instrText xml:space="preserve"> PAGEREF _Toc89604994 \h </w:instrText>
             </w:r>
             <w:r>
               <w:rPr>
@@ -1786,7 +1928,7 @@
               <w:noProof/>
             </w:rPr>
           </w:pPr>
-          <w:hyperlink w:anchor="_Toc89595478" w:history="1">
+          <w:hyperlink w:anchor="_Toc89604995" w:history="1">
             <w:r>
               <w:rPr>
                 <w:rStyle w:val="Hyperlink"/>
@@ -1813,7 +1955,7 @@
                 <w:noProof/>
                 <w:webHidden/>
               </w:rPr>
-              <w:instrText xml:space="preserve"> PAGEREF _Toc89595478 \h </w:instrText>
+              <w:instrText xml:space="preserve"> PAGEREF _Toc89604995 \h </w:instrText>
             </w:r>
             <w:r>
               <w:rPr>
@@ -1833,7 +1975,7 @@
                 <w:noProof/>
                 <w:webHidden/>
               </w:rPr>
-              <w:t>8</w:t>
+              <w:t>9</w:t>
             </w:r>
             <w:r>
               <w:rPr>
@@ -1855,7 +1997,7 @@
               <w:noProof/>
             </w:rPr>
           </w:pPr>
-          <w:hyperlink w:anchor="_Toc89595479" w:history="1">
+          <w:hyperlink w:anchor="_Toc89604996" w:history="1">
             <w:r>
               <w:rPr>
                 <w:rStyle w:val="Hyperlink"/>
@@ -1882,7 +2024,7 @@
                 <w:noProof/>
                 <w:webHidden/>
               </w:rPr>
-              <w:instrText xml:space="preserve"> PAGEREF _Toc89595479 \h </w:instrText>
+              <w:instrText xml:space="preserve"> PAGEREF _Toc89604996 \h </w:instrText>
             </w:r>
             <w:r>
               <w:rPr>
@@ -1902,7 +2044,7 @@
                 <w:noProof/>
                 <w:webHidden/>
               </w:rPr>
-              <w:t>9</w:t>
+              <w:t>10</w:t>
             </w:r>
             <w:r>
               <w:rPr>
@@ -1929,7 +2071,7 @@
       <w:pPr>
         <w:pStyle w:val="Heading1"/>
       </w:pPr>
-      <w:bookmarkStart w:id="0" w:name="_Toc89595454"/>
+      <w:bookmarkStart w:id="0" w:name="_Toc89604969"/>
       <w:r>
         <w:t xml:space="preserve">01. </w:t>
       </w:r>
@@ -1983,7 +2125,7 @@
       <w:pPr>
         <w:pStyle w:val="Heading1"/>
       </w:pPr>
-      <w:bookmarkStart w:id="1" w:name="_Toc89595455"/>
+      <w:bookmarkStart w:id="1" w:name="_Toc89604970"/>
       <w:r>
         <w:lastRenderedPageBreak/>
         <w:t xml:space="preserve">02. </w:t>
@@ -2000,9 +2142,11 @@
       <w:pPr>
         <w:pStyle w:val="Heading2"/>
       </w:pPr>
+      <w:bookmarkStart w:id="2" w:name="_Toc89604971"/>
       <w:r>
         <w:t>a) Features</w:t>
       </w:r>
+      <w:bookmarkEnd w:id="2"/>
     </w:p>
     <w:p>
       <w:pPr>
@@ -2061,7 +2205,7 @@
         </w:numPr>
       </w:pPr>
       <w:r>
-        <w:t>The points at which the container is considered empty and full can be calibrated to support a wide range of containers.</w:t>
+        <w:t>The distance sensor regularly polls to check how much of the container is occupied and provides a real-time percentage estimate once calibration is completed.</w:t>
       </w:r>
     </w:p>
     <w:p>
@@ -2073,7 +2217,7 @@
         </w:numPr>
       </w:pPr>
       <w:r>
-        <w:t>Once configured, the system alarm can be toggled on and off by pressing the “#” key on the matrix keypad.</w:t>
+        <w:t>The points at which the container is considered empty and full can be calibrated to support a wide range of containers.</w:t>
       </w:r>
     </w:p>
     <w:p>
@@ -2085,6 +2229,18 @@
         </w:numPr>
       </w:pPr>
       <w:r>
+        <w:t>Once configured, the system alarm can be toggled on and off by pressing the “#” key on the matrix keypad.</w:t>
+      </w:r>
+    </w:p>
+    <w:p>
+      <w:pPr>
+        <w:pStyle w:val="ListParagraph"/>
+        <w:numPr>
+          <w:ilvl w:val="0"/>
+          <w:numId w:val="5"/>
+        </w:numPr>
+      </w:pPr>
+      <w:r>
         <w:t>The buzzer will play a series of tones to alert surrounding workers</w:t>
       </w:r>
       <w:r>
@@ -2093,11 +2249,248 @@
     </w:p>
     <w:p>
       <w:pPr>
+        <w:pStyle w:val="ListParagraph"/>
+        <w:numPr>
+          <w:ilvl w:val="0"/>
+          <w:numId w:val="5"/>
+        </w:numPr>
+      </w:pPr>
+      <w:r>
+        <w:t>At any point, the key “D” can be pressed to reconfigure and recalibrate the system.</w:t>
+      </w:r>
+    </w:p>
+    <w:p>
+      <w:pPr>
         <w:pStyle w:val="Heading2"/>
       </w:pPr>
+      <w:bookmarkStart w:id="3" w:name="_Toc89604972"/>
       <w:r>
         <w:t>b) Specifications</w:t>
       </w:r>
+      <w:bookmarkEnd w:id="3"/>
+    </w:p>
+    <w:p>
+      <w:pPr>
+        <w:pStyle w:val="ListParagraph"/>
+        <w:numPr>
+          <w:ilvl w:val="0"/>
+          <w:numId w:val="7"/>
+        </w:numPr>
+      </w:pPr>
+      <w:r>
+        <w:t xml:space="preserve">The distance sensor has a maximum effective range of 400 cm </w:t>
+      </w:r>
+      <w:r>
+        <w:t>(</w:t>
+      </w:r>
+      <w:proofErr w:type="spellStart"/>
+      <w:r>
+        <w:t>SparkFun</w:t>
+      </w:r>
+      <w:proofErr w:type="spellEnd"/>
+      <w:r>
+        <w:t xml:space="preserve"> Electronics)</w:t>
+      </w:r>
+      <w:r>
+        <w:t>.</w:t>
+      </w:r>
+    </w:p>
+    <w:p>
+      <w:pPr>
+        <w:pStyle w:val="ListParagraph"/>
+        <w:numPr>
+          <w:ilvl w:val="0"/>
+          <w:numId w:val="7"/>
+        </w:numPr>
+      </w:pPr>
+      <w:r>
+        <w:t xml:space="preserve">The distance sensor has a minimum effective range of 2 cm </w:t>
+      </w:r>
+      <w:r>
+        <w:t>(</w:t>
+      </w:r>
+      <w:proofErr w:type="spellStart"/>
+      <w:r>
+        <w:t>SparkFun</w:t>
+      </w:r>
+      <w:proofErr w:type="spellEnd"/>
+      <w:r>
+        <w:t xml:space="preserve"> Electronics)</w:t>
+      </w:r>
+      <w:r>
+        <w:t>.</w:t>
+      </w:r>
+    </w:p>
+    <w:p>
+      <w:pPr>
+        <w:pStyle w:val="ListParagraph"/>
+        <w:numPr>
+          <w:ilvl w:val="0"/>
+          <w:numId w:val="7"/>
+        </w:numPr>
+      </w:pPr>
+      <w:r>
+        <w:t>The distance sensor is polled for a new distance value once every 100ms</w:t>
+      </w:r>
+      <w:r>
+        <w:t xml:space="preserve"> (10 Hz)</w:t>
+      </w:r>
+      <w:r>
+        <w:t>.</w:t>
+      </w:r>
+    </w:p>
+    <w:p>
+      <w:pPr>
+        <w:pStyle w:val="ListParagraph"/>
+        <w:numPr>
+          <w:ilvl w:val="0"/>
+          <w:numId w:val="7"/>
+        </w:numPr>
+      </w:pPr>
+      <w:r>
+        <w:t>The displayed value for the distance sensor is always the average of the last four distance sensor samples that were taken within the effective sensor range.</w:t>
+      </w:r>
+    </w:p>
+    <w:p>
+      <w:pPr>
+        <w:pStyle w:val="ListParagraph"/>
+        <w:numPr>
+          <w:ilvl w:val="0"/>
+          <w:numId w:val="7"/>
+        </w:numPr>
+      </w:pPr>
+      <w:r>
+        <w:t>The text displayed on the LCD is refreshed for updates every 100ms (10 Hz).</w:t>
+      </w:r>
+    </w:p>
+    <w:p>
+      <w:pPr>
+        <w:pStyle w:val="ListParagraph"/>
+        <w:numPr>
+          <w:ilvl w:val="0"/>
+          <w:numId w:val="7"/>
+        </w:numPr>
+      </w:pPr>
+      <w:r>
+        <w:t>Current Time and Closing Time are both 24-hour time values with valid values ranging from 00:00:00 up to 23:59:59.</w:t>
+      </w:r>
+    </w:p>
+    <w:p>
+      <w:pPr>
+        <w:pStyle w:val="ListParagraph"/>
+        <w:numPr>
+          <w:ilvl w:val="0"/>
+          <w:numId w:val="7"/>
+        </w:numPr>
+      </w:pPr>
+      <w:r>
+        <w:t>The matrix keypad is polled at 10ms per column.  Polling is stopped while any matrix key is pressed down.</w:t>
+      </w:r>
+    </w:p>
+    <w:p>
+      <w:pPr>
+        <w:pStyle w:val="ListParagraph"/>
+        <w:numPr>
+          <w:ilvl w:val="0"/>
+          <w:numId w:val="7"/>
+        </w:numPr>
+      </w:pPr>
+      <w:r>
+        <w:t>If a matrix key is perceived by the system to be pressed down for 30 consecutive seconds, the system watchdog will assume that the key has gotten stuck and force a system reset.</w:t>
+      </w:r>
+    </w:p>
+    <w:p>
+      <w:pPr>
+        <w:pStyle w:val="Heading1"/>
+      </w:pPr>
+      <w:bookmarkStart w:id="4" w:name="_Toc89604973"/>
+      <w:r>
+        <w:t xml:space="preserve">03. </w:t>
+      </w:r>
+      <w:r>
+        <w:t>Integration of Required Features</w:t>
+      </w:r>
+      <w:bookmarkEnd w:id="4"/>
+    </w:p>
+    <w:p>
+      <w:pPr>
+        <w:pStyle w:val="Heading2"/>
+      </w:pPr>
+      <w:bookmarkStart w:id="5" w:name="_Toc89604974"/>
+      <w:r>
+        <w:t xml:space="preserve">a) </w:t>
+      </w:r>
+      <w:r>
+        <w:t>Watchdog Integration</w:t>
+      </w:r>
+      <w:bookmarkEnd w:id="5"/>
+    </w:p>
+    <w:p>
+      <w:r>
+        <w:t xml:space="preserve">The system watchdog was </w:t>
+      </w:r>
+      <w:r>
+        <w:t>implemented to protect users from a keypad input lockout that would risk the system being unresponsive to further user keypad input.  This protection point is considered crucial because loss of access to the keypad prevents any user from being able to modify the state of the system, including loss of the ability to directly disable an ongoing alarm.  Because user key inputs are tracked based on rising and falling edges of button presses with an internal variable storing the currently pressed key, the watchdog timer is allowed to count down the 30 seconds whenever any key is pressed.  If no key press is detected for any 1ms during that countdown, this indicates that a user is able to press an input key again and the watchdog reset will be called off. The watchdog is periodically reset back to counting down from 30 seconds while no key is pressed.</w:t>
+      </w:r>
+    </w:p>
+    <w:p>
+      <w:pPr>
+        <w:pStyle w:val="Heading2"/>
+      </w:pPr>
+      <w:bookmarkStart w:id="6" w:name="_Toc89604975"/>
+      <w:r>
+        <w:lastRenderedPageBreak/>
+        <w:t xml:space="preserve">b) </w:t>
+      </w:r>
+      <w:r>
+        <w:t>Synchronization Integration</w:t>
+      </w:r>
+      <w:bookmarkEnd w:id="6"/>
+    </w:p>
+    <w:p>
+      <w:r>
+        <w:t xml:space="preserve">Synchronization is necessary to ensure that </w:t>
+      </w:r>
+      <w:r>
+        <w:t>data flow between input and output peripheral control is not accessed while it is being updated</w:t>
+      </w:r>
+      <w:r>
+        <w:t xml:space="preserve"> and that system resources are used efficiently</w:t>
+      </w:r>
+      <w:r>
+        <w:t>.</w:t>
+      </w:r>
+      <w:r>
+        <w:t xml:space="preserve">  To ensure efficient and cooperative operation, </w:t>
+      </w:r>
+      <w:r>
+        <w:t xml:space="preserve">a mutex is used to </w:t>
+      </w:r>
+      <w:r>
+        <w:t xml:space="preserve">control synchronization </w:t>
+      </w:r>
+      <w:r>
+        <w:t xml:space="preserve">for </w:t>
+      </w:r>
+      <w:r>
+        <w:t xml:space="preserve">modifying output peripherals.  </w:t>
+      </w:r>
+      <w:r>
+        <w:t xml:space="preserve">Anytime that a change is made in the system that would affect the state of the output peripherals, a mutex-protected flag is raised indicating that output changes have been made.  The next time that the function that updates the state of the output peripherals is called, it will check if that flag is raised to be informed if any action needs to be taken.  If that flag is raised, the output peripherals will be modified.  Otherwise, the function exits immediately to save system resources.  </w:t>
+      </w:r>
+    </w:p>
+    <w:p>
+      <w:pPr>
+        <w:pStyle w:val="Heading2"/>
+      </w:pPr>
+      <w:bookmarkStart w:id="7" w:name="_Toc89604976"/>
+      <w:r>
+        <w:t xml:space="preserve">c) </w:t>
+      </w:r>
+      <w:r>
+        <w:t>Bitwise Driver Control Integration</w:t>
+      </w:r>
+      <w:bookmarkEnd w:id="7"/>
     </w:p>
     <w:p>
       <w:r>
@@ -2106,21 +2499,23 @@
         </w:rPr>
         <w:t>TODO</w:t>
       </w:r>
-      <w:bookmarkStart w:id="2" w:name="_GoBack"/>
-      <w:bookmarkEnd w:id="2"/>
-    </w:p>
-    <w:p>
-      <w:pPr>
-        <w:pStyle w:val="Heading1"/>
-      </w:pPr>
-      <w:bookmarkStart w:id="3" w:name="_Toc89595456"/>
-      <w:r>
-        <w:t xml:space="preserve">03. </w:t>
-      </w:r>
-      <w:r>
-        <w:t>Integration of Required Features</w:t>
-      </w:r>
-      <w:bookmarkEnd w:id="3"/>
+    </w:p>
+    <w:p>
+      <w:bookmarkStart w:id="8" w:name="_GoBack"/>
+      <w:bookmarkEnd w:id="8"/>
+    </w:p>
+    <w:p>
+      <w:pPr>
+        <w:pStyle w:val="Heading2"/>
+      </w:pPr>
+      <w:bookmarkStart w:id="9" w:name="_Toc89604977"/>
+      <w:r>
+        <w:t xml:space="preserve">d) </w:t>
+      </w:r>
+      <w:r>
+        <w:t>Critical Section Protection</w:t>
+      </w:r>
+      <w:bookmarkEnd w:id="9"/>
     </w:p>
     <w:p>
       <w:r>
@@ -2130,18 +2525,19 @@
         <w:t>TODO</w:t>
       </w:r>
     </w:p>
+    <w:p/>
     <w:p>
       <w:pPr>
         <w:pStyle w:val="Heading2"/>
       </w:pPr>
-      <w:bookmarkStart w:id="4" w:name="_Toc89595457"/>
-      <w:r>
-        <w:t xml:space="preserve">a) </w:t>
-      </w:r>
-      <w:r>
-        <w:t>Watchdog Integration</w:t>
-      </w:r>
-      <w:bookmarkEnd w:id="4"/>
+      <w:bookmarkStart w:id="10" w:name="_Toc89604978"/>
+      <w:r>
+        <w:t xml:space="preserve">e) </w:t>
+      </w:r>
+      <w:r>
+        <w:t>Multithread Implementation</w:t>
+      </w:r>
+      <w:bookmarkEnd w:id="10"/>
     </w:p>
     <w:p>
       <w:r>
@@ -2156,14 +2552,14 @@
       <w:pPr>
         <w:pStyle w:val="Heading2"/>
       </w:pPr>
-      <w:bookmarkStart w:id="5" w:name="_Toc89595458"/>
-      <w:r>
-        <w:t xml:space="preserve">b) </w:t>
-      </w:r>
-      <w:r>
-        <w:t>Synchronization Integration</w:t>
-      </w:r>
-      <w:bookmarkEnd w:id="5"/>
+      <w:bookmarkStart w:id="11" w:name="_Toc89604979"/>
+      <w:r>
+        <w:t xml:space="preserve">f) </w:t>
+      </w:r>
+      <w:r>
+        <w:t>Interrupt Implementation</w:t>
+      </w:r>
+      <w:bookmarkEnd w:id="11"/>
     </w:p>
     <w:p>
       <w:r>
@@ -2174,18 +2570,57 @@
       </w:r>
     </w:p>
     <w:p/>
+    <w:p/>
+    <w:p>
+      <w:pPr>
+        <w:pStyle w:val="Heading1"/>
+      </w:pPr>
+      <w:bookmarkStart w:id="12" w:name="_Toc89604980"/>
+      <w:r>
+        <w:t xml:space="preserve">04. </w:t>
+      </w:r>
+      <w:r>
+        <w:t>Design Process</w:t>
+      </w:r>
+      <w:bookmarkEnd w:id="12"/>
+    </w:p>
     <w:p>
       <w:pPr>
         <w:pStyle w:val="Heading2"/>
       </w:pPr>
-      <w:bookmarkStart w:id="6" w:name="_Toc89595459"/>
-      <w:r>
-        <w:t xml:space="preserve">c) </w:t>
-      </w:r>
-      <w:r>
-        <w:t>Bitwise Driver Control Integration</w:t>
-      </w:r>
-      <w:bookmarkEnd w:id="6"/>
+      <w:bookmarkStart w:id="13" w:name="_Toc89604981"/>
+      <w:r>
+        <w:t>a) Ask</w:t>
+      </w:r>
+      <w:bookmarkEnd w:id="13"/>
+    </w:p>
+    <w:p>
+      <w:pPr>
+        <w:pStyle w:val="Heading3"/>
+      </w:pPr>
+      <w:bookmarkStart w:id="14" w:name="_Toc89604982"/>
+      <w:r>
+        <w:t>Purpose</w:t>
+      </w:r>
+      <w:bookmarkEnd w:id="14"/>
+    </w:p>
+    <w:p>
+      <w:r>
+        <w:t xml:space="preserve">In an effort to minimize food waste, foods that aren’t sold at the end of a work day can be taken home </w:t>
+      </w:r>
+      <w:r>
+        <w:t>by the workers and consumed while the food is still in good condition.  Design a system that will alert staff members at the end of a work day if there is still food in a container that can be taken home for consumption.</w:t>
+      </w:r>
+    </w:p>
+    <w:p>
+      <w:pPr>
+        <w:pStyle w:val="Heading3"/>
+      </w:pPr>
+      <w:bookmarkStart w:id="15" w:name="_Toc89604983"/>
+      <w:r>
+        <w:t>Inputs</w:t>
+      </w:r>
+      <w:bookmarkEnd w:id="15"/>
     </w:p>
     <w:p>
       <w:r>
@@ -2198,16 +2633,13 @@
     <w:p/>
     <w:p>
       <w:pPr>
-        <w:pStyle w:val="Heading2"/>
-      </w:pPr>
-      <w:bookmarkStart w:id="7" w:name="_Toc89595460"/>
-      <w:r>
-        <w:t xml:space="preserve">d) </w:t>
-      </w:r>
-      <w:r>
-        <w:t>Critical Section Protection</w:t>
-      </w:r>
-      <w:bookmarkEnd w:id="7"/>
+        <w:pStyle w:val="Heading3"/>
+      </w:pPr>
+      <w:bookmarkStart w:id="16" w:name="_Toc89604984"/>
+      <w:r>
+        <w:t>Outputs</w:t>
+      </w:r>
+      <w:bookmarkEnd w:id="16"/>
     </w:p>
     <w:p>
       <w:r>
@@ -2220,16 +2652,14 @@
     <w:p/>
     <w:p>
       <w:pPr>
-        <w:pStyle w:val="Heading2"/>
-      </w:pPr>
-      <w:bookmarkStart w:id="8" w:name="_Toc89595461"/>
-      <w:r>
-        <w:t xml:space="preserve">e) </w:t>
-      </w:r>
-      <w:r>
-        <w:t>Multithread Implementation</w:t>
-      </w:r>
-      <w:bookmarkEnd w:id="8"/>
+        <w:pStyle w:val="Heading3"/>
+      </w:pPr>
+      <w:bookmarkStart w:id="17" w:name="_Toc89604985"/>
+      <w:r>
+        <w:lastRenderedPageBreak/>
+        <w:t>Constraints</w:t>
+      </w:r>
+      <w:bookmarkEnd w:id="17"/>
     </w:p>
     <w:p>
       <w:r>
@@ -2244,14 +2674,11 @@
       <w:pPr>
         <w:pStyle w:val="Heading2"/>
       </w:pPr>
-      <w:bookmarkStart w:id="9" w:name="_Toc89595462"/>
-      <w:r>
-        <w:t xml:space="preserve">f) </w:t>
-      </w:r>
-      <w:r>
-        <w:t>Interrupt Implementation</w:t>
-      </w:r>
-      <w:bookmarkEnd w:id="9"/>
+      <w:bookmarkStart w:id="18" w:name="_Toc89604986"/>
+      <w:r>
+        <w:t>b) Research/Imagine</w:t>
+      </w:r>
+      <w:bookmarkEnd w:id="18"/>
     </w:p>
     <w:p>
       <w:r>
@@ -2261,58 +2688,65 @@
         <w:t>TODO</w:t>
       </w:r>
     </w:p>
-    <w:p/>
-    <w:p/>
+    <w:p>
+      <w:r>
+        <w:t xml:space="preserve">In order to recognize if there is food remaining that can be taken home, a distance sensor can be used to approximate how much food is currently in a container.  For this approximation to be accurate, the distance sensor’s data will also need reference distances for the maximum length away from the sensor when the container is empty and the minimum length away from the sensor as a reference for when the container is full.  One button will be needed to allow a user </w:t>
+      </w:r>
+      <w:r>
+        <w:t>to confirm these distances.</w:t>
+      </w:r>
+    </w:p>
+    <w:p>
+      <w:r>
+        <w:t xml:space="preserve">In order to recognize when workers should be alerted that there is remaining food, the system will need to be aware of the current time and the time after which it should notify workers of any remaining contents.  </w:t>
+      </w:r>
+      <w:r>
+        <w:t>Ten</w:t>
+      </w:r>
+      <w:r>
+        <w:t xml:space="preserve"> </w:t>
+      </w:r>
+      <w:r>
+        <w:t xml:space="preserve">additional </w:t>
+      </w:r>
+      <w:r>
+        <w:t>buttons will be needed to allow an easily accessible range of input numbers</w:t>
+      </w:r>
+      <w:r>
+        <w:t>.</w:t>
+      </w:r>
+    </w:p>
+    <w:p>
+      <w:r>
+        <w:t>For both of these user inputs, an output indicator of what the system’s user has configured and is about to confirm would improve the ease of use of the system.  An LCD can be used to display the current time, closing time, and distance between the sensor and the nearest object to it in the container.</w:t>
+      </w:r>
+    </w:p>
+    <w:p>
+      <w:r>
+        <w:t xml:space="preserve">The system should notify workers in such a way that they do not need to be actively monitoring the system in order to be alerted if it is past closing time and the container is not empty.  A buzzer module would be able to accomplish this by creating a sound that will alert everyone in the immediate area.  This </w:t>
+      </w:r>
+      <w:r>
+        <w:t xml:space="preserve">produced </w:t>
+      </w:r>
+      <w:r>
+        <w:t xml:space="preserve">sound should </w:t>
+      </w:r>
+      <w:r>
+        <w:t>be carefully designed to not cause any hearing problems in the time frame that it would take for a worker to walk over and silence the buzzer before proceeding to collect any items left within the container.</w:t>
+      </w:r>
+    </w:p>
     <w:p>
       <w:pPr>
         <w:pStyle w:val="Heading1"/>
       </w:pPr>
-      <w:bookmarkStart w:id="10" w:name="_Toc89595463"/>
-      <w:r>
-        <w:t xml:space="preserve">04. </w:t>
-      </w:r>
-      <w:r>
-        <w:t>Design Process</w:t>
-      </w:r>
-      <w:bookmarkEnd w:id="10"/>
-    </w:p>
-    <w:p>
-      <w:pPr>
-        <w:pStyle w:val="Heading2"/>
-      </w:pPr>
-      <w:bookmarkStart w:id="11" w:name="_Toc89595464"/>
-      <w:r>
-        <w:t>a) Ask</w:t>
-      </w:r>
-      <w:bookmarkEnd w:id="11"/>
-    </w:p>
-    <w:p>
-      <w:pPr>
-        <w:pStyle w:val="Heading3"/>
-      </w:pPr>
-      <w:bookmarkStart w:id="12" w:name="_Toc89595465"/>
-      <w:r>
-        <w:t>Purpose</w:t>
-      </w:r>
-      <w:bookmarkEnd w:id="12"/>
-    </w:p>
-    <w:p>
-      <w:r>
-        <w:t xml:space="preserve">In an effort to minimize food waste, foods that aren’t sold at the end of a work day can be taken home </w:t>
-      </w:r>
-      <w:r>
-        <w:t>by the workers and consumed while the food is still in good condition.  Design a system that will alert staff members at the end of a work day if there is still food in a container that can be taken home for consumption.</w:t>
-      </w:r>
-    </w:p>
-    <w:p>
-      <w:pPr>
-        <w:pStyle w:val="Heading3"/>
-      </w:pPr>
-      <w:bookmarkStart w:id="13" w:name="_Toc89595466"/>
-      <w:r>
-        <w:t>Inputs</w:t>
-      </w:r>
-      <w:bookmarkEnd w:id="13"/>
+      <w:bookmarkStart w:id="19" w:name="_Toc89604987"/>
+      <w:r>
+        <w:t xml:space="preserve">05. </w:t>
+      </w:r>
+      <w:r>
+        <w:t>Block Diagram</w:t>
+      </w:r>
+      <w:bookmarkEnd w:id="19"/>
     </w:p>
     <w:p>
       <w:r>
@@ -2325,142 +2759,16 @@
     <w:p/>
     <w:p>
       <w:pPr>
-        <w:pStyle w:val="Heading3"/>
-      </w:pPr>
-      <w:bookmarkStart w:id="14" w:name="_Toc89595467"/>
-      <w:r>
-        <w:t>Outputs</w:t>
-      </w:r>
-      <w:bookmarkEnd w:id="14"/>
-    </w:p>
-    <w:p>
-      <w:r>
-        <w:rPr>
-          <w:highlight w:val="yellow"/>
-        </w:rPr>
-        <w:t>TODO</w:t>
-      </w:r>
-    </w:p>
-    <w:p/>
-    <w:p>
-      <w:pPr>
-        <w:pStyle w:val="Heading3"/>
-      </w:pPr>
-      <w:bookmarkStart w:id="15" w:name="_Toc89595468"/>
-      <w:r>
-        <w:t>Constraints</w:t>
-      </w:r>
-      <w:bookmarkEnd w:id="15"/>
-    </w:p>
-    <w:p>
-      <w:r>
-        <w:rPr>
-          <w:highlight w:val="yellow"/>
-        </w:rPr>
-        <w:t>TODO</w:t>
-      </w:r>
-    </w:p>
-    <w:p/>
-    <w:p>
-      <w:pPr>
-        <w:pStyle w:val="Heading2"/>
-      </w:pPr>
-      <w:bookmarkStart w:id="16" w:name="_Toc89595469"/>
-      <w:r>
-        <w:t>b) Research/Imagine</w:t>
-      </w:r>
-      <w:bookmarkEnd w:id="16"/>
-    </w:p>
-    <w:p>
-      <w:r>
-        <w:rPr>
-          <w:highlight w:val="yellow"/>
-        </w:rPr>
-        <w:t>TODO</w:t>
-      </w:r>
-    </w:p>
-    <w:p>
-      <w:r>
-        <w:t xml:space="preserve">In order to recognize if there is food remaining that can be taken home, a distance sensor can be used to approximate how much food is currently in a container.  For this approximation to be accurate, the distance sensor’s data will also need reference distances for the maximum length away from the sensor when the container is empty and the minimum length away from the sensor as a reference for when the container is full.  One button will be needed to allow a user </w:t>
-      </w:r>
-      <w:r>
-        <w:t>to confirm these distances.</w:t>
-      </w:r>
-    </w:p>
-    <w:p>
-      <w:r>
-        <w:t xml:space="preserve">In order to recognize when workers should be alerted that there is remaining food, the system will need to be aware of the current time and the time after which it should notify workers of any remaining contents.  </w:t>
-      </w:r>
-      <w:r>
-        <w:t>Ten</w:t>
-      </w:r>
-      <w:r>
-        <w:t xml:space="preserve"> </w:t>
-      </w:r>
-      <w:r>
-        <w:t xml:space="preserve">additional </w:t>
-      </w:r>
-      <w:r>
-        <w:t>buttons will be needed to allow an easily accessible range of input numbers</w:t>
-      </w:r>
-      <w:r>
-        <w:t>.</w:t>
-      </w:r>
-    </w:p>
-    <w:p>
-      <w:r>
-        <w:t>For both of these user inputs, an output indicator of what the system’s user has configured and is about to confirm would improve the ease of use of the system.  An LCD can be used to display the current time, closing time, and distance between the sensor and the nearest object to it in the container.</w:t>
-      </w:r>
-    </w:p>
-    <w:p>
-      <w:r>
-        <w:t xml:space="preserve">The system should notify workers in such a way that they do not need to be actively monitoring the system in order to be alerted if it is past closing time and the container is not empty.  A buzzer module would be able to accomplish this by creating a sound that will alert everyone in the immediate area.  This </w:t>
-      </w:r>
-      <w:r>
-        <w:t xml:space="preserve">produced </w:t>
-      </w:r>
-      <w:r>
-        <w:t xml:space="preserve">sound should </w:t>
-      </w:r>
-      <w:r>
-        <w:t>be carefully designed to not cause any hearing problems in the time frame that it would take for a worker to walk over and silence the buzzer before proceeding to collect any items left within the container.</w:t>
-      </w:r>
-    </w:p>
-    <w:p>
-      <w:pPr>
         <w:pStyle w:val="Heading1"/>
       </w:pPr>
-      <w:bookmarkStart w:id="17" w:name="_Toc89595470"/>
-      <w:r>
-        <w:lastRenderedPageBreak/>
-        <w:t xml:space="preserve">05. </w:t>
-      </w:r>
-      <w:r>
-        <w:t>Block Diagram</w:t>
-      </w:r>
-      <w:bookmarkEnd w:id="17"/>
-    </w:p>
-    <w:p>
-      <w:r>
-        <w:rPr>
-          <w:highlight w:val="yellow"/>
-        </w:rPr>
-        <w:t>TODO</w:t>
-      </w:r>
-    </w:p>
-    <w:p/>
-    <w:p>
-      <w:pPr>
-        <w:pStyle w:val="Heading1"/>
-      </w:pPr>
-      <w:bookmarkStart w:id="18" w:name="_Toc89595471"/>
+      <w:bookmarkStart w:id="20" w:name="_Toc89604988"/>
       <w:r>
         <w:t xml:space="preserve">06. </w:t>
       </w:r>
       <w:r>
         <w:t>State Diagram</w:t>
       </w:r>
-      <w:bookmarkEnd w:id="18"/>
+      <w:bookmarkEnd w:id="20"/>
     </w:p>
     <w:p>
       <w:r>
@@ -2559,14 +2867,14 @@
       <w:pPr>
         <w:pStyle w:val="Heading1"/>
       </w:pPr>
-      <w:bookmarkStart w:id="19" w:name="_Toc89595472"/>
+      <w:bookmarkStart w:id="21" w:name="_Toc89604989"/>
       <w:r>
         <w:t xml:space="preserve">07. </w:t>
       </w:r>
       <w:r>
         <w:t>Bill of Materials</w:t>
       </w:r>
-      <w:bookmarkEnd w:id="19"/>
+      <w:bookmarkEnd w:id="21"/>
     </w:p>
     <w:p>
       <w:r>
@@ -2695,27 +3003,27 @@
       <w:pPr>
         <w:pStyle w:val="Heading1"/>
       </w:pPr>
-      <w:bookmarkStart w:id="20" w:name="_Toc89595473"/>
+      <w:bookmarkStart w:id="22" w:name="_Toc89604990"/>
       <w:r>
         <w:t xml:space="preserve">08. </w:t>
       </w:r>
       <w:r>
         <w:t>Instructions</w:t>
       </w:r>
-      <w:bookmarkEnd w:id="20"/>
+      <w:bookmarkEnd w:id="22"/>
     </w:p>
     <w:p>
       <w:pPr>
         <w:pStyle w:val="Heading2"/>
       </w:pPr>
-      <w:bookmarkStart w:id="21" w:name="_Toc89595474"/>
+      <w:bookmarkStart w:id="23" w:name="_Toc89604991"/>
       <w:r>
         <w:t xml:space="preserve">a) </w:t>
       </w:r>
       <w:r>
         <w:t>Schematic</w:t>
       </w:r>
-      <w:bookmarkEnd w:id="21"/>
+      <w:bookmarkEnd w:id="23"/>
     </w:p>
     <w:p>
       <w:r>
@@ -2775,14 +3083,14 @@
       <w:pPr>
         <w:pStyle w:val="Heading2"/>
       </w:pPr>
-      <w:bookmarkStart w:id="22" w:name="_Toc89595475"/>
+      <w:bookmarkStart w:id="24" w:name="_Toc89604992"/>
       <w:r>
         <w:t xml:space="preserve">b) </w:t>
       </w:r>
       <w:r>
         <w:t>Construction Instructions</w:t>
       </w:r>
-      <w:bookmarkEnd w:id="22"/>
+      <w:bookmarkEnd w:id="24"/>
     </w:p>
     <w:p>
       <w:r>
@@ -3434,14 +3742,14 @@
       <w:pPr>
         <w:pStyle w:val="Heading2"/>
       </w:pPr>
-      <w:bookmarkStart w:id="23" w:name="_Toc89595476"/>
+      <w:bookmarkStart w:id="25" w:name="_Toc89604993"/>
       <w:r>
         <w:t xml:space="preserve">c) </w:t>
       </w:r>
       <w:r>
         <w:t>Usage Instructions</w:t>
       </w:r>
-      <w:bookmarkEnd w:id="23"/>
+      <w:bookmarkEnd w:id="25"/>
     </w:p>
     <w:p>
       <w:r>
@@ -3456,14 +3764,14 @@
       <w:pPr>
         <w:pStyle w:val="Heading1"/>
       </w:pPr>
-      <w:bookmarkStart w:id="24" w:name="_Toc89595477"/>
+      <w:bookmarkStart w:id="26" w:name="_Toc89604994"/>
       <w:r>
         <w:t xml:space="preserve">09. </w:t>
       </w:r>
       <w:r>
         <w:t>Test Plan Instructions</w:t>
       </w:r>
-      <w:bookmarkEnd w:id="24"/>
+      <w:bookmarkEnd w:id="26"/>
     </w:p>
     <w:p>
       <w:r>
@@ -3478,14 +3786,14 @@
       <w:pPr>
         <w:pStyle w:val="Heading1"/>
       </w:pPr>
-      <w:bookmarkStart w:id="25" w:name="_Toc89595478"/>
+      <w:bookmarkStart w:id="27" w:name="_Toc89604995"/>
       <w:r>
         <w:t xml:space="preserve">10. </w:t>
       </w:r>
       <w:r>
         <w:t>Revision History Timeline</w:t>
       </w:r>
-      <w:bookmarkEnd w:id="25"/>
+      <w:bookmarkEnd w:id="27"/>
     </w:p>
     <w:p>
       <w:r>
@@ -3568,7 +3876,7 @@
       <w:pPr>
         <w:pStyle w:val="Heading1"/>
       </w:pPr>
-      <w:bookmarkStart w:id="26" w:name="_Toc89595479"/>
+      <w:bookmarkStart w:id="28" w:name="_Toc89604996"/>
       <w:r>
         <w:lastRenderedPageBreak/>
         <w:t xml:space="preserve">Appendix A: </w:t>
@@ -3576,20 +3884,7 @@
       <w:r>
         <w:t>References</w:t>
       </w:r>
-      <w:bookmarkEnd w:id="26"/>
-    </w:p>
-    <w:p>
-      <w:r>
-        <w:t>(</w:t>
-      </w:r>
-      <w:proofErr w:type="spellStart"/>
-      <w:r>
-        <w:t>SparkFun</w:t>
-      </w:r>
-      <w:proofErr w:type="spellEnd"/>
-      <w:r>
-        <w:t xml:space="preserve"> Electronics)</w:t>
-      </w:r>
+      <w:bookmarkEnd w:id="28"/>
     </w:p>
     <w:p>
       <w:pPr>
@@ -4018,6 +4313,119 @@
     </w:lvl>
   </w:abstractNum>
   <w:abstractNum w:abstractNumId="2" w15:restartNumberingAfterBreak="0">
+    <w:nsid w:val="4D963CDE"/>
+    <w:multiLevelType w:val="hybridMultilevel"/>
+    <w:tmpl w:val="9DFAFE8A"/>
+    <w:lvl w:ilvl="0" w:tplc="14FED83C">
+      <w:start w:val="1"/>
+      <w:numFmt w:val="bullet"/>
+      <w:lvlText w:val=""/>
+      <w:lvlJc w:val="left"/>
+      <w:pPr>
+        <w:ind w:left="720" w:hanging="360"/>
+      </w:pPr>
+      <w:rPr>
+        <w:rFonts w:ascii="Symbol" w:eastAsiaTheme="minorHAnsi" w:hAnsi="Symbol" w:cstheme="minorBidi" w:hint="default"/>
+      </w:rPr>
+    </w:lvl>
+    <w:lvl w:ilvl="1" w:tplc="04090003" w:tentative="1">
+      <w:start w:val="1"/>
+      <w:numFmt w:val="bullet"/>
+      <w:lvlText w:val="o"/>
+      <w:lvlJc w:val="left"/>
+      <w:pPr>
+        <w:ind w:left="1440" w:hanging="360"/>
+      </w:pPr>
+      <w:rPr>
+        <w:rFonts w:ascii="Courier New" w:hAnsi="Courier New" w:cs="Courier New" w:hint="default"/>
+      </w:rPr>
+    </w:lvl>
+    <w:lvl w:ilvl="2" w:tplc="04090005" w:tentative="1">
+      <w:start w:val="1"/>
+      <w:numFmt w:val="bullet"/>
+      <w:lvlText w:val=""/>
+      <w:lvlJc w:val="left"/>
+      <w:pPr>
+        <w:ind w:left="2160" w:hanging="360"/>
+      </w:pPr>
+      <w:rPr>
+        <w:rFonts w:ascii="Wingdings" w:hAnsi="Wingdings" w:hint="default"/>
+      </w:rPr>
+    </w:lvl>
+    <w:lvl w:ilvl="3" w:tplc="04090001" w:tentative="1">
+      <w:start w:val="1"/>
+      <w:numFmt w:val="bullet"/>
+      <w:lvlText w:val=""/>
+      <w:lvlJc w:val="left"/>
+      <w:pPr>
+        <w:ind w:left="2880" w:hanging="360"/>
+      </w:pPr>
+      <w:rPr>
+        <w:rFonts w:ascii="Symbol" w:hAnsi="Symbol" w:hint="default"/>
+      </w:rPr>
+    </w:lvl>
+    <w:lvl w:ilvl="4" w:tplc="04090003" w:tentative="1">
+      <w:start w:val="1"/>
+      <w:numFmt w:val="bullet"/>
+      <w:lvlText w:val="o"/>
+      <w:lvlJc w:val="left"/>
+      <w:pPr>
+        <w:ind w:left="3600" w:hanging="360"/>
+      </w:pPr>
+      <w:rPr>
+        <w:rFonts w:ascii="Courier New" w:hAnsi="Courier New" w:cs="Courier New" w:hint="default"/>
+      </w:rPr>
+    </w:lvl>
+    <w:lvl w:ilvl="5" w:tplc="04090005" w:tentative="1">
+      <w:start w:val="1"/>
+      <w:numFmt w:val="bullet"/>
+      <w:lvlText w:val=""/>
+      <w:lvlJc w:val="left"/>
+      <w:pPr>
+        <w:ind w:left="4320" w:hanging="360"/>
+      </w:pPr>
+      <w:rPr>
+        <w:rFonts w:ascii="Wingdings" w:hAnsi="Wingdings" w:hint="default"/>
+      </w:rPr>
+    </w:lvl>
+    <w:lvl w:ilvl="6" w:tplc="04090001" w:tentative="1">
+      <w:start w:val="1"/>
+      <w:numFmt w:val="bullet"/>
+      <w:lvlText w:val=""/>
+      <w:lvlJc w:val="left"/>
+      <w:pPr>
+        <w:ind w:left="5040" w:hanging="360"/>
+      </w:pPr>
+      <w:rPr>
+        <w:rFonts w:ascii="Symbol" w:hAnsi="Symbol" w:hint="default"/>
+      </w:rPr>
+    </w:lvl>
+    <w:lvl w:ilvl="7" w:tplc="04090003" w:tentative="1">
+      <w:start w:val="1"/>
+      <w:numFmt w:val="bullet"/>
+      <w:lvlText w:val="o"/>
+      <w:lvlJc w:val="left"/>
+      <w:pPr>
+        <w:ind w:left="5760" w:hanging="360"/>
+      </w:pPr>
+      <w:rPr>
+        <w:rFonts w:ascii="Courier New" w:hAnsi="Courier New" w:cs="Courier New" w:hint="default"/>
+      </w:rPr>
+    </w:lvl>
+    <w:lvl w:ilvl="8" w:tplc="04090005" w:tentative="1">
+      <w:start w:val="1"/>
+      <w:numFmt w:val="bullet"/>
+      <w:lvlText w:val=""/>
+      <w:lvlJc w:val="left"/>
+      <w:pPr>
+        <w:ind w:left="6480" w:hanging="360"/>
+      </w:pPr>
+      <w:rPr>
+        <w:rFonts w:ascii="Wingdings" w:hAnsi="Wingdings" w:hint="default"/>
+      </w:rPr>
+    </w:lvl>
+  </w:abstractNum>
+  <w:abstractNum w:abstractNumId="3" w15:restartNumberingAfterBreak="0">
     <w:nsid w:val="5441119B"/>
     <w:multiLevelType w:val="hybridMultilevel"/>
     <w:tmpl w:val="F4700956"/>
@@ -4130,7 +4538,7 @@
       </w:rPr>
     </w:lvl>
   </w:abstractNum>
-  <w:abstractNum w:abstractNumId="3" w15:restartNumberingAfterBreak="0">
+  <w:abstractNum w:abstractNumId="4" w15:restartNumberingAfterBreak="0">
     <w:nsid w:val="5CBD760C"/>
     <w:multiLevelType w:val="hybridMultilevel"/>
     <w:tmpl w:val="9E9431AC"/>
@@ -4219,7 +4627,7 @@
       </w:pPr>
     </w:lvl>
   </w:abstractNum>
-  <w:abstractNum w:abstractNumId="4" w15:restartNumberingAfterBreak="0">
+  <w:abstractNum w:abstractNumId="5" w15:restartNumberingAfterBreak="0">
     <w:nsid w:val="5E047FBE"/>
     <w:multiLevelType w:val="hybridMultilevel"/>
     <w:tmpl w:val="BD2E0A84"/>
@@ -4332,7 +4740,7 @@
       </w:rPr>
     </w:lvl>
   </w:abstractNum>
-  <w:abstractNum w:abstractNumId="5" w15:restartNumberingAfterBreak="0">
+  <w:abstractNum w:abstractNumId="6" w15:restartNumberingAfterBreak="0">
     <w:nsid w:val="755B7A4E"/>
     <w:multiLevelType w:val="hybridMultilevel"/>
     <w:tmpl w:val="E4924BB0"/>
@@ -4445,22 +4853,25 @@
     </w:lvl>
   </w:abstractNum>
   <w:num w:numId="1">
-    <w:abstractNumId w:val="5"/>
+    <w:abstractNumId w:val="6"/>
   </w:num>
   <w:num w:numId="2">
-    <w:abstractNumId w:val="2"/>
+    <w:abstractNumId w:val="3"/>
   </w:num>
   <w:num w:numId="3">
     <w:abstractNumId w:val="0"/>
   </w:num>
   <w:num w:numId="4">
-    <w:abstractNumId w:val="3"/>
+    <w:abstractNumId w:val="4"/>
   </w:num>
   <w:num w:numId="5">
-    <w:abstractNumId w:val="4"/>
+    <w:abstractNumId w:val="5"/>
   </w:num>
   <w:num w:numId="6">
     <w:abstractNumId w:val="1"/>
+  </w:num>
+  <w:num w:numId="7">
+    <w:abstractNumId w:val="2"/>
   </w:num>
 </w:numbering>
 </file>
@@ -5516,7 +5927,7 @@
 </file>
 
 <file path=customXml/itemProps1.xml><?xml version="1.0" encoding="utf-8"?>
-<ds:datastoreItem xmlns:ds="http://schemas.openxmlformats.org/officeDocument/2006/customXml" ds:itemID="{901F2B8C-C187-4530-B53B-783C02697EA9}">
+<ds:datastoreItem xmlns:ds="http://schemas.openxmlformats.org/officeDocument/2006/customXml" ds:itemID="{000CC328-5EE9-478B-8AE4-5F46854D120D}">
   <ds:schemaRefs>
     <ds:schemaRef ds:uri="http://schemas.openxmlformats.org/officeDocument/2006/bibliography"/>
   </ds:schemaRefs>

</xml_diff>

<commit_message>
added indentation to Definitions section to make it collapse-able
</commit_message>
<xml_diff>
--- a/Project 3/CSE321_project3_mnelyubo_report.docx
+++ b/Project 3/CSE321_project3_mnelyubo_report.docx
@@ -2500,22 +2500,19 @@
         <w:t>TODO</w:t>
       </w:r>
     </w:p>
-    <w:p>
-      <w:bookmarkStart w:id="8" w:name="_GoBack"/>
+    <w:p/>
+    <w:p>
+      <w:pPr>
+        <w:pStyle w:val="Heading2"/>
+      </w:pPr>
+      <w:bookmarkStart w:id="8" w:name="_Toc89604977"/>
+      <w:r>
+        <w:t xml:space="preserve">d) </w:t>
+      </w:r>
+      <w:r>
+        <w:t>Critical Section Protection</w:t>
+      </w:r>
       <w:bookmarkEnd w:id="8"/>
-    </w:p>
-    <w:p>
-      <w:pPr>
-        <w:pStyle w:val="Heading2"/>
-      </w:pPr>
-      <w:bookmarkStart w:id="9" w:name="_Toc89604977"/>
-      <w:r>
-        <w:t xml:space="preserve">d) </w:t>
-      </w:r>
-      <w:r>
-        <w:t>Critical Section Protection</w:t>
-      </w:r>
-      <w:bookmarkEnd w:id="9"/>
     </w:p>
     <w:p>
       <w:r>
@@ -2530,14 +2527,14 @@
       <w:pPr>
         <w:pStyle w:val="Heading2"/>
       </w:pPr>
-      <w:bookmarkStart w:id="10" w:name="_Toc89604978"/>
+      <w:bookmarkStart w:id="9" w:name="_Toc89604978"/>
       <w:r>
         <w:t xml:space="preserve">e) </w:t>
       </w:r>
       <w:r>
         <w:t>Multithread Implementation</w:t>
       </w:r>
-      <w:bookmarkEnd w:id="10"/>
+      <w:bookmarkEnd w:id="9"/>
     </w:p>
     <w:p>
       <w:r>
@@ -2552,14 +2549,14 @@
       <w:pPr>
         <w:pStyle w:val="Heading2"/>
       </w:pPr>
-      <w:bookmarkStart w:id="11" w:name="_Toc89604979"/>
+      <w:bookmarkStart w:id="10" w:name="_Toc89604979"/>
       <w:r>
         <w:t xml:space="preserve">f) </w:t>
       </w:r>
       <w:r>
         <w:t>Interrupt Implementation</w:t>
       </w:r>
-      <w:bookmarkEnd w:id="11"/>
+      <w:bookmarkEnd w:id="10"/>
     </w:p>
     <w:p>
       <w:r>
@@ -2575,52 +2572,52 @@
       <w:pPr>
         <w:pStyle w:val="Heading1"/>
       </w:pPr>
-      <w:bookmarkStart w:id="12" w:name="_Toc89604980"/>
+      <w:bookmarkStart w:id="11" w:name="_Toc89604980"/>
       <w:r>
         <w:t xml:space="preserve">04. </w:t>
       </w:r>
       <w:r>
         <w:t>Design Process</w:t>
       </w:r>
+      <w:bookmarkEnd w:id="11"/>
+    </w:p>
+    <w:p>
+      <w:pPr>
+        <w:pStyle w:val="Heading2"/>
+      </w:pPr>
+      <w:bookmarkStart w:id="12" w:name="_Toc89604981"/>
+      <w:r>
+        <w:t>a) Ask</w:t>
+      </w:r>
       <w:bookmarkEnd w:id="12"/>
     </w:p>
     <w:p>
       <w:pPr>
-        <w:pStyle w:val="Heading2"/>
-      </w:pPr>
-      <w:bookmarkStart w:id="13" w:name="_Toc89604981"/>
-      <w:r>
-        <w:t>a) Ask</w:t>
+        <w:pStyle w:val="Heading3"/>
+      </w:pPr>
+      <w:bookmarkStart w:id="13" w:name="_Toc89604982"/>
+      <w:r>
+        <w:t>Purpose</w:t>
       </w:r>
       <w:bookmarkEnd w:id="13"/>
     </w:p>
     <w:p>
+      <w:r>
+        <w:t xml:space="preserve">In an effort to minimize food waste, foods that aren’t sold at the end of a work day can be taken home </w:t>
+      </w:r>
+      <w:r>
+        <w:t>by the workers and consumed while the food is still in good condition.  Design a system that will alert staff members at the end of a work day if there is still food in a container that can be taken home for consumption.</w:t>
+      </w:r>
+    </w:p>
+    <w:p>
       <w:pPr>
         <w:pStyle w:val="Heading3"/>
       </w:pPr>
-      <w:bookmarkStart w:id="14" w:name="_Toc89604982"/>
-      <w:r>
-        <w:t>Purpose</w:t>
+      <w:bookmarkStart w:id="14" w:name="_Toc89604983"/>
+      <w:r>
+        <w:t>Inputs</w:t>
       </w:r>
       <w:bookmarkEnd w:id="14"/>
-    </w:p>
-    <w:p>
-      <w:r>
-        <w:t xml:space="preserve">In an effort to minimize food waste, foods that aren’t sold at the end of a work day can be taken home </w:t>
-      </w:r>
-      <w:r>
-        <w:t>by the workers and consumed while the food is still in good condition.  Design a system that will alert staff members at the end of a work day if there is still food in a container that can be taken home for consumption.</w:t>
-      </w:r>
-    </w:p>
-    <w:p>
-      <w:pPr>
-        <w:pStyle w:val="Heading3"/>
-      </w:pPr>
-      <w:bookmarkStart w:id="15" w:name="_Toc89604983"/>
-      <w:r>
-        <w:t>Inputs</w:t>
-      </w:r>
-      <w:bookmarkEnd w:id="15"/>
     </w:p>
     <w:p>
       <w:r>
@@ -2635,11 +2632,11 @@
       <w:pPr>
         <w:pStyle w:val="Heading3"/>
       </w:pPr>
-      <w:bookmarkStart w:id="16" w:name="_Toc89604984"/>
+      <w:bookmarkStart w:id="15" w:name="_Toc89604984"/>
       <w:r>
         <w:t>Outputs</w:t>
       </w:r>
-      <w:bookmarkEnd w:id="16"/>
+      <w:bookmarkEnd w:id="15"/>
     </w:p>
     <w:p>
       <w:r>
@@ -2654,12 +2651,12 @@
       <w:pPr>
         <w:pStyle w:val="Heading3"/>
       </w:pPr>
-      <w:bookmarkStart w:id="17" w:name="_Toc89604985"/>
+      <w:bookmarkStart w:id="16" w:name="_Toc89604985"/>
       <w:r>
         <w:lastRenderedPageBreak/>
         <w:t>Constraints</w:t>
       </w:r>
-      <w:bookmarkEnd w:id="17"/>
+      <w:bookmarkEnd w:id="16"/>
     </w:p>
     <w:p>
       <w:r>
@@ -2674,11 +2671,11 @@
       <w:pPr>
         <w:pStyle w:val="Heading2"/>
       </w:pPr>
-      <w:bookmarkStart w:id="18" w:name="_Toc89604986"/>
+      <w:bookmarkStart w:id="17" w:name="_Toc89604986"/>
       <w:r>
         <w:t>b) Research/Imagine</w:t>
       </w:r>
-      <w:bookmarkEnd w:id="18"/>
+      <w:bookmarkEnd w:id="17"/>
     </w:p>
     <w:p>
       <w:r>
@@ -2739,21 +2736,314 @@
       <w:pPr>
         <w:pStyle w:val="Heading1"/>
       </w:pPr>
-      <w:bookmarkStart w:id="19" w:name="_Toc89604987"/>
-      <w:r>
+      <w:bookmarkStart w:id="18" w:name="_Toc89604987"/>
+      <w:r>
+        <w:lastRenderedPageBreak/>
         <w:t xml:space="preserve">05. </w:t>
       </w:r>
       <w:r>
         <w:t>Block Diagram</w:t>
       </w:r>
+      <w:bookmarkEnd w:id="18"/>
+    </w:p>
+    <w:p>
+      <w:r>
+        <w:t>Figure 1: Main program execution behavior</w:t>
+      </w:r>
+      <w:r>
+        <w:rPr>
+          <w:noProof/>
+        </w:rPr>
+        <w:drawing>
+          <wp:inline distT="0" distB="0" distL="0" distR="0">
+            <wp:extent cx="3621484" cy="7143750"/>
+            <wp:effectExtent l="0" t="0" r="0" b="0"/>
+            <wp:docPr id="3" name="Picture 3" descr="C:\Users\maste\Downloads\CSE321-Final-Project-Schematic (2).png"/>
+            <wp:cNvGraphicFramePr>
+              <a:graphicFrameLocks xmlns:a="http://schemas.openxmlformats.org/drawingml/2006/main" noChangeAspect="1"/>
+            </wp:cNvGraphicFramePr>
+            <a:graphic xmlns:a="http://schemas.openxmlformats.org/drawingml/2006/main">
+              <a:graphicData uri="http://schemas.openxmlformats.org/drawingml/2006/picture">
+                <pic:pic xmlns:pic="http://schemas.openxmlformats.org/drawingml/2006/picture">
+                  <pic:nvPicPr>
+                    <pic:cNvPr id="0" name="Picture 5" descr="C:\Users\maste\Downloads\CSE321-Final-Project-Schematic (2).png"/>
+                    <pic:cNvPicPr>
+                      <a:picLocks noChangeAspect="1" noChangeArrowheads="1"/>
+                    </pic:cNvPicPr>
+                  </pic:nvPicPr>
+                  <pic:blipFill>
+                    <a:blip r:embed="rId8">
+                      <a:extLst>
+                        <a:ext uri="{28A0092B-C50C-407E-A947-70E740481C1C}">
+                          <a14:useLocalDpi xmlns:a14="http://schemas.microsoft.com/office/drawing/2010/main" val="0"/>
+                        </a:ext>
+                      </a:extLst>
+                    </a:blip>
+                    <a:srcRect/>
+                    <a:stretch>
+                      <a:fillRect/>
+                    </a:stretch>
+                  </pic:blipFill>
+                  <pic:spPr bwMode="auto">
+                    <a:xfrm>
+                      <a:off x="0" y="0"/>
+                      <a:ext cx="3621563" cy="7143906"/>
+                    </a:xfrm>
+                    <a:prstGeom prst="rect">
+                      <a:avLst/>
+                    </a:prstGeom>
+                    <a:noFill/>
+                    <a:ln>
+                      <a:noFill/>
+                    </a:ln>
+                  </pic:spPr>
+                </pic:pic>
+              </a:graphicData>
+            </a:graphic>
+          </wp:inline>
+        </w:drawing>
+      </w:r>
+      <w:bookmarkStart w:id="19" w:name="_GoBack"/>
       <w:bookmarkEnd w:id="19"/>
     </w:p>
-    <w:p>
+    <w:p/>
+    <w:p>
+      <w:r>
+        <w:lastRenderedPageBreak/>
+        <w:t>Figure 2: Distance Sensor Thread</w:t>
+      </w:r>
       <w:r>
         <w:rPr>
-          <w:highlight w:val="yellow"/>
+          <w:noProof/>
         </w:rPr>
-        <w:t>TODO</w:t>
+        <w:drawing>
+          <wp:inline distT="0" distB="0" distL="0" distR="0">
+            <wp:extent cx="5943600" cy="3371850"/>
+            <wp:effectExtent l="0" t="0" r="0" b="0"/>
+            <wp:docPr id="4" name="Picture 4" descr="C:\Users\maste\Downloads\CSE321-Final-Project-Schematic (3).png"/>
+            <wp:cNvGraphicFramePr>
+              <a:graphicFrameLocks xmlns:a="http://schemas.openxmlformats.org/drawingml/2006/main" noChangeAspect="1"/>
+            </wp:cNvGraphicFramePr>
+            <a:graphic xmlns:a="http://schemas.openxmlformats.org/drawingml/2006/main">
+              <a:graphicData uri="http://schemas.openxmlformats.org/drawingml/2006/picture">
+                <pic:pic xmlns:pic="http://schemas.openxmlformats.org/drawingml/2006/picture">
+                  <pic:nvPicPr>
+                    <pic:cNvPr id="0" name="Picture 6" descr="C:\Users\maste\Downloads\CSE321-Final-Project-Schematic (3).png"/>
+                    <pic:cNvPicPr>
+                      <a:picLocks noChangeAspect="1" noChangeArrowheads="1"/>
+                    </pic:cNvPicPr>
+                  </pic:nvPicPr>
+                  <pic:blipFill>
+                    <a:blip r:embed="rId9">
+                      <a:extLst>
+                        <a:ext uri="{28A0092B-C50C-407E-A947-70E740481C1C}">
+                          <a14:useLocalDpi xmlns:a14="http://schemas.microsoft.com/office/drawing/2010/main" val="0"/>
+                        </a:ext>
+                      </a:extLst>
+                    </a:blip>
+                    <a:srcRect/>
+                    <a:stretch>
+                      <a:fillRect/>
+                    </a:stretch>
+                  </pic:blipFill>
+                  <pic:spPr bwMode="auto">
+                    <a:xfrm>
+                      <a:off x="0" y="0"/>
+                      <a:ext cx="5943600" cy="3371850"/>
+                    </a:xfrm>
+                    <a:prstGeom prst="rect">
+                      <a:avLst/>
+                    </a:prstGeom>
+                    <a:noFill/>
+                    <a:ln>
+                      <a:noFill/>
+                    </a:ln>
+                  </pic:spPr>
+                </pic:pic>
+              </a:graphicData>
+            </a:graphic>
+          </wp:inline>
+        </w:drawing>
+      </w:r>
+    </w:p>
+    <w:p/>
+    <w:p>
+      <w:r>
+        <w:t>Figure 3: Matrix Input Thread</w:t>
+      </w:r>
+      <w:r>
+        <w:rPr>
+          <w:noProof/>
+        </w:rPr>
+        <w:drawing>
+          <wp:inline distT="0" distB="0" distL="0" distR="0">
+            <wp:extent cx="5943600" cy="2838450"/>
+            <wp:effectExtent l="0" t="0" r="0" b="0"/>
+            <wp:docPr id="5" name="Picture 5" descr="C:\Users\maste\Downloads\CSE321-Final-Project-Schematic (4).png"/>
+            <wp:cNvGraphicFramePr>
+              <a:graphicFrameLocks xmlns:a="http://schemas.openxmlformats.org/drawingml/2006/main" noChangeAspect="1"/>
+            </wp:cNvGraphicFramePr>
+            <a:graphic xmlns:a="http://schemas.openxmlformats.org/drawingml/2006/main">
+              <a:graphicData uri="http://schemas.openxmlformats.org/drawingml/2006/picture">
+                <pic:pic xmlns:pic="http://schemas.openxmlformats.org/drawingml/2006/picture">
+                  <pic:nvPicPr>
+                    <pic:cNvPr id="0" name="Picture 7" descr="C:\Users\maste\Downloads\CSE321-Final-Project-Schematic (4).png"/>
+                    <pic:cNvPicPr>
+                      <a:picLocks noChangeAspect="1" noChangeArrowheads="1"/>
+                    </pic:cNvPicPr>
+                  </pic:nvPicPr>
+                  <pic:blipFill>
+                    <a:blip r:embed="rId10">
+                      <a:extLst>
+                        <a:ext uri="{28A0092B-C50C-407E-A947-70E740481C1C}">
+                          <a14:useLocalDpi xmlns:a14="http://schemas.microsoft.com/office/drawing/2010/main" val="0"/>
+                        </a:ext>
+                      </a:extLst>
+                    </a:blip>
+                    <a:srcRect/>
+                    <a:stretch>
+                      <a:fillRect/>
+                    </a:stretch>
+                  </pic:blipFill>
+                  <pic:spPr bwMode="auto">
+                    <a:xfrm>
+                      <a:off x="0" y="0"/>
+                      <a:ext cx="5943600" cy="2838450"/>
+                    </a:xfrm>
+                    <a:prstGeom prst="rect">
+                      <a:avLst/>
+                    </a:prstGeom>
+                    <a:noFill/>
+                    <a:ln>
+                      <a:noFill/>
+                    </a:ln>
+                  </pic:spPr>
+                </pic:pic>
+              </a:graphicData>
+            </a:graphic>
+          </wp:inline>
+        </w:drawing>
+      </w:r>
+    </w:p>
+    <w:p/>
+    <w:p>
+      <w:r>
+        <w:lastRenderedPageBreak/>
+        <w:t>Figure 4: Output Refresh Thread</w:t>
+      </w:r>
+      <w:r>
+        <w:rPr>
+          <w:noProof/>
+        </w:rPr>
+        <w:drawing>
+          <wp:inline distT="0" distB="0" distL="0" distR="0">
+            <wp:extent cx="5934075" cy="3362325"/>
+            <wp:effectExtent l="0" t="0" r="9525" b="9525"/>
+            <wp:docPr id="6" name="Picture 6" descr="C:\Users\maste\Downloads\CSE321-Final-Project-Schematic (5).png"/>
+            <wp:cNvGraphicFramePr>
+              <a:graphicFrameLocks xmlns:a="http://schemas.openxmlformats.org/drawingml/2006/main" noChangeAspect="1"/>
+            </wp:cNvGraphicFramePr>
+            <a:graphic xmlns:a="http://schemas.openxmlformats.org/drawingml/2006/main">
+              <a:graphicData uri="http://schemas.openxmlformats.org/drawingml/2006/picture">
+                <pic:pic xmlns:pic="http://schemas.openxmlformats.org/drawingml/2006/picture">
+                  <pic:nvPicPr>
+                    <pic:cNvPr id="0" name="Picture 8" descr="C:\Users\maste\Downloads\CSE321-Final-Project-Schematic (5).png"/>
+                    <pic:cNvPicPr>
+                      <a:picLocks noChangeAspect="1" noChangeArrowheads="1"/>
+                    </pic:cNvPicPr>
+                  </pic:nvPicPr>
+                  <pic:blipFill>
+                    <a:blip r:embed="rId11">
+                      <a:extLst>
+                        <a:ext uri="{28A0092B-C50C-407E-A947-70E740481C1C}">
+                          <a14:useLocalDpi xmlns:a14="http://schemas.microsoft.com/office/drawing/2010/main" val="0"/>
+                        </a:ext>
+                      </a:extLst>
+                    </a:blip>
+                    <a:srcRect/>
+                    <a:stretch>
+                      <a:fillRect/>
+                    </a:stretch>
+                  </pic:blipFill>
+                  <pic:spPr bwMode="auto">
+                    <a:xfrm>
+                      <a:off x="0" y="0"/>
+                      <a:ext cx="5934075" cy="3362325"/>
+                    </a:xfrm>
+                    <a:prstGeom prst="rect">
+                      <a:avLst/>
+                    </a:prstGeom>
+                    <a:noFill/>
+                    <a:ln>
+                      <a:noFill/>
+                    </a:ln>
+                  </pic:spPr>
+                </pic:pic>
+              </a:graphicData>
+            </a:graphic>
+          </wp:inline>
+        </w:drawing>
+      </w:r>
+    </w:p>
+    <w:p/>
+    <w:p>
+      <w:r>
+        <w:t>Figure 5: Buzzer Threads</w:t>
+      </w:r>
+    </w:p>
+    <w:p>
+      <w:r>
+        <w:rPr>
+          <w:noProof/>
+        </w:rPr>
+        <w:drawing>
+          <wp:inline distT="0" distB="0" distL="0" distR="0">
+            <wp:extent cx="5934075" cy="1828800"/>
+            <wp:effectExtent l="0" t="0" r="9525" b="0"/>
+            <wp:docPr id="8" name="Picture 8" descr="C:\Users\maste\Downloads\CSE321-Final-Project-Schematic (7).png"/>
+            <wp:cNvGraphicFramePr>
+              <a:graphicFrameLocks xmlns:a="http://schemas.openxmlformats.org/drawingml/2006/main" noChangeAspect="1"/>
+            </wp:cNvGraphicFramePr>
+            <a:graphic xmlns:a="http://schemas.openxmlformats.org/drawingml/2006/main">
+              <a:graphicData uri="http://schemas.openxmlformats.org/drawingml/2006/picture">
+                <pic:pic xmlns:pic="http://schemas.openxmlformats.org/drawingml/2006/picture">
+                  <pic:nvPicPr>
+                    <pic:cNvPr id="0" name="Picture 10" descr="C:\Users\maste\Downloads\CSE321-Final-Project-Schematic (7).png"/>
+                    <pic:cNvPicPr>
+                      <a:picLocks noChangeAspect="1" noChangeArrowheads="1"/>
+                    </pic:cNvPicPr>
+                  </pic:nvPicPr>
+                  <pic:blipFill>
+                    <a:blip r:embed="rId12">
+                      <a:extLst>
+                        <a:ext uri="{28A0092B-C50C-407E-A947-70E740481C1C}">
+                          <a14:useLocalDpi xmlns:a14="http://schemas.microsoft.com/office/drawing/2010/main" val="0"/>
+                        </a:ext>
+                      </a:extLst>
+                    </a:blip>
+                    <a:srcRect/>
+                    <a:stretch>
+                      <a:fillRect/>
+                    </a:stretch>
+                  </pic:blipFill>
+                  <pic:spPr bwMode="auto">
+                    <a:xfrm>
+                      <a:off x="0" y="0"/>
+                      <a:ext cx="5934075" cy="1828800"/>
+                    </a:xfrm>
+                    <a:prstGeom prst="rect">
+                      <a:avLst/>
+                    </a:prstGeom>
+                    <a:noFill/>
+                    <a:ln>
+                      <a:noFill/>
+                    </a:ln>
+                  </pic:spPr>
+                </pic:pic>
+              </a:graphicData>
+            </a:graphic>
+          </wp:inline>
+        </w:drawing>
       </w:r>
     </w:p>
     <w:p/>
@@ -2811,7 +3101,6 @@
         <w:rPr>
           <w:noProof/>
         </w:rPr>
-        <w:lastRenderedPageBreak/>
         <w:drawing>
           <wp:inline distT="0" distB="0" distL="0" distR="0">
             <wp:extent cx="3619500" cy="5979442"/>
@@ -2830,7 +3119,7 @@
                     </pic:cNvPicPr>
                   </pic:nvPicPr>
                   <pic:blipFill>
-                    <a:blip r:embed="rId8" cstate="print">
+                    <a:blip r:embed="rId13" cstate="print">
                       <a:extLst>
                         <a:ext uri="{28A0092B-C50C-407E-A947-70E740481C1C}">
                           <a14:useLocalDpi xmlns:a14="http://schemas.microsoft.com/office/drawing/2010/main" val="0"/>
@@ -2920,6 +3209,7 @@
         </w:numPr>
       </w:pPr>
       <w:r>
+        <w:lastRenderedPageBreak/>
         <w:t>JHD1804 LCD</w:t>
       </w:r>
     </w:p>
@@ -2971,7 +3261,6 @@
         </w:numPr>
       </w:pPr>
       <w:r>
-        <w:lastRenderedPageBreak/>
         <w:t>Solderless breadboard</w:t>
       </w:r>
     </w:p>
@@ -3057,7 +3346,7 @@
                     <pic:cNvPicPr/>
                   </pic:nvPicPr>
                   <pic:blipFill>
-                    <a:blip r:embed="rId9"/>
+                    <a:blip r:embed="rId14"/>
                     <a:stretch>
                       <a:fillRect/>
                     </a:stretch>
@@ -3120,6 +3409,7 @@
         </w:numPr>
       </w:pPr>
       <w:r>
+        <w:lastRenderedPageBreak/>
         <w:t>Matrix pin 1 must be connected to</w:t>
       </w:r>
       <w:r>
@@ -3207,7 +3497,6 @@
         </w:numPr>
       </w:pPr>
       <w:r>
-        <w:lastRenderedPageBreak/>
         <w:t xml:space="preserve">Matrix pin </w:t>
       </w:r>
       <w:r>
@@ -3766,6 +4055,7 @@
       </w:pPr>
       <w:bookmarkStart w:id="26" w:name="_Toc89604994"/>
       <w:r>
+        <w:lastRenderedPageBreak/>
         <w:t xml:space="preserve">09. </w:t>
       </w:r>
       <w:r>
@@ -3977,7 +4267,7 @@
       </w:r>
     </w:p>
     <w:sectPr>
-      <w:headerReference w:type="default" r:id="rId10"/>
+      <w:headerReference w:type="default" r:id="rId15"/>
       <w:pgSz w:w="12240" w:h="15840"/>
       <w:pgMar w:top="1440" w:right="1440" w:bottom="1440" w:left="1440" w:header="720" w:footer="720" w:gutter="0"/>
       <w:cols w:space="720"/>
@@ -5927,7 +6217,7 @@
 </file>
 
 <file path=customXml/itemProps1.xml><?xml version="1.0" encoding="utf-8"?>
-<ds:datastoreItem xmlns:ds="http://schemas.openxmlformats.org/officeDocument/2006/customXml" ds:itemID="{000CC328-5EE9-478B-8AE4-5F46854D120D}">
+<ds:datastoreItem xmlns:ds="http://schemas.openxmlformats.org/officeDocument/2006/customXml" ds:itemID="{6D4F89E8-38B9-4876-A843-82D21A884A86}">
   <ds:schemaRefs>
     <ds:schemaRef ds:uri="http://schemas.openxmlformats.org/officeDocument/2006/bibliography"/>
   </ds:schemaRefs>

</xml_diff>

<commit_message>
populated Block Diagram report segment
</commit_message>
<xml_diff>
--- a/Project 3/CSE321_project3_mnelyubo_report.docx
+++ b/Project 3/CSE321_project3_mnelyubo_report.docx
@@ -2100,13 +2100,7 @@
         <w:t xml:space="preserve">by </w:t>
       </w:r>
       <w:r>
-        <w:t>tracking how much of a container’s inventory is occupied over the course of a work day.  If there is food remaining in the container a</w:t>
-      </w:r>
-      <w:r>
-        <w:t>t the end of the work day</w:t>
-      </w:r>
-      <w:r>
-        <w:t xml:space="preserve">, the system will generate a sound to </w:t>
+        <w:t xml:space="preserve">tracking how much of a container’s inventory is occupied over the course of a work day.  If there is food remaining in the container at the end of the work day, the system will generate a sound to </w:t>
       </w:r>
       <w:r>
         <w:t>alert</w:t>
@@ -2278,10 +2272,7 @@
         </w:numPr>
       </w:pPr>
       <w:r>
-        <w:t xml:space="preserve">The distance sensor has a maximum effective range of 400 cm </w:t>
-      </w:r>
-      <w:r>
-        <w:t>(</w:t>
+        <w:t>The distance sensor has a maximum effective range of 400 cm (</w:t>
       </w:r>
       <w:proofErr w:type="spellStart"/>
       <w:r>
@@ -2289,10 +2280,7 @@
       </w:r>
       <w:proofErr w:type="spellEnd"/>
       <w:r>
-        <w:t xml:space="preserve"> Electronics)</w:t>
-      </w:r>
-      <w:r>
-        <w:t>.</w:t>
+        <w:t xml:space="preserve"> Electronics).</w:t>
       </w:r>
     </w:p>
     <w:p>
@@ -2304,10 +2292,7 @@
         </w:numPr>
       </w:pPr>
       <w:r>
-        <w:t xml:space="preserve">The distance sensor has a minimum effective range of 2 cm </w:t>
-      </w:r>
-      <w:r>
-        <w:t>(</w:t>
+        <w:t>The distance sensor has a minimum effective range of 2 cm (</w:t>
       </w:r>
       <w:proofErr w:type="spellStart"/>
       <w:r>
@@ -2315,10 +2300,7 @@
       </w:r>
       <w:proofErr w:type="spellEnd"/>
       <w:r>
-        <w:t xml:space="preserve"> Electronics)</w:t>
-      </w:r>
-      <w:r>
-        <w:t>.</w:t>
+        <w:t xml:space="preserve"> Electronics).</w:t>
       </w:r>
     </w:p>
     <w:p>
@@ -2738,16 +2720,68 @@
       </w:pPr>
       <w:bookmarkStart w:id="18" w:name="_Toc89604987"/>
       <w:r>
+        <w:t xml:space="preserve">05. </w:t>
+      </w:r>
+      <w:r>
+        <w:t>Block Diagram</w:t>
+      </w:r>
+      <w:bookmarkEnd w:id="18"/>
+    </w:p>
+    <w:p>
+      <w:r>
+        <w:t>The following color code is used in the block diagrams for each thread of the program listed below:</w:t>
+      </w:r>
+    </w:p>
+    <w:p>
+      <w:r>
+        <w:t>Red:</w:t>
+      </w:r>
+      <w:r>
+        <w:t xml:space="preserve"> ticker</w:t>
+      </w:r>
+      <w:r>
+        <w:t>.</w:t>
+      </w:r>
+    </w:p>
+    <w:p>
+      <w:r>
+        <w:t>Orange: manually created thread.</w:t>
+      </w:r>
+    </w:p>
+    <w:p>
+      <w:r>
+        <w:t>Orange Container: Shows function calls and data access within the thread.</w:t>
+      </w:r>
+    </w:p>
+    <w:p>
+      <w:r>
+        <w:t>Yellow: manually created ISR.</w:t>
+      </w:r>
+    </w:p>
+    <w:p>
+      <w:r>
+        <w:t>Green: non-ISR function.</w:t>
+      </w:r>
+    </w:p>
+    <w:p>
+      <w:r>
+        <w:t>Green Container: Event Queue.</w:t>
+      </w:r>
+    </w:p>
+    <w:p>
+      <w:r>
+        <w:t>Blue: Direct pin or API access to hardware peripherals.</w:t>
+      </w:r>
+    </w:p>
+    <w:p>
+      <w:r>
+        <w:t>Purple: data access to read or write, as indicated by the direction of arrows. All parenthesized numbers preceding variable names indicate mutex lock order.</w:t>
+      </w:r>
+    </w:p>
+    <w:p/>
+    <w:p>
+      <w:r>
         <w:lastRenderedPageBreak/>
-        <w:t xml:space="preserve">05. </w:t>
-      </w:r>
-      <w:r>
-        <w:t>Block Diagram</w:t>
-      </w:r>
-      <w:bookmarkEnd w:id="18"/>
-    </w:p>
-    <w:p>
-      <w:r>
         <w:t>Figure 1: Main program execution behavior</w:t>
       </w:r>
       <w:r>
@@ -2803,8 +2837,6 @@
           </wp:inline>
         </w:drawing>
       </w:r>
-      <w:bookmarkStart w:id="19" w:name="_GoBack"/>
-      <w:bookmarkEnd w:id="19"/>
     </w:p>
     <w:p/>
     <w:p>
@@ -2990,17 +3022,15 @@
       <w:r>
         <w:t>Figure 5: Buzzer Threads</w:t>
       </w:r>
-    </w:p>
-    <w:p>
       <w:r>
         <w:rPr>
           <w:noProof/>
         </w:rPr>
         <w:drawing>
-          <wp:inline distT="0" distB="0" distL="0" distR="0">
-            <wp:extent cx="5934075" cy="1828800"/>
-            <wp:effectExtent l="0" t="0" r="9525" b="0"/>
-            <wp:docPr id="8" name="Picture 8" descr="C:\Users\maste\Downloads\CSE321-Final-Project-Schematic (7).png"/>
+          <wp:inline distT="0" distB="0" distL="0" distR="0" wp14:anchorId="4FB5B9B8" wp14:editId="03439B3B">
+            <wp:extent cx="5943600" cy="1724660"/>
+            <wp:effectExtent l="0" t="0" r="0" b="8890"/>
+            <wp:docPr id="9" name="Picture 9"/>
             <wp:cNvGraphicFramePr>
               <a:graphicFrameLocks xmlns:a="http://schemas.openxmlformats.org/drawingml/2006/main" noChangeAspect="1"/>
             </wp:cNvGraphicFramePr>
@@ -3008,36 +3038,23 @@
               <a:graphicData uri="http://schemas.openxmlformats.org/drawingml/2006/picture">
                 <pic:pic xmlns:pic="http://schemas.openxmlformats.org/drawingml/2006/picture">
                   <pic:nvPicPr>
-                    <pic:cNvPr id="0" name="Picture 10" descr="C:\Users\maste\Downloads\CSE321-Final-Project-Schematic (7).png"/>
-                    <pic:cNvPicPr>
-                      <a:picLocks noChangeAspect="1" noChangeArrowheads="1"/>
-                    </pic:cNvPicPr>
+                    <pic:cNvPr id="1" name=""/>
+                    <pic:cNvPicPr/>
                   </pic:nvPicPr>
                   <pic:blipFill>
-                    <a:blip r:embed="rId12">
-                      <a:extLst>
-                        <a:ext uri="{28A0092B-C50C-407E-A947-70E740481C1C}">
-                          <a14:useLocalDpi xmlns:a14="http://schemas.microsoft.com/office/drawing/2010/main" val="0"/>
-                        </a:ext>
-                      </a:extLst>
-                    </a:blip>
-                    <a:srcRect/>
+                    <a:blip r:embed="rId12"/>
                     <a:stretch>
                       <a:fillRect/>
                     </a:stretch>
                   </pic:blipFill>
-                  <pic:spPr bwMode="auto">
+                  <pic:spPr>
                     <a:xfrm>
                       <a:off x="0" y="0"/>
-                      <a:ext cx="5934075" cy="1828800"/>
+                      <a:ext cx="5943600" cy="1724660"/>
                     </a:xfrm>
                     <a:prstGeom prst="rect">
                       <a:avLst/>
                     </a:prstGeom>
-                    <a:noFill/>
-                    <a:ln>
-                      <a:noFill/>
-                    </a:ln>
                   </pic:spPr>
                 </pic:pic>
               </a:graphicData>
@@ -3045,6 +3062,10 @@
           </wp:inline>
         </w:drawing>
       </w:r>
+    </w:p>
+    <w:p>
+      <w:bookmarkStart w:id="19" w:name="_GoBack"/>
+      <w:bookmarkEnd w:id="19"/>
     </w:p>
     <w:p/>
     <w:p>
@@ -6217,7 +6238,7 @@
 </file>
 
 <file path=customXml/itemProps1.xml><?xml version="1.0" encoding="utf-8"?>
-<ds:datastoreItem xmlns:ds="http://schemas.openxmlformats.org/officeDocument/2006/customXml" ds:itemID="{6D4F89E8-38B9-4876-A843-82D21A884A86}">
+<ds:datastoreItem xmlns:ds="http://schemas.openxmlformats.org/officeDocument/2006/customXml" ds:itemID="{EC96C53F-CE95-450F-A276-9922BD181A01}">
   <ds:schemaRefs>
     <ds:schemaRef ds:uri="http://schemas.openxmlformats.org/officeDocument/2006/bibliography"/>
   </ds:schemaRefs>

</xml_diff>

<commit_message>
Cleaned up Block Diagram color code
</commit_message>
<xml_diff>
--- a/Project 3/CSE321_project3_mnelyubo_report.docx
+++ b/Project 3/CSE321_project3_mnelyubo_report.docx
@@ -2732,52 +2732,198 @@
         <w:t>The following color code is used in the block diagrams for each thread of the program listed below:</w:t>
       </w:r>
     </w:p>
-    <w:p>
-      <w:r>
-        <w:t>Red:</w:t>
-      </w:r>
-      <w:r>
-        <w:t xml:space="preserve"> ticker</w:t>
-      </w:r>
-      <w:r>
-        <w:t>.</w:t>
-      </w:r>
-    </w:p>
-    <w:p>
-      <w:r>
-        <w:t>Orange: manually created thread.</w:t>
-      </w:r>
-    </w:p>
-    <w:p>
-      <w:r>
-        <w:t>Orange Container: Shows function calls and data access within the thread.</w:t>
-      </w:r>
-    </w:p>
-    <w:p>
-      <w:r>
-        <w:t>Yellow: manually created ISR.</w:t>
-      </w:r>
-    </w:p>
-    <w:p>
-      <w:r>
-        <w:t>Green: non-ISR function.</w:t>
-      </w:r>
-    </w:p>
-    <w:p>
-      <w:r>
-        <w:t>Green Container: Event Queue.</w:t>
-      </w:r>
-    </w:p>
-    <w:p>
-      <w:r>
-        <w:t>Blue: Direct pin or API access to hardware peripherals.</w:t>
-      </w:r>
-    </w:p>
-    <w:p>
-      <w:r>
-        <w:t>Purple: data access to read or write, as indicated by the direction of arrows. All parenthesized numbers preceding variable names indicate mutex lock order.</w:t>
-      </w:r>
-    </w:p>
+    <w:tbl>
+      <w:tblPr>
+        <w:tblStyle w:val="TableGrid"/>
+        <w:tblW w:w="0" w:type="auto"/>
+        <w:tblLook w:val="04A0" w:firstRow="1" w:lastRow="0" w:firstColumn="1" w:lastColumn="0" w:noHBand="0" w:noVBand="1"/>
+      </w:tblPr>
+      <w:tblGrid>
+        <w:gridCol w:w="2335"/>
+        <w:gridCol w:w="7015"/>
+      </w:tblGrid>
+      <w:tr>
+        <w:tc>
+          <w:tcPr>
+            <w:tcW w:w="2335" w:type="dxa"/>
+          </w:tcPr>
+          <w:p>
+            <w:r>
+              <w:t>Block Color</w:t>
+            </w:r>
+          </w:p>
+        </w:tc>
+        <w:tc>
+          <w:tcPr>
+            <w:tcW w:w="7015" w:type="dxa"/>
+          </w:tcPr>
+          <w:p>
+            <w:r>
+              <w:t>Meaning</w:t>
+            </w:r>
+          </w:p>
+        </w:tc>
+      </w:tr>
+      <w:tr>
+        <w:tc>
+          <w:tcPr>
+            <w:tcW w:w="2335" w:type="dxa"/>
+          </w:tcPr>
+          <w:p>
+            <w:r>
+              <w:t>Red</w:t>
+            </w:r>
+          </w:p>
+        </w:tc>
+        <w:tc>
+          <w:tcPr>
+            <w:tcW w:w="7015" w:type="dxa"/>
+          </w:tcPr>
+          <w:p>
+            <w:r>
+              <w:t>This block represents a ticker.</w:t>
+            </w:r>
+          </w:p>
+        </w:tc>
+      </w:tr>
+      <w:tr>
+        <w:tc>
+          <w:tcPr>
+            <w:tcW w:w="2335" w:type="dxa"/>
+          </w:tcPr>
+          <w:p>
+            <w:r>
+              <w:t>Orange</w:t>
+            </w:r>
+          </w:p>
+        </w:tc>
+        <w:tc>
+          <w:tcPr>
+            <w:tcW w:w="7015" w:type="dxa"/>
+          </w:tcPr>
+          <w:p>
+            <w:r>
+              <w:t>This block represents a thread.</w:t>
+            </w:r>
+          </w:p>
+        </w:tc>
+      </w:tr>
+      <w:tr>
+        <w:tc>
+          <w:tcPr>
+            <w:tcW w:w="2335" w:type="dxa"/>
+          </w:tcPr>
+          <w:p>
+            <w:r>
+              <w:t>Yellow</w:t>
+            </w:r>
+          </w:p>
+        </w:tc>
+        <w:tc>
+          <w:tcPr>
+            <w:tcW w:w="7015" w:type="dxa"/>
+          </w:tcPr>
+          <w:p>
+            <w:r>
+              <w:t>This block represents an ISR function.</w:t>
+            </w:r>
+          </w:p>
+        </w:tc>
+      </w:tr>
+      <w:tr>
+        <w:tc>
+          <w:tcPr>
+            <w:tcW w:w="2335" w:type="dxa"/>
+          </w:tcPr>
+          <w:p>
+            <w:r>
+              <w:t>Green</w:t>
+            </w:r>
+          </w:p>
+        </w:tc>
+        <w:tc>
+          <w:tcPr>
+            <w:tcW w:w="7015" w:type="dxa"/>
+          </w:tcPr>
+          <w:p>
+            <w:r>
+              <w:t>This block represents a non-ISR function.</w:t>
+            </w:r>
+          </w:p>
+        </w:tc>
+      </w:tr>
+      <w:tr>
+        <w:tc>
+          <w:tcPr>
+            <w:tcW w:w="2335" w:type="dxa"/>
+          </w:tcPr>
+          <w:p>
+            <w:r>
+              <w:t>Half - Green</w:t>
+            </w:r>
+          </w:p>
+        </w:tc>
+        <w:tc>
+          <w:tcPr>
+            <w:tcW w:w="7015" w:type="dxa"/>
+          </w:tcPr>
+          <w:p>
+            <w:r>
+              <w:t>This block represents an Event Queue of non-ISR functions.</w:t>
+            </w:r>
+          </w:p>
+        </w:tc>
+      </w:tr>
+      <w:tr>
+        <w:tc>
+          <w:tcPr>
+            <w:tcW w:w="2335" w:type="dxa"/>
+          </w:tcPr>
+          <w:p>
+            <w:r>
+              <w:t>Blue</w:t>
+            </w:r>
+          </w:p>
+        </w:tc>
+        <w:tc>
+          <w:tcPr>
+            <w:tcW w:w="7015" w:type="dxa"/>
+          </w:tcPr>
+          <w:p>
+            <w:r>
+              <w:t>This block represents a direct pin or API access to hardware peripherals.</w:t>
+            </w:r>
+          </w:p>
+        </w:tc>
+      </w:tr>
+      <w:tr>
+        <w:tc>
+          <w:tcPr>
+            <w:tcW w:w="2335" w:type="dxa"/>
+          </w:tcPr>
+          <w:p>
+            <w:r>
+              <w:t>Purple</w:t>
+            </w:r>
+          </w:p>
+        </w:tc>
+        <w:tc>
+          <w:tcPr>
+            <w:tcW w:w="7015" w:type="dxa"/>
+          </w:tcPr>
+          <w:p>
+            <w:r>
+              <w:t>This block represents data access to internal variables.</w:t>
+            </w:r>
+          </w:p>
+          <w:p>
+            <w:r>
+              <w:t>Parenthesized numbers that precede variable names indicate that the variable is protected by an ordered Mutex lock.</w:t>
+            </w:r>
+          </w:p>
+        </w:tc>
+      </w:tr>
+    </w:tbl>
     <w:p/>
     <w:p>
       <w:r>
@@ -3063,23 +3209,19 @@
         </w:drawing>
       </w:r>
     </w:p>
-    <w:p>
-      <w:bookmarkStart w:id="19" w:name="_GoBack"/>
+    <w:p/>
+    <w:p>
+      <w:pPr>
+        <w:pStyle w:val="Heading1"/>
+      </w:pPr>
+      <w:bookmarkStart w:id="19" w:name="_Toc89604988"/>
+      <w:r>
+        <w:t xml:space="preserve">06. </w:t>
+      </w:r>
+      <w:r>
+        <w:t>State Diagram</w:t>
+      </w:r>
       <w:bookmarkEnd w:id="19"/>
-    </w:p>
-    <w:p/>
-    <w:p>
-      <w:pPr>
-        <w:pStyle w:val="Heading1"/>
-      </w:pPr>
-      <w:bookmarkStart w:id="20" w:name="_Toc89604988"/>
-      <w:r>
-        <w:t xml:space="preserve">06. </w:t>
-      </w:r>
-      <w:r>
-        <w:t>State Diagram</w:t>
-      </w:r>
-      <w:bookmarkEnd w:id="20"/>
     </w:p>
     <w:p>
       <w:r>
@@ -3114,8 +3256,15 @@
         <w:t>The matrix key “D” is used as a universal reset to the “Set Current Time” state in order to modify the system configuration.</w:t>
       </w:r>
     </w:p>
-    <w:p/>
-    <w:p/>
+    <w:p>
+      <w:r>
+        <w:t>The system buzzer peripheral will only produce sound when the system is in the Observer state.</w:t>
+      </w:r>
+    </w:p>
+    <w:p>
+      <w:bookmarkStart w:id="20" w:name="_GoBack"/>
+      <w:bookmarkEnd w:id="20"/>
+    </w:p>
     <w:p/>
     <w:p>
       <w:r>
@@ -3230,7 +3379,6 @@
         </w:numPr>
       </w:pPr>
       <w:r>
-        <w:lastRenderedPageBreak/>
         <w:t>JHD1804 LCD</w:t>
       </w:r>
     </w:p>
@@ -3243,6 +3391,7 @@
         </w:numPr>
       </w:pPr>
       <w:r>
+        <w:lastRenderedPageBreak/>
         <w:t>4-pin ribbon cable for connecting LCD to breadboard</w:t>
       </w:r>
     </w:p>
@@ -3430,7 +3579,6 @@
         </w:numPr>
       </w:pPr>
       <w:r>
-        <w:lastRenderedPageBreak/>
         <w:t>Matrix pin 1 must be connected to</w:t>
       </w:r>
       <w:r>
@@ -3455,6 +3603,7 @@
         </w:numPr>
       </w:pPr>
       <w:r>
+        <w:lastRenderedPageBreak/>
         <w:t xml:space="preserve">Matrix pin 2 must be connected to </w:t>
       </w:r>
       <w:r>
@@ -5935,6 +6084,25 @@
       <w:ind w:left="440"/>
     </w:pPr>
   </w:style>
+  <w:style w:type="table" w:styleId="TableGrid">
+    <w:name w:val="Table Grid"/>
+    <w:basedOn w:val="TableNormal"/>
+    <w:uiPriority w:val="39"/>
+    <w:rsid w:val="005E2A6C"/>
+    <w:pPr>
+      <w:spacing w:after="0" w:line="240" w:lineRule="auto"/>
+    </w:pPr>
+    <w:tblPr>
+      <w:tblBorders>
+        <w:top w:val="single" w:sz="4" w:space="0" w:color="auto"/>
+        <w:left w:val="single" w:sz="4" w:space="0" w:color="auto"/>
+        <w:bottom w:val="single" w:sz="4" w:space="0" w:color="auto"/>
+        <w:right w:val="single" w:sz="4" w:space="0" w:color="auto"/>
+        <w:insideH w:val="single" w:sz="4" w:space="0" w:color="auto"/>
+        <w:insideV w:val="single" w:sz="4" w:space="0" w:color="auto"/>
+      </w:tblBorders>
+    </w:tblPr>
+  </w:style>
 </w:styles>
 </file>
 
@@ -6238,7 +6406,7 @@
 </file>
 
 <file path=customXml/itemProps1.xml><?xml version="1.0" encoding="utf-8"?>
-<ds:datastoreItem xmlns:ds="http://schemas.openxmlformats.org/officeDocument/2006/customXml" ds:itemID="{EC96C53F-CE95-450F-A276-9922BD181A01}">
+<ds:datastoreItem xmlns:ds="http://schemas.openxmlformats.org/officeDocument/2006/customXml" ds:itemID="{06423EE3-B068-42B5-B730-9303CFFFBD23}">
   <ds:schemaRefs>
     <ds:schemaRef ds:uri="http://schemas.openxmlformats.org/officeDocument/2006/bibliography"/>
   </ds:schemaRefs>

</xml_diff>

<commit_message>
populated integration of required features
</commit_message>
<xml_diff>
--- a/Project 3/CSE321_project3_mnelyubo_report.docx
+++ b/Project 3/CSE321_project3_mnelyubo_report.docx
@@ -2476,6 +2476,168 @@
     </w:p>
     <w:p>
       <w:r>
+        <w:t xml:space="preserve">A bitwise output driver was implemented for the distance sensor trigger.  Modification of the output bit from a value of 0 to a value of 1 for a duration of 10 microseconds before returning to 0 is responsible for sending a trigger signal to the distance sensor in order to cause the sensor to generate a distance measurement </w:t>
+      </w:r>
+      <w:r>
+        <w:t>(</w:t>
+      </w:r>
+      <w:proofErr w:type="spellStart"/>
+      <w:r>
+        <w:t>SparkFun</w:t>
+      </w:r>
+      <w:proofErr w:type="spellEnd"/>
+      <w:r>
+        <w:t xml:space="preserve"> Electronics).</w:t>
+      </w:r>
+      <w:r>
+        <w:t xml:space="preserve">  Configuration of the bitwise driver occur in the main function.  The main function is responsible for enabling port C and configuring pin C9 as an output to be used by the distance sensor.  Modifications to the output value of the pin are made by the function </w:t>
+      </w:r>
+      <w:proofErr w:type="spellStart"/>
+      <w:r>
+        <w:t>pollDistanceSensor</w:t>
+      </w:r>
+      <w:proofErr w:type="spellEnd"/>
+      <w:r>
+        <w:t>.</w:t>
+      </w:r>
+    </w:p>
+    <w:p>
+      <w:pPr>
+        <w:pStyle w:val="Heading2"/>
+      </w:pPr>
+      <w:bookmarkStart w:id="8" w:name="_Toc89604977"/>
+      <w:r>
+        <w:t xml:space="preserve">d) </w:t>
+      </w:r>
+      <w:r>
+        <w:t>Critical Section Protection</w:t>
+      </w:r>
+      <w:bookmarkEnd w:id="8"/>
+    </w:p>
+    <w:p>
+      <w:r>
+        <w:t>Critical Section Protection is necessary when more than one thread needs to access to a resource that is accessed by more than one thread.  Mutual exclusion is implemented to prevent race conditions where more than one thread attempts to access the same resource, resulting in an unintended system state.  A Mutex lock encapsulates all instances of functions reading from and writing into the LCD output text table.  If the mutex is not used, a thread writing to the output table might result in a partially changed value being set into the string before a context switch causes that partially changed value to be printed onto the LCD before the completed new data is written.  Usage of the mutex ensures that any thread attempting to access the LCD output table must wait until no other thread is accessing the table before being granted access to proceed with its operation.</w:t>
+      </w:r>
+    </w:p>
+    <w:p>
+      <w:pPr>
+        <w:pStyle w:val="Heading2"/>
+      </w:pPr>
+      <w:bookmarkStart w:id="9" w:name="_Toc89604978"/>
+      <w:r>
+        <w:t xml:space="preserve">e) </w:t>
+      </w:r>
+      <w:r>
+        <w:t>Multithread Implementation</w:t>
+      </w:r>
+      <w:bookmarkEnd w:id="9"/>
+    </w:p>
+    <w:p>
+      <w:r>
+        <w:t xml:space="preserve">Individual threads are implemented in the system to control the multiple system peripherals.  All operations pertaining to the distance sensor are executed by the Distance Sensor Thread.  This ensures that all internal variables associated with the distance sensor are only modified by whatever function is being executed by that thread.  All non-ISR functions that handle the behavior of the distance sensor are called by being put into the distance sensor event queue or by being called by a function being executed from that event queue. Use of primarily thread-internal variables that do not need to be locked by mutexes minimizes the lockout period that other threads may experience while the Distance Sensor Thread is modifying shared system variables.  All threads and tickers to enqueue periodic events for the threads are started by the main function after interrupts and peripheral drivers have been configured.  Function execution and data access by all implemented threads is visualized in Section </w:t>
+      </w:r>
+      <w:hyperlink w:anchor="_05._Block_Diagram" w:history="1">
+        <w:r>
+          <w:rPr>
+            <w:rStyle w:val="Hyperlink"/>
+          </w:rPr>
+          <w:t>05. B</w:t>
+        </w:r>
+        <w:r>
+          <w:rPr>
+            <w:rStyle w:val="Hyperlink"/>
+          </w:rPr>
+          <w:t>l</w:t>
+        </w:r>
+        <w:r>
+          <w:rPr>
+            <w:rStyle w:val="Hyperlink"/>
+          </w:rPr>
+          <w:t>ock Diagram</w:t>
+        </w:r>
+      </w:hyperlink>
+      <w:r>
+        <w:t>.</w:t>
+      </w:r>
+    </w:p>
+    <w:p>
+      <w:pPr>
+        <w:pStyle w:val="Heading2"/>
+      </w:pPr>
+      <w:bookmarkStart w:id="10" w:name="_Toc89604979"/>
+      <w:r>
+        <w:t xml:space="preserve">f) </w:t>
+      </w:r>
+      <w:r>
+        <w:t>Interrupt Implementation</w:t>
+      </w:r>
+      <w:bookmarkEnd w:id="10"/>
+    </w:p>
+    <w:p>
+      <w:r>
+        <w:t xml:space="preserve">Interrupts are used to immediately react to changes in the state of the echo signal sent from the distance sensor to the NUCLEO.  The alternative method to using interrupts to acquire the echo signal data would be polling the input pins.  Due to an accurate count of milliseconds between the rising and falling edge sensor echo signals being essential for accurately calculating the current distance, the low cost and high </w:t>
+      </w:r>
+      <w:r>
+        <w:lastRenderedPageBreak/>
+        <w:t>precision solution of interrupts is optimal.  The interrupts are declared in a global scope and initialized within the main function to call two ISR functions, corresponding to a rising and falling edge trigger event. These functions record the time in milliseconds between the distance sensor being polled and the edge event being detected.  The falling edge ISR enqueues a non-ISR function to be handled by the distance sensor thread to calculate the data rapidly recorded during the short interrupt handler periods.</w:t>
+      </w:r>
+      <w:bookmarkStart w:id="11" w:name="_GoBack"/>
+      <w:bookmarkEnd w:id="11"/>
+    </w:p>
+    <w:p/>
+    <w:p>
+      <w:pPr>
+        <w:pStyle w:val="Heading1"/>
+      </w:pPr>
+      <w:bookmarkStart w:id="12" w:name="_Toc89604980"/>
+      <w:r>
+        <w:t xml:space="preserve">04. </w:t>
+      </w:r>
+      <w:r>
+        <w:t>Design Process</w:t>
+      </w:r>
+      <w:bookmarkEnd w:id="12"/>
+    </w:p>
+    <w:p>
+      <w:pPr>
+        <w:pStyle w:val="Heading2"/>
+      </w:pPr>
+      <w:bookmarkStart w:id="13" w:name="_Toc89604981"/>
+      <w:r>
+        <w:t>a) Ask</w:t>
+      </w:r>
+      <w:bookmarkEnd w:id="13"/>
+    </w:p>
+    <w:p>
+      <w:pPr>
+        <w:pStyle w:val="Heading3"/>
+      </w:pPr>
+      <w:bookmarkStart w:id="14" w:name="_Toc89604982"/>
+      <w:r>
+        <w:t>Purpose</w:t>
+      </w:r>
+      <w:bookmarkEnd w:id="14"/>
+    </w:p>
+    <w:p>
+      <w:r>
+        <w:t xml:space="preserve">In an effort to minimize food waste, foods that aren’t sold at the end of a work day can be taken home </w:t>
+      </w:r>
+      <w:r>
+        <w:t>by the workers and consumed while the food is still in good condition.  Design a system that will alert staff members at the end of a work day if there is still food in a container that can be taken home for consumption.</w:t>
+      </w:r>
+    </w:p>
+    <w:p>
+      <w:pPr>
+        <w:pStyle w:val="Heading3"/>
+      </w:pPr>
+      <w:bookmarkStart w:id="15" w:name="_Toc89604983"/>
+      <w:r>
+        <w:t>Inputs</w:t>
+      </w:r>
+      <w:bookmarkEnd w:id="15"/>
+    </w:p>
+    <w:p>
+      <w:r>
         <w:rPr>
           <w:highlight w:val="yellow"/>
         </w:rPr>
@@ -2485,16 +2647,13 @@
     <w:p/>
     <w:p>
       <w:pPr>
-        <w:pStyle w:val="Heading2"/>
-      </w:pPr>
-      <w:bookmarkStart w:id="8" w:name="_Toc89604977"/>
-      <w:r>
-        <w:t xml:space="preserve">d) </w:t>
-      </w:r>
-      <w:r>
-        <w:t>Critical Section Protection</w:t>
-      </w:r>
-      <w:bookmarkEnd w:id="8"/>
+        <w:pStyle w:val="Heading3"/>
+      </w:pPr>
+      <w:bookmarkStart w:id="16" w:name="_Toc89604984"/>
+      <w:r>
+        <w:t>Outputs</w:t>
+      </w:r>
+      <w:bookmarkEnd w:id="16"/>
     </w:p>
     <w:p>
       <w:r>
@@ -2507,16 +2666,13 @@
     <w:p/>
     <w:p>
       <w:pPr>
-        <w:pStyle w:val="Heading2"/>
-      </w:pPr>
-      <w:bookmarkStart w:id="9" w:name="_Toc89604978"/>
-      <w:r>
-        <w:t xml:space="preserve">e) </w:t>
-      </w:r>
-      <w:r>
-        <w:t>Multithread Implementation</w:t>
-      </w:r>
-      <w:bookmarkEnd w:id="9"/>
+        <w:pStyle w:val="Heading3"/>
+      </w:pPr>
+      <w:bookmarkStart w:id="17" w:name="_Toc89604985"/>
+      <w:r>
+        <w:t>Constraints</w:t>
+      </w:r>
+      <w:bookmarkEnd w:id="17"/>
     </w:p>
     <w:p>
       <w:r>
@@ -2531,14 +2687,11 @@
       <w:pPr>
         <w:pStyle w:val="Heading2"/>
       </w:pPr>
-      <w:bookmarkStart w:id="10" w:name="_Toc89604979"/>
-      <w:r>
-        <w:t xml:space="preserve">f) </w:t>
-      </w:r>
-      <w:r>
-        <w:t>Interrupt Implementation</w:t>
-      </w:r>
-      <w:bookmarkEnd w:id="10"/>
+      <w:bookmarkStart w:id="18" w:name="_Toc89604986"/>
+      <w:r>
+        <w:t>b) Research/Imagine</w:t>
+      </w:r>
+      <w:bookmarkEnd w:id="18"/>
     </w:p>
     <w:p>
       <w:r>
@@ -2548,184 +2701,95 @@
         <w:t>TODO</w:t>
       </w:r>
     </w:p>
-    <w:p/>
-    <w:p/>
+    <w:p>
+      <w:r>
+        <w:t xml:space="preserve">In order to recognize if there is food remaining that can be taken home, a distance sensor can be used to approximate how much food is currently in a container.  For this approximation to be accurate, the distance sensor’s data will also need reference distances for the maximum length away from the sensor when the container is empty and the minimum length away from the sensor as a reference for when the container is full.  One button will be needed to allow a user </w:t>
+      </w:r>
+      <w:r>
+        <w:t>to confirm these distances.</w:t>
+      </w:r>
+    </w:p>
+    <w:p>
+      <w:r>
+        <w:t xml:space="preserve">In order to recognize when workers should be alerted that there is remaining food, the system will need to be aware of the current time and the time after which it should notify workers of any remaining contents.  </w:t>
+      </w:r>
+      <w:r>
+        <w:t>Ten</w:t>
+      </w:r>
+      <w:r>
+        <w:t xml:space="preserve"> </w:t>
+      </w:r>
+      <w:r>
+        <w:t xml:space="preserve">additional </w:t>
+      </w:r>
+      <w:r>
+        <w:t>buttons will be needed to allow an easily accessible range of input numbers</w:t>
+      </w:r>
+      <w:r>
+        <w:t>.</w:t>
+      </w:r>
+    </w:p>
+    <w:p>
+      <w:r>
+        <w:t>For both of the</w:t>
+      </w:r>
+      <w:r>
+        <w:t xml:space="preserve"> required</w:t>
+      </w:r>
+      <w:r>
+        <w:t xml:space="preserve"> user inputs, an output indicator of what the system’s user has configured and is about to confirm would improve the ease of use of the system.  An LCD can be used to display the current time, closing time, and distance between the sensor and the nearest object to it in the container.</w:t>
+      </w:r>
+    </w:p>
+    <w:p>
+      <w:r>
+        <w:t xml:space="preserve">The system should notify workers in such a way that they do not need to be actively monitoring the system in order to be alerted if it is past closing time and the container is not empty.  A buzzer module </w:t>
+      </w:r>
+      <w:r>
+        <w:lastRenderedPageBreak/>
+        <w:t xml:space="preserve">would be able to accomplish this by creating a sound that will alert everyone in the immediate area.  This </w:t>
+      </w:r>
+      <w:r>
+        <w:t>buzzer-</w:t>
+      </w:r>
+      <w:r>
+        <w:t xml:space="preserve">produced </w:t>
+      </w:r>
+      <w:r>
+        <w:t xml:space="preserve">sound should </w:t>
+      </w:r>
+      <w:r>
+        <w:t xml:space="preserve">be designed to not </w:t>
+      </w:r>
+      <w:r>
+        <w:t xml:space="preserve">be excessively unpleasant nor </w:t>
+      </w:r>
+      <w:r>
+        <w:t>cause any hearing problem</w:t>
+      </w:r>
+      <w:r>
+        <w:t>s</w:t>
+      </w:r>
+      <w:r>
+        <w:t>.</w:t>
+      </w:r>
+      <w:r>
+        <w:t xml:space="preserve">  An additional input button should be dedicated to explicitly shutting down/restarting the alarm.</w:t>
+      </w:r>
+    </w:p>
     <w:p>
       <w:pPr>
         <w:pStyle w:val="Heading1"/>
       </w:pPr>
-      <w:bookmarkStart w:id="11" w:name="_Toc89604980"/>
-      <w:r>
-        <w:t xml:space="preserve">04. </w:t>
-      </w:r>
-      <w:r>
-        <w:t>Design Process</w:t>
-      </w:r>
-      <w:bookmarkEnd w:id="11"/>
-    </w:p>
-    <w:p>
-      <w:pPr>
-        <w:pStyle w:val="Heading2"/>
-      </w:pPr>
-      <w:bookmarkStart w:id="12" w:name="_Toc89604981"/>
-      <w:r>
-        <w:t>a) Ask</w:t>
-      </w:r>
-      <w:bookmarkEnd w:id="12"/>
-    </w:p>
-    <w:p>
-      <w:pPr>
-        <w:pStyle w:val="Heading3"/>
-      </w:pPr>
-      <w:bookmarkStart w:id="13" w:name="_Toc89604982"/>
-      <w:r>
-        <w:t>Purpose</w:t>
-      </w:r>
-      <w:bookmarkEnd w:id="13"/>
-    </w:p>
-    <w:p>
-      <w:r>
-        <w:t xml:space="preserve">In an effort to minimize food waste, foods that aren’t sold at the end of a work day can be taken home </w:t>
-      </w:r>
-      <w:r>
-        <w:t>by the workers and consumed while the food is still in good condition.  Design a system that will alert staff members at the end of a work day if there is still food in a container that can be taken home for consumption.</w:t>
-      </w:r>
-    </w:p>
-    <w:p>
-      <w:pPr>
-        <w:pStyle w:val="Heading3"/>
-      </w:pPr>
-      <w:bookmarkStart w:id="14" w:name="_Toc89604983"/>
-      <w:r>
-        <w:t>Inputs</w:t>
-      </w:r>
-      <w:bookmarkEnd w:id="14"/>
-    </w:p>
-    <w:p>
-      <w:r>
-        <w:rPr>
-          <w:highlight w:val="yellow"/>
-        </w:rPr>
-        <w:t>TODO</w:t>
-      </w:r>
-    </w:p>
-    <w:p/>
-    <w:p>
-      <w:pPr>
-        <w:pStyle w:val="Heading3"/>
-      </w:pPr>
-      <w:bookmarkStart w:id="15" w:name="_Toc89604984"/>
-      <w:r>
-        <w:t>Outputs</w:t>
-      </w:r>
-      <w:bookmarkEnd w:id="15"/>
-    </w:p>
-    <w:p>
-      <w:r>
-        <w:rPr>
-          <w:highlight w:val="yellow"/>
-        </w:rPr>
-        <w:t>TODO</w:t>
-      </w:r>
-    </w:p>
-    <w:p/>
-    <w:p>
-      <w:pPr>
-        <w:pStyle w:val="Heading3"/>
-      </w:pPr>
-      <w:bookmarkStart w:id="16" w:name="_Toc89604985"/>
-      <w:r>
-        <w:lastRenderedPageBreak/>
-        <w:t>Constraints</w:t>
-      </w:r>
-      <w:bookmarkEnd w:id="16"/>
-    </w:p>
-    <w:p>
-      <w:r>
-        <w:rPr>
-          <w:highlight w:val="yellow"/>
-        </w:rPr>
-        <w:t>TODO</w:t>
-      </w:r>
-    </w:p>
-    <w:p/>
-    <w:p>
-      <w:pPr>
-        <w:pStyle w:val="Heading2"/>
-      </w:pPr>
-      <w:bookmarkStart w:id="17" w:name="_Toc89604986"/>
-      <w:r>
-        <w:t>b) Research/Imagine</w:t>
-      </w:r>
-      <w:bookmarkEnd w:id="17"/>
-    </w:p>
-    <w:p>
-      <w:r>
-        <w:rPr>
-          <w:highlight w:val="yellow"/>
-        </w:rPr>
-        <w:t>TODO</w:t>
-      </w:r>
-    </w:p>
-    <w:p>
-      <w:r>
-        <w:t xml:space="preserve">In order to recognize if there is food remaining that can be taken home, a distance sensor can be used to approximate how much food is currently in a container.  For this approximation to be accurate, the distance sensor’s data will also need reference distances for the maximum length away from the sensor when the container is empty and the minimum length away from the sensor as a reference for when the container is full.  One button will be needed to allow a user </w:t>
-      </w:r>
-      <w:r>
-        <w:t>to confirm these distances.</w:t>
-      </w:r>
-    </w:p>
-    <w:p>
-      <w:r>
-        <w:t xml:space="preserve">In order to recognize when workers should be alerted that there is remaining food, the system will need to be aware of the current time and the time after which it should notify workers of any remaining contents.  </w:t>
-      </w:r>
-      <w:r>
-        <w:t>Ten</w:t>
-      </w:r>
-      <w:r>
-        <w:t xml:space="preserve"> </w:t>
-      </w:r>
-      <w:r>
-        <w:t xml:space="preserve">additional </w:t>
-      </w:r>
-      <w:r>
-        <w:t>buttons will be needed to allow an easily accessible range of input numbers</w:t>
-      </w:r>
-      <w:r>
-        <w:t>.</w:t>
-      </w:r>
-    </w:p>
-    <w:p>
-      <w:r>
-        <w:t>For both of these user inputs, an output indicator of what the system’s user has configured and is about to confirm would improve the ease of use of the system.  An LCD can be used to display the current time, closing time, and distance between the sensor and the nearest object to it in the container.</w:t>
-      </w:r>
-    </w:p>
-    <w:p>
-      <w:r>
-        <w:t xml:space="preserve">The system should notify workers in such a way that they do not need to be actively monitoring the system in order to be alerted if it is past closing time and the container is not empty.  A buzzer module would be able to accomplish this by creating a sound that will alert everyone in the immediate area.  This </w:t>
-      </w:r>
-      <w:r>
-        <w:t xml:space="preserve">produced </w:t>
-      </w:r>
-      <w:r>
-        <w:t xml:space="preserve">sound should </w:t>
-      </w:r>
-      <w:r>
-        <w:t>be carefully designed to not cause any hearing problems in the time frame that it would take for a worker to walk over and silence the buzzer before proceeding to collect any items left within the container.</w:t>
-      </w:r>
-    </w:p>
-    <w:p>
-      <w:pPr>
-        <w:pStyle w:val="Heading1"/>
-      </w:pPr>
-      <w:bookmarkStart w:id="18" w:name="_Toc89604987"/>
+      <w:bookmarkStart w:id="19" w:name="_Toc89604987"/>
+      <w:bookmarkStart w:id="20" w:name="_05._Block_Diagram"/>
+      <w:bookmarkEnd w:id="20"/>
       <w:r>
         <w:t xml:space="preserve">05. </w:t>
       </w:r>
       <w:r>
         <w:t>Block Diagram</w:t>
       </w:r>
-      <w:bookmarkEnd w:id="18"/>
+      <w:bookmarkEnd w:id="19"/>
     </w:p>
     <w:p>
       <w:r>
@@ -3214,14 +3278,14 @@
       <w:pPr>
         <w:pStyle w:val="Heading1"/>
       </w:pPr>
-      <w:bookmarkStart w:id="19" w:name="_Toc89604988"/>
+      <w:bookmarkStart w:id="21" w:name="_Toc89604988"/>
       <w:r>
         <w:t xml:space="preserve">06. </w:t>
       </w:r>
       <w:r>
         <w:t>State Diagram</w:t>
       </w:r>
-      <w:bookmarkEnd w:id="19"/>
+      <w:bookmarkEnd w:id="21"/>
     </w:p>
     <w:p>
       <w:r>
@@ -3261,10 +3325,7 @@
         <w:t>The system buzzer peripheral will only produce sound when the system is in the Observer state.</w:t>
       </w:r>
     </w:p>
-    <w:p>
-      <w:bookmarkStart w:id="20" w:name="_GoBack"/>
-      <w:bookmarkEnd w:id="20"/>
-    </w:p>
+    <w:p/>
     <w:p/>
     <w:p>
       <w:r>
@@ -3326,14 +3387,14 @@
       <w:pPr>
         <w:pStyle w:val="Heading1"/>
       </w:pPr>
-      <w:bookmarkStart w:id="21" w:name="_Toc89604989"/>
+      <w:bookmarkStart w:id="22" w:name="_Toc89604989"/>
       <w:r>
         <w:t xml:space="preserve">07. </w:t>
       </w:r>
       <w:r>
         <w:t>Bill of Materials</w:t>
       </w:r>
-      <w:bookmarkEnd w:id="21"/>
+      <w:bookmarkEnd w:id="22"/>
     </w:p>
     <w:p>
       <w:r>
@@ -3462,27 +3523,27 @@
       <w:pPr>
         <w:pStyle w:val="Heading1"/>
       </w:pPr>
-      <w:bookmarkStart w:id="22" w:name="_Toc89604990"/>
+      <w:bookmarkStart w:id="23" w:name="_Toc89604990"/>
       <w:r>
         <w:t xml:space="preserve">08. </w:t>
       </w:r>
       <w:r>
         <w:t>Instructions</w:t>
       </w:r>
-      <w:bookmarkEnd w:id="22"/>
+      <w:bookmarkEnd w:id="23"/>
     </w:p>
     <w:p>
       <w:pPr>
         <w:pStyle w:val="Heading2"/>
       </w:pPr>
-      <w:bookmarkStart w:id="23" w:name="_Toc89604991"/>
+      <w:bookmarkStart w:id="24" w:name="_Toc89604991"/>
       <w:r>
         <w:t xml:space="preserve">a) </w:t>
       </w:r>
       <w:r>
         <w:t>Schematic</w:t>
       </w:r>
-      <w:bookmarkEnd w:id="23"/>
+      <w:bookmarkEnd w:id="24"/>
     </w:p>
     <w:p>
       <w:r>
@@ -3542,14 +3603,14 @@
       <w:pPr>
         <w:pStyle w:val="Heading2"/>
       </w:pPr>
-      <w:bookmarkStart w:id="24" w:name="_Toc89604992"/>
+      <w:bookmarkStart w:id="25" w:name="_Toc89604992"/>
       <w:r>
         <w:t xml:space="preserve">b) </w:t>
       </w:r>
       <w:r>
         <w:t>Construction Instructions</w:t>
       </w:r>
-      <w:bookmarkEnd w:id="24"/>
+      <w:bookmarkEnd w:id="25"/>
     </w:p>
     <w:p>
       <w:r>
@@ -4201,14 +4262,14 @@
       <w:pPr>
         <w:pStyle w:val="Heading2"/>
       </w:pPr>
-      <w:bookmarkStart w:id="25" w:name="_Toc89604993"/>
+      <w:bookmarkStart w:id="26" w:name="_Toc89604993"/>
       <w:r>
         <w:t xml:space="preserve">c) </w:t>
       </w:r>
       <w:r>
         <w:t>Usage Instructions</w:t>
       </w:r>
-      <w:bookmarkEnd w:id="25"/>
+      <w:bookmarkEnd w:id="26"/>
     </w:p>
     <w:p>
       <w:r>
@@ -4223,7 +4284,7 @@
       <w:pPr>
         <w:pStyle w:val="Heading1"/>
       </w:pPr>
-      <w:bookmarkStart w:id="26" w:name="_Toc89604994"/>
+      <w:bookmarkStart w:id="27" w:name="_Toc89604994"/>
       <w:r>
         <w:lastRenderedPageBreak/>
         <w:t xml:space="preserve">09. </w:t>
@@ -4231,7 +4292,7 @@
       <w:r>
         <w:t>Test Plan Instructions</w:t>
       </w:r>
-      <w:bookmarkEnd w:id="26"/>
+      <w:bookmarkEnd w:id="27"/>
     </w:p>
     <w:p>
       <w:r>
@@ -4246,14 +4307,14 @@
       <w:pPr>
         <w:pStyle w:val="Heading1"/>
       </w:pPr>
-      <w:bookmarkStart w:id="27" w:name="_Toc89604995"/>
+      <w:bookmarkStart w:id="28" w:name="_Toc89604995"/>
       <w:r>
         <w:t xml:space="preserve">10. </w:t>
       </w:r>
       <w:r>
         <w:t>Revision History Timeline</w:t>
       </w:r>
-      <w:bookmarkEnd w:id="27"/>
+      <w:bookmarkEnd w:id="28"/>
     </w:p>
     <w:p>
       <w:r>
@@ -4336,7 +4397,7 @@
       <w:pPr>
         <w:pStyle w:val="Heading1"/>
       </w:pPr>
-      <w:bookmarkStart w:id="28" w:name="_Toc89604996"/>
+      <w:bookmarkStart w:id="29" w:name="_Toc89604996"/>
       <w:r>
         <w:lastRenderedPageBreak/>
         <w:t xml:space="preserve">Appendix A: </w:t>
@@ -4344,7 +4405,7 @@
       <w:r>
         <w:t>References</w:t>
       </w:r>
-      <w:bookmarkEnd w:id="28"/>
+      <w:bookmarkEnd w:id="29"/>
     </w:p>
     <w:p>
       <w:pPr>
@@ -5806,7 +5867,6 @@
   <w:style w:type="character" w:default="1" w:styleId="DefaultParagraphFont">
     <w:name w:val="Default Paragraph Font"/>
     <w:uiPriority w:val="1"/>
-    <w:semiHidden/>
     <w:unhideWhenUsed/>
   </w:style>
   <w:style w:type="table" w:default="1" w:styleId="TableNormal">
@@ -6102,6 +6162,18 @@
         <w:insideV w:val="single" w:sz="4" w:space="0" w:color="auto"/>
       </w:tblBorders>
     </w:tblPr>
+  </w:style>
+  <w:style w:type="character" w:styleId="FollowedHyperlink">
+    <w:name w:val="FollowedHyperlink"/>
+    <w:basedOn w:val="DefaultParagraphFont"/>
+    <w:uiPriority w:val="99"/>
+    <w:semiHidden/>
+    <w:unhideWhenUsed/>
+    <w:rsid w:val="00F15CF3"/>
+    <w:rPr>
+      <w:color w:val="954F72" w:themeColor="followedHyperlink"/>
+      <w:u w:val="single"/>
+    </w:rPr>
   </w:style>
 </w:styles>
 </file>
@@ -6406,7 +6478,7 @@
 </file>
 
 <file path=customXml/itemProps1.xml><?xml version="1.0" encoding="utf-8"?>
-<ds:datastoreItem xmlns:ds="http://schemas.openxmlformats.org/officeDocument/2006/customXml" ds:itemID="{06423EE3-B068-42B5-B730-9303CFFFBD23}">
+<ds:datastoreItem xmlns:ds="http://schemas.openxmlformats.org/officeDocument/2006/customXml" ds:itemID="{6BA1881F-0CD4-4EA6-84A8-99BA94028CD3}">
   <ds:schemaRefs>
     <ds:schemaRef ds:uri="http://schemas.openxmlformats.org/officeDocument/2006/bibliography"/>
   </ds:schemaRefs>

</xml_diff>

<commit_message>
final tweaks to report
</commit_message>
<xml_diff>
--- a/Project 3/CSE321_project3_mnelyubo_report.docx
+++ b/Project 3/CSE321_project3_mnelyubo_report.docx
@@ -2471,7 +2471,7 @@
                 <w:sz w:val="20"/>
                 <w:szCs w:val="20"/>
               </w:rPr>
-              <w:t>11</w:t>
+              <w:t>12</w:t>
             </w:r>
             <w:r>
               <w:rPr>
@@ -2645,7 +2645,7 @@
                 <w:sz w:val="20"/>
                 <w:szCs w:val="20"/>
               </w:rPr>
-              <w:t>12</w:t>
+              <w:t>13</w:t>
             </w:r>
             <w:r>
               <w:rPr>
@@ -2906,7 +2906,7 @@
                 <w:sz w:val="20"/>
                 <w:szCs w:val="20"/>
               </w:rPr>
-              <w:t>13</w:t>
+              <w:t>14</w:t>
             </w:r>
             <w:r>
               <w:rPr>
@@ -2993,7 +2993,7 @@
                 <w:sz w:val="20"/>
                 <w:szCs w:val="20"/>
               </w:rPr>
-              <w:t>14</w:t>
+              <w:t>15</w:t>
             </w:r>
             <w:r>
               <w:rPr>
@@ -3210,13 +3210,15 @@
             <w:fldChar w:fldCharType="end"/>
           </w:r>
         </w:p>
+        <w:bookmarkStart w:id="0" w:name="_GoBack" w:displacedByCustomXml="next"/>
+        <w:bookmarkEnd w:id="0" w:displacedByCustomXml="next"/>
       </w:sdtContent>
     </w:sdt>
     <w:p>
       <w:pPr>
         <w:pStyle w:val="Heading1"/>
       </w:pPr>
-      <w:bookmarkStart w:id="0" w:name="_Toc89870939"/>
+      <w:bookmarkStart w:id="1" w:name="_Toc89870939"/>
       <w:r>
         <w:lastRenderedPageBreak/>
         <w:t xml:space="preserve">01. </w:t>
@@ -3224,7 +3226,7 @@
       <w:r>
         <w:t>Introduction</w:t>
       </w:r>
-      <w:bookmarkEnd w:id="0"/>
+      <w:bookmarkEnd w:id="1"/>
     </w:p>
     <w:p>
       <w:r>
@@ -3265,7 +3267,7 @@
       <w:pPr>
         <w:pStyle w:val="Heading1"/>
       </w:pPr>
-      <w:bookmarkStart w:id="1" w:name="_Toc89870940"/>
+      <w:bookmarkStart w:id="2" w:name="_Toc89870940"/>
       <w:r>
         <w:t xml:space="preserve">02. </w:t>
       </w:r>
@@ -3275,17 +3277,17 @@
       <w:r>
         <w:t xml:space="preserve"> and Features</w:t>
       </w:r>
-      <w:bookmarkEnd w:id="1"/>
+      <w:bookmarkEnd w:id="2"/>
     </w:p>
     <w:p>
       <w:pPr>
         <w:pStyle w:val="Heading2"/>
       </w:pPr>
-      <w:bookmarkStart w:id="2" w:name="_Toc89870941"/>
+      <w:bookmarkStart w:id="3" w:name="_Toc89870941"/>
       <w:r>
         <w:t>a) Features</w:t>
       </w:r>
-      <w:bookmarkEnd w:id="2"/>
+      <w:bookmarkEnd w:id="3"/>
     </w:p>
     <w:p>
       <w:pPr>
@@ -3402,11 +3404,11 @@
       <w:pPr>
         <w:pStyle w:val="Heading2"/>
       </w:pPr>
-      <w:bookmarkStart w:id="3" w:name="_Toc89870942"/>
+      <w:bookmarkStart w:id="4" w:name="_Toc89870942"/>
       <w:r>
         <w:t>b) Specifications</w:t>
       </w:r>
-      <w:bookmarkEnd w:id="3"/>
+      <w:bookmarkEnd w:id="4"/>
     </w:p>
     <w:p>
       <w:pPr>
@@ -3533,7 +3535,7 @@
       <w:pPr>
         <w:pStyle w:val="Heading1"/>
       </w:pPr>
-      <w:bookmarkStart w:id="4" w:name="_Toc89870943"/>
+      <w:bookmarkStart w:id="5" w:name="_Toc89870943"/>
       <w:r>
         <w:lastRenderedPageBreak/>
         <w:t xml:space="preserve">03. </w:t>
@@ -3541,20 +3543,20 @@
       <w:r>
         <w:t>Integration of Required Features</w:t>
       </w:r>
-      <w:bookmarkEnd w:id="4"/>
+      <w:bookmarkEnd w:id="5"/>
     </w:p>
     <w:p>
       <w:pPr>
         <w:pStyle w:val="Heading2"/>
       </w:pPr>
-      <w:bookmarkStart w:id="5" w:name="_Toc89870944"/>
+      <w:bookmarkStart w:id="6" w:name="_Toc89870944"/>
       <w:r>
         <w:t xml:space="preserve">a) </w:t>
       </w:r>
       <w:r>
         <w:t>Watchdog Integration</w:t>
       </w:r>
-      <w:bookmarkEnd w:id="5"/>
+      <w:bookmarkEnd w:id="6"/>
     </w:p>
     <w:p>
       <w:r>
@@ -3568,14 +3570,14 @@
       <w:pPr>
         <w:pStyle w:val="Heading2"/>
       </w:pPr>
-      <w:bookmarkStart w:id="6" w:name="_Toc89870945"/>
+      <w:bookmarkStart w:id="7" w:name="_Toc89870945"/>
       <w:r>
         <w:t xml:space="preserve">b) </w:t>
       </w:r>
       <w:r>
         <w:t>Synchronization Integration</w:t>
       </w:r>
-      <w:bookmarkEnd w:id="6"/>
+      <w:bookmarkEnd w:id="7"/>
     </w:p>
     <w:p>
       <w:r>
@@ -3613,14 +3615,14 @@
       <w:pPr>
         <w:pStyle w:val="Heading2"/>
       </w:pPr>
-      <w:bookmarkStart w:id="7" w:name="_Toc89870946"/>
+      <w:bookmarkStart w:id="8" w:name="_Toc89870946"/>
       <w:r>
         <w:t xml:space="preserve">c) </w:t>
       </w:r>
       <w:r>
         <w:t>Bitwise Driver Control Integration</w:t>
       </w:r>
-      <w:bookmarkEnd w:id="7"/>
+      <w:bookmarkEnd w:id="8"/>
     </w:p>
     <w:p>
       <w:r>
@@ -3653,14 +3655,14 @@
       <w:pPr>
         <w:pStyle w:val="Heading2"/>
       </w:pPr>
-      <w:bookmarkStart w:id="8" w:name="_Toc89870947"/>
+      <w:bookmarkStart w:id="9" w:name="_Toc89870947"/>
       <w:r>
         <w:t xml:space="preserve">d) </w:t>
       </w:r>
       <w:r>
         <w:t>Critical Section Protection</w:t>
       </w:r>
-      <w:bookmarkEnd w:id="8"/>
+      <w:bookmarkEnd w:id="9"/>
     </w:p>
     <w:p>
       <w:r>
@@ -3671,14 +3673,14 @@
       <w:pPr>
         <w:pStyle w:val="Heading2"/>
       </w:pPr>
-      <w:bookmarkStart w:id="9" w:name="_Toc89870948"/>
+      <w:bookmarkStart w:id="10" w:name="_Toc89870948"/>
       <w:r>
         <w:t xml:space="preserve">e) </w:t>
       </w:r>
       <w:r>
         <w:t>Multithread Implementation</w:t>
       </w:r>
-      <w:bookmarkEnd w:id="9"/>
+      <w:bookmarkEnd w:id="10"/>
     </w:p>
     <w:p>
       <w:r>
@@ -3716,14 +3718,14 @@
       <w:pPr>
         <w:pStyle w:val="Heading2"/>
       </w:pPr>
-      <w:bookmarkStart w:id="10" w:name="_Toc89870949"/>
+      <w:bookmarkStart w:id="11" w:name="_Toc89870949"/>
       <w:r>
         <w:t xml:space="preserve">f) </w:t>
       </w:r>
       <w:r>
         <w:t>Interrupt Implementation</w:t>
       </w:r>
-      <w:bookmarkEnd w:id="10"/>
+      <w:bookmarkEnd w:id="11"/>
     </w:p>
     <w:p>
       <w:r>
@@ -3734,34 +3736,34 @@
       <w:pPr>
         <w:pStyle w:val="Heading1"/>
       </w:pPr>
-      <w:bookmarkStart w:id="11" w:name="_Toc89870950"/>
+      <w:bookmarkStart w:id="12" w:name="_Toc89870950"/>
       <w:r>
         <w:t xml:space="preserve">04. </w:t>
       </w:r>
       <w:r>
         <w:t>Design Process</w:t>
       </w:r>
-      <w:bookmarkEnd w:id="11"/>
+      <w:bookmarkEnd w:id="12"/>
     </w:p>
     <w:p>
       <w:pPr>
         <w:pStyle w:val="Heading2"/>
       </w:pPr>
-      <w:bookmarkStart w:id="12" w:name="_Toc89870951"/>
+      <w:bookmarkStart w:id="13" w:name="_Toc89870951"/>
       <w:r>
         <w:t>a) Ask</w:t>
       </w:r>
-      <w:bookmarkEnd w:id="12"/>
+      <w:bookmarkEnd w:id="13"/>
     </w:p>
     <w:p>
       <w:pPr>
         <w:pStyle w:val="Heading3"/>
       </w:pPr>
-      <w:bookmarkStart w:id="13" w:name="_Toc89870952"/>
+      <w:bookmarkStart w:id="14" w:name="_Toc89870952"/>
       <w:r>
         <w:t>Purpose</w:t>
       </w:r>
-      <w:bookmarkEnd w:id="13"/>
+      <w:bookmarkEnd w:id="14"/>
     </w:p>
     <w:p>
       <w:r>
@@ -3775,11 +3777,11 @@
       <w:pPr>
         <w:pStyle w:val="Heading3"/>
       </w:pPr>
-      <w:bookmarkStart w:id="14" w:name="_Toc89870953"/>
+      <w:bookmarkStart w:id="15" w:name="_Toc89870953"/>
       <w:r>
         <w:t>Inputs</w:t>
       </w:r>
-      <w:bookmarkEnd w:id="14"/>
+      <w:bookmarkEnd w:id="15"/>
     </w:p>
     <w:p>
       <w:pPr>
@@ -3833,11 +3835,11 @@
       <w:pPr>
         <w:pStyle w:val="Heading3"/>
       </w:pPr>
-      <w:bookmarkStart w:id="15" w:name="_Toc89870954"/>
+      <w:bookmarkStart w:id="16" w:name="_Toc89870954"/>
       <w:r>
         <w:t>Outputs</w:t>
       </w:r>
-      <w:bookmarkEnd w:id="15"/>
+      <w:bookmarkEnd w:id="16"/>
     </w:p>
     <w:p>
       <w:pPr>
@@ -3891,11 +3893,11 @@
       <w:pPr>
         <w:pStyle w:val="Heading3"/>
       </w:pPr>
-      <w:bookmarkStart w:id="16" w:name="_Toc89870955"/>
+      <w:bookmarkStart w:id="17" w:name="_Toc89870955"/>
       <w:r>
         <w:t>Constraints</w:t>
       </w:r>
-      <w:bookmarkEnd w:id="16"/>
+      <w:bookmarkEnd w:id="17"/>
     </w:p>
     <w:p>
       <w:pPr>
@@ -3950,11 +3952,11 @@
       <w:pPr>
         <w:pStyle w:val="Heading2"/>
       </w:pPr>
-      <w:bookmarkStart w:id="17" w:name="_Toc89870956"/>
+      <w:bookmarkStart w:id="18" w:name="_Toc89870956"/>
       <w:r>
         <w:t>b) Research/Imagine</w:t>
       </w:r>
-      <w:bookmarkEnd w:id="17"/>
+      <w:bookmarkEnd w:id="18"/>
     </w:p>
     <w:p>
       <w:r>
@@ -4031,16 +4033,16 @@
       <w:pPr>
         <w:pStyle w:val="Heading1"/>
       </w:pPr>
-      <w:bookmarkStart w:id="18" w:name="_05._Block_Diagram"/>
-      <w:bookmarkStart w:id="19" w:name="_Toc89870957"/>
-      <w:bookmarkEnd w:id="18"/>
+      <w:bookmarkStart w:id="19" w:name="_05._Block_Diagram"/>
+      <w:bookmarkStart w:id="20" w:name="_Toc89870957"/>
+      <w:bookmarkEnd w:id="19"/>
       <w:r>
         <w:t xml:space="preserve">05. </w:t>
       </w:r>
       <w:r>
         <w:t>Block Diagram</w:t>
       </w:r>
-      <w:bookmarkEnd w:id="19"/>
+      <w:bookmarkEnd w:id="20"/>
     </w:p>
     <w:p>
       <w:r>
@@ -4529,14 +4531,14 @@
       <w:pPr>
         <w:pStyle w:val="Heading1"/>
       </w:pPr>
-      <w:bookmarkStart w:id="20" w:name="_Toc89870958"/>
+      <w:bookmarkStart w:id="21" w:name="_Toc89870958"/>
       <w:r>
         <w:t xml:space="preserve">06. </w:t>
       </w:r>
       <w:r>
         <w:t>State Diagram</w:t>
       </w:r>
-      <w:bookmarkEnd w:id="20"/>
+      <w:bookmarkEnd w:id="21"/>
     </w:p>
     <w:p>
       <w:r>
@@ -4574,6 +4576,12 @@
     <w:p>
       <w:r>
         <w:t>The system buzzer peripheral will only produce sound when the system is in the Observer state.</w:t>
+      </w:r>
+    </w:p>
+    <w:p>
+      <w:r>
+        <w:lastRenderedPageBreak/>
+        <w:t>Figure 6: Matrix Input State Diagram</w:t>
       </w:r>
     </w:p>
     <w:p>
@@ -4581,7 +4589,6 @@
         <w:rPr>
           <w:noProof/>
         </w:rPr>
-        <w:lastRenderedPageBreak/>
         <w:drawing>
           <wp:inline distT="0" distB="0" distL="0" distR="0">
             <wp:extent cx="3528615" cy="5829300"/>
@@ -4636,14 +4643,14 @@
       <w:pPr>
         <w:pStyle w:val="Heading1"/>
       </w:pPr>
-      <w:bookmarkStart w:id="21" w:name="_Toc89870959"/>
+      <w:bookmarkStart w:id="22" w:name="_Toc89870959"/>
       <w:r>
         <w:t xml:space="preserve">07. </w:t>
       </w:r>
       <w:r>
         <w:t>Bill of Materials</w:t>
       </w:r>
-      <w:bookmarkEnd w:id="21"/>
+      <w:bookmarkEnd w:id="22"/>
     </w:p>
     <w:p>
       <w:r>
@@ -4752,6 +4759,7 @@
         </w:numPr>
       </w:pPr>
       <w:r>
+        <w:lastRenderedPageBreak/>
         <w:t>USB 2.0 A to USB 2.0 Micro B cable</w:t>
       </w:r>
     </w:p>
@@ -4771,28 +4779,27 @@
       <w:pPr>
         <w:pStyle w:val="Heading1"/>
       </w:pPr>
-      <w:bookmarkStart w:id="22" w:name="_Toc89870960"/>
-      <w:r>
-        <w:lastRenderedPageBreak/>
+      <w:bookmarkStart w:id="23" w:name="_Toc89870960"/>
+      <w:r>
         <w:t xml:space="preserve">08. </w:t>
       </w:r>
       <w:r>
         <w:t>Instructions</w:t>
       </w:r>
-      <w:bookmarkEnd w:id="22"/>
+      <w:bookmarkEnd w:id="23"/>
     </w:p>
     <w:p>
       <w:pPr>
         <w:pStyle w:val="Heading2"/>
       </w:pPr>
-      <w:bookmarkStart w:id="23" w:name="_Toc89870961"/>
+      <w:bookmarkStart w:id="24" w:name="_Toc89870961"/>
       <w:r>
         <w:t xml:space="preserve">a) </w:t>
       </w:r>
       <w:r>
         <w:t>Schematic</w:t>
       </w:r>
-      <w:bookmarkEnd w:id="23"/>
+      <w:bookmarkEnd w:id="24"/>
     </w:p>
     <w:p>
       <w:r>
@@ -4803,6 +4810,11 @@
       </w:r>
       <w:r>
         <w:t xml:space="preserve"> and peripherals need to be established (USB connection to a computer not pictured):</w:t>
+      </w:r>
+    </w:p>
+    <w:p>
+      <w:r>
+        <w:t>Figure 7: System wiring Schematic</w:t>
       </w:r>
     </w:p>
     <w:p>
@@ -4852,14 +4864,14 @@
       <w:pPr>
         <w:pStyle w:val="Heading2"/>
       </w:pPr>
-      <w:bookmarkStart w:id="24" w:name="_Toc89870962"/>
+      <w:bookmarkStart w:id="25" w:name="_Toc89870962"/>
       <w:r>
         <w:t xml:space="preserve">b) </w:t>
       </w:r>
       <w:r>
         <w:t>Construction Instructions</w:t>
       </w:r>
-      <w:bookmarkEnd w:id="24"/>
+      <w:bookmarkEnd w:id="25"/>
     </w:p>
     <w:p>
       <w:r>
@@ -4955,6 +4967,7 @@
         </w:numPr>
       </w:pPr>
       <w:r>
+        <w:lastRenderedPageBreak/>
         <w:t xml:space="preserve">Matrix pin 4 must be connected to </w:t>
       </w:r>
       <w:r>
@@ -5077,7 +5090,6 @@
     </w:p>
     <w:p>
       <w:r>
-        <w:lastRenderedPageBreak/>
         <w:t>LCD:</w:t>
       </w:r>
     </w:p>
@@ -5631,24 +5643,24 @@
       <w:pPr>
         <w:pStyle w:val="Heading2"/>
       </w:pPr>
-      <w:bookmarkStart w:id="25" w:name="_Toc89870963"/>
+      <w:bookmarkStart w:id="26" w:name="_Toc89870963"/>
       <w:r>
         <w:t xml:space="preserve">c) </w:t>
       </w:r>
       <w:r>
         <w:t>Usage Instructions</w:t>
       </w:r>
-      <w:bookmarkEnd w:id="25"/>
+      <w:bookmarkEnd w:id="26"/>
     </w:p>
     <w:p>
       <w:pPr>
         <w:pStyle w:val="Heading3"/>
       </w:pPr>
-      <w:bookmarkStart w:id="26" w:name="_Toc89870964"/>
+      <w:bookmarkStart w:id="27" w:name="_Toc89870964"/>
       <w:r>
         <w:t>Powering on the System</w:t>
       </w:r>
-      <w:bookmarkEnd w:id="26"/>
+      <w:bookmarkEnd w:id="27"/>
     </w:p>
     <w:p>
       <w:pPr>
@@ -5706,11 +5718,12 @@
       <w:pPr>
         <w:pStyle w:val="Heading3"/>
       </w:pPr>
-      <w:bookmarkStart w:id="27" w:name="_Toc89870965"/>
-      <w:r>
+      <w:bookmarkStart w:id="28" w:name="_Toc89870965"/>
+      <w:r>
+        <w:lastRenderedPageBreak/>
         <w:t>Configuring System Time</w:t>
       </w:r>
-      <w:bookmarkEnd w:id="27"/>
+      <w:bookmarkEnd w:id="28"/>
     </w:p>
     <w:p>
       <w:pPr>
@@ -5765,7 +5778,6 @@
         </w:numPr>
       </w:pPr>
       <w:r>
-        <w:lastRenderedPageBreak/>
         <w:t>If the time was input incorrectly, press “C” on the matrix keypad to clear the currently input time and restart entering the time from the tens of hours.</w:t>
       </w:r>
     </w:p>
@@ -5821,11 +5833,11 @@
       <w:pPr>
         <w:pStyle w:val="Heading3"/>
       </w:pPr>
-      <w:bookmarkStart w:id="28" w:name="_Toc89870966"/>
+      <w:bookmarkStart w:id="29" w:name="_Toc89870966"/>
       <w:r>
         <w:t>Calibrating Container Distances</w:t>
       </w:r>
-      <w:bookmarkEnd w:id="28"/>
+      <w:bookmarkEnd w:id="29"/>
     </w:p>
     <w:p>
       <w:pPr>
@@ -5917,6 +5929,11 @@
       </w:pPr>
       <w:r>
         <w:t>The following graphic shows how the distance sensor should be positioned with respect to the container.</w:t>
+      </w:r>
+    </w:p>
+    <w:p>
+      <w:r>
+        <w:t>Figure 8: Positioning the distance sensor with respect to the container that it is observing.</w:t>
       </w:r>
     </w:p>
     <w:p>
@@ -6045,6 +6062,7 @@
         </w:numPr>
       </w:pPr>
       <w:r>
+        <w:lastRenderedPageBreak/>
         <w:t>If the closest that an object can go toward the sensor is less than 2cm, anomalous sensor readings may be produced.  Move the object away from the sensor so that a low distance of 2~5 cm is displayed.</w:t>
       </w:r>
     </w:p>
@@ -6070,11 +6088,11 @@
       <w:pPr>
         <w:pStyle w:val="Heading3"/>
       </w:pPr>
-      <w:bookmarkStart w:id="29" w:name="_Toc89870967"/>
+      <w:bookmarkStart w:id="30" w:name="_Toc89870967"/>
       <w:r>
         <w:t>Actions During Active Observation</w:t>
       </w:r>
-      <w:bookmarkEnd w:id="29"/>
+      <w:bookmarkEnd w:id="30"/>
     </w:p>
     <w:p>
       <w:pPr>
@@ -6109,7 +6127,6 @@
         </w:numPr>
       </w:pPr>
       <w:r>
-        <w:lastRenderedPageBreak/>
         <w:t>To toggle the system alarm on/off, press “#” on the matrix keypad.</w:t>
       </w:r>
     </w:p>
@@ -6159,24 +6176,27 @@
       <w:pPr>
         <w:pStyle w:val="Heading1"/>
       </w:pPr>
-      <w:bookmarkStart w:id="30" w:name="_Toc89870968"/>
+      <w:bookmarkStart w:id="31" w:name="_Toc89870968"/>
       <w:r>
         <w:t xml:space="preserve">09. </w:t>
       </w:r>
       <w:r>
         <w:t>Test Plan Instructions</w:t>
       </w:r>
-      <w:bookmarkEnd w:id="30"/>
+      <w:bookmarkEnd w:id="31"/>
     </w:p>
     <w:p>
       <w:pPr>
         <w:pStyle w:val="Heading3"/>
       </w:pPr>
-      <w:bookmarkStart w:id="31" w:name="_Toc89870969"/>
-      <w:r>
-        <w:t>Buzzer Sound Verification</w:t>
-      </w:r>
-      <w:bookmarkEnd w:id="31"/>
+      <w:bookmarkStart w:id="32" w:name="_Toc89870969"/>
+      <w:r>
+        <w:t xml:space="preserve">Buzzer Sound </w:t>
+      </w:r>
+      <w:bookmarkEnd w:id="32"/>
+      <w:r>
+        <w:t>Testing</w:t>
+      </w:r>
     </w:p>
     <w:p>
       <w:pPr>
@@ -6189,33 +6209,27 @@
       <w:r>
         <w:t>Turn on the system by connecting a USB cable from the NUCLEO to a 5V power supply.</w:t>
       </w:r>
+      <w:r>
+        <w:t xml:space="preserve"> </w:t>
+      </w:r>
+      <w:r>
+        <w:t xml:space="preserve">The </w:t>
+      </w:r>
+      <w:r>
+        <w:t>following text</w:t>
+      </w:r>
+      <w:r>
+        <w:t xml:space="preserve"> should appear on the LCD</w:t>
+      </w:r>
+      <w:r>
+        <w:t>:</w:t>
+      </w:r>
     </w:p>
     <w:p>
       <w:pPr>
         <w:pStyle w:val="ListParagraph"/>
         <w:numPr>
           <w:ilvl w:val="1"/>
-          <w:numId w:val="10"/>
-        </w:numPr>
-      </w:pPr>
-      <w:r>
-        <w:t xml:space="preserve">The </w:t>
-      </w:r>
-      <w:r>
-        <w:t>following text</w:t>
-      </w:r>
-      <w:r>
-        <w:t xml:space="preserve"> should appear on the LCD</w:t>
-      </w:r>
-      <w:r>
-        <w:t>:</w:t>
-      </w:r>
-    </w:p>
-    <w:p>
-      <w:pPr>
-        <w:pStyle w:val="ListParagraph"/>
-        <w:numPr>
-          <w:ilvl w:val="2"/>
           <w:numId w:val="10"/>
         </w:numPr>
         <w:rPr>
@@ -6233,7 +6247,7 @@
       <w:pPr>
         <w:pStyle w:val="ListParagraph"/>
         <w:numPr>
-          <w:ilvl w:val="2"/>
+          <w:ilvl w:val="1"/>
           <w:numId w:val="10"/>
         </w:numPr>
         <w:rPr>
@@ -6279,12 +6293,109 @@
       <w:pPr>
         <w:pStyle w:val="ListParagraph"/>
         <w:numPr>
+          <w:ilvl w:val="1"/>
+          <w:numId w:val="10"/>
+        </w:numPr>
+        <w:rPr>
+          <w:rFonts w:cs="Times New Roman"/>
+        </w:rPr>
+      </w:pPr>
+      <w:r>
+        <w:rPr>
+          <w:rFonts w:cs="Times New Roman"/>
+        </w:rPr>
+        <w:t xml:space="preserve">If the LCD does not display </w:t>
+      </w:r>
+      <w:proofErr w:type="spellStart"/>
+      <w:r>
+        <w:rPr>
+          <w:rFonts w:cs="Times New Roman"/>
+        </w:rPr>
+        <w:t>a</w:t>
+      </w:r>
+      <w:proofErr w:type="spellEnd"/>
+      <w:r>
+        <w:rPr>
+          <w:rFonts w:cs="Times New Roman"/>
+        </w:rPr>
+        <w:t xml:space="preserve"> backlight, the LCD may not have been properly connected to the 5V and GND pins.</w:t>
+      </w:r>
+    </w:p>
+    <w:p>
+      <w:pPr>
+        <w:pStyle w:val="ListParagraph"/>
+        <w:numPr>
+          <w:ilvl w:val="1"/>
+          <w:numId w:val="10"/>
+        </w:numPr>
+        <w:rPr>
+          <w:rFonts w:cs="Times New Roman"/>
+        </w:rPr>
+      </w:pPr>
+      <w:r>
+        <w:rPr>
+          <w:rFonts w:cs="Times New Roman"/>
+        </w:rPr>
+        <w:t>If this text does not appear, the LCD may not have been properly connected.  Restart the system by pressing the on-board RESET user button B2.  If the error persists, verify that the SDA and SCL wires and pins were not mismatched.</w:t>
+      </w:r>
+    </w:p>
+    <w:p>
+      <w:pPr>
+        <w:pStyle w:val="ListParagraph"/>
+        <w:numPr>
           <w:ilvl w:val="0"/>
           <w:numId w:val="10"/>
         </w:numPr>
       </w:pPr>
       <w:r>
-        <w:t>Press “A” on the matrix keypad four times.</w:t>
+        <w:t xml:space="preserve">Press </w:t>
+      </w:r>
+      <w:r>
+        <w:t xml:space="preserve">the sequence </w:t>
+      </w:r>
+      <w:r>
+        <w:t>“A”</w:t>
+      </w:r>
+      <w:r>
+        <w:t xml:space="preserve">, </w:t>
+      </w:r>
+      <w:r>
+        <w:t>“A”</w:t>
+      </w:r>
+      <w:r>
+        <w:t xml:space="preserve">, </w:t>
+      </w:r>
+      <w:r>
+        <w:t>“A</w:t>
+      </w:r>
+      <w:proofErr w:type="gramStart"/>
+      <w:r>
+        <w:t>”</w:t>
+      </w:r>
+      <w:r>
+        <w:t xml:space="preserve"> ,</w:t>
+      </w:r>
+      <w:proofErr w:type="gramEnd"/>
+      <w:r>
+        <w:t xml:space="preserve"> </w:t>
+      </w:r>
+      <w:r>
+        <w:t>“A”</w:t>
+      </w:r>
+      <w:r>
+        <w:t xml:space="preserve"> on the matrix keypad.</w:t>
+      </w:r>
+      <w:r>
+        <w:t xml:space="preserve">  </w:t>
+      </w:r>
+      <w:r>
+        <w:t>This will set the current time to 00:00:00, the closing time to 00:00:00, and the empty and full distances equal to one another.</w:t>
+      </w:r>
+      <w:r>
+        <w:t xml:space="preserve">  </w:t>
+      </w:r>
+      <w:r>
+        <w:t>Verify that the following text is displayed on the LCD:</w:t>
       </w:r>
     </w:p>
     <w:p>
@@ -6292,30 +6403,6 @@
         <w:pStyle w:val="ListParagraph"/>
         <w:numPr>
           <w:ilvl w:val="1"/>
-          <w:numId w:val="10"/>
-        </w:numPr>
-      </w:pPr>
-      <w:r>
-        <w:t>This will set the current time to 00:00:00, the closing time to 00:00:00, and the empty and full distances equal to one another.</w:t>
-      </w:r>
-    </w:p>
-    <w:p>
-      <w:pPr>
-        <w:pStyle w:val="ListParagraph"/>
-        <w:numPr>
-          <w:ilvl w:val="1"/>
-          <w:numId w:val="10"/>
-        </w:numPr>
-      </w:pPr>
-      <w:r>
-        <w:t>Verify that the following text is displayed on the LCD:</w:t>
-      </w:r>
-    </w:p>
-    <w:p>
-      <w:pPr>
-        <w:pStyle w:val="ListParagraph"/>
-        <w:numPr>
-          <w:ilvl w:val="2"/>
           <w:numId w:val="10"/>
         </w:numPr>
         <w:rPr>
@@ -6333,7 +6420,7 @@
       <w:pPr>
         <w:pStyle w:val="ListParagraph"/>
         <w:numPr>
-          <w:ilvl w:val="2"/>
+          <w:ilvl w:val="1"/>
           <w:numId w:val="10"/>
         </w:numPr>
         <w:rPr>
@@ -6363,7 +6450,7 @@
       <w:pPr>
         <w:pStyle w:val="ListParagraph"/>
         <w:numPr>
-          <w:ilvl w:val="3"/>
+          <w:ilvl w:val="2"/>
           <w:numId w:val="10"/>
         </w:numPr>
       </w:pPr>
@@ -6384,6 +6471,30 @@
       </w:r>
       <w:r>
         <w:t xml:space="preserve"> at a rate of one tick per second.</w:t>
+      </w:r>
+    </w:p>
+    <w:p>
+      <w:pPr>
+        <w:pStyle w:val="ListParagraph"/>
+        <w:numPr>
+          <w:ilvl w:val="1"/>
+          <w:numId w:val="10"/>
+        </w:numPr>
+      </w:pPr>
+      <w:r>
+        <w:t xml:space="preserve">If the LCD remains at the expected output for Step 1, verify that the pin connections to the Matrix Keypad have all been properly established.  </w:t>
+      </w:r>
+    </w:p>
+    <w:p>
+      <w:pPr>
+        <w:pStyle w:val="ListParagraph"/>
+        <w:numPr>
+          <w:ilvl w:val="1"/>
+          <w:numId w:val="10"/>
+        </w:numPr>
+      </w:pPr>
+      <w:r>
+        <w:t>If a new numeric value appears in the expected output for Step 1, verify that the rows and columns of the matrix keypad have not been swapped and that no wires have been crossed.</w:t>
       </w:r>
     </w:p>
     <w:p>
@@ -6437,6 +6548,7 @@
         </w:numPr>
       </w:pPr>
       <w:r>
+        <w:lastRenderedPageBreak/>
         <w:t xml:space="preserve">Verify that </w:t>
       </w:r>
       <w:r>
@@ -6468,11 +6580,11 @@
       <w:pPr>
         <w:pStyle w:val="Heading3"/>
       </w:pPr>
-      <w:bookmarkStart w:id="32" w:name="_Toc89870970"/>
+      <w:bookmarkStart w:id="33" w:name="_Toc89870970"/>
       <w:r>
         <w:t>Verifying Distance Sensor Behavior</w:t>
       </w:r>
-      <w:bookmarkEnd w:id="32"/>
+      <w:bookmarkEnd w:id="33"/>
     </w:p>
     <w:p>
       <w:pPr>
@@ -6495,15 +6607,19 @@
         </w:numPr>
       </w:pPr>
       <w:r>
-        <w:t>Press “C</w:t>
-      </w:r>
-      <w:proofErr w:type="gramStart"/>
-      <w:r>
-        <w:t>”,“</w:t>
-      </w:r>
-      <w:proofErr w:type="gramEnd"/>
-      <w:r>
-        <w:t>1”, “2” on the matrix keypad to clear the previous time data and set the current time to 12:00:00.</w:t>
+        <w:t xml:space="preserve">Press </w:t>
+      </w:r>
+      <w:r>
+        <w:t xml:space="preserve">the sequence </w:t>
+      </w:r>
+      <w:r>
+        <w:t>“C”,</w:t>
+      </w:r>
+      <w:r>
+        <w:t xml:space="preserve"> </w:t>
+      </w:r>
+      <w:r>
+        <w:t>“1”, “2” on the matrix keypad to clear the previous time data and set the current time to 12:00:00.</w:t>
       </w:r>
     </w:p>
     <w:p>
@@ -6613,7 +6729,13 @@
         </w:numPr>
       </w:pPr>
       <w:r>
-        <w:t>Press “C”, “1”, “2”, “0”, “2” on the matrix keypad to clear the previous closing time data and set the closing time to 12:02:00.</w:t>
+        <w:t xml:space="preserve">Press </w:t>
+      </w:r>
+      <w:r>
+        <w:t xml:space="preserve">the sequence </w:t>
+      </w:r>
+      <w:r>
+        <w:t>“C”, “1”, “2”, “0”, “2” on the matrix keypad to clear the previous closing time data and set the closing time to 12:02:00.</w:t>
       </w:r>
     </w:p>
     <w:p>
@@ -6759,7 +6881,6 @@
         </w:numPr>
       </w:pPr>
       <w:r>
-        <w:lastRenderedPageBreak/>
         <w:t>Verify that the distance displayed in the bottom right corner of the LCD is a value between 2cm and 400cm that is approximately equal to the distance to the far end of the container.</w:t>
       </w:r>
     </w:p>
@@ -6813,30 +6934,24 @@
       <w:r>
         <w:t>end of the container, press “A” on the matrix keypad to proceed to the next state.</w:t>
       </w:r>
+      <w:r>
+        <w:t xml:space="preserve">  </w:t>
+      </w:r>
+      <w:r>
+        <w:t xml:space="preserve">Verify that text </w:t>
+      </w:r>
+      <w:r>
+        <w:t xml:space="preserve">in the following format </w:t>
+      </w:r>
+      <w:r>
+        <w:t>is displayed on the LCD:</w:t>
+      </w:r>
     </w:p>
     <w:p>
       <w:pPr>
         <w:pStyle w:val="ListParagraph"/>
         <w:numPr>
           <w:ilvl w:val="1"/>
-          <w:numId w:val="10"/>
-        </w:numPr>
-      </w:pPr>
-      <w:r>
-        <w:t xml:space="preserve">Verify that text </w:t>
-      </w:r>
-      <w:r>
-        <w:t xml:space="preserve">in the following format </w:t>
-      </w:r>
-      <w:r>
-        <w:t>is displayed on the LCD:</w:t>
-      </w:r>
-    </w:p>
-    <w:p>
-      <w:pPr>
-        <w:pStyle w:val="ListParagraph"/>
-        <w:numPr>
-          <w:ilvl w:val="2"/>
           <w:numId w:val="10"/>
         </w:numPr>
         <w:rPr>
@@ -6866,7 +6981,7 @@
       <w:pPr>
         <w:pStyle w:val="ListParagraph"/>
         <w:numPr>
-          <w:ilvl w:val="2"/>
+          <w:ilvl w:val="1"/>
           <w:numId w:val="10"/>
         </w:numPr>
         <w:rPr>
@@ -6934,7 +7049,7 @@
       <w:pPr>
         <w:pStyle w:val="ListParagraph"/>
         <w:numPr>
-          <w:ilvl w:val="3"/>
+          <w:ilvl w:val="2"/>
           <w:numId w:val="10"/>
         </w:numPr>
       </w:pPr>
@@ -6952,7 +7067,7 @@
       <w:pPr>
         <w:pStyle w:val="ListParagraph"/>
         <w:numPr>
-          <w:ilvl w:val="3"/>
+          <w:ilvl w:val="2"/>
           <w:numId w:val="10"/>
         </w:numPr>
       </w:pPr>
@@ -6972,7 +7087,7 @@
       <w:pPr>
         <w:pStyle w:val="ListParagraph"/>
         <w:numPr>
-          <w:ilvl w:val="3"/>
+          <w:ilvl w:val="2"/>
           <w:numId w:val="10"/>
         </w:numPr>
       </w:pPr>
@@ -7049,6 +7164,7 @@
         </w:numPr>
       </w:pPr>
       <w:r>
+        <w:lastRenderedPageBreak/>
         <w:t>If the Space value is at a low percentage such as 5%, the container or sensor may have shifted in place since the reference measurement was recorded.  Increase the distance between the two slightly until the Space value reduces to 0%.</w:t>
       </w:r>
     </w:p>
@@ -7152,11 +7268,11 @@
       <w:pPr>
         <w:pStyle w:val="Heading3"/>
       </w:pPr>
-      <w:bookmarkStart w:id="33" w:name="_Toc89870971"/>
+      <w:bookmarkStart w:id="34" w:name="_Toc89870971"/>
       <w:r>
         <w:t>Verifying Watchdog Integrity</w:t>
       </w:r>
-      <w:bookmarkEnd w:id="33"/>
+      <w:bookmarkEnd w:id="34"/>
     </w:p>
     <w:p>
       <w:pPr>
@@ -7179,23 +7295,33 @@
         </w:numPr>
       </w:pPr>
       <w:r>
-        <w:t>Verify that the system has reset to the “Set current time screen”.</w:t>
-      </w:r>
-    </w:p>
-    <w:p/>
+        <w:t xml:space="preserve">Verify that the </w:t>
+      </w:r>
+      <w:r>
+        <w:t xml:space="preserve">LCD is now on </w:t>
+      </w:r>
+      <w:r>
+        <w:t>the “Set current time</w:t>
+      </w:r>
+      <w:r>
+        <w:t xml:space="preserve">” </w:t>
+      </w:r>
+      <w:r>
+        <w:t>screen.</w:t>
+      </w:r>
+    </w:p>
     <w:p>
       <w:pPr>
         <w:pStyle w:val="Heading1"/>
       </w:pPr>
-      <w:bookmarkStart w:id="34" w:name="_Toc89870972"/>
-      <w:r>
-        <w:lastRenderedPageBreak/>
+      <w:bookmarkStart w:id="35" w:name="_Toc89870972"/>
+      <w:r>
         <w:t xml:space="preserve">10. </w:t>
       </w:r>
       <w:r>
         <w:t>Revision History Timeline</w:t>
       </w:r>
-      <w:bookmarkEnd w:id="34"/>
+      <w:bookmarkEnd w:id="35"/>
     </w:p>
     <w:p>
       <w:r>
@@ -7278,9 +7404,7 @@
       <w:pPr>
         <w:pStyle w:val="Heading1"/>
       </w:pPr>
-      <w:bookmarkStart w:id="35" w:name="_Toc89870973"/>
-      <w:bookmarkStart w:id="36" w:name="_GoBack"/>
-      <w:bookmarkEnd w:id="36"/>
+      <w:bookmarkStart w:id="36" w:name="_Toc89870973"/>
       <w:r>
         <w:lastRenderedPageBreak/>
         <w:t xml:space="preserve">Appendix A: </w:t>
@@ -7288,7 +7412,7 @@
       <w:r>
         <w:t>References</w:t>
       </w:r>
-      <w:bookmarkEnd w:id="35"/>
+      <w:bookmarkEnd w:id="36"/>
     </w:p>
     <w:p>
       <w:pPr>
@@ -9837,7 +9961,7 @@
 </file>
 
 <file path=customXml/itemProps1.xml><?xml version="1.0" encoding="utf-8"?>
-<ds:datastoreItem xmlns:ds="http://schemas.openxmlformats.org/officeDocument/2006/customXml" ds:itemID="{D75AC78D-FF87-4C65-BC48-F39500AB59B7}">
+<ds:datastoreItem xmlns:ds="http://schemas.openxmlformats.org/officeDocument/2006/customXml" ds:itemID="{89743C42-F8B3-4C3A-BFA5-573ED312A0E7}">
   <ds:schemaRefs>
     <ds:schemaRef ds:uri="http://schemas.openxmlformats.org/officeDocument/2006/bibliography"/>
   </ds:schemaRefs>

</xml_diff>

<commit_message>
not sure what changed, last second tweak?
</commit_message>
<xml_diff>
--- a/Project 3/CSE321_project3_mnelyubo_report.docx
+++ b/Project 3/CSE321_project3_mnelyubo_report.docx
@@ -146,110 +146,63 @@
             </w:rPr>
             <w:fldChar w:fldCharType="separate"/>
           </w:r>
-          <w:bookmarkStart w:id="0" w:name="_GoBack"/>
-          <w:bookmarkEnd w:id="0"/>
-          <w:r>
-            <w:rPr>
-              <w:rStyle w:val="Hyperlink"/>
-              <w:noProof/>
-            </w:rPr>
-            <w:fldChar w:fldCharType="begin"/>
-          </w:r>
-          <w:r>
-            <w:rPr>
-              <w:rStyle w:val="Hyperlink"/>
-              <w:noProof/>
-            </w:rPr>
-            <w:instrText xml:space="preserve"> </w:instrText>
-          </w:r>
-          <w:r>
-            <w:rPr>
-              <w:noProof/>
-            </w:rPr>
-            <w:instrText>HYPERLINK \l "_Toc89885696"</w:instrText>
-          </w:r>
-          <w:r>
-            <w:rPr>
-              <w:rStyle w:val="Hyperlink"/>
-              <w:noProof/>
-            </w:rPr>
-            <w:instrText xml:space="preserve"> </w:instrText>
-          </w:r>
-          <w:r>
-            <w:rPr>
-              <w:rStyle w:val="Hyperlink"/>
-              <w:noProof/>
-            </w:rPr>
-          </w:r>
-          <w:r>
-            <w:rPr>
-              <w:rStyle w:val="Hyperlink"/>
-              <w:noProof/>
-            </w:rPr>
-            <w:fldChar w:fldCharType="separate"/>
-          </w:r>
-          <w:r>
-            <w:rPr>
-              <w:rStyle w:val="Hyperlink"/>
-              <w:noProof/>
-            </w:rPr>
-            <w:t>01. Introduction</w:t>
-          </w:r>
-          <w:r>
-            <w:rPr>
-              <w:noProof/>
-              <w:webHidden/>
-            </w:rPr>
-            <w:tab/>
-          </w:r>
-          <w:r>
-            <w:rPr>
-              <w:noProof/>
-              <w:webHidden/>
-            </w:rPr>
-            <w:fldChar w:fldCharType="begin"/>
-          </w:r>
-          <w:r>
-            <w:rPr>
-              <w:noProof/>
-              <w:webHidden/>
-            </w:rPr>
-            <w:instrText xml:space="preserve"> PAGEREF _Toc89885696 \h </w:instrText>
-          </w:r>
-          <w:r>
-            <w:rPr>
-              <w:noProof/>
-              <w:webHidden/>
-            </w:rPr>
-          </w:r>
-          <w:r>
-            <w:rPr>
-              <w:noProof/>
-              <w:webHidden/>
-            </w:rPr>
-            <w:fldChar w:fldCharType="separate"/>
-          </w:r>
-          <w:r>
-            <w:rPr>
-              <w:noProof/>
-              <w:webHidden/>
-            </w:rPr>
-            <w:t>2</w:t>
-          </w:r>
-          <w:r>
-            <w:rPr>
-              <w:noProof/>
-              <w:webHidden/>
-            </w:rPr>
-            <w:fldChar w:fldCharType="end"/>
-          </w:r>
-          <w:r>
-            <w:rPr>
-              <w:rStyle w:val="Hyperlink"/>
-              <w:noProof/>
-            </w:rPr>
-            <w:fldChar w:fldCharType="end"/>
-          </w:r>
+          <w:hyperlink w:anchor="_Toc89885696" w:history="1">
+            <w:r>
+              <w:rPr>
+                <w:rStyle w:val="Hyperlink"/>
+                <w:noProof/>
+              </w:rPr>
+              <w:t>01. Introduction</w:t>
+            </w:r>
+            <w:r>
+              <w:rPr>
+                <w:noProof/>
+                <w:webHidden/>
+              </w:rPr>
+              <w:tab/>
+            </w:r>
+            <w:r>
+              <w:rPr>
+                <w:noProof/>
+                <w:webHidden/>
+              </w:rPr>
+              <w:fldChar w:fldCharType="begin"/>
+            </w:r>
+            <w:r>
+              <w:rPr>
+                <w:noProof/>
+                <w:webHidden/>
+              </w:rPr>
+              <w:instrText xml:space="preserve"> PAGEREF _Toc89885696 \h </w:instrText>
+            </w:r>
+            <w:r>
+              <w:rPr>
+                <w:noProof/>
+                <w:webHidden/>
+              </w:rPr>
+            </w:r>
+            <w:r>
+              <w:rPr>
+                <w:noProof/>
+                <w:webHidden/>
+              </w:rPr>
+              <w:fldChar w:fldCharType="separate"/>
+            </w:r>
+            <w:r>
+              <w:rPr>
+                <w:noProof/>
+                <w:webHidden/>
+              </w:rPr>
+              <w:t>2</w:t>
+            </w:r>
+            <w:r>
+              <w:rPr>
+                <w:noProof/>
+                <w:webHidden/>
+              </w:rPr>
+              <w:fldChar w:fldCharType="end"/>
+            </w:r>
+          </w:hyperlink>
         </w:p>
         <w:p>
           <w:pPr>
@@ -2891,75 +2844,75 @@
       <w:pPr>
         <w:pStyle w:val="Heading1"/>
       </w:pPr>
-      <w:bookmarkStart w:id="1" w:name="_Toc89885696"/>
+      <w:bookmarkStart w:id="0" w:name="_Toc89885696"/>
       <w:r>
         <w:t xml:space="preserve">01. </w:t>
       </w:r>
       <w:r>
         <w:t>Introduction</w:t>
       </w:r>
+      <w:bookmarkEnd w:id="0"/>
+    </w:p>
+    <w:p>
+      <w:r>
+        <w:t>Th</w:t>
+      </w:r>
+      <w:r>
+        <w:t xml:space="preserve">is </w:t>
+      </w:r>
+      <w:r>
+        <w:t>system</w:t>
+      </w:r>
+      <w:r>
+        <w:t xml:space="preserve"> aims to assist in reducing waste </w:t>
+      </w:r>
+      <w:r>
+        <w:t xml:space="preserve">of short lifespan store foods </w:t>
+      </w:r>
+      <w:r>
+        <w:t xml:space="preserve">by </w:t>
+      </w:r>
+      <w:r>
+        <w:t xml:space="preserve">tracking how much of a container’s inventory is occupied over the course of a work day.  If there is food remaining in the container at the end of the work day, the system will generate a sound to </w:t>
+      </w:r>
+      <w:r>
+        <w:t>alert</w:t>
+      </w:r>
+      <w:r>
+        <w:t xml:space="preserve"> workers that the remaining food in the container </w:t>
+      </w:r>
+      <w:r>
+        <w:t xml:space="preserve">can </w:t>
+      </w:r>
+      <w:r>
+        <w:t>be taken home and consumed before it goes bad.</w:t>
+      </w:r>
+    </w:p>
+    <w:p>
+      <w:pPr>
+        <w:pStyle w:val="Heading1"/>
+      </w:pPr>
+      <w:bookmarkStart w:id="1" w:name="_Toc89885697"/>
+      <w:r>
+        <w:t xml:space="preserve">02. </w:t>
+      </w:r>
+      <w:r>
+        <w:t>Specifications</w:t>
+      </w:r>
+      <w:r>
+        <w:t xml:space="preserve"> and Features</w:t>
+      </w:r>
       <w:bookmarkEnd w:id="1"/>
     </w:p>
     <w:p>
-      <w:r>
-        <w:t>Th</w:t>
-      </w:r>
-      <w:r>
-        <w:t xml:space="preserve">is </w:t>
-      </w:r>
-      <w:r>
-        <w:t>system</w:t>
-      </w:r>
-      <w:r>
-        <w:t xml:space="preserve"> aims to assist in reducing waste </w:t>
-      </w:r>
-      <w:r>
-        <w:t xml:space="preserve">of short lifespan store foods </w:t>
-      </w:r>
-      <w:r>
-        <w:t xml:space="preserve">by </w:t>
-      </w:r>
-      <w:r>
-        <w:t xml:space="preserve">tracking how much of a container’s inventory is occupied over the course of a work day.  If there is food remaining in the container at the end of the work day, the system will generate a sound to </w:t>
-      </w:r>
-      <w:r>
-        <w:t>alert</w:t>
-      </w:r>
-      <w:r>
-        <w:t xml:space="preserve"> workers that the remaining food in the container </w:t>
-      </w:r>
-      <w:r>
-        <w:t xml:space="preserve">can </w:t>
-      </w:r>
-      <w:r>
-        <w:t>be taken home and consumed before it goes bad.</w:t>
-      </w:r>
-    </w:p>
-    <w:p>
-      <w:pPr>
-        <w:pStyle w:val="Heading1"/>
-      </w:pPr>
-      <w:bookmarkStart w:id="2" w:name="_Toc89885697"/>
-      <w:r>
-        <w:t xml:space="preserve">02. </w:t>
-      </w:r>
-      <w:r>
-        <w:t>Specifications</w:t>
-      </w:r>
-      <w:r>
-        <w:t xml:space="preserve"> and Features</w:t>
+      <w:pPr>
+        <w:pStyle w:val="Heading2"/>
+      </w:pPr>
+      <w:bookmarkStart w:id="2" w:name="_Toc89885698"/>
+      <w:r>
+        <w:t>a) Features</w:t>
       </w:r>
       <w:bookmarkEnd w:id="2"/>
-    </w:p>
-    <w:p>
-      <w:pPr>
-        <w:pStyle w:val="Heading2"/>
-      </w:pPr>
-      <w:bookmarkStart w:id="3" w:name="_Toc89885698"/>
-      <w:r>
-        <w:t>a) Features</w:t>
-      </w:r>
-      <w:bookmarkEnd w:id="3"/>
     </w:p>
     <w:p>
       <w:pPr>
@@ -3076,11 +3029,11 @@
       <w:pPr>
         <w:pStyle w:val="Heading2"/>
       </w:pPr>
-      <w:bookmarkStart w:id="4" w:name="_Toc89885699"/>
+      <w:bookmarkStart w:id="3" w:name="_Toc89885699"/>
       <w:r>
         <w:t>b) Specifications</w:t>
       </w:r>
-      <w:bookmarkEnd w:id="4"/>
+      <w:bookmarkEnd w:id="3"/>
     </w:p>
     <w:p>
       <w:pPr>
@@ -3205,144 +3158,138 @@
       <w:pPr>
         <w:pStyle w:val="Heading1"/>
       </w:pPr>
-      <w:bookmarkStart w:id="5" w:name="_Toc89885700"/>
+      <w:bookmarkStart w:id="4" w:name="_Toc89885700"/>
       <w:r>
         <w:t xml:space="preserve">03. </w:t>
       </w:r>
       <w:r>
         <w:t>Integration of Required Features</w:t>
       </w:r>
+      <w:bookmarkEnd w:id="4"/>
+    </w:p>
+    <w:p>
+      <w:pPr>
+        <w:pStyle w:val="Heading2"/>
+      </w:pPr>
+      <w:bookmarkStart w:id="5" w:name="_Toc89885701"/>
+      <w:r>
+        <w:t xml:space="preserve">a) </w:t>
+      </w:r>
+      <w:r>
+        <w:t>Watchdog Integration</w:t>
+      </w:r>
       <w:bookmarkEnd w:id="5"/>
     </w:p>
     <w:p>
+      <w:r>
+        <w:t xml:space="preserve">The system watchdog was </w:t>
+      </w:r>
+      <w:r>
+        <w:t>implemented to protect users from a keypad input lockout that would risk the system being unresponsive to further user keypad input.  This protection point is considered crucial because loss of access to the keypad prevents any user from being able to modify the state of the system, including loss of the ability to directly disable an ongoing alarm.  Because user key inputs are tracked based on rising and falling edges of button presses with an internal variable storing the currently pressed key, the watchdog timer is allowed to count down the 30 seconds whenever any key is pressed.  If no key press is detected for any 1ms during that countdown, this indicates that a user is able to press an input key again and the watchdog reset will be called off. The watchdog is periodically reset back to counting down from 30 seconds while no key is pressed.</w:t>
+      </w:r>
+    </w:p>
+    <w:p>
       <w:pPr>
         <w:pStyle w:val="Heading2"/>
       </w:pPr>
-      <w:bookmarkStart w:id="6" w:name="_Toc89885701"/>
-      <w:r>
-        <w:t xml:space="preserve">a) </w:t>
-      </w:r>
-      <w:r>
-        <w:t>Watchdog Integration</w:t>
+      <w:bookmarkStart w:id="6" w:name="_Toc89885702"/>
+      <w:r>
+        <w:t xml:space="preserve">b) </w:t>
+      </w:r>
+      <w:r>
+        <w:t>Synchronization Integration</w:t>
       </w:r>
       <w:bookmarkEnd w:id="6"/>
     </w:p>
     <w:p>
       <w:r>
-        <w:t xml:space="preserve">The system watchdog was </w:t>
-      </w:r>
-      <w:r>
-        <w:t>implemented to protect users from a keypad input lockout that would risk the system being unresponsive to further user keypad input.  This protection point is considered crucial because loss of access to the keypad prevents any user from being able to modify the state of the system, including loss of the ability to directly disable an ongoing alarm.  Because user key inputs are tracked based on rising and falling edges of button presses with an internal variable storing the currently pressed key, the watchdog timer is allowed to count down the 30 seconds whenever any key is pressed.  If no key press is detected for any 1ms during that countdown, this indicates that a user is able to press an input key again and the watchdog reset will be called off. The watchdog is periodically reset back to counting down from 30 seconds while no key is pressed.</w:t>
+        <w:t xml:space="preserve">Synchronization is necessary to ensure that </w:t>
+      </w:r>
+      <w:r>
+        <w:t>data flow between input and output peripheral control is not accessed while it is being updated</w:t>
+      </w:r>
+      <w:r>
+        <w:t xml:space="preserve"> and that system resources are used efficiently</w:t>
+      </w:r>
+      <w:r>
+        <w:t>.</w:t>
+      </w:r>
+      <w:r>
+        <w:t xml:space="preserve">  To ensure efficient and cooperative operation, </w:t>
+      </w:r>
+      <w:r>
+        <w:t xml:space="preserve">a mutex is used to </w:t>
+      </w:r>
+      <w:r>
+        <w:t xml:space="preserve">control synchronization </w:t>
+      </w:r>
+      <w:r>
+        <w:t xml:space="preserve">for </w:t>
+      </w:r>
+      <w:r>
+        <w:t xml:space="preserve">modifying output peripherals.  </w:t>
+      </w:r>
+      <w:r>
+        <w:t xml:space="preserve">Anytime that a change is made in the system that would affect the state of the output peripherals, a mutex-protected flag is raised indicating that output changes have been made.  The next time that the function that updates the state of the output peripherals is called, it will check if that flag is raised to be informed if any action needs to be taken.  If that flag is raised, the output peripherals will be modified.  Otherwise, the function exits immediately to save system resources.  </w:t>
       </w:r>
     </w:p>
     <w:p>
       <w:pPr>
         <w:pStyle w:val="Heading2"/>
       </w:pPr>
-      <w:bookmarkStart w:id="7" w:name="_Toc89885702"/>
-      <w:r>
-        <w:t xml:space="preserve">b) </w:t>
-      </w:r>
-      <w:r>
-        <w:t>Synchronization Integration</w:t>
+      <w:bookmarkStart w:id="7" w:name="_Toc89885703"/>
+      <w:r>
+        <w:t xml:space="preserve">c) </w:t>
+      </w:r>
+      <w:r>
+        <w:t>Bitwise Driver Control Integration</w:t>
       </w:r>
       <w:bookmarkEnd w:id="7"/>
     </w:p>
     <w:p>
       <w:r>
-        <w:t xml:space="preserve">Synchronization is necessary to ensure that </w:t>
-      </w:r>
-      <w:r>
-        <w:t>data flow between input and output peripheral control is not accessed while it is being updated</w:t>
-      </w:r>
-      <w:r>
-        <w:t xml:space="preserve"> and that system resources are used efficiently</w:t>
-      </w:r>
+        <w:t>A bitwise output driver was implemented for the distance sensor trigger.  Modification of the output bit from a value of 0 to a value of 1 for a duration of 10 microseconds before returning to 0 is responsible for sending a trigger signal to the distance sensor in order to cause the sensor to generate a distance measurement (</w:t>
+      </w:r>
+      <w:proofErr w:type="spellStart"/>
+      <w:r>
+        <w:t>SparkFun</w:t>
+      </w:r>
+      <w:proofErr w:type="spellEnd"/>
+      <w:r>
+        <w:t xml:space="preserve"> Electronics).  Configuration of the bitwise driver occur in the main function.  The main function is responsible for enabling port C and configuring pin C9 as an output to be used by the distance sensor.  Modifications to the output value of the pin are made by the function </w:t>
+      </w:r>
+      <w:proofErr w:type="spellStart"/>
+      <w:r>
+        <w:t>pollDistanceSensor</w:t>
+      </w:r>
+      <w:proofErr w:type="spellEnd"/>
       <w:r>
         <w:t>.</w:t>
       </w:r>
-      <w:r>
-        <w:t xml:space="preserve">  To ensure efficient and cooperative operation, </w:t>
-      </w:r>
-      <w:r>
-        <w:t xml:space="preserve">a mutex is used to </w:t>
-      </w:r>
-      <w:r>
-        <w:t xml:space="preserve">control synchronization </w:t>
-      </w:r>
-      <w:r>
-        <w:t xml:space="preserve">for </w:t>
-      </w:r>
-      <w:r>
-        <w:t xml:space="preserve">modifying output peripherals.  </w:t>
-      </w:r>
-      <w:r>
-        <w:t xml:space="preserve">Anytime that a change is made in the system that would affect the state of the output peripherals, a mutex-protected flag is raised indicating that output changes have been made.  The next time that the function that updates the state of the output peripherals is called, it will check if that flag is raised to be informed if any action needs to be taken.  If that flag is raised, the output peripherals will be modified.  Otherwise, the function exits immediately to save system resources.  </w:t>
-      </w:r>
     </w:p>
     <w:p>
       <w:pPr>
         <w:pStyle w:val="Heading2"/>
       </w:pPr>
-      <w:bookmarkStart w:id="8" w:name="_Toc89885703"/>
-      <w:r>
-        <w:t xml:space="preserve">c) </w:t>
-      </w:r>
-      <w:r>
-        <w:t>Bitwise Driver Control Integration</w:t>
+      <w:bookmarkStart w:id="8" w:name="_Toc89885704"/>
+      <w:r>
+        <w:t xml:space="preserve">d) </w:t>
+      </w:r>
+      <w:r>
+        <w:t>Critical Section Protection</w:t>
       </w:r>
       <w:bookmarkEnd w:id="8"/>
     </w:p>
     <w:p>
       <w:r>
-        <w:t xml:space="preserve">A bitwise output driver was implemented for the distance sensor trigger.  Modification of the output bit from a value of 0 to a value of 1 for a duration of 10 microseconds before returning to 0 is responsible for sending a trigger signal to the distance sensor in order to cause the sensor to generate a distance measurement </w:t>
-      </w:r>
-      <w:r>
-        <w:t>(</w:t>
-      </w:r>
-      <w:proofErr w:type="spellStart"/>
-      <w:r>
-        <w:t>SparkFun</w:t>
-      </w:r>
-      <w:proofErr w:type="spellEnd"/>
-      <w:r>
-        <w:t xml:space="preserve"> Electronics).</w:t>
-      </w:r>
-      <w:r>
-        <w:t xml:space="preserve">  Configuration of the bitwise driver occur in the main function.  The main function is responsible for enabling port C and configuring pin C9 as an output to be used by the distance sensor.  Modifications to the output value of the pin are made by the function </w:t>
-      </w:r>
-      <w:proofErr w:type="spellStart"/>
-      <w:r>
-        <w:t>pollDistanceSensor</w:t>
-      </w:r>
-      <w:proofErr w:type="spellEnd"/>
-      <w:r>
-        <w:t>.</w:t>
+        <w:t>Critical Section Protection is necessary when more than one thread needs to access to a resource that is accessed by more than one thread.  Mutual exclusion is implemented to prevent race conditions where more than one thread attempts to access the same resource, resulting in an unintended system state.  A Mutex lock encapsulates all instances of functions reading from and writing into the LCD output text table.  If the mutex is not used, a thread writing to the output table might result in a partially changed value being set into the string before a context switch causes that partially changed value to be printed onto the LCD before the completed new data is written.  Usage of the mutex ensures that any thread attempting to access the LCD output table must wait until no other thread is accessing the table before being granted access to proceed with its operation.</w:t>
       </w:r>
     </w:p>
     <w:p>
       <w:pPr>
         <w:pStyle w:val="Heading2"/>
       </w:pPr>
-      <w:bookmarkStart w:id="9" w:name="_Toc89885704"/>
-      <w:r>
-        <w:t xml:space="preserve">d) </w:t>
-      </w:r>
-      <w:r>
-        <w:t>Critical Section Protection</w:t>
-      </w:r>
-      <w:bookmarkEnd w:id="9"/>
-    </w:p>
-    <w:p>
-      <w:r>
-        <w:t>Critical Section Protection is necessary when more than one thread needs to access to a resource that is accessed by more than one thread.  Mutual exclusion is implemented to prevent race conditions where more than one thread attempts to access the same resource, resulting in an unintended system state.  A Mutex lock encapsulates all instances of functions reading from and writing into the LCD output text table.  If the mutex is not used, a thread writing to the output table might result in a partially changed value being set into the string before a context switch causes that partially changed value to be printed onto the LCD before the completed new data is written.  Usage of the mutex ensures that any thread attempting to access the LCD output table must wait until no other thread is accessing the table before being granted access to proceed with its operation.</w:t>
-      </w:r>
-    </w:p>
-    <w:p>
-      <w:pPr>
-        <w:pStyle w:val="Heading2"/>
-      </w:pPr>
-      <w:bookmarkStart w:id="10" w:name="_Toc89885705"/>
+      <w:bookmarkStart w:id="9" w:name="_Toc89885705"/>
       <w:r>
         <w:lastRenderedPageBreak/>
         <w:t xml:space="preserve">e) </w:t>
@@ -3350,7 +3297,7 @@
       <w:r>
         <w:t>Multithread Implementation</w:t>
       </w:r>
-      <w:bookmarkEnd w:id="10"/>
+      <w:bookmarkEnd w:id="9"/>
     </w:p>
     <w:p>
       <w:r>
@@ -3384,70 +3331,70 @@
       <w:pPr>
         <w:pStyle w:val="Heading2"/>
       </w:pPr>
-      <w:bookmarkStart w:id="11" w:name="_Toc89885706"/>
+      <w:bookmarkStart w:id="10" w:name="_Toc89885706"/>
       <w:r>
         <w:t xml:space="preserve">f) </w:t>
       </w:r>
       <w:r>
         <w:t>Interrupt Implementation</w:t>
       </w:r>
+      <w:bookmarkEnd w:id="10"/>
+    </w:p>
+    <w:p>
+      <w:r>
+        <w:t>Interrupts are used to immediately react to changes in the state of the echo signal sent from the distance sensor to the NUCLEO.  The alternative method to using interrupts to acquire the echo signal data would be polling the input pins.  Due to an accurate count of milliseconds between the rising and falling edge sensor echo signals being essential for accurately calculating the current distance, the low cost and high precision solution of interrupts is optimal.  The interrupts are declared in a global scope and initialized within the main function to call two ISR functions, corresponding to a rising and falling edge trigger event. These functions record the time in milliseconds between the distance sensor being polled and the edge event being detected.  The falling edge ISR enqueues a non-ISR function to be handled by the distance sensor thread to calculate the data rapidly recorded during the short interrupt handler periods.</w:t>
+      </w:r>
+    </w:p>
+    <w:p>
+      <w:pPr>
+        <w:pStyle w:val="Heading1"/>
+      </w:pPr>
+      <w:bookmarkStart w:id="11" w:name="_Toc89885707"/>
+      <w:r>
+        <w:t xml:space="preserve">04. </w:t>
+      </w:r>
+      <w:r>
+        <w:t>Design Process</w:t>
+      </w:r>
       <w:bookmarkEnd w:id="11"/>
     </w:p>
     <w:p>
-      <w:r>
-        <w:t>Interrupts are used to immediately react to changes in the state of the echo signal sent from the distance sensor to the NUCLEO.  The alternative method to using interrupts to acquire the echo signal data would be polling the input pins.  Due to an accurate count of milliseconds between the rising and falling edge sensor echo signals being essential for accurately calculating the current distance, the low cost and high precision solution of interrupts is optimal.  The interrupts are declared in a global scope and initialized within the main function to call two ISR functions, corresponding to a rising and falling edge trigger event. These functions record the time in milliseconds between the distance sensor being polled and the edge event being detected.  The falling edge ISR enqueues a non-ISR function to be handled by the distance sensor thread to calculate the data rapidly recorded during the short interrupt handler periods.</w:t>
-      </w:r>
-    </w:p>
-    <w:p>
-      <w:pPr>
-        <w:pStyle w:val="Heading1"/>
-      </w:pPr>
-      <w:bookmarkStart w:id="12" w:name="_Toc89885707"/>
-      <w:r>
-        <w:t xml:space="preserve">04. </w:t>
-      </w:r>
-      <w:r>
-        <w:t>Design Process</w:t>
+      <w:pPr>
+        <w:pStyle w:val="Heading2"/>
+      </w:pPr>
+      <w:bookmarkStart w:id="12" w:name="_Toc89885708"/>
+      <w:r>
+        <w:t>a) Ask</w:t>
       </w:r>
       <w:bookmarkEnd w:id="12"/>
     </w:p>
     <w:p>
       <w:pPr>
-        <w:pStyle w:val="Heading2"/>
-      </w:pPr>
-      <w:bookmarkStart w:id="13" w:name="_Toc89885708"/>
-      <w:r>
-        <w:t>a) Ask</w:t>
+        <w:pStyle w:val="Heading3"/>
+      </w:pPr>
+      <w:bookmarkStart w:id="13" w:name="_Toc89885709"/>
+      <w:r>
+        <w:t>Purpose</w:t>
       </w:r>
       <w:bookmarkEnd w:id="13"/>
     </w:p>
     <w:p>
+      <w:r>
+        <w:t xml:space="preserve">In an effort to minimize food waste, foods that aren’t sold at the end of a work day can be taken home </w:t>
+      </w:r>
+      <w:r>
+        <w:t>by the workers and consumed while the food is still in good condition.  Design a system that will alert staff members at the end of a work day if there is still food in a container that can be taken home for consumption.</w:t>
+      </w:r>
+    </w:p>
+    <w:p>
       <w:pPr>
         <w:pStyle w:val="Heading3"/>
       </w:pPr>
-      <w:bookmarkStart w:id="14" w:name="_Toc89885709"/>
-      <w:r>
-        <w:t>Purpose</w:t>
+      <w:bookmarkStart w:id="14" w:name="_Toc89885710"/>
+      <w:r>
+        <w:t>Inputs</w:t>
       </w:r>
       <w:bookmarkEnd w:id="14"/>
-    </w:p>
-    <w:p>
-      <w:r>
-        <w:t xml:space="preserve">In an effort to minimize food waste, foods that aren’t sold at the end of a work day can be taken home </w:t>
-      </w:r>
-      <w:r>
-        <w:t>by the workers and consumed while the food is still in good condition.  Design a system that will alert staff members at the end of a work day if there is still food in a container that can be taken home for consumption.</w:t>
-      </w:r>
-    </w:p>
-    <w:p>
-      <w:pPr>
-        <w:pStyle w:val="Heading3"/>
-      </w:pPr>
-      <w:bookmarkStart w:id="15" w:name="_Toc89885710"/>
-      <w:r>
-        <w:t>Inputs</w:t>
-      </w:r>
-      <w:bookmarkEnd w:id="15"/>
     </w:p>
     <w:p>
       <w:pPr>
@@ -3501,11 +3448,11 @@
       <w:pPr>
         <w:pStyle w:val="Heading3"/>
       </w:pPr>
-      <w:bookmarkStart w:id="16" w:name="_Toc89885711"/>
+      <w:bookmarkStart w:id="15" w:name="_Toc89885711"/>
       <w:r>
         <w:t>Outputs</w:t>
       </w:r>
-      <w:bookmarkEnd w:id="16"/>
+      <w:bookmarkEnd w:id="15"/>
     </w:p>
     <w:p>
       <w:pPr>
@@ -3559,12 +3506,12 @@
       <w:pPr>
         <w:pStyle w:val="Heading3"/>
       </w:pPr>
-      <w:bookmarkStart w:id="17" w:name="_Toc89885712"/>
+      <w:bookmarkStart w:id="16" w:name="_Toc89885712"/>
       <w:r>
         <w:lastRenderedPageBreak/>
         <w:t>Constraints</w:t>
       </w:r>
-      <w:bookmarkEnd w:id="17"/>
+      <w:bookmarkEnd w:id="16"/>
     </w:p>
     <w:p>
       <w:pPr>
@@ -3618,97 +3565,97 @@
       <w:pPr>
         <w:pStyle w:val="Heading2"/>
       </w:pPr>
-      <w:bookmarkStart w:id="18" w:name="_Toc89885713"/>
+      <w:bookmarkStart w:id="17" w:name="_Toc89885713"/>
       <w:r>
         <w:t>b) Research/Imagine</w:t>
       </w:r>
+      <w:bookmarkEnd w:id="17"/>
+    </w:p>
+    <w:p>
+      <w:r>
+        <w:t xml:space="preserve">In order to recognize if there is food remaining that can be taken home, a distance sensor can be used to approximate how much food is currently in a container.  For this approximation to be accurate, the distance sensor’s data will also need reference distances for the maximum length away from the sensor when the container is empty and the minimum length away from the sensor as a reference for when the container is full.  One button will be needed to allow a user </w:t>
+      </w:r>
+      <w:r>
+        <w:t>to confirm these distances.</w:t>
+      </w:r>
+    </w:p>
+    <w:p>
+      <w:r>
+        <w:t xml:space="preserve">In order to recognize when workers should be alerted that there is remaining food, the system will need to be aware of the current time and the time after which it should notify workers of any remaining contents.  </w:t>
+      </w:r>
+      <w:r>
+        <w:t>Ten</w:t>
+      </w:r>
+      <w:r>
+        <w:t xml:space="preserve"> </w:t>
+      </w:r>
+      <w:r>
+        <w:t xml:space="preserve">additional </w:t>
+      </w:r>
+      <w:r>
+        <w:t>buttons will be needed to allow an easily accessible range of input numbers</w:t>
+      </w:r>
+      <w:r>
+        <w:t>.</w:t>
+      </w:r>
+    </w:p>
+    <w:p>
+      <w:r>
+        <w:t>For both of the</w:t>
+      </w:r>
+      <w:r>
+        <w:t xml:space="preserve"> required</w:t>
+      </w:r>
+      <w:r>
+        <w:t xml:space="preserve"> user inputs, an output indicator of what the system’s user has configured and is about to confirm would improve the ease of use of the system.  An LCD can be used to display the current time, closing time, and distance between the sensor and the nearest object to it in the container.</w:t>
+      </w:r>
+    </w:p>
+    <w:p>
+      <w:r>
+        <w:t xml:space="preserve">The system should notify workers in such a way that they do not need to be actively monitoring the system in order to be alerted if it is past closing time and the container is not empty.  A buzzer module would be able to accomplish this by creating a sound that will alert everyone in the immediate area.  This </w:t>
+      </w:r>
+      <w:r>
+        <w:t>buzzer-</w:t>
+      </w:r>
+      <w:r>
+        <w:t xml:space="preserve">produced </w:t>
+      </w:r>
+      <w:r>
+        <w:t xml:space="preserve">sound should </w:t>
+      </w:r>
+      <w:r>
+        <w:t xml:space="preserve">be designed to not </w:t>
+      </w:r>
+      <w:r>
+        <w:t xml:space="preserve">be excessively unpleasant nor </w:t>
+      </w:r>
+      <w:r>
+        <w:t>cause any hearing problem</w:t>
+      </w:r>
+      <w:r>
+        <w:t>s</w:t>
+      </w:r>
+      <w:r>
+        <w:t>.</w:t>
+      </w:r>
+      <w:r>
+        <w:t xml:space="preserve">  An additional input button should be dedicated to explicitly shutting down/restarting the alarm.</w:t>
+      </w:r>
+    </w:p>
+    <w:p>
+      <w:pPr>
+        <w:pStyle w:val="Heading1"/>
+      </w:pPr>
+      <w:bookmarkStart w:id="18" w:name="_05._Block_Diagram"/>
+      <w:bookmarkStart w:id="19" w:name="_Toc89885714"/>
       <w:bookmarkEnd w:id="18"/>
-    </w:p>
-    <w:p>
-      <w:r>
-        <w:t xml:space="preserve">In order to recognize if there is food remaining that can be taken home, a distance sensor can be used to approximate how much food is currently in a container.  For this approximation to be accurate, the distance sensor’s data will also need reference distances for the maximum length away from the sensor when the container is empty and the minimum length away from the sensor as a reference for when the container is full.  One button will be needed to allow a user </w:t>
-      </w:r>
-      <w:r>
-        <w:t>to confirm these distances.</w:t>
-      </w:r>
-    </w:p>
-    <w:p>
-      <w:r>
-        <w:t xml:space="preserve">In order to recognize when workers should be alerted that there is remaining food, the system will need to be aware of the current time and the time after which it should notify workers of any remaining contents.  </w:t>
-      </w:r>
-      <w:r>
-        <w:t>Ten</w:t>
-      </w:r>
-      <w:r>
-        <w:t xml:space="preserve"> </w:t>
-      </w:r>
-      <w:r>
-        <w:t xml:space="preserve">additional </w:t>
-      </w:r>
-      <w:r>
-        <w:t>buttons will be needed to allow an easily accessible range of input numbers</w:t>
-      </w:r>
-      <w:r>
-        <w:t>.</w:t>
-      </w:r>
-    </w:p>
-    <w:p>
-      <w:r>
-        <w:t>For both of the</w:t>
-      </w:r>
-      <w:r>
-        <w:t xml:space="preserve"> required</w:t>
-      </w:r>
-      <w:r>
-        <w:t xml:space="preserve"> user inputs, an output indicator of what the system’s user has configured and is about to confirm would improve the ease of use of the system.  An LCD can be used to display the current time, closing time, and distance between the sensor and the nearest object to it in the container.</w:t>
-      </w:r>
-    </w:p>
-    <w:p>
-      <w:r>
-        <w:t xml:space="preserve">The system should notify workers in such a way that they do not need to be actively monitoring the system in order to be alerted if it is past closing time and the container is not empty.  A buzzer module would be able to accomplish this by creating a sound that will alert everyone in the immediate area.  This </w:t>
-      </w:r>
-      <w:r>
-        <w:t>buzzer-</w:t>
-      </w:r>
-      <w:r>
-        <w:t xml:space="preserve">produced </w:t>
-      </w:r>
-      <w:r>
-        <w:t xml:space="preserve">sound should </w:t>
-      </w:r>
-      <w:r>
-        <w:t xml:space="preserve">be designed to not </w:t>
-      </w:r>
-      <w:r>
-        <w:t xml:space="preserve">be excessively unpleasant nor </w:t>
-      </w:r>
-      <w:r>
-        <w:t>cause any hearing problem</w:t>
-      </w:r>
-      <w:r>
-        <w:t>s</w:t>
-      </w:r>
-      <w:r>
-        <w:t>.</w:t>
-      </w:r>
-      <w:r>
-        <w:t xml:space="preserve">  An additional input button should be dedicated to explicitly shutting down/restarting the alarm.</w:t>
-      </w:r>
-    </w:p>
-    <w:p>
-      <w:pPr>
-        <w:pStyle w:val="Heading1"/>
-      </w:pPr>
-      <w:bookmarkStart w:id="19" w:name="_05._Block_Diagram"/>
-      <w:bookmarkStart w:id="20" w:name="_Toc89885714"/>
+      <w:r>
+        <w:t xml:space="preserve">05. </w:t>
+      </w:r>
+      <w:r>
+        <w:t>Block Diagram</w:t>
+      </w:r>
       <w:bookmarkEnd w:id="19"/>
-      <w:r>
-        <w:t xml:space="preserve">05. </w:t>
-      </w:r>
-      <w:r>
-        <w:t>Block Diagram</w:t>
-      </w:r>
-      <w:bookmarkEnd w:id="20"/>
     </w:p>
     <w:p>
       <w:r>
@@ -4196,14 +4143,14 @@
       <w:pPr>
         <w:pStyle w:val="Heading1"/>
       </w:pPr>
-      <w:bookmarkStart w:id="21" w:name="_Toc89885715"/>
+      <w:bookmarkStart w:id="20" w:name="_Toc89885715"/>
       <w:r>
         <w:t xml:space="preserve">06. </w:t>
       </w:r>
       <w:r>
         <w:t>State Diagram</w:t>
       </w:r>
-      <w:bookmarkEnd w:id="21"/>
+      <w:bookmarkEnd w:id="20"/>
     </w:p>
     <w:p>
       <w:r>
@@ -4308,14 +4255,14 @@
       <w:pPr>
         <w:pStyle w:val="Heading1"/>
       </w:pPr>
-      <w:bookmarkStart w:id="22" w:name="_Toc89885716"/>
+      <w:bookmarkStart w:id="21" w:name="_Toc89885716"/>
       <w:r>
         <w:t xml:space="preserve">07. </w:t>
       </w:r>
       <w:r>
         <w:t>Bill of Materials</w:t>
       </w:r>
-      <w:bookmarkEnd w:id="22"/>
+      <w:bookmarkEnd w:id="21"/>
     </w:p>
     <w:p>
       <w:r>
@@ -4443,7 +4390,7 @@
       <w:pPr>
         <w:pStyle w:val="Heading1"/>
       </w:pPr>
-      <w:bookmarkStart w:id="23" w:name="_Toc89885717"/>
+      <w:bookmarkStart w:id="22" w:name="_Toc89885717"/>
       <w:r>
         <w:lastRenderedPageBreak/>
         <w:t xml:space="preserve">08. </w:t>
@@ -4451,20 +4398,20 @@
       <w:r>
         <w:t>Instructions</w:t>
       </w:r>
+      <w:bookmarkEnd w:id="22"/>
+    </w:p>
+    <w:p>
+      <w:pPr>
+        <w:pStyle w:val="Heading2"/>
+      </w:pPr>
+      <w:bookmarkStart w:id="23" w:name="_Toc89885718"/>
+      <w:r>
+        <w:t xml:space="preserve">a) </w:t>
+      </w:r>
+      <w:r>
+        <w:t>Schematic</w:t>
+      </w:r>
       <w:bookmarkEnd w:id="23"/>
-    </w:p>
-    <w:p>
-      <w:pPr>
-        <w:pStyle w:val="Heading2"/>
-      </w:pPr>
-      <w:bookmarkStart w:id="24" w:name="_Toc89885718"/>
-      <w:r>
-        <w:t xml:space="preserve">a) </w:t>
-      </w:r>
-      <w:r>
-        <w:t>Schematic</w:t>
-      </w:r>
-      <w:bookmarkEnd w:id="24"/>
     </w:p>
     <w:p>
       <w:r>
@@ -4528,14 +4475,14 @@
       <w:pPr>
         <w:pStyle w:val="Heading2"/>
       </w:pPr>
-      <w:bookmarkStart w:id="25" w:name="_Toc89885719"/>
+      <w:bookmarkStart w:id="24" w:name="_Toc89885719"/>
       <w:r>
         <w:t xml:space="preserve">b) </w:t>
       </w:r>
       <w:r>
         <w:t>Construction Instructions</w:t>
       </w:r>
-      <w:bookmarkEnd w:id="25"/>
+      <w:bookmarkEnd w:id="24"/>
     </w:p>
     <w:p>
       <w:r>
@@ -5307,24 +5254,24 @@
       <w:pPr>
         <w:pStyle w:val="Heading2"/>
       </w:pPr>
-      <w:bookmarkStart w:id="26" w:name="_Toc89885720"/>
+      <w:bookmarkStart w:id="25" w:name="_Toc89885720"/>
       <w:r>
         <w:t xml:space="preserve">c) </w:t>
       </w:r>
       <w:r>
         <w:t>Usage Instructions</w:t>
       </w:r>
+      <w:bookmarkEnd w:id="25"/>
+    </w:p>
+    <w:p>
+      <w:pPr>
+        <w:pStyle w:val="Heading3"/>
+      </w:pPr>
+      <w:bookmarkStart w:id="26" w:name="_Toc89885721"/>
+      <w:r>
+        <w:t>Powering on the System</w:t>
+      </w:r>
       <w:bookmarkEnd w:id="26"/>
-    </w:p>
-    <w:p>
-      <w:pPr>
-        <w:pStyle w:val="Heading3"/>
-      </w:pPr>
-      <w:bookmarkStart w:id="27" w:name="_Toc89885721"/>
-      <w:r>
-        <w:t>Powering on the System</w:t>
-      </w:r>
-      <w:bookmarkEnd w:id="27"/>
     </w:p>
     <w:p>
       <w:pPr>
@@ -5382,11 +5329,11 @@
       <w:pPr>
         <w:pStyle w:val="Heading3"/>
       </w:pPr>
-      <w:bookmarkStart w:id="28" w:name="_Toc89885722"/>
+      <w:bookmarkStart w:id="27" w:name="_Toc89885722"/>
       <w:r>
         <w:t>Configuring System Time</w:t>
       </w:r>
-      <w:bookmarkEnd w:id="28"/>
+      <w:bookmarkEnd w:id="27"/>
     </w:p>
     <w:p>
       <w:pPr>
@@ -5497,11 +5444,11 @@
       <w:pPr>
         <w:pStyle w:val="Heading3"/>
       </w:pPr>
-      <w:bookmarkStart w:id="29" w:name="_Toc89885723"/>
+      <w:bookmarkStart w:id="28" w:name="_Toc89885723"/>
       <w:r>
         <w:t>Calibrating Container Distances</w:t>
       </w:r>
-      <w:bookmarkEnd w:id="29"/>
+      <w:bookmarkEnd w:id="28"/>
     </w:p>
     <w:p>
       <w:pPr>
@@ -5738,24 +5685,18 @@
         </w:numPr>
       </w:pPr>
       <w:r>
-        <w:t xml:space="preserve">Once an accurate measurement of the distance between the distance sensor and the closest point within the container to the distance sensor is displayed on the LCD, press </w:t>
-      </w:r>
-      <w:r>
-        <w:t>“A” on the matrix keypad to confirm</w:t>
-      </w:r>
-      <w:r>
-        <w:t xml:space="preserve"> this distance.</w:t>
+        <w:t>Once an accurate measurement of the distance between the distance sensor and the closest point within the container to the distance sensor is displayed on the LCD, press “A” on the matrix keypad to confirm this distance.</w:t>
       </w:r>
     </w:p>
     <w:p>
       <w:pPr>
         <w:pStyle w:val="Heading3"/>
       </w:pPr>
-      <w:bookmarkStart w:id="30" w:name="_Toc89885724"/>
+      <w:bookmarkStart w:id="29" w:name="_Toc89885724"/>
       <w:r>
         <w:t>Actions During Active Observation</w:t>
       </w:r>
-      <w:bookmarkEnd w:id="30"/>
+      <w:bookmarkEnd w:id="29"/>
     </w:p>
     <w:p>
       <w:pPr>
@@ -5827,40 +5768,34 @@
         </w:numPr>
       </w:pPr>
       <w:r>
-        <w:t xml:space="preserve">If the alarm goes off, </w:t>
-      </w:r>
-      <w:r>
-        <w:t>press “#” on the matrix keypad</w:t>
-      </w:r>
-      <w:r>
-        <w:t xml:space="preserve"> to silence the alarm, and then remove any items in the container to be taken home for consumption if they are still in good condition.</w:t>
+        <w:t>If the alarm goes off, press “#” on the matrix keypad to silence the alarm, and then remove any items in the container to be taken home for consumption if they are still in good condition.</w:t>
       </w:r>
     </w:p>
     <w:p>
       <w:pPr>
         <w:pStyle w:val="Heading1"/>
       </w:pPr>
-      <w:bookmarkStart w:id="31" w:name="_Toc89885725"/>
+      <w:bookmarkStart w:id="30" w:name="_Toc89885725"/>
       <w:r>
         <w:t xml:space="preserve">09. </w:t>
       </w:r>
       <w:r>
         <w:t>Test Plan Instructions</w:t>
       </w:r>
+      <w:bookmarkEnd w:id="30"/>
+    </w:p>
+    <w:p>
+      <w:pPr>
+        <w:pStyle w:val="Heading3"/>
+      </w:pPr>
+      <w:bookmarkStart w:id="31" w:name="_Toc89885726"/>
+      <w:r>
+        <w:t xml:space="preserve">Buzzer Sound </w:t>
+      </w:r>
+      <w:r>
+        <w:t>Testing</w:t>
+      </w:r>
       <w:bookmarkEnd w:id="31"/>
-    </w:p>
-    <w:p>
-      <w:pPr>
-        <w:pStyle w:val="Heading3"/>
-      </w:pPr>
-      <w:bookmarkStart w:id="32" w:name="_Toc89885726"/>
-      <w:r>
-        <w:t xml:space="preserve">Buzzer Sound </w:t>
-      </w:r>
-      <w:r>
-        <w:t>Testing</w:t>
-      </w:r>
-      <w:bookmarkEnd w:id="32"/>
     </w:p>
     <w:p>
       <w:pPr>
@@ -6015,29 +5950,11 @@
         <w:t xml:space="preserve">Press </w:t>
       </w:r>
       <w:r>
-        <w:t xml:space="preserve">the sequence </w:t>
-      </w:r>
-      <w:r>
-        <w:t>“A”</w:t>
-      </w:r>
-      <w:r>
-        <w:t xml:space="preserve">, </w:t>
-      </w:r>
-      <w:r>
-        <w:t>“A”</w:t>
-      </w:r>
-      <w:r>
-        <w:t xml:space="preserve">, </w:t>
-      </w:r>
-      <w:r>
-        <w:t>“A</w:t>
+        <w:t>the sequence “A”, “A”, “A</w:t>
       </w:r>
       <w:proofErr w:type="gramStart"/>
       <w:r>
-        <w:t>”</w:t>
-      </w:r>
-      <w:r>
-        <w:t xml:space="preserve"> ,</w:t>
+        <w:t>” ,</w:t>
       </w:r>
       <w:proofErr w:type="gramEnd"/>
       <w:r>
@@ -6212,42 +6129,18 @@
         </w:numPr>
       </w:pPr>
       <w:r>
-        <w:t xml:space="preserve">Verify that </w:t>
-      </w:r>
-      <w:r>
-        <w:t>the</w:t>
-      </w:r>
-      <w:r>
-        <w:t xml:space="preserve"> “#” symbol </w:t>
-      </w:r>
-      <w:r>
-        <w:t>dis</w:t>
-      </w:r>
-      <w:r>
-        <w:t xml:space="preserve">appears </w:t>
-      </w:r>
-      <w:r>
-        <w:t xml:space="preserve">from </w:t>
-      </w:r>
-      <w:r>
-        <w:t xml:space="preserve">the LCD and that the Buzzer </w:t>
-      </w:r>
-      <w:r>
-        <w:t xml:space="preserve">no longer </w:t>
-      </w:r>
-      <w:r>
-        <w:t>produces a sound.</w:t>
+        <w:t>Verify that the “#” symbol disappears from the LCD and that the Buzzer no longer produces a sound.</w:t>
       </w:r>
     </w:p>
     <w:p>
       <w:pPr>
         <w:pStyle w:val="Heading3"/>
       </w:pPr>
-      <w:bookmarkStart w:id="33" w:name="_Toc89885727"/>
+      <w:bookmarkStart w:id="32" w:name="_Toc89885727"/>
       <w:r>
         <w:t>Verifying Distance Sensor Behavior</w:t>
       </w:r>
-      <w:bookmarkEnd w:id="33"/>
+      <w:bookmarkEnd w:id="32"/>
     </w:p>
     <w:p>
       <w:pPr>
@@ -6336,7 +6229,130 @@
         <w:rPr>
           <w:rFonts w:ascii="Monospac821 BT" w:hAnsi="Monospac821 BT"/>
         </w:rPr>
+        <w:t>"(24</w:t>
+      </w:r>
+      <w:proofErr w:type="gramStart"/>
+      <w:r>
+        <w:rPr>
+          <w:rFonts w:ascii="Monospac821 BT" w:hAnsi="Monospac821 BT"/>
+        </w:rPr>
+        <w:t xml:space="preserve">hr)  </w:t>
+      </w:r>
+      <w:r>
+        <w:rPr>
+          <w:rFonts w:ascii="Monospac821 BT" w:hAnsi="Monospac821 BT"/>
+        </w:rPr>
+        <w:t>12</w:t>
+      </w:r>
+      <w:proofErr w:type="gramEnd"/>
+      <w:r>
+        <w:rPr>
+          <w:rFonts w:ascii="Monospac821 BT" w:hAnsi="Monospac821 BT"/>
+        </w:rPr>
+        <w:t>:mm:ss</w:t>
+      </w:r>
+      <w:r>
+        <w:rPr>
+          <w:rFonts w:ascii="Monospac821 BT" w:hAnsi="Monospac821 BT"/>
+        </w:rPr>
         <w:t>"</w:t>
+      </w:r>
+    </w:p>
+    <w:p>
+      <w:pPr>
+        <w:pStyle w:val="ListParagraph"/>
+        <w:numPr>
+          <w:ilvl w:val="0"/>
+          <w:numId w:val="10"/>
+        </w:numPr>
+      </w:pPr>
+      <w:r>
+        <w:lastRenderedPageBreak/>
+        <w:t>Press “A” on the matrix keypad to proceed to the next state.</w:t>
+      </w:r>
+    </w:p>
+    <w:p>
+      <w:pPr>
+        <w:pStyle w:val="ListParagraph"/>
+        <w:numPr>
+          <w:ilvl w:val="0"/>
+          <w:numId w:val="10"/>
+        </w:numPr>
+      </w:pPr>
+      <w:r>
+        <w:t xml:space="preserve">Press </w:t>
+      </w:r>
+      <w:r>
+        <w:t xml:space="preserve">the sequence </w:t>
+      </w:r>
+      <w:r>
+        <w:t>“C”, “1”, “2”, “0”, “2” on the matrix keypad to clear the previous closing time data and set the closing time to 12:02:00.</w:t>
+      </w:r>
+    </w:p>
+    <w:p>
+      <w:pPr>
+        <w:pStyle w:val="ListParagraph"/>
+        <w:numPr>
+          <w:ilvl w:val="1"/>
+          <w:numId w:val="10"/>
+        </w:numPr>
+      </w:pPr>
+      <w:r>
+        <w:t>Verify that the following text is displayed on the LCD:</w:t>
+      </w:r>
+    </w:p>
+    <w:p>
+      <w:pPr>
+        <w:pStyle w:val="ListParagraph"/>
+        <w:numPr>
+          <w:ilvl w:val="2"/>
+          <w:numId w:val="10"/>
+        </w:numPr>
+        <w:rPr>
+          <w:rFonts w:ascii="Monospac821 BT" w:hAnsi="Monospac821 BT"/>
+        </w:rPr>
+      </w:pPr>
+      <w:r>
+        <w:rPr>
+          <w:rFonts w:ascii="Monospac821 BT" w:hAnsi="Monospac821 BT"/>
+        </w:rPr>
+        <w:t>"</w:t>
+      </w:r>
+      <w:r>
+        <w:rPr>
+          <w:rFonts w:ascii="Monospac821 BT" w:hAnsi="Monospac821 BT"/>
+        </w:rPr>
+        <w:t xml:space="preserve">Set </w:t>
+      </w:r>
+      <w:r>
+        <w:rPr>
+          <w:rFonts w:ascii="Monospac821 BT" w:hAnsi="Monospac821 BT"/>
+        </w:rPr>
+        <w:t>closing</w:t>
+      </w:r>
+      <w:r>
+        <w:rPr>
+          <w:rFonts w:ascii="Monospac821 BT" w:hAnsi="Monospac821 BT"/>
+        </w:rPr>
+        <w:t xml:space="preserve"> time"</w:t>
+      </w:r>
+    </w:p>
+    <w:p>
+      <w:pPr>
+        <w:pStyle w:val="ListParagraph"/>
+        <w:numPr>
+          <w:ilvl w:val="2"/>
+          <w:numId w:val="10"/>
+        </w:numPr>
+        <w:rPr>
+          <w:rFonts w:ascii="Monospac821 BT" w:hAnsi="Monospac821 BT"/>
+        </w:rPr>
+      </w:pPr>
+      <w:r>
+        <w:rPr>
+          <w:rFonts w:ascii="Monospac821 BT" w:hAnsi="Monospac821 BT"/>
+        </w:rPr>
+        <w:t>“</w:t>
       </w:r>
       <w:r>
         <w:rPr>
@@ -6357,12 +6373,24 @@
         </w:rPr>
         <w:t>12</w:t>
       </w:r>
-      <w:proofErr w:type="gramEnd"/>
       <w:r>
         <w:rPr>
           <w:rFonts w:ascii="Monospac821 BT" w:hAnsi="Monospac821 BT"/>
         </w:rPr>
-        <w:t>:mm:ss</w:t>
+        <w:t>:</w:t>
+      </w:r>
+      <w:r>
+        <w:rPr>
+          <w:rFonts w:ascii="Monospac821 BT" w:hAnsi="Monospac821 BT"/>
+        </w:rPr>
+        <w:t>05</w:t>
+      </w:r>
+      <w:proofErr w:type="gramEnd"/>
+      <w:r>
+        <w:rPr>
+          <w:rFonts w:ascii="Monospac821 BT" w:hAnsi="Monospac821 BT"/>
+        </w:rPr>
+        <w:t>:ss</w:t>
       </w:r>
       <w:r>
         <w:rPr>
@@ -6380,7 +6408,6 @@
         </w:numPr>
       </w:pPr>
       <w:r>
-        <w:lastRenderedPageBreak/>
         <w:t>Press “A” on the matrix keypad to proceed to the next state.</w:t>
       </w:r>
     </w:p>
@@ -6393,13 +6420,7 @@
         </w:numPr>
       </w:pPr>
       <w:r>
-        <w:t xml:space="preserve">Press </w:t>
-      </w:r>
-      <w:r>
-        <w:t xml:space="preserve">the sequence </w:t>
-      </w:r>
-      <w:r>
-        <w:t>“C”, “1”, “2”, “0”, “2” on the matrix keypad to clear the previous closing time data and set the closing time to 12:02:00.</w:t>
+        <w:t>Position the distance sensor so that it is aimed inside of the container whose distance is to be measured.</w:t>
       </w:r>
     </w:p>
     <w:p>
@@ -6411,14 +6432,74 @@
         </w:numPr>
       </w:pPr>
       <w:r>
-        <w:t>Verify that the following text is displayed on the LCD:</w:t>
-      </w:r>
-    </w:p>
-    <w:p>
-      <w:pPr>
-        <w:pStyle w:val="ListParagraph"/>
-        <w:numPr>
-          <w:ilvl w:val="2"/>
+        <w:t>Verify that the distance displayed in the bottom right corner of the LCD is a value between 2cm and 400cm that is approximately equal to the distance to the far end of the container.</w:t>
+      </w:r>
+    </w:p>
+    <w:p>
+      <w:pPr>
+        <w:pStyle w:val="ListParagraph"/>
+        <w:numPr>
+          <w:ilvl w:val="0"/>
+          <w:numId w:val="10"/>
+        </w:numPr>
+      </w:pPr>
+      <w:r>
+        <w:t>Keeping the distance value on the LCD representative of the distance between the sensor and the far end of the container, press “A” on the matrix keypad to proceed to the next state.</w:t>
+      </w:r>
+    </w:p>
+    <w:p>
+      <w:pPr>
+        <w:pStyle w:val="ListParagraph"/>
+        <w:numPr>
+          <w:ilvl w:val="0"/>
+          <w:numId w:val="10"/>
+        </w:numPr>
+      </w:pPr>
+      <w:r>
+        <w:t>Place an object just in front of the distance sensor so that the distance displayed just after “Set empty” on the LCD is less than 10 cm.</w:t>
+      </w:r>
+    </w:p>
+    <w:p>
+      <w:pPr>
+        <w:pStyle w:val="ListParagraph"/>
+        <w:numPr>
+          <w:ilvl w:val="0"/>
+          <w:numId w:val="10"/>
+        </w:numPr>
+      </w:pPr>
+      <w:r>
+        <w:t>Keeping the distance value on the LCD representative of the distance between the sensor and the near end of the container, press “A” on the matrix keypad to proceed to the next state.</w:t>
+      </w:r>
+      <w:r>
+        <w:t xml:space="preserve">  </w:t>
+      </w:r>
+      <w:r>
+        <w:t>Verify that text in the following format is displayed on the LCD:</w:t>
+      </w:r>
+    </w:p>
+    <w:p>
+      <w:pPr>
+        <w:pStyle w:val="ListParagraph"/>
+        <w:numPr>
+          <w:ilvl w:val="1"/>
+          <w:numId w:val="10"/>
+        </w:numPr>
+        <w:rPr>
+          <w:rFonts w:ascii="Monospac821 BT" w:hAnsi="Monospac821 BT"/>
+        </w:rPr>
+      </w:pPr>
+      <w:r>
+        <w:rPr>
+          <w:rFonts w:ascii="Monospac821 BT" w:hAnsi="Monospac821 BT"/>
+        </w:rPr>
+        <w:t>"Space       Time"</w:t>
+      </w:r>
+    </w:p>
+    <w:p>
+      <w:pPr>
+        <w:pStyle w:val="ListParagraph"/>
+        <w:numPr>
+          <w:ilvl w:val="1"/>
           <w:numId w:val="10"/>
         </w:numPr>
         <w:rPr>
@@ -6431,60 +6512,25 @@
         </w:rPr>
         <w:t>"</w:t>
       </w:r>
+      <w:proofErr w:type="spellStart"/>
       <w:r>
         <w:rPr>
           <w:rFonts w:ascii="Monospac821 BT" w:hAnsi="Monospac821 BT"/>
         </w:rPr>
-        <w:t xml:space="preserve">Set </w:t>
-      </w:r>
+        <w:t>nnn</w:t>
+      </w:r>
+      <w:proofErr w:type="spellEnd"/>
       <w:r>
         <w:rPr>
           <w:rFonts w:ascii="Monospac821 BT" w:hAnsi="Monospac821 BT"/>
         </w:rPr>
-        <w:t>closing</w:t>
+        <w:t xml:space="preserve">%   </w:t>
       </w:r>
       <w:r>
         <w:rPr>
           <w:rFonts w:ascii="Monospac821 BT" w:hAnsi="Monospac821 BT"/>
         </w:rPr>
-        <w:t xml:space="preserve"> time"</w:t>
-      </w:r>
-    </w:p>
-    <w:p>
-      <w:pPr>
-        <w:pStyle w:val="ListParagraph"/>
-        <w:numPr>
-          <w:ilvl w:val="2"/>
-          <w:numId w:val="10"/>
-        </w:numPr>
-        <w:rPr>
-          <w:rFonts w:ascii="Monospac821 BT" w:hAnsi="Monospac821 BT"/>
-        </w:rPr>
-      </w:pPr>
-      <w:r>
-        <w:rPr>
-          <w:rFonts w:ascii="Monospac821 BT" w:hAnsi="Monospac821 BT"/>
-        </w:rPr>
-        <w:t>“</w:t>
-      </w:r>
-      <w:r>
-        <w:rPr>
-          <w:rFonts w:ascii="Monospac821 BT" w:hAnsi="Monospac821 BT"/>
-        </w:rPr>
-        <w:t>(24</w:t>
-      </w:r>
-      <w:proofErr w:type="gramStart"/>
-      <w:r>
-        <w:rPr>
-          <w:rFonts w:ascii="Monospac821 BT" w:hAnsi="Monospac821 BT"/>
-        </w:rPr>
-        <w:t xml:space="preserve">hr)  </w:t>
-      </w:r>
-      <w:r>
-        <w:rPr>
-          <w:rFonts w:ascii="Monospac821 BT" w:hAnsi="Monospac821 BT"/>
-        </w:rPr>
-        <w:t>12</w:t>
+        <w:t>#12</w:t>
       </w:r>
       <w:r>
         <w:rPr>
@@ -6496,14 +6542,19 @@
         <w:rPr>
           <w:rFonts w:ascii="Monospac821 BT" w:hAnsi="Monospac821 BT"/>
         </w:rPr>
-        <w:t>05</w:t>
-      </w:r>
-      <w:proofErr w:type="gramEnd"/>
+        <w:t>01</w:t>
+      </w:r>
       <w:r>
         <w:rPr>
           <w:rFonts w:ascii="Monospac821 BT" w:hAnsi="Monospac821 BT"/>
         </w:rPr>
-        <w:t>:ss</w:t>
+        <w:t>:</w:t>
+      </w:r>
+      <w:r>
+        <w:rPr>
+          <w:rFonts w:ascii="Monospac821 BT" w:hAnsi="Monospac821 BT"/>
+        </w:rPr>
+        <w:t>20</w:t>
       </w:r>
       <w:r>
         <w:rPr>
@@ -6516,12 +6567,56 @@
       <w:pPr>
         <w:pStyle w:val="ListParagraph"/>
         <w:numPr>
+          <w:ilvl w:val="2"/>
+          <w:numId w:val="10"/>
+        </w:numPr>
+      </w:pPr>
+      <w:r>
+        <w:t>The Time value will not be an exact match and should continue to increase at a rate of one tick per second.</w:t>
+      </w:r>
+    </w:p>
+    <w:p>
+      <w:pPr>
+        <w:pStyle w:val="ListParagraph"/>
+        <w:numPr>
+          <w:ilvl w:val="2"/>
+          <w:numId w:val="10"/>
+        </w:numPr>
+      </w:pPr>
+      <w:r>
+        <w:t>The value “</w:t>
+      </w:r>
+      <w:proofErr w:type="spellStart"/>
+      <w:r>
+        <w:t>nnn</w:t>
+      </w:r>
+      <w:proofErr w:type="spellEnd"/>
+      <w:r>
+        <w:t xml:space="preserve">%” should be displayed as a number between “000%” and “100%”. </w:t>
+      </w:r>
+    </w:p>
+    <w:p>
+      <w:pPr>
+        <w:pStyle w:val="ListParagraph"/>
+        <w:numPr>
+          <w:ilvl w:val="2"/>
+          <w:numId w:val="10"/>
+        </w:numPr>
+      </w:pPr>
+      <w:r>
+        <w:t>The “#” symbol preceding the current time indicates that the alarm is armed.</w:t>
+      </w:r>
+    </w:p>
+    <w:p>
+      <w:pPr>
+        <w:pStyle w:val="ListParagraph"/>
+        <w:numPr>
           <w:ilvl w:val="0"/>
           <w:numId w:val="10"/>
         </w:numPr>
       </w:pPr>
       <w:r>
-        <w:t>Press “A” on the matrix keypad to proceed to the next state.</w:t>
+        <w:t>Verify that moving the object within the container so that the percent value tends toward 0% when the object is farthest away from the sensor and toward 100% when moving closer to the sensor.</w:t>
       </w:r>
     </w:p>
     <w:p>
@@ -6533,7 +6628,31 @@
         </w:numPr>
       </w:pPr>
       <w:r>
-        <w:t>Position the distance sensor so that it is aimed inside of the container whose distance is to be measured.</w:t>
+        <w:t>Wait for the displayed time to reach a time greater than the input closing time, keeping the object within the container.</w:t>
+      </w:r>
+    </w:p>
+    <w:p>
+      <w:pPr>
+        <w:pStyle w:val="ListParagraph"/>
+        <w:numPr>
+          <w:ilvl w:val="0"/>
+          <w:numId w:val="10"/>
+        </w:numPr>
+      </w:pPr>
+      <w:r>
+        <w:t>Once the closing timestamp has been crossed, verify that the alarm is producing a sound and that the Space percent value is above 0%.</w:t>
+      </w:r>
+    </w:p>
+    <w:p>
+      <w:pPr>
+        <w:pStyle w:val="ListParagraph"/>
+        <w:numPr>
+          <w:ilvl w:val="0"/>
+          <w:numId w:val="10"/>
+        </w:numPr>
+      </w:pPr>
+      <w:r>
+        <w:t>Remove the object from the container.</w:t>
       </w:r>
     </w:p>
     <w:p>
@@ -6545,7 +6664,19 @@
         </w:numPr>
       </w:pPr>
       <w:r>
-        <w:t>Verify that the distance displayed in the bottom right corner of the LCD is a value between 2cm and 400cm that is approximately equal to the distance to the far end of the container.</w:t>
+        <w:t>Verify that the alarm is no longer producing a sound and that the Space value on the LCD is at 0%.</w:t>
+      </w:r>
+    </w:p>
+    <w:p>
+      <w:pPr>
+        <w:pStyle w:val="ListParagraph"/>
+        <w:numPr>
+          <w:ilvl w:val="2"/>
+          <w:numId w:val="10"/>
+        </w:numPr>
+      </w:pPr>
+      <w:r>
+        <w:t>If the Space value is at a low percentage such as 5%, the container or sensor may have shifted in place since the reference measurement was recorded.  Increase the distance between the two slightly until the Space value reduces to 0%.</w:t>
       </w:r>
     </w:p>
     <w:p>
@@ -6557,16 +6688,19 @@
         </w:numPr>
       </w:pPr>
       <w:r>
-        <w:t xml:space="preserve">Keeping the distance value on the LCD </w:t>
-      </w:r>
-      <w:r>
-        <w:t>re</w:t>
-      </w:r>
-      <w:r>
-        <w:t>presentative of the distance between the sensor and the far end of the container, press</w:t>
-      </w:r>
-      <w:r>
-        <w:t xml:space="preserve"> “A” on the matrix keypad to proceed to the next state.</w:t>
+        <w:t>Press “#” on the matrix keypad.</w:t>
+      </w:r>
+    </w:p>
+    <w:p>
+      <w:pPr>
+        <w:pStyle w:val="ListParagraph"/>
+        <w:numPr>
+          <w:ilvl w:val="1"/>
+          <w:numId w:val="10"/>
+        </w:numPr>
+      </w:pPr>
+      <w:r>
+        <w:t>Verify that the “#” symbol on the LCD is no longer present.</w:t>
       </w:r>
     </w:p>
     <w:p>
@@ -6578,7 +6712,31 @@
         </w:numPr>
       </w:pPr>
       <w:r>
-        <w:t>Place an object just in front of the distance sensor so that the distance displayed just after “Set empty” on the LCD is less than 10 cm.</w:t>
+        <w:t>Place the testing object inside of the container again.</w:t>
+      </w:r>
+    </w:p>
+    <w:p>
+      <w:pPr>
+        <w:pStyle w:val="ListParagraph"/>
+        <w:numPr>
+          <w:ilvl w:val="1"/>
+          <w:numId w:val="10"/>
+        </w:numPr>
+      </w:pPr>
+      <w:r>
+        <w:t>Verify that the Space percentage on the LCD is greater than 0%.</w:t>
+      </w:r>
+    </w:p>
+    <w:p>
+      <w:pPr>
+        <w:pStyle w:val="ListParagraph"/>
+        <w:numPr>
+          <w:ilvl w:val="1"/>
+          <w:numId w:val="10"/>
+        </w:numPr>
+      </w:pPr>
+      <w:r>
+        <w:t>Verify that the alarm is NOT producing a sound.</w:t>
       </w:r>
     </w:p>
     <w:p>
@@ -6590,25 +6748,7 @@
         </w:numPr>
       </w:pPr>
       <w:r>
-        <w:t xml:space="preserve">Keeping the distance value on the LCD representative of the distance between the sensor and the </w:t>
-      </w:r>
-      <w:r>
-        <w:t xml:space="preserve">near </w:t>
-      </w:r>
-      <w:r>
-        <w:t>end of the container, press “A” on the matrix keypad to proceed to the next state.</w:t>
-      </w:r>
-      <w:r>
-        <w:t xml:space="preserve">  </w:t>
-      </w:r>
-      <w:r>
-        <w:t xml:space="preserve">Verify that text </w:t>
-      </w:r>
-      <w:r>
-        <w:t xml:space="preserve">in the following format </w:t>
-      </w:r>
-      <w:r>
-        <w:t>is displayed on the LCD:</w:t>
+        <w:t>Keeping the object inside of the container, press “#” on the matrix keypad.</w:t>
       </w:r>
     </w:p>
     <w:p>
@@ -6618,27 +6758,44 @@
           <w:ilvl w:val="1"/>
           <w:numId w:val="10"/>
         </w:numPr>
-        <w:rPr>
-          <w:rFonts w:ascii="Monospac821 BT" w:hAnsi="Monospac821 BT"/>
-        </w:rPr>
-      </w:pPr>
-      <w:r>
-        <w:rPr>
-          <w:rFonts w:ascii="Monospac821 BT" w:hAnsi="Monospac821 BT"/>
-        </w:rPr>
-        <w:t>"</w:t>
-      </w:r>
-      <w:r>
-        <w:rPr>
-          <w:rFonts w:ascii="Monospac821 BT" w:hAnsi="Monospac821 BT"/>
-        </w:rPr>
-        <w:t>Space       Time</w:t>
-      </w:r>
-      <w:r>
-        <w:rPr>
-          <w:rFonts w:ascii="Monospac821 BT" w:hAnsi="Monospac821 BT"/>
-        </w:rPr>
-        <w:t>"</w:t>
+      </w:pPr>
+      <w:r>
+        <w:t>Verify that the alarm is now producing a sound.</w:t>
+      </w:r>
+    </w:p>
+    <w:p>
+      <w:pPr>
+        <w:pStyle w:val="ListParagraph"/>
+        <w:numPr>
+          <w:ilvl w:val="0"/>
+          <w:numId w:val="10"/>
+        </w:numPr>
+      </w:pPr>
+      <w:r>
+        <w:t>Press “#” on the matrix keypad to disable the alarm.</w:t>
+      </w:r>
+    </w:p>
+    <w:p>
+      <w:pPr>
+        <w:pStyle w:val="Heading3"/>
+      </w:pPr>
+      <w:bookmarkStart w:id="33" w:name="_Toc89885728"/>
+      <w:r>
+        <w:lastRenderedPageBreak/>
+        <w:t>Verifying Watchdog Integrity</w:t>
+      </w:r>
+      <w:bookmarkEnd w:id="33"/>
+    </w:p>
+    <w:p>
+      <w:pPr>
+        <w:pStyle w:val="ListParagraph"/>
+        <w:numPr>
+          <w:ilvl w:val="0"/>
+          <w:numId w:val="10"/>
+        </w:numPr>
+      </w:pPr>
+      <w:r>
+        <w:t>Press and hold any button on the matrix keypad for 30 seconds.</w:t>
       </w:r>
     </w:p>
     <w:p>
@@ -6648,386 +6805,77 @@
           <w:ilvl w:val="1"/>
           <w:numId w:val="10"/>
         </w:numPr>
-        <w:rPr>
-          <w:rFonts w:ascii="Monospac821 BT" w:hAnsi="Monospac821 BT"/>
-        </w:rPr>
-      </w:pPr>
-      <w:r>
-        <w:rPr>
-          <w:rFonts w:ascii="Monospac821 BT" w:hAnsi="Monospac821 BT"/>
-        </w:rPr>
-        <w:t>"</w:t>
-      </w:r>
-      <w:proofErr w:type="spellStart"/>
-      <w:r>
-        <w:rPr>
-          <w:rFonts w:ascii="Monospac821 BT" w:hAnsi="Monospac821 BT"/>
-        </w:rPr>
-        <w:t>nnn</w:t>
-      </w:r>
-      <w:proofErr w:type="spellEnd"/>
-      <w:r>
-        <w:rPr>
-          <w:rFonts w:ascii="Monospac821 BT" w:hAnsi="Monospac821 BT"/>
-        </w:rPr>
-        <w:t xml:space="preserve">%   </w:t>
-      </w:r>
-      <w:r>
-        <w:rPr>
-          <w:rFonts w:ascii="Monospac821 BT" w:hAnsi="Monospac821 BT"/>
-        </w:rPr>
-        <w:t>#12</w:t>
-      </w:r>
-      <w:r>
-        <w:rPr>
-          <w:rFonts w:ascii="Monospac821 BT" w:hAnsi="Monospac821 BT"/>
-        </w:rPr>
-        <w:t>:</w:t>
-      </w:r>
-      <w:r>
-        <w:rPr>
-          <w:rFonts w:ascii="Monospac821 BT" w:hAnsi="Monospac821 BT"/>
-        </w:rPr>
-        <w:t>01</w:t>
-      </w:r>
-      <w:r>
-        <w:rPr>
-          <w:rFonts w:ascii="Monospac821 BT" w:hAnsi="Monospac821 BT"/>
-        </w:rPr>
-        <w:t>:</w:t>
-      </w:r>
-      <w:r>
-        <w:rPr>
-          <w:rFonts w:ascii="Monospac821 BT" w:hAnsi="Monospac821 BT"/>
-        </w:rPr>
-        <w:t>20</w:t>
-      </w:r>
-      <w:r>
-        <w:rPr>
-          <w:rFonts w:ascii="Monospac821 BT" w:hAnsi="Monospac821 BT"/>
-        </w:rPr>
-        <w:t>"</w:t>
-      </w:r>
-    </w:p>
-    <w:p>
-      <w:pPr>
-        <w:pStyle w:val="ListParagraph"/>
-        <w:numPr>
-          <w:ilvl w:val="2"/>
-          <w:numId w:val="10"/>
-        </w:numPr>
-      </w:pPr>
-      <w:r>
-        <w:t xml:space="preserve">The Time value </w:t>
-      </w:r>
-      <w:r>
-        <w:t xml:space="preserve">will not be an exact match and </w:t>
-      </w:r>
-      <w:r>
-        <w:t>should continue to increase at a rate of one tick per second.</w:t>
-      </w:r>
-    </w:p>
-    <w:p>
-      <w:pPr>
-        <w:pStyle w:val="ListParagraph"/>
-        <w:numPr>
-          <w:ilvl w:val="2"/>
-          <w:numId w:val="10"/>
-        </w:numPr>
-      </w:pPr>
-      <w:r>
-        <w:t>The value “</w:t>
-      </w:r>
-      <w:proofErr w:type="spellStart"/>
-      <w:r>
-        <w:t>nnn</w:t>
-      </w:r>
-      <w:proofErr w:type="spellEnd"/>
-      <w:r>
-        <w:t xml:space="preserve">%” should be displayed as a number between “000%” and “100%”. </w:t>
-      </w:r>
-    </w:p>
-    <w:p>
-      <w:pPr>
-        <w:pStyle w:val="ListParagraph"/>
-        <w:numPr>
-          <w:ilvl w:val="2"/>
-          <w:numId w:val="10"/>
-        </w:numPr>
-      </w:pPr>
-      <w:r>
-        <w:t>The “#” symbol preceding the current time indicates that the alarm is armed.</w:t>
-      </w:r>
-    </w:p>
-    <w:p>
-      <w:pPr>
-        <w:pStyle w:val="ListParagraph"/>
-        <w:numPr>
-          <w:ilvl w:val="0"/>
-          <w:numId w:val="10"/>
-        </w:numPr>
-      </w:pPr>
-      <w:r>
-        <w:t>Verify that moving the object within the container so that the percent value tends toward 0% when the object is farthest away from the sensor and toward 100% when moving closer to the sensor.</w:t>
-      </w:r>
-    </w:p>
-    <w:p>
-      <w:pPr>
-        <w:pStyle w:val="ListParagraph"/>
-        <w:numPr>
-          <w:ilvl w:val="0"/>
-          <w:numId w:val="10"/>
-        </w:numPr>
-      </w:pPr>
-      <w:r>
-        <w:t>Wait for the displayed time to reach a time greater than the input closing time, keeping the object within the container.</w:t>
-      </w:r>
-    </w:p>
-    <w:p>
-      <w:pPr>
-        <w:pStyle w:val="ListParagraph"/>
-        <w:numPr>
-          <w:ilvl w:val="0"/>
-          <w:numId w:val="10"/>
-        </w:numPr>
-      </w:pPr>
-      <w:r>
-        <w:t>Once the closing timestamp has been crossed, verify that the alarm is producing a sound and that the Space percent value is above 0%.</w:t>
-      </w:r>
-    </w:p>
-    <w:p>
-      <w:pPr>
-        <w:pStyle w:val="ListParagraph"/>
-        <w:numPr>
-          <w:ilvl w:val="0"/>
-          <w:numId w:val="10"/>
-        </w:numPr>
-      </w:pPr>
-      <w:r>
-        <w:t>Remove the object from the container.</w:t>
-      </w:r>
-    </w:p>
-    <w:p>
-      <w:pPr>
-        <w:pStyle w:val="ListParagraph"/>
-        <w:numPr>
-          <w:ilvl w:val="1"/>
-          <w:numId w:val="10"/>
-        </w:numPr>
-      </w:pPr>
-      <w:r>
-        <w:t>Verify that the alarm is no longer producing a sound and that the Space value on the LCD is at 0%.</w:t>
-      </w:r>
-    </w:p>
-    <w:p>
-      <w:pPr>
-        <w:pStyle w:val="ListParagraph"/>
-        <w:numPr>
-          <w:ilvl w:val="2"/>
-          <w:numId w:val="10"/>
-        </w:numPr>
-      </w:pPr>
-      <w:r>
-        <w:t>If the Space value is at a low percentage such as 5%, the container or sensor may have shifted in place since the reference measurement was recorded.  Increase the distance between the two slightly until the Space value reduces to 0%.</w:t>
-      </w:r>
-    </w:p>
-    <w:p>
-      <w:pPr>
-        <w:pStyle w:val="ListParagraph"/>
-        <w:numPr>
-          <w:ilvl w:val="0"/>
-          <w:numId w:val="10"/>
-        </w:numPr>
-      </w:pPr>
-      <w:r>
-        <w:t>Press “#” on the matrix keypad.</w:t>
-      </w:r>
-    </w:p>
-    <w:p>
-      <w:pPr>
-        <w:pStyle w:val="ListParagraph"/>
-        <w:numPr>
-          <w:ilvl w:val="1"/>
-          <w:numId w:val="10"/>
-        </w:numPr>
-      </w:pPr>
-      <w:r>
-        <w:t>Verify that the “#” symbol on the LCD is no longer present.</w:t>
-      </w:r>
-    </w:p>
-    <w:p>
-      <w:pPr>
-        <w:pStyle w:val="ListParagraph"/>
-        <w:numPr>
-          <w:ilvl w:val="0"/>
-          <w:numId w:val="10"/>
-        </w:numPr>
-      </w:pPr>
-      <w:r>
-        <w:t>Place the testing object inside of the container again.</w:t>
-      </w:r>
-    </w:p>
-    <w:p>
-      <w:pPr>
-        <w:pStyle w:val="ListParagraph"/>
-        <w:numPr>
-          <w:ilvl w:val="1"/>
-          <w:numId w:val="10"/>
-        </w:numPr>
-      </w:pPr>
-      <w:r>
-        <w:t>Verify that the Space percentage on the LCD is greater than 0%.</w:t>
-      </w:r>
-    </w:p>
-    <w:p>
-      <w:pPr>
-        <w:pStyle w:val="ListParagraph"/>
-        <w:numPr>
-          <w:ilvl w:val="1"/>
-          <w:numId w:val="10"/>
-        </w:numPr>
-      </w:pPr>
-      <w:r>
-        <w:t>Verify that the alarm is NOT producing a sound.</w:t>
-      </w:r>
-    </w:p>
-    <w:p>
-      <w:pPr>
-        <w:pStyle w:val="ListParagraph"/>
-        <w:numPr>
-          <w:ilvl w:val="0"/>
-          <w:numId w:val="10"/>
-        </w:numPr>
-      </w:pPr>
-      <w:r>
-        <w:t>Keeping the object inside of the container, press “#” on the matrix keypad.</w:t>
-      </w:r>
-    </w:p>
-    <w:p>
-      <w:pPr>
-        <w:pStyle w:val="ListParagraph"/>
-        <w:numPr>
-          <w:ilvl w:val="1"/>
-          <w:numId w:val="10"/>
-        </w:numPr>
-      </w:pPr>
-      <w:r>
-        <w:t>Verify that the alarm is now producing a sound.</w:t>
-      </w:r>
-    </w:p>
-    <w:p>
-      <w:pPr>
-        <w:pStyle w:val="ListParagraph"/>
-        <w:numPr>
-          <w:ilvl w:val="0"/>
-          <w:numId w:val="10"/>
-        </w:numPr>
-      </w:pPr>
-      <w:r>
-        <w:t>Press “#” on the matrix keypad to disable the alarm.</w:t>
-      </w:r>
-    </w:p>
-    <w:p>
-      <w:pPr>
-        <w:pStyle w:val="Heading3"/>
-      </w:pPr>
-      <w:bookmarkStart w:id="34" w:name="_Toc89885728"/>
-      <w:r>
-        <w:lastRenderedPageBreak/>
-        <w:t>Verifying Watchdog Integrity</w:t>
+      </w:pPr>
+      <w:r>
+        <w:t xml:space="preserve">Verify that the </w:t>
+      </w:r>
+      <w:r>
+        <w:t xml:space="preserve">LCD is now on </w:t>
+      </w:r>
+      <w:r>
+        <w:t>the “Set current time</w:t>
+      </w:r>
+      <w:r>
+        <w:t xml:space="preserve">” </w:t>
+      </w:r>
+      <w:r>
+        <w:t>screen.</w:t>
+      </w:r>
+    </w:p>
+    <w:p>
+      <w:pPr>
+        <w:pStyle w:val="Heading1"/>
+      </w:pPr>
+      <w:bookmarkStart w:id="34" w:name="_Toc89885729"/>
+      <w:r>
+        <w:t>10. Outcome of Implementation</w:t>
       </w:r>
       <w:bookmarkEnd w:id="34"/>
     </w:p>
     <w:p>
-      <w:pPr>
-        <w:pStyle w:val="ListParagraph"/>
-        <w:numPr>
-          <w:ilvl w:val="0"/>
-          <w:numId w:val="10"/>
-        </w:numPr>
-      </w:pPr>
-      <w:r>
-        <w:t>Press and hold any button on the matrix keypad for 30 seconds.</w:t>
-      </w:r>
-    </w:p>
-    <w:p>
-      <w:pPr>
-        <w:pStyle w:val="ListParagraph"/>
-        <w:numPr>
-          <w:ilvl w:val="1"/>
-          <w:numId w:val="10"/>
-        </w:numPr>
-      </w:pPr>
-      <w:r>
-        <w:t xml:space="preserve">Verify that the </w:t>
-      </w:r>
-      <w:r>
-        <w:t xml:space="preserve">LCD is now on </w:t>
-      </w:r>
-      <w:r>
-        <w:t>the “Set current time</w:t>
-      </w:r>
-      <w:r>
-        <w:t xml:space="preserve">” </w:t>
-      </w:r>
-      <w:r>
-        <w:t>screen.</w:t>
+      <w:r>
+        <w:t xml:space="preserve">The project implementation successfully met all design criteria.  </w:t>
+      </w:r>
+    </w:p>
+    <w:p>
+      <w:r>
+        <w:t>The project implementation successfully completed all stages of the test plan.</w:t>
       </w:r>
     </w:p>
     <w:p>
       <w:pPr>
         <w:pStyle w:val="Heading1"/>
       </w:pPr>
-      <w:bookmarkStart w:id="35" w:name="_Toc89885729"/>
-      <w:r>
-        <w:t>10. Outcome of Implementation</w:t>
+      <w:bookmarkStart w:id="35" w:name="_Toc89885730"/>
+      <w:r>
+        <w:t>11. Future Considerations</w:t>
       </w:r>
       <w:bookmarkEnd w:id="35"/>
     </w:p>
     <w:p>
-      <w:r>
-        <w:t xml:space="preserve">The project implementation successfully met all design criteria.  </w:t>
-      </w:r>
-    </w:p>
-    <w:p>
-      <w:r>
-        <w:t>The project implementation successfully completed all stages of the test plan.</w:t>
-      </w:r>
-    </w:p>
-    <w:p>
-      <w:pPr>
-        <w:pStyle w:val="Heading1"/>
-      </w:pPr>
-      <w:bookmarkStart w:id="36" w:name="_Toc89885730"/>
-      <w:r>
-        <w:t>11. Future Considerations</w:t>
+      <w:pPr>
+        <w:pStyle w:val="Heading2"/>
+      </w:pPr>
+      <w:bookmarkStart w:id="36" w:name="_Toc89885731"/>
+      <w:r>
+        <w:t>Identification of shortfalls</w:t>
       </w:r>
       <w:bookmarkEnd w:id="36"/>
     </w:p>
     <w:p>
+      <w:r>
+        <w:t>The current design is missing some quality of life features for when the system needs to be rapidly configured or adjusted including manually inputting known distances and being able to go back a single configuration menu instead of restarting the entire process.</w:t>
+      </w:r>
+    </w:p>
+    <w:p>
       <w:pPr>
         <w:pStyle w:val="Heading2"/>
       </w:pPr>
-      <w:bookmarkStart w:id="37" w:name="_Toc89885731"/>
-      <w:r>
-        <w:t>Identification of shortfalls</w:t>
+      <w:bookmarkStart w:id="37" w:name="_Toc89885732"/>
+      <w:r>
+        <w:t>General Improvement</w:t>
       </w:r>
       <w:bookmarkEnd w:id="37"/>
-    </w:p>
-    <w:p>
-      <w:r>
-        <w:t>The current design is missing some quality of life features for when the system needs to be rapidly configured or adjusted including manually inputting known distances and being able to go back a single configuration menu instead of restarting the entire process.</w:t>
-      </w:r>
-    </w:p>
-    <w:p>
-      <w:pPr>
-        <w:pStyle w:val="Heading2"/>
-      </w:pPr>
-      <w:bookmarkStart w:id="38" w:name="_Toc89885732"/>
-      <w:r>
-        <w:t>General Improvement</w:t>
-      </w:r>
-      <w:bookmarkEnd w:id="38"/>
     </w:p>
     <w:p>
       <w:r>
@@ -7062,7 +6910,7 @@
       <w:pPr>
         <w:pStyle w:val="Heading1"/>
       </w:pPr>
-      <w:bookmarkStart w:id="39" w:name="_Toc89885733"/>
+      <w:bookmarkStart w:id="38" w:name="_Toc89885733"/>
       <w:r>
         <w:t>1</w:t>
       </w:r>
@@ -7075,34 +6923,39 @@
       <w:r>
         <w:t>Revision History Timeline</w:t>
       </w:r>
+      <w:bookmarkEnd w:id="38"/>
+    </w:p>
+    <w:p>
+      <w:r>
+        <w:t>2021 November 19: Project Statement and preliminary Bill of Materials generated.</w:t>
+      </w:r>
+    </w:p>
+    <w:p>
+      <w:r>
+        <w:t>2021 November 20: Implemented the range testing program to control the new distance sensor peripheral in an isolated environment.</w:t>
+      </w:r>
+    </w:p>
+    <w:p>
+      <w:r>
+        <w:t>2021 November 22: Implemented a multithreaded testing program to verify the effective utilization of Mutexes to control access to shared resources by multiple threads.</w:t>
+      </w:r>
+    </w:p>
+    <w:p>
+      <w:r>
+        <w:t xml:space="preserve">2021 November 24: </w:t>
+      </w:r>
+      <w:r>
+        <w:t>The distance sensor and LCD were implemented as two independent threads of the main program with Mutex-protected access to shared resources.</w:t>
+      </w:r>
+    </w:p>
+    <w:p>
+      <w:r>
+        <w:t>2021 November 25: The Matrix keypad code from Project 2 was merged into the main program of Project 3 as a third thread to allow for User Input to control</w:t>
+      </w:r>
+      <w:bookmarkStart w:id="39" w:name="_GoBack"/>
       <w:bookmarkEnd w:id="39"/>
-    </w:p>
-    <w:p>
-      <w:r>
-        <w:t>2021 November 19: Project Statement and preliminary Bill of Materials generated.</w:t>
-      </w:r>
-    </w:p>
-    <w:p>
-      <w:r>
-        <w:t>2021 November 20: Implemented the range testing program to control the new distance sensor peripheral in an isolated environment.</w:t>
-      </w:r>
-    </w:p>
-    <w:p>
-      <w:r>
-        <w:t>2021 November 22: Implemented a multithreaded testing program to verify the effective utilization of Mutexes to control access to shared resources by multiple threads.</w:t>
-      </w:r>
-    </w:p>
-    <w:p>
-      <w:r>
-        <w:t xml:space="preserve">2021 November 24: </w:t>
-      </w:r>
-      <w:r>
-        <w:t>The distance sensor and LCD were implemented as two independent threads of the main program with Mutex-protected access to shared resources.</w:t>
-      </w:r>
-    </w:p>
-    <w:p>
-      <w:r>
-        <w:t>2021 November 25: The Matrix keypad code from Project 2 was merged into the main program of Project 3 as a third thread to allow for User Input to control the state machine elements of the system.</w:t>
+      <w:r>
+        <w:t xml:space="preserve"> the state machine elements of the system.</w:t>
       </w:r>
     </w:p>
     <w:p>
@@ -9832,7 +9685,7 @@
 </file>
 
 <file path=customXml/itemProps1.xml><?xml version="1.0" encoding="utf-8"?>
-<ds:datastoreItem xmlns:ds="http://schemas.openxmlformats.org/officeDocument/2006/customXml" ds:itemID="{F8700352-B063-46E8-8813-3A6381E41730}">
+<ds:datastoreItem xmlns:ds="http://schemas.openxmlformats.org/officeDocument/2006/customXml" ds:itemID="{DC849FCB-55F2-497D-9D77-F320350B0F95}">
   <ds:schemaRefs>
     <ds:schemaRef ds:uri="http://schemas.openxmlformats.org/officeDocument/2006/bibliography"/>
   </ds:schemaRefs>

</xml_diff>

<commit_message>
fixed typo in BOM LCD model
</commit_message>
<xml_diff>
--- a/Project 3/CSE321_project3_mnelyubo_report.docx
+++ b/Project 3/CSE321_project3_mnelyubo_report.docx
@@ -47,8 +47,6 @@
       <w:r>
         <w:t>Inventory Notifier</w:t>
       </w:r>
-      <w:bookmarkStart w:id="0" w:name="_GoBack"/>
-      <w:bookmarkEnd w:id="0"/>
     </w:p>
     <w:p>
       <w:pPr>
@@ -2848,75 +2846,75 @@
       <w:pPr>
         <w:pStyle w:val="Heading1"/>
       </w:pPr>
-      <w:bookmarkStart w:id="1" w:name="_Toc89900929"/>
+      <w:bookmarkStart w:id="0" w:name="_Toc89900929"/>
       <w:r>
         <w:t xml:space="preserve">01. </w:t>
       </w:r>
       <w:r>
         <w:t>Introduction</w:t>
       </w:r>
+      <w:bookmarkEnd w:id="0"/>
+    </w:p>
+    <w:p>
+      <w:r>
+        <w:t>Th</w:t>
+      </w:r>
+      <w:r>
+        <w:t xml:space="preserve">is </w:t>
+      </w:r>
+      <w:r>
+        <w:t>system</w:t>
+      </w:r>
+      <w:r>
+        <w:t xml:space="preserve"> aims to assist in reducing waste </w:t>
+      </w:r>
+      <w:r>
+        <w:t xml:space="preserve">of short lifespan store foods </w:t>
+      </w:r>
+      <w:r>
+        <w:t xml:space="preserve">by </w:t>
+      </w:r>
+      <w:r>
+        <w:t xml:space="preserve">tracking how much of a container’s inventory is occupied over the course of a work day.  If there is food remaining in the container at the end of the work day, the system will generate a sound to </w:t>
+      </w:r>
+      <w:r>
+        <w:t>alert</w:t>
+      </w:r>
+      <w:r>
+        <w:t xml:space="preserve"> workers that the remaining food in the container </w:t>
+      </w:r>
+      <w:r>
+        <w:t xml:space="preserve">can </w:t>
+      </w:r>
+      <w:r>
+        <w:t>be taken home and consumed before it goes bad.</w:t>
+      </w:r>
+    </w:p>
+    <w:p>
+      <w:pPr>
+        <w:pStyle w:val="Heading1"/>
+      </w:pPr>
+      <w:bookmarkStart w:id="1" w:name="_Toc89900930"/>
+      <w:r>
+        <w:t xml:space="preserve">02. </w:t>
+      </w:r>
+      <w:r>
+        <w:t>Specifications</w:t>
+      </w:r>
+      <w:r>
+        <w:t xml:space="preserve"> and Features</w:t>
+      </w:r>
       <w:bookmarkEnd w:id="1"/>
     </w:p>
     <w:p>
-      <w:r>
-        <w:t>Th</w:t>
-      </w:r>
-      <w:r>
-        <w:t xml:space="preserve">is </w:t>
-      </w:r>
-      <w:r>
-        <w:t>system</w:t>
-      </w:r>
-      <w:r>
-        <w:t xml:space="preserve"> aims to assist in reducing waste </w:t>
-      </w:r>
-      <w:r>
-        <w:t xml:space="preserve">of short lifespan store foods </w:t>
-      </w:r>
-      <w:r>
-        <w:t xml:space="preserve">by </w:t>
-      </w:r>
-      <w:r>
-        <w:t xml:space="preserve">tracking how much of a container’s inventory is occupied over the course of a work day.  If there is food remaining in the container at the end of the work day, the system will generate a sound to </w:t>
-      </w:r>
-      <w:r>
-        <w:t>alert</w:t>
-      </w:r>
-      <w:r>
-        <w:t xml:space="preserve"> workers that the remaining food in the container </w:t>
-      </w:r>
-      <w:r>
-        <w:t xml:space="preserve">can </w:t>
-      </w:r>
-      <w:r>
-        <w:t>be taken home and consumed before it goes bad.</w:t>
-      </w:r>
-    </w:p>
-    <w:p>
-      <w:pPr>
-        <w:pStyle w:val="Heading1"/>
-      </w:pPr>
-      <w:bookmarkStart w:id="2" w:name="_Toc89900930"/>
-      <w:r>
-        <w:t xml:space="preserve">02. </w:t>
-      </w:r>
-      <w:r>
-        <w:t>Specifications</w:t>
-      </w:r>
-      <w:r>
-        <w:t xml:space="preserve"> and Features</w:t>
+      <w:pPr>
+        <w:pStyle w:val="Heading2"/>
+      </w:pPr>
+      <w:bookmarkStart w:id="2" w:name="_Toc89900931"/>
+      <w:r>
+        <w:t>a) Features</w:t>
       </w:r>
       <w:bookmarkEnd w:id="2"/>
-    </w:p>
-    <w:p>
-      <w:pPr>
-        <w:pStyle w:val="Heading2"/>
-      </w:pPr>
-      <w:bookmarkStart w:id="3" w:name="_Toc89900931"/>
-      <w:r>
-        <w:t>a) Features</w:t>
-      </w:r>
-      <w:bookmarkEnd w:id="3"/>
     </w:p>
     <w:p>
       <w:pPr>
@@ -3033,11 +3031,11 @@
       <w:pPr>
         <w:pStyle w:val="Heading2"/>
       </w:pPr>
-      <w:bookmarkStart w:id="4" w:name="_Toc89900932"/>
+      <w:bookmarkStart w:id="3" w:name="_Toc89900932"/>
       <w:r>
         <w:t>b) Specifications</w:t>
       </w:r>
-      <w:bookmarkEnd w:id="4"/>
+      <w:bookmarkEnd w:id="3"/>
     </w:p>
     <w:p>
       <w:pPr>
@@ -3162,138 +3160,138 @@
       <w:pPr>
         <w:pStyle w:val="Heading1"/>
       </w:pPr>
-      <w:bookmarkStart w:id="5" w:name="_Toc89900933"/>
+      <w:bookmarkStart w:id="4" w:name="_Toc89900933"/>
       <w:r>
         <w:t xml:space="preserve">03. </w:t>
       </w:r>
       <w:r>
         <w:t>Integration of Required Features</w:t>
       </w:r>
+      <w:bookmarkEnd w:id="4"/>
+    </w:p>
+    <w:p>
+      <w:pPr>
+        <w:pStyle w:val="Heading2"/>
+      </w:pPr>
+      <w:bookmarkStart w:id="5" w:name="_Toc89900934"/>
+      <w:r>
+        <w:t xml:space="preserve">a) </w:t>
+      </w:r>
+      <w:r>
+        <w:t>Watchdog Integration</w:t>
+      </w:r>
       <w:bookmarkEnd w:id="5"/>
     </w:p>
     <w:p>
+      <w:r>
+        <w:t xml:space="preserve">The system watchdog was </w:t>
+      </w:r>
+      <w:r>
+        <w:t>implemented to protect users from a keypad input lockout that would risk the system being unresponsive to further user keypad input.  This protection point is considered crucial because loss of access to the keypad prevents any user from being able to modify the state of the system, including loss of the ability to directly disable an ongoing alarm.  Because user key inputs are tracked based on rising and falling edges of button presses with an internal variable storing the currently pressed key, the watchdog timer is allowed to count down the 30 seconds whenever any key is pressed.  If no key press is detected for any 1ms during that countdown, this indicates that a user is able to press an input key again and the watchdog reset will be called off. The watchdog is periodically reset back to counting down from 30 seconds while no key is pressed.</w:t>
+      </w:r>
+    </w:p>
+    <w:p>
       <w:pPr>
         <w:pStyle w:val="Heading2"/>
       </w:pPr>
-      <w:bookmarkStart w:id="6" w:name="_Toc89900934"/>
-      <w:r>
-        <w:t xml:space="preserve">a) </w:t>
-      </w:r>
-      <w:r>
-        <w:t>Watchdog Integration</w:t>
+      <w:bookmarkStart w:id="6" w:name="_Toc89900935"/>
+      <w:r>
+        <w:t xml:space="preserve">b) </w:t>
+      </w:r>
+      <w:r>
+        <w:t>Synchronization Integration</w:t>
       </w:r>
       <w:bookmarkEnd w:id="6"/>
     </w:p>
     <w:p>
       <w:r>
-        <w:t xml:space="preserve">The system watchdog was </w:t>
-      </w:r>
-      <w:r>
-        <w:t>implemented to protect users from a keypad input lockout that would risk the system being unresponsive to further user keypad input.  This protection point is considered crucial because loss of access to the keypad prevents any user from being able to modify the state of the system, including loss of the ability to directly disable an ongoing alarm.  Because user key inputs are tracked based on rising and falling edges of button presses with an internal variable storing the currently pressed key, the watchdog timer is allowed to count down the 30 seconds whenever any key is pressed.  If no key press is detected for any 1ms during that countdown, this indicates that a user is able to press an input key again and the watchdog reset will be called off. The watchdog is periodically reset back to counting down from 30 seconds while no key is pressed.</w:t>
+        <w:t xml:space="preserve">Synchronization is necessary to ensure that </w:t>
+      </w:r>
+      <w:r>
+        <w:t>data flow between input and output peripheral control is not accessed while it is being updated</w:t>
+      </w:r>
+      <w:r>
+        <w:t xml:space="preserve"> and that system resources are used efficiently</w:t>
+      </w:r>
+      <w:r>
+        <w:t>.</w:t>
+      </w:r>
+      <w:r>
+        <w:t xml:space="preserve">  To ensure efficient and cooperative operation, </w:t>
+      </w:r>
+      <w:r>
+        <w:t xml:space="preserve">a mutex is used to </w:t>
+      </w:r>
+      <w:r>
+        <w:t xml:space="preserve">control synchronization </w:t>
+      </w:r>
+      <w:r>
+        <w:t xml:space="preserve">for </w:t>
+      </w:r>
+      <w:r>
+        <w:t xml:space="preserve">modifying output peripherals.  </w:t>
+      </w:r>
+      <w:r>
+        <w:t xml:space="preserve">Anytime that a change is made in the system that would affect the state of the output peripherals, a mutex-protected flag is raised indicating that output changes have been made.  The next time that the function that updates the state of the output peripherals is called, it will check if that flag is raised to be informed if any action needs to be taken.  If that flag is raised, the output peripherals will be modified.  Otherwise, the function exits immediately to save system resources.  </w:t>
       </w:r>
     </w:p>
     <w:p>
       <w:pPr>
         <w:pStyle w:val="Heading2"/>
       </w:pPr>
-      <w:bookmarkStart w:id="7" w:name="_Toc89900935"/>
-      <w:r>
-        <w:t xml:space="preserve">b) </w:t>
-      </w:r>
-      <w:r>
-        <w:t>Synchronization Integration</w:t>
+      <w:bookmarkStart w:id="7" w:name="_Toc89900936"/>
+      <w:r>
+        <w:t xml:space="preserve">c) </w:t>
+      </w:r>
+      <w:r>
+        <w:t>Bitwise Driver Control Integration</w:t>
       </w:r>
       <w:bookmarkEnd w:id="7"/>
     </w:p>
     <w:p>
       <w:r>
-        <w:t xml:space="preserve">Synchronization is necessary to ensure that </w:t>
-      </w:r>
-      <w:r>
-        <w:t>data flow between input and output peripheral control is not accessed while it is being updated</w:t>
-      </w:r>
-      <w:r>
-        <w:t xml:space="preserve"> and that system resources are used efficiently</w:t>
-      </w:r>
+        <w:t>A bitwise output driver was implemented for the distance sensor trigger.  Modification of the output bit from a value of 0 to a value of 1 for a duration of 10 microseconds before returning to 0 is responsible for sending a trigger signal to the distance sensor in order to cause the sensor to generate a distance measurement (</w:t>
+      </w:r>
+      <w:proofErr w:type="spellStart"/>
+      <w:r>
+        <w:t>SparkFun</w:t>
+      </w:r>
+      <w:proofErr w:type="spellEnd"/>
+      <w:r>
+        <w:t xml:space="preserve"> Electronics).  Configuration of the bitwise driver occur in the main function.  The main function is responsible for enabling port C and configuring pin C9 as an output to be used by the distance sensor.  Modifications to the output value of the pin are made by the function </w:t>
+      </w:r>
+      <w:proofErr w:type="spellStart"/>
+      <w:r>
+        <w:t>pollDistanceSensor</w:t>
+      </w:r>
+      <w:proofErr w:type="spellEnd"/>
       <w:r>
         <w:t>.</w:t>
       </w:r>
-      <w:r>
-        <w:t xml:space="preserve">  To ensure efficient and cooperative operation, </w:t>
-      </w:r>
-      <w:r>
-        <w:t xml:space="preserve">a mutex is used to </w:t>
-      </w:r>
-      <w:r>
-        <w:t xml:space="preserve">control synchronization </w:t>
-      </w:r>
-      <w:r>
-        <w:t xml:space="preserve">for </w:t>
-      </w:r>
-      <w:r>
-        <w:t xml:space="preserve">modifying output peripherals.  </w:t>
-      </w:r>
-      <w:r>
-        <w:t xml:space="preserve">Anytime that a change is made in the system that would affect the state of the output peripherals, a mutex-protected flag is raised indicating that output changes have been made.  The next time that the function that updates the state of the output peripherals is called, it will check if that flag is raised to be informed if any action needs to be taken.  If that flag is raised, the output peripherals will be modified.  Otherwise, the function exits immediately to save system resources.  </w:t>
-      </w:r>
     </w:p>
     <w:p>
       <w:pPr>
         <w:pStyle w:val="Heading2"/>
       </w:pPr>
-      <w:bookmarkStart w:id="8" w:name="_Toc89900936"/>
-      <w:r>
-        <w:t xml:space="preserve">c) </w:t>
-      </w:r>
-      <w:r>
-        <w:t>Bitwise Driver Control Integration</w:t>
+      <w:bookmarkStart w:id="8" w:name="_Toc89900937"/>
+      <w:r>
+        <w:t xml:space="preserve">d) </w:t>
+      </w:r>
+      <w:r>
+        <w:t>Critical Section Protection</w:t>
       </w:r>
       <w:bookmarkEnd w:id="8"/>
     </w:p>
     <w:p>
       <w:r>
-        <w:t>A bitwise output driver was implemented for the distance sensor trigger.  Modification of the output bit from a value of 0 to a value of 1 for a duration of 10 microseconds before returning to 0 is responsible for sending a trigger signal to the distance sensor in order to cause the sensor to generate a distance measurement (</w:t>
-      </w:r>
-      <w:proofErr w:type="spellStart"/>
-      <w:r>
-        <w:t>SparkFun</w:t>
-      </w:r>
-      <w:proofErr w:type="spellEnd"/>
-      <w:r>
-        <w:t xml:space="preserve"> Electronics).  Configuration of the bitwise driver occur in the main function.  The main function is responsible for enabling port C and configuring pin C9 as an output to be used by the distance sensor.  Modifications to the output value of the pin are made by the function </w:t>
-      </w:r>
-      <w:proofErr w:type="spellStart"/>
-      <w:r>
-        <w:t>pollDistanceSensor</w:t>
-      </w:r>
-      <w:proofErr w:type="spellEnd"/>
-      <w:r>
-        <w:t>.</w:t>
+        <w:t>Critical Section Protection is necessary when more than one thread needs to access to a resource that is accessed by more than one thread.  Mutual exclusion is implemented to prevent race conditions where more than one thread attempts to access the same resource, resulting in an unintended system state.  A Mutex lock encapsulates all instances of functions reading from and writing into the LCD output text table.  If the mutex is not used, a thread writing to the output table might result in a partially changed value being set into the string before a context switch causes that partially changed value to be printed onto the LCD before the completed new data is written.  Usage of the mutex ensures that any thread attempting to access the LCD output table must wait until no other thread is accessing the table before being granted access to proceed with its operation.</w:t>
       </w:r>
     </w:p>
     <w:p>
       <w:pPr>
         <w:pStyle w:val="Heading2"/>
       </w:pPr>
-      <w:bookmarkStart w:id="9" w:name="_Toc89900937"/>
-      <w:r>
-        <w:t xml:space="preserve">d) </w:t>
-      </w:r>
-      <w:r>
-        <w:t>Critical Section Protection</w:t>
-      </w:r>
-      <w:bookmarkEnd w:id="9"/>
-    </w:p>
-    <w:p>
-      <w:r>
-        <w:t>Critical Section Protection is necessary when more than one thread needs to access to a resource that is accessed by more than one thread.  Mutual exclusion is implemented to prevent race conditions where more than one thread attempts to access the same resource, resulting in an unintended system state.  A Mutex lock encapsulates all instances of functions reading from and writing into the LCD output text table.  If the mutex is not used, a thread writing to the output table might result in a partially changed value being set into the string before a context switch causes that partially changed value to be printed onto the LCD before the completed new data is written.  Usage of the mutex ensures that any thread attempting to access the LCD output table must wait until no other thread is accessing the table before being granted access to proceed with its operation.</w:t>
-      </w:r>
-    </w:p>
-    <w:p>
-      <w:pPr>
-        <w:pStyle w:val="Heading2"/>
-      </w:pPr>
-      <w:bookmarkStart w:id="10" w:name="_Toc89900938"/>
+      <w:bookmarkStart w:id="9" w:name="_Toc89900938"/>
       <w:r>
         <w:lastRenderedPageBreak/>
         <w:t xml:space="preserve">e) </w:t>
@@ -3301,7 +3299,7 @@
       <w:r>
         <w:t>Multithread Implementation</w:t>
       </w:r>
-      <w:bookmarkEnd w:id="10"/>
+      <w:bookmarkEnd w:id="9"/>
     </w:p>
     <w:p>
       <w:r>
@@ -3323,81 +3321,81 @@
       <w:pPr>
         <w:pStyle w:val="Heading2"/>
       </w:pPr>
-      <w:bookmarkStart w:id="11" w:name="_Toc89900939"/>
+      <w:bookmarkStart w:id="10" w:name="_Toc89900939"/>
       <w:r>
         <w:t xml:space="preserve">f) </w:t>
       </w:r>
       <w:r>
         <w:t>Interrupt Implementation</w:t>
       </w:r>
+      <w:bookmarkEnd w:id="10"/>
+    </w:p>
+    <w:p>
+      <w:r>
+        <w:t>Interrupts are used to immediately react to changes in the state of the echo signal sent from the distance sensor to the NUCLEO.  The alternative method to using interrupts to acquire the echo signal data would be polling the input pins.  Due to an accurate count of milliseconds between the rising and falling edge sensor echo signals being essential for accurately calculating the current distance, the low cost and high precision solution of interrupts is optimal.  The interrupts are declared in a global scope and initialized within the main function to call two ISR functions, corresponding to a rising and falling edge trigger event. These functions record the time in milliseconds between the distance sensor being polled and the edge event being detected.  The falling edge ISR enqueues a non-ISR function to be handled by the distance sensor thread to calculate the data rapidly recorded during the short interrupt handler periods.</w:t>
+      </w:r>
+    </w:p>
+    <w:p>
+      <w:pPr>
+        <w:pStyle w:val="Heading1"/>
+      </w:pPr>
+      <w:bookmarkStart w:id="11" w:name="_Toc89900940"/>
+      <w:r>
+        <w:t xml:space="preserve">04. </w:t>
+      </w:r>
+      <w:r>
+        <w:t>Design Process</w:t>
+      </w:r>
       <w:bookmarkEnd w:id="11"/>
     </w:p>
     <w:p>
-      <w:r>
-        <w:t>Interrupts are used to immediately react to changes in the state of the echo signal sent from the distance sensor to the NUCLEO.  The alternative method to using interrupts to acquire the echo signal data would be polling the input pins.  Due to an accurate count of milliseconds between the rising and falling edge sensor echo signals being essential for accurately calculating the current distance, the low cost and high precision solution of interrupts is optimal.  The interrupts are declared in a global scope and initialized within the main function to call two ISR functions, corresponding to a rising and falling edge trigger event. These functions record the time in milliseconds between the distance sensor being polled and the edge event being detected.  The falling edge ISR enqueues a non-ISR function to be handled by the distance sensor thread to calculate the data rapidly recorded during the short interrupt handler periods.</w:t>
-      </w:r>
-    </w:p>
-    <w:p>
-      <w:pPr>
-        <w:pStyle w:val="Heading1"/>
-      </w:pPr>
-      <w:bookmarkStart w:id="12" w:name="_Toc89900940"/>
-      <w:r>
-        <w:t xml:space="preserve">04. </w:t>
-      </w:r>
-      <w:r>
-        <w:t>Design Process</w:t>
+      <w:pPr>
+        <w:pStyle w:val="Heading2"/>
+      </w:pPr>
+      <w:bookmarkStart w:id="12" w:name="_Toc89900941"/>
+      <w:r>
+        <w:t>a) Ask</w:t>
       </w:r>
       <w:bookmarkEnd w:id="12"/>
     </w:p>
     <w:p>
       <w:pPr>
-        <w:pStyle w:val="Heading2"/>
-      </w:pPr>
-      <w:bookmarkStart w:id="13" w:name="_Toc89900941"/>
-      <w:r>
-        <w:t>a) Ask</w:t>
+        <w:pStyle w:val="Heading3"/>
+      </w:pPr>
+      <w:bookmarkStart w:id="13" w:name="_Toc89900942"/>
+      <w:proofErr w:type="spellStart"/>
+      <w:r>
+        <w:t>i</w:t>
+      </w:r>
+      <w:proofErr w:type="spellEnd"/>
+      <w:r>
+        <w:t xml:space="preserve">) </w:t>
+      </w:r>
+      <w:r>
+        <w:t>Purpose</w:t>
       </w:r>
       <w:bookmarkEnd w:id="13"/>
     </w:p>
     <w:p>
+      <w:r>
+        <w:t xml:space="preserve">In an effort to minimize food waste, foods that aren’t sold at the end of a work day can be taken home </w:t>
+      </w:r>
+      <w:r>
+        <w:t>by the workers and consumed while the food is still in good condition.  Design a system that will alert staff members at the end of a work day if there is still food in a container that can be taken home for consumption.</w:t>
+      </w:r>
+    </w:p>
+    <w:p>
       <w:pPr>
         <w:pStyle w:val="Heading3"/>
       </w:pPr>
-      <w:bookmarkStart w:id="14" w:name="_Toc89900942"/>
-      <w:proofErr w:type="spellStart"/>
-      <w:r>
-        <w:t>i</w:t>
-      </w:r>
-      <w:proofErr w:type="spellEnd"/>
-      <w:r>
-        <w:t xml:space="preserve">) </w:t>
-      </w:r>
-      <w:r>
-        <w:t>Purpose</w:t>
+      <w:bookmarkStart w:id="14" w:name="_Toc89900943"/>
+      <w:r>
+        <w:t xml:space="preserve">ii) </w:t>
+      </w:r>
+      <w:r>
+        <w:t>Inputs</w:t>
       </w:r>
       <w:bookmarkEnd w:id="14"/>
-    </w:p>
-    <w:p>
-      <w:r>
-        <w:t xml:space="preserve">In an effort to minimize food waste, foods that aren’t sold at the end of a work day can be taken home </w:t>
-      </w:r>
-      <w:r>
-        <w:t>by the workers and consumed while the food is still in good condition.  Design a system that will alert staff members at the end of a work day if there is still food in a container that can be taken home for consumption.</w:t>
-      </w:r>
-    </w:p>
-    <w:p>
-      <w:pPr>
-        <w:pStyle w:val="Heading3"/>
-      </w:pPr>
-      <w:bookmarkStart w:id="15" w:name="_Toc89900943"/>
-      <w:r>
-        <w:t xml:space="preserve">ii) </w:t>
-      </w:r>
-      <w:r>
-        <w:t>Inputs</w:t>
-      </w:r>
-      <w:bookmarkEnd w:id="15"/>
     </w:p>
     <w:p>
       <w:pPr>
@@ -3451,14 +3449,14 @@
       <w:pPr>
         <w:pStyle w:val="Heading3"/>
       </w:pPr>
-      <w:bookmarkStart w:id="16" w:name="_Toc89900944"/>
+      <w:bookmarkStart w:id="15" w:name="_Toc89900944"/>
       <w:r>
         <w:t xml:space="preserve">iii) </w:t>
       </w:r>
       <w:r>
         <w:t>Outputs</w:t>
       </w:r>
-      <w:bookmarkEnd w:id="16"/>
+      <w:bookmarkEnd w:id="15"/>
     </w:p>
     <w:p>
       <w:pPr>
@@ -3512,7 +3510,7 @@
       <w:pPr>
         <w:pStyle w:val="Heading3"/>
       </w:pPr>
-      <w:bookmarkStart w:id="17" w:name="_Toc89900945"/>
+      <w:bookmarkStart w:id="16" w:name="_Toc89900945"/>
       <w:r>
         <w:lastRenderedPageBreak/>
         <w:t xml:space="preserve">iv) </w:t>
@@ -3520,7 +3518,7 @@
       <w:r>
         <w:t>Constraints</w:t>
       </w:r>
-      <w:bookmarkEnd w:id="17"/>
+      <w:bookmarkEnd w:id="16"/>
     </w:p>
     <w:p>
       <w:pPr>
@@ -3574,97 +3572,97 @@
       <w:pPr>
         <w:pStyle w:val="Heading2"/>
       </w:pPr>
-      <w:bookmarkStart w:id="18" w:name="_Toc89900946"/>
+      <w:bookmarkStart w:id="17" w:name="_Toc89900946"/>
       <w:r>
         <w:t>b) Research/Imagine</w:t>
       </w:r>
+      <w:bookmarkEnd w:id="17"/>
+    </w:p>
+    <w:p>
+      <w:r>
+        <w:t xml:space="preserve">In order to recognize if there is food remaining that can be taken home, a distance sensor can be used to approximate how much food is currently in a container.  For this approximation to be accurate, the distance sensor’s data will also need reference distances for the maximum length away from the sensor when the container is empty and the minimum length away from the sensor as a reference for when the container is full.  One button will be needed to allow a user </w:t>
+      </w:r>
+      <w:r>
+        <w:t>to confirm these distances.</w:t>
+      </w:r>
+    </w:p>
+    <w:p>
+      <w:r>
+        <w:t xml:space="preserve">In order to recognize when workers should be alerted that there is remaining food, the system will need to be aware of the current time and the time after which it should notify workers of any remaining contents.  </w:t>
+      </w:r>
+      <w:r>
+        <w:t>Ten</w:t>
+      </w:r>
+      <w:r>
+        <w:t xml:space="preserve"> </w:t>
+      </w:r>
+      <w:r>
+        <w:t xml:space="preserve">additional </w:t>
+      </w:r>
+      <w:r>
+        <w:t>buttons will be needed to allow an easily accessible range of input numbers</w:t>
+      </w:r>
+      <w:r>
+        <w:t>.</w:t>
+      </w:r>
+    </w:p>
+    <w:p>
+      <w:r>
+        <w:t>For both of the</w:t>
+      </w:r>
+      <w:r>
+        <w:t xml:space="preserve"> required</w:t>
+      </w:r>
+      <w:r>
+        <w:t xml:space="preserve"> user inputs, an output indicator of what the system’s user has configured and is about to confirm would improve the ease of use of the system.  An LCD can be used to display the current time, closing time, and distance between the sensor and the nearest object to it in the container.</w:t>
+      </w:r>
+    </w:p>
+    <w:p>
+      <w:r>
+        <w:t xml:space="preserve">The system should notify workers in such a way that they do not need to be actively monitoring the system in order to be alerted if it is past closing time and the container is not empty.  A buzzer module would be able to accomplish this by creating a sound that will alert everyone in the immediate area.  This </w:t>
+      </w:r>
+      <w:r>
+        <w:t>buzzer-</w:t>
+      </w:r>
+      <w:r>
+        <w:t xml:space="preserve">produced </w:t>
+      </w:r>
+      <w:r>
+        <w:t xml:space="preserve">sound should </w:t>
+      </w:r>
+      <w:r>
+        <w:t xml:space="preserve">be designed to not </w:t>
+      </w:r>
+      <w:r>
+        <w:t xml:space="preserve">be excessively unpleasant nor </w:t>
+      </w:r>
+      <w:r>
+        <w:t>cause any hearing problem</w:t>
+      </w:r>
+      <w:r>
+        <w:t>s</w:t>
+      </w:r>
+      <w:r>
+        <w:t>.</w:t>
+      </w:r>
+      <w:r>
+        <w:t xml:space="preserve">  An additional input button should be dedicated to explicitly shutting down/restarting the alarm.</w:t>
+      </w:r>
+    </w:p>
+    <w:p>
+      <w:pPr>
+        <w:pStyle w:val="Heading1"/>
+      </w:pPr>
+      <w:bookmarkStart w:id="18" w:name="_05._Block_Diagram"/>
+      <w:bookmarkStart w:id="19" w:name="_Toc89900947"/>
       <w:bookmarkEnd w:id="18"/>
-    </w:p>
-    <w:p>
-      <w:r>
-        <w:t xml:space="preserve">In order to recognize if there is food remaining that can be taken home, a distance sensor can be used to approximate how much food is currently in a container.  For this approximation to be accurate, the distance sensor’s data will also need reference distances for the maximum length away from the sensor when the container is empty and the minimum length away from the sensor as a reference for when the container is full.  One button will be needed to allow a user </w:t>
-      </w:r>
-      <w:r>
-        <w:t>to confirm these distances.</w:t>
-      </w:r>
-    </w:p>
-    <w:p>
-      <w:r>
-        <w:t xml:space="preserve">In order to recognize when workers should be alerted that there is remaining food, the system will need to be aware of the current time and the time after which it should notify workers of any remaining contents.  </w:t>
-      </w:r>
-      <w:r>
-        <w:t>Ten</w:t>
-      </w:r>
-      <w:r>
-        <w:t xml:space="preserve"> </w:t>
-      </w:r>
-      <w:r>
-        <w:t xml:space="preserve">additional </w:t>
-      </w:r>
-      <w:r>
-        <w:t>buttons will be needed to allow an easily accessible range of input numbers</w:t>
-      </w:r>
-      <w:r>
-        <w:t>.</w:t>
-      </w:r>
-    </w:p>
-    <w:p>
-      <w:r>
-        <w:t>For both of the</w:t>
-      </w:r>
-      <w:r>
-        <w:t xml:space="preserve"> required</w:t>
-      </w:r>
-      <w:r>
-        <w:t xml:space="preserve"> user inputs, an output indicator of what the system’s user has configured and is about to confirm would improve the ease of use of the system.  An LCD can be used to display the current time, closing time, and distance between the sensor and the nearest object to it in the container.</w:t>
-      </w:r>
-    </w:p>
-    <w:p>
-      <w:r>
-        <w:t xml:space="preserve">The system should notify workers in such a way that they do not need to be actively monitoring the system in order to be alerted if it is past closing time and the container is not empty.  A buzzer module would be able to accomplish this by creating a sound that will alert everyone in the immediate area.  This </w:t>
-      </w:r>
-      <w:r>
-        <w:t>buzzer-</w:t>
-      </w:r>
-      <w:r>
-        <w:t xml:space="preserve">produced </w:t>
-      </w:r>
-      <w:r>
-        <w:t xml:space="preserve">sound should </w:t>
-      </w:r>
-      <w:r>
-        <w:t xml:space="preserve">be designed to not </w:t>
-      </w:r>
-      <w:r>
-        <w:t xml:space="preserve">be excessively unpleasant nor </w:t>
-      </w:r>
-      <w:r>
-        <w:t>cause any hearing problem</w:t>
-      </w:r>
-      <w:r>
-        <w:t>s</w:t>
-      </w:r>
-      <w:r>
-        <w:t>.</w:t>
-      </w:r>
-      <w:r>
-        <w:t xml:space="preserve">  An additional input button should be dedicated to explicitly shutting down/restarting the alarm.</w:t>
-      </w:r>
-    </w:p>
-    <w:p>
-      <w:pPr>
-        <w:pStyle w:val="Heading1"/>
-      </w:pPr>
-      <w:bookmarkStart w:id="19" w:name="_05._Block_Diagram"/>
-      <w:bookmarkStart w:id="20" w:name="_Toc89900947"/>
+      <w:r>
+        <w:t xml:space="preserve">05. </w:t>
+      </w:r>
+      <w:r>
+        <w:t>Block Diagram</w:t>
+      </w:r>
       <w:bookmarkEnd w:id="19"/>
-      <w:r>
-        <w:t xml:space="preserve">05. </w:t>
-      </w:r>
-      <w:r>
-        <w:t>Block Diagram</w:t>
-      </w:r>
-      <w:bookmarkEnd w:id="20"/>
     </w:p>
     <w:p>
       <w:r>
@@ -4152,14 +4150,14 @@
       <w:pPr>
         <w:pStyle w:val="Heading1"/>
       </w:pPr>
-      <w:bookmarkStart w:id="21" w:name="_Toc89900948"/>
+      <w:bookmarkStart w:id="20" w:name="_Toc89900948"/>
       <w:r>
         <w:t xml:space="preserve">06. </w:t>
       </w:r>
       <w:r>
         <w:t>State Diagram</w:t>
       </w:r>
-      <w:bookmarkEnd w:id="21"/>
+      <w:bookmarkEnd w:id="20"/>
     </w:p>
     <w:p>
       <w:r>
@@ -4264,14 +4262,14 @@
       <w:pPr>
         <w:pStyle w:val="Heading1"/>
       </w:pPr>
-      <w:bookmarkStart w:id="22" w:name="_Toc89900949"/>
+      <w:bookmarkStart w:id="21" w:name="_Toc89900949"/>
       <w:r>
         <w:t xml:space="preserve">07. </w:t>
       </w:r>
       <w:r>
         <w:t>Bill of Materials</w:t>
       </w:r>
-      <w:bookmarkEnd w:id="22"/>
+      <w:bookmarkEnd w:id="21"/>
     </w:p>
     <w:p>
       <w:r>
@@ -4317,7 +4315,13 @@
         </w:numPr>
       </w:pPr>
       <w:r>
-        <w:t>JHD1804 LCD</w:t>
+        <w:t>JHD180</w:t>
+      </w:r>
+      <w:r>
+        <w:t>2</w:t>
+      </w:r>
+      <w:r>
+        <w:t xml:space="preserve"> LCD</w:t>
       </w:r>
     </w:p>
     <w:p>
@@ -4394,6 +4398,8 @@
       <w:r>
         <w:t>Jumper wires (no less than 21)</w:t>
       </w:r>
+      <w:bookmarkStart w:id="22" w:name="_GoBack"/>
+      <w:bookmarkEnd w:id="22"/>
     </w:p>
     <w:p>
       <w:pPr>
@@ -9714,7 +9720,7 @@
 </file>
 
 <file path=customXml/itemProps1.xml><?xml version="1.0" encoding="utf-8"?>
-<ds:datastoreItem xmlns:ds="http://schemas.openxmlformats.org/officeDocument/2006/customXml" ds:itemID="{FD500802-7605-47F7-87C1-E9E19B81C9A4}">
+<ds:datastoreItem xmlns:ds="http://schemas.openxmlformats.org/officeDocument/2006/customXml" ds:itemID="{1920AB9A-6183-4B79-8747-40E4629DA5CE}">
   <ds:schemaRefs>
     <ds:schemaRef ds:uri="http://schemas.openxmlformats.org/officeDocument/2006/bibliography"/>
   </ds:schemaRefs>

</xml_diff>